<commit_message>
added response to comments
</commit_message>
<xml_diff>
--- a/manuscript_v6/main file-sw_comments.docx
+++ b/manuscript_v6/main file-sw_comments.docx
@@ -579,6 +579,7 @@
         <w:t xml:space="preserve">) but </w:t>
       </w:r>
       <w:commentRangeStart w:id="3"/>
+      <w:commentRangeStart w:id="4"/>
       <w:r>
         <w:rPr>
           <w:rFonts w:ascii="Arial" w:hAnsi="Arial" w:cs="Arial"/>
@@ -591,6 +592,13 @@
           <w:rStyle w:val="CommentReference"/>
         </w:rPr>
         <w:commentReference w:id="3"/>
+      </w:r>
+      <w:commentRangeEnd w:id="4"/>
+      <w:r>
+        <w:rPr>
+          <w:rStyle w:val="CommentReference"/>
+        </w:rPr>
+        <w:commentReference w:id="4"/>
       </w:r>
       <w:r>
         <w:rPr>
@@ -613,14 +621,15 @@
           <w:rFonts w:ascii="Arial" w:hAnsi="Arial" w:cs="Arial"/>
         </w:rPr>
       </w:pPr>
-      <w:commentRangeStart w:id="4"/>
+      <w:commentRangeStart w:id="5"/>
+      <w:commentRangeStart w:id="6"/>
       <w:r>
         <w:rPr>
           <w:rFonts w:ascii="Arial" w:hAnsi="Arial" w:cs="Arial"/>
         </w:rPr>
         <w:t>This problem</w:t>
       </w:r>
-      <w:del w:id="5" w:author="Sarah Wilson" w:date="2023-06-26T15:01:00Z">
+      <w:del w:id="7" w:author="Sarah Wilson" w:date="2023-06-26T15:01:00Z">
         <w:r>
           <w:rPr>
             <w:rFonts w:ascii="Arial" w:hAnsi="Arial" w:cs="Arial"/>
@@ -667,12 +676,19 @@
         </w:rPr>
         <w:t>13</w:t>
       </w:r>
-      <w:commentRangeEnd w:id="4"/>
+      <w:commentRangeEnd w:id="5"/>
       <w:r>
         <w:rPr>
           <w:rStyle w:val="CommentReference"/>
         </w:rPr>
-        <w:commentReference w:id="4"/>
+        <w:commentReference w:id="5"/>
+      </w:r>
+      <w:commentRangeEnd w:id="6"/>
+      <w:r>
+        <w:rPr>
+          <w:rStyle w:val="CommentReference"/>
+        </w:rPr>
+        <w:commentReference w:id="6"/>
       </w:r>
       <w:r>
         <w:rPr>
@@ -747,19 +763,27 @@
         </w:rPr>
         <w:t xml:space="preserve">, and the influence of </w:t>
       </w:r>
-      <w:commentRangeStart w:id="6"/>
+      <w:commentRangeStart w:id="8"/>
+      <w:commentRangeStart w:id="9"/>
       <w:r>
         <w:rPr>
           <w:rFonts w:ascii="Arial" w:hAnsi="Arial" w:cs="Arial"/>
         </w:rPr>
         <w:t>conspiracy theories</w:t>
       </w:r>
-      <w:commentRangeEnd w:id="6"/>
+      <w:commentRangeEnd w:id="8"/>
       <w:r>
         <w:rPr>
           <w:rStyle w:val="CommentReference"/>
         </w:rPr>
-        <w:commentReference w:id="6"/>
+        <w:commentReference w:id="8"/>
+      </w:r>
+      <w:commentRangeEnd w:id="9"/>
+      <w:r>
+        <w:rPr>
+          <w:rStyle w:val="CommentReference"/>
+        </w:rPr>
+        <w:commentReference w:id="9"/>
       </w:r>
       <w:r>
         <w:rPr>
@@ -787,7 +811,8 @@
         </w:rPr>
         <w:t xml:space="preserve">, spatial differences in vaccine access and supply, vaccination location availability, and </w:t>
       </w:r>
-      <w:commentRangeStart w:id="7"/>
+      <w:commentRangeStart w:id="10"/>
+      <w:commentRangeStart w:id="11"/>
       <w:r>
         <w:rPr>
           <w:rFonts w:ascii="Arial" w:hAnsi="Arial" w:cs="Arial"/>
@@ -801,12 +826,19 @@
         </w:rPr>
         <w:t>7</w:t>
       </w:r>
-      <w:commentRangeEnd w:id="7"/>
+      <w:commentRangeEnd w:id="10"/>
       <w:r>
         <w:rPr>
           <w:rStyle w:val="CommentReference"/>
         </w:rPr>
-        <w:commentReference w:id="7"/>
+        <w:commentReference w:id="10"/>
+      </w:r>
+      <w:commentRangeEnd w:id="11"/>
+      <w:r>
+        <w:rPr>
+          <w:rStyle w:val="CommentReference"/>
+        </w:rPr>
+        <w:commentReference w:id="11"/>
       </w:r>
       <w:r>
         <w:rPr>
@@ -976,7 +1008,7 @@
           <w:rFonts w:ascii="Arial" w:hAnsi="Arial" w:cs="Arial"/>
         </w:rPr>
       </w:pPr>
-      <w:commentRangeStart w:id="8"/>
+      <w:commentRangeStart w:id="12"/>
       <w:r>
         <w:rPr>
           <w:rFonts w:ascii="Arial" w:hAnsi="Arial" w:cs="Arial"/>
@@ -1025,12 +1057,12 @@
         </w:rPr>
         <w:t xml:space="preserve"> Regions and can help identify which socio-demographic groups are the most vulnerable and what areas of the province deserve special attention by decision-makers.</w:t>
       </w:r>
-      <w:commentRangeEnd w:id="8"/>
+      <w:commentRangeEnd w:id="12"/>
       <w:r>
         <w:rPr>
           <w:rStyle w:val="CommentReference"/>
         </w:rPr>
-        <w:commentReference w:id="8"/>
+        <w:commentReference w:id="12"/>
       </w:r>
     </w:p>
     <w:p>
@@ -1046,19 +1078,19 @@
         </w:rPr>
         <w:t xml:space="preserve">Therefore, in this study we aim to understand the differences in vaccination uptake between the different Health Regions of Ontario between </w:t>
       </w:r>
-      <w:commentRangeStart w:id="9"/>
+      <w:commentRangeStart w:id="13"/>
       <w:r>
         <w:rPr>
           <w:rFonts w:ascii="Arial" w:hAnsi="Arial" w:cs="Arial"/>
         </w:rPr>
         <w:t>October of 2021 and January of 2022</w:t>
       </w:r>
-      <w:commentRangeEnd w:id="9"/>
+      <w:commentRangeEnd w:id="13"/>
       <w:r>
         <w:rPr>
           <w:rStyle w:val="CommentReference"/>
         </w:rPr>
-        <w:commentReference w:id="9"/>
+        <w:commentReference w:id="13"/>
       </w:r>
       <w:r>
         <w:rPr>
@@ -1088,7 +1120,7 @@
           <w:rFonts w:ascii="Arial" w:hAnsi="Arial" w:cs="Arial"/>
         </w:rPr>
       </w:pPr>
-      <w:bookmarkStart w:id="10" w:name="methods"/>
+      <w:bookmarkStart w:id="14" w:name="methods"/>
       <w:bookmarkEnd w:id="2"/>
       <w:r>
         <w:rPr>
@@ -1104,7 +1136,7 @@
           <w:rFonts w:ascii="Arial" w:hAnsi="Arial" w:cs="Arial"/>
         </w:rPr>
       </w:pPr>
-      <w:bookmarkStart w:id="11" w:name="sec-data"/>
+      <w:bookmarkStart w:id="15" w:name="sec-data"/>
       <w:r>
         <w:rPr>
           <w:rFonts w:ascii="Arial" w:hAnsi="Arial" w:cs="Arial"/>
@@ -1157,19 +1189,19 @@
         </w:rPr>
         <w:t xml:space="preserve">, a </w:t>
       </w:r>
-      <w:commentRangeStart w:id="12"/>
+      <w:commentRangeStart w:id="16"/>
       <w:r>
         <w:rPr>
           <w:rFonts w:ascii="Arial" w:hAnsi="Arial" w:cs="Arial"/>
         </w:rPr>
         <w:t>repeated cross sectional surve</w:t>
       </w:r>
-      <w:commentRangeEnd w:id="12"/>
+      <w:commentRangeEnd w:id="16"/>
       <w:r>
         <w:rPr>
           <w:rStyle w:val="CommentReference"/>
         </w:rPr>
-        <w:commentReference w:id="12"/>
+        <w:commentReference w:id="16"/>
       </w:r>
       <w:r>
         <w:rPr>
@@ -1177,19 +1209,19 @@
         </w:rPr>
         <w:t xml:space="preserve">y focused on the Canadian province of Ontario that was commissioned by the Fields Institute for Research in Mathematical Sciences and the Mathematical Modelling of COVID-19 Task Force under </w:t>
       </w:r>
-      <w:commentRangeStart w:id="13"/>
+      <w:commentRangeStart w:id="17"/>
       <w:r>
         <w:rPr>
           <w:rFonts w:ascii="Arial" w:hAnsi="Arial" w:cs="Arial"/>
         </w:rPr>
         <w:t xml:space="preserve">ethical guidance </w:t>
       </w:r>
-      <w:commentRangeEnd w:id="13"/>
+      <w:commentRangeEnd w:id="17"/>
       <w:r>
         <w:rPr>
           <w:rStyle w:val="CommentReference"/>
         </w:rPr>
-        <w:commentReference w:id="13"/>
+        <w:commentReference w:id="17"/>
       </w:r>
       <w:r>
         <w:rPr>
@@ -1217,7 +1249,7 @@
         </w:rPr>
         <w:t>(</w:t>
       </w:r>
-      <w:commentRangeStart w:id="14"/>
+      <w:commentRangeStart w:id="18"/>
       <w:r>
         <w:rPr>
           <w:rFonts w:ascii="Arial" w:hAnsi="Arial" w:cs="Arial"/>
@@ -1225,12 +1257,12 @@
         </w:rPr>
         <w:t>Table 1</w:t>
       </w:r>
-      <w:commentRangeEnd w:id="14"/>
+      <w:commentRangeEnd w:id="18"/>
       <w:r>
         <w:rPr>
           <w:rStyle w:val="CommentReference"/>
         </w:rPr>
-        <w:commentReference w:id="14"/>
+        <w:commentReference w:id="18"/>
       </w:r>
       <w:r>
         <w:rPr>
@@ -1238,19 +1270,19 @@
         </w:rPr>
         <w:t xml:space="preserve">), </w:t>
       </w:r>
-      <w:commentRangeStart w:id="15"/>
+      <w:commentRangeStart w:id="19"/>
       <w:r>
         <w:rPr>
           <w:rFonts w:ascii="Arial" w:hAnsi="Arial" w:cs="Arial"/>
         </w:rPr>
         <w:t xml:space="preserve">their location </w:t>
       </w:r>
-      <w:commentRangeEnd w:id="15"/>
+      <w:commentRangeEnd w:id="19"/>
       <w:r>
         <w:rPr>
           <w:rStyle w:val="CommentReference"/>
         </w:rPr>
-        <w:commentReference w:id="15"/>
+        <w:commentReference w:id="19"/>
       </w:r>
       <w:r>
         <w:rPr>
@@ -1273,19 +1305,19 @@
         </w:rPr>
         <w:t>), the date of access to the survey, and asked information on vaccination status by using the question “</w:t>
       </w:r>
-      <w:commentRangeStart w:id="16"/>
+      <w:commentRangeStart w:id="20"/>
       <w:r>
         <w:rPr>
           <w:rFonts w:ascii="Arial" w:hAnsi="Arial" w:cs="Arial"/>
         </w:rPr>
         <w:t>Have you received the first dose of the COVID vaccine</w:t>
       </w:r>
-      <w:commentRangeEnd w:id="16"/>
+      <w:commentRangeEnd w:id="20"/>
       <w:r>
         <w:rPr>
           <w:rStyle w:val="CommentReference"/>
         </w:rPr>
-        <w:commentReference w:id="16"/>
+        <w:commentReference w:id="20"/>
       </w:r>
       <w:r>
         <w:rPr>
@@ -1324,7 +1356,7 @@
         </w:rPr>
         <w:t xml:space="preserve"> 84% of the observations having multiple missing answers or being incomplete due to participants leaving the survey at different stages. Therefore, we selected 6,343 observations that were labelled as “complete” in the dataset and that had answers for all covariates considered in our analysis. Later, we matched the city of each observation with its corresponding LHIN and Health Region, and removed observations from </w:t>
       </w:r>
-      <w:commentRangeStart w:id="17"/>
+      <w:commentRangeStart w:id="21"/>
       <w:r>
         <w:rPr>
           <w:rFonts w:ascii="Arial" w:hAnsi="Arial" w:cs="Arial"/>
@@ -1345,12 +1377,12 @@
         </w:rPr>
         <w:t xml:space="preserve"> and North East Health Regions</w:t>
       </w:r>
-      <w:commentRangeEnd w:id="17"/>
+      <w:commentRangeEnd w:id="21"/>
       <w:r>
         <w:rPr>
           <w:rStyle w:val="CommentReference"/>
         </w:rPr>
-        <w:commentReference w:id="17"/>
+        <w:commentReference w:id="21"/>
       </w:r>
       <w:r>
         <w:rPr>
@@ -1358,7 +1390,7 @@
         </w:rPr>
         <w:t xml:space="preserve">). After all the preliminary analyses, the total number of observations used for analysis was 6,236 and included the East, Central, Toronto, and West Health Regions covering between October 1st,2021 and January 17, 2022. The original dataset, clean dataset, and details on the data cleaning process are described in detail in the </w:t>
       </w:r>
-      <w:hyperlink r:id="rId10">
+      <w:hyperlink r:id="rId11">
         <w:r>
           <w:rPr>
             <w:rStyle w:val="Hyperlink"/>
@@ -1395,7 +1427,7 @@
                 <w:rFonts w:ascii="Arial" w:hAnsi="Arial" w:cs="Arial"/>
               </w:rPr>
             </w:pPr>
-            <w:bookmarkStart w:id="18" w:name="fig-map"/>
+            <w:bookmarkStart w:id="22" w:name="fig-map"/>
             <w:r>
               <w:rPr>
                 <w:rFonts w:ascii="Arial" w:hAnsi="Arial" w:cs="Arial"/>
@@ -1419,7 +1451,7 @@
                           <pic:cNvPicPr/>
                         </pic:nvPicPr>
                         <pic:blipFill>
-                          <a:blip r:embed="rId11" cstate="print">
+                          <a:blip r:embed="rId12" cstate="print">
                             <a:extLst>
                               <a:ext uri="{28A0092B-C50C-407E-A947-70E740481C1C}">
                                 <a14:useLocalDpi xmlns:a14="http://schemas.microsoft.com/office/drawing/2010/main" val="0"/>
@@ -1519,7 +1551,7 @@
             </w:r>
           </w:p>
         </w:tc>
-        <w:bookmarkEnd w:id="18"/>
+        <w:bookmarkEnd w:id="22"/>
       </w:tr>
     </w:tbl>
     <w:p>
@@ -1529,8 +1561,8 @@
           <w:rFonts w:ascii="Arial" w:hAnsi="Arial" w:cs="Arial"/>
         </w:rPr>
       </w:pPr>
-      <w:bookmarkStart w:id="19" w:name="statistical-analyses"/>
-      <w:bookmarkEnd w:id="11"/>
+      <w:bookmarkStart w:id="23" w:name="statistical-analyses"/>
+      <w:bookmarkEnd w:id="15"/>
       <w:r>
         <w:rPr>
           <w:rFonts w:ascii="Arial" w:hAnsi="Arial" w:cs="Arial"/>
@@ -1604,19 +1636,19 @@
         </w:rPr>
         <w:t xml:space="preserve">. Because we identified differences in representativity between the survey data </w:t>
       </w:r>
-      <w:commentRangeStart w:id="20"/>
+      <w:commentRangeStart w:id="24"/>
       <w:r>
         <w:rPr>
           <w:rFonts w:ascii="Arial" w:hAnsi="Arial" w:cs="Arial"/>
         </w:rPr>
         <w:t>and the estimates from the Census</w:t>
       </w:r>
-      <w:commentRangeEnd w:id="20"/>
+      <w:commentRangeEnd w:id="24"/>
       <w:r>
         <w:rPr>
           <w:rStyle w:val="CommentReference"/>
         </w:rPr>
-        <w:commentReference w:id="20"/>
+        <w:commentReference w:id="24"/>
       </w:r>
       <w:r>
         <w:rPr>
@@ -1761,9 +1793,9 @@
           <w:rFonts w:ascii="Arial" w:hAnsi="Arial" w:cs="Arial"/>
         </w:rPr>
       </w:pPr>
-      <w:bookmarkStart w:id="21" w:name="results"/>
-      <w:bookmarkEnd w:id="10"/>
-      <w:bookmarkEnd w:id="19"/>
+      <w:bookmarkStart w:id="25" w:name="results"/>
+      <w:bookmarkEnd w:id="14"/>
+      <w:bookmarkEnd w:id="23"/>
       <w:r>
         <w:rPr>
           <w:rFonts w:ascii="Arial" w:hAnsi="Arial" w:cs="Arial"/>
@@ -1778,7 +1810,7 @@
           <w:rFonts w:ascii="Arial" w:hAnsi="Arial" w:cs="Arial"/>
         </w:rPr>
       </w:pPr>
-      <w:bookmarkStart w:id="22" w:name="sample-characteristics"/>
+      <w:bookmarkStart w:id="26" w:name="sample-characteristics"/>
       <w:r>
         <w:rPr>
           <w:rFonts w:ascii="Arial" w:hAnsi="Arial" w:cs="Arial"/>
@@ -1806,19 +1838,19 @@
         </w:rPr>
         <w:t xml:space="preserve"> shows the characteristics of the data from the Fields COVID-19 survey used for analysis. The sample contained 6,236 observations, from which 24.8% (1,547) corresponded to individuals that reported not having received the first dose of the vaccine. </w:t>
       </w:r>
-      <w:commentRangeStart w:id="23"/>
+      <w:commentRangeStart w:id="27"/>
       <w:r>
         <w:rPr>
           <w:rFonts w:ascii="Arial" w:hAnsi="Arial" w:cs="Arial"/>
         </w:rPr>
         <w:t xml:space="preserve">Vaccination rates </w:t>
       </w:r>
-      <w:commentRangeEnd w:id="23"/>
+      <w:commentRangeEnd w:id="27"/>
       <w:r>
         <w:rPr>
           <w:rStyle w:val="CommentReference"/>
         </w:rPr>
-        <w:commentReference w:id="23"/>
+        <w:commentReference w:id="27"/>
       </w:r>
       <w:r>
         <w:rPr>
@@ -1826,19 +1858,19 @@
         </w:rPr>
         <w:t xml:space="preserve">ranged between 71-79% across all household income brackets, age groups, Health Regions, and the months considered in the survey. However, the </w:t>
       </w:r>
-      <w:commentRangeStart w:id="24"/>
+      <w:commentRangeStart w:id="28"/>
       <w:r>
         <w:rPr>
           <w:rFonts w:ascii="Arial" w:hAnsi="Arial" w:cs="Arial"/>
         </w:rPr>
         <w:t xml:space="preserve">highest vaccination rates </w:t>
       </w:r>
-      <w:commentRangeEnd w:id="24"/>
+      <w:commentRangeEnd w:id="28"/>
       <w:r>
         <w:rPr>
           <w:rStyle w:val="CommentReference"/>
         </w:rPr>
-        <w:commentReference w:id="24"/>
+        <w:commentReference w:id="28"/>
       </w:r>
       <w:r>
         <w:rPr>
@@ -1936,7 +1968,7 @@
                 <w:rFonts w:ascii="Arial" w:hAnsi="Arial" w:cs="Arial"/>
               </w:rPr>
             </w:pPr>
-            <w:bookmarkStart w:id="25" w:name="tbl-descriptive-stats"/>
+            <w:bookmarkStart w:id="29" w:name="tbl-descriptive-stats"/>
             <w:r>
               <w:rPr>
                 <w:rFonts w:ascii="Arial" w:eastAsia="Arial" w:hAnsi="Arial" w:cs="Arial"/>
@@ -4328,7 +4360,7 @@
               </w:rPr>
               <w:t>Month</w:t>
             </w:r>
-            <w:ins w:id="26" w:author="Sarah Wilson" w:date="2023-06-26T14:43:00Z">
+            <w:ins w:id="30" w:author="Sarah Wilson" w:date="2023-06-26T14:43:00Z">
               <w:r>
                 <w:rPr>
                   <w:rFonts w:ascii="Arial" w:eastAsia="Arial" w:hAnsi="Arial" w:cs="Arial"/>
@@ -4498,7 +4530,7 @@
               </w:rPr>
               <w:t>October</w:t>
             </w:r>
-            <w:ins w:id="27" w:author="Sarah Wilson" w:date="2023-06-26T14:43:00Z">
+            <w:ins w:id="31" w:author="Sarah Wilson" w:date="2023-06-26T14:43:00Z">
               <w:r>
                 <w:rPr>
                   <w:rFonts w:ascii="Arial" w:eastAsia="Arial" w:hAnsi="Arial" w:cs="Arial"/>
@@ -4676,7 +4708,7 @@
               </w:rPr>
               <w:t>November</w:t>
             </w:r>
-            <w:ins w:id="28" w:author="Sarah Wilson" w:date="2023-06-26T14:43:00Z">
+            <w:ins w:id="32" w:author="Sarah Wilson" w:date="2023-06-26T14:43:00Z">
               <w:r>
                 <w:rPr>
                   <w:rFonts w:ascii="Arial" w:eastAsia="Arial" w:hAnsi="Arial" w:cs="Arial"/>
@@ -4854,7 +4886,7 @@
               </w:rPr>
               <w:t>December</w:t>
             </w:r>
-            <w:ins w:id="29" w:author="Sarah Wilson" w:date="2023-06-26T14:43:00Z">
+            <w:ins w:id="33" w:author="Sarah Wilson" w:date="2023-06-26T14:43:00Z">
               <w:r>
                 <w:rPr>
                   <w:rFonts w:ascii="Arial" w:eastAsia="Arial" w:hAnsi="Arial" w:cs="Arial"/>
@@ -5032,7 +5064,7 @@
               </w:rPr>
               <w:t>January</w:t>
             </w:r>
-            <w:ins w:id="30" w:author="Sarah Wilson" w:date="2023-06-26T14:43:00Z">
+            <w:ins w:id="34" w:author="Sarah Wilson" w:date="2023-06-26T14:43:00Z">
               <w:r>
                 <w:rPr>
                   <w:rFonts w:ascii="Arial" w:eastAsia="Arial" w:hAnsi="Arial" w:cs="Arial"/>
@@ -6993,7 +7025,7 @@
                 <w:rFonts w:ascii="Arial" w:hAnsi="Arial" w:cs="Arial"/>
               </w:rPr>
             </w:pPr>
-            <w:commentRangeStart w:id="31"/>
+            <w:commentRangeStart w:id="35"/>
             <w:r>
               <w:rPr>
                 <w:rFonts w:ascii="Arial" w:eastAsia="Arial" w:hAnsi="Arial" w:cs="Arial"/>
@@ -7013,12 +7045,12 @@
               </w:rPr>
               <w:t xml:space="preserve">Southeast Asian, Filipino, West Asian, </w:t>
             </w:r>
-            <w:commentRangeEnd w:id="31"/>
+            <w:commentRangeEnd w:id="35"/>
             <w:r>
               <w:rPr>
                 <w:rStyle w:val="CommentReference"/>
               </w:rPr>
-              <w:commentReference w:id="31"/>
+              <w:commentReference w:id="35"/>
             </w:r>
             <w:r>
               <w:rPr>
@@ -7041,9 +7073,9 @@
           <w:rFonts w:ascii="Arial" w:hAnsi="Arial" w:cs="Arial"/>
         </w:rPr>
       </w:pPr>
-      <w:bookmarkStart w:id="32" w:name="multivariate-regression"/>
-      <w:bookmarkEnd w:id="22"/>
-      <w:bookmarkEnd w:id="25"/>
+      <w:bookmarkStart w:id="36" w:name="multivariate-regression"/>
+      <w:bookmarkEnd w:id="26"/>
+      <w:bookmarkEnd w:id="29"/>
       <w:r>
         <w:rPr>
           <w:rFonts w:ascii="Arial" w:hAnsi="Arial" w:cs="Arial"/>
@@ -7130,7 +7162,7 @@
                 <w:rFonts w:ascii="Arial" w:hAnsi="Arial" w:cs="Arial"/>
               </w:rPr>
             </w:pPr>
-            <w:bookmarkStart w:id="33" w:name="fig-models"/>
+            <w:bookmarkStart w:id="37" w:name="fig-models"/>
             <w:r>
               <w:rPr>
                 <w:rFonts w:ascii="Arial" w:hAnsi="Arial" w:cs="Arial"/>
@@ -7153,7 +7185,7 @@
                           </pic:cNvPicPr>
                         </pic:nvPicPr>
                         <pic:blipFill>
-                          <a:blip r:embed="rId12"/>
+                          <a:blip r:embed="rId13"/>
                           <a:stretch>
                             <a:fillRect/>
                           </a:stretch>
@@ -7196,7 +7228,7 @@
             </w:r>
           </w:p>
         </w:tc>
-        <w:bookmarkEnd w:id="33"/>
+        <w:bookmarkEnd w:id="37"/>
       </w:tr>
     </w:tbl>
     <w:p>
@@ -7277,9 +7309,9 @@
           <w:rFonts w:ascii="Arial" w:hAnsi="Arial" w:cs="Arial"/>
         </w:rPr>
       </w:pPr>
-      <w:bookmarkStart w:id="34" w:name="discussion"/>
-      <w:bookmarkEnd w:id="21"/>
-      <w:bookmarkEnd w:id="32"/>
+      <w:bookmarkStart w:id="38" w:name="discussion"/>
+      <w:bookmarkEnd w:id="25"/>
+      <w:bookmarkEnd w:id="36"/>
       <w:r>
         <w:rPr>
           <w:rFonts w:ascii="Arial" w:hAnsi="Arial" w:cs="Arial"/>
@@ -7300,19 +7332,19 @@
         </w:rPr>
         <w:t xml:space="preserve">In this study, we hypothesized that differences </w:t>
       </w:r>
-      <w:commentRangeStart w:id="35"/>
+      <w:commentRangeStart w:id="39"/>
       <w:r>
         <w:rPr>
           <w:rFonts w:ascii="Arial" w:hAnsi="Arial" w:cs="Arial"/>
         </w:rPr>
         <w:t xml:space="preserve">in COVID-19 vaccination uptake </w:t>
       </w:r>
-      <w:commentRangeEnd w:id="35"/>
+      <w:commentRangeEnd w:id="39"/>
       <w:r>
         <w:rPr>
           <w:rStyle w:val="CommentReference"/>
         </w:rPr>
-        <w:commentReference w:id="35"/>
+        <w:commentReference w:id="39"/>
       </w:r>
       <w:r>
         <w:rPr>
@@ -7334,7 +7366,7 @@
         </w:rPr>
         <w:t xml:space="preserve"> Regions between late 2021 and early 2022. Our goal was to determine which socio-demographic groups could be impacted by these disparities in order to provide decision-makers with information that could be used to develop policies focused on reducing or eliminating these differences and </w:t>
       </w:r>
-      <w:commentRangeStart w:id="36"/>
+      <w:commentRangeStart w:id="40"/>
       <w:r>
         <w:rPr>
           <w:rFonts w:ascii="Arial" w:hAnsi="Arial" w:cs="Arial"/>
@@ -7355,12 +7387,12 @@
         </w:rPr>
         <w:t xml:space="preserve"> Region model is able to fulfill its mission of improving health access for all Ontarians</w:t>
       </w:r>
-      <w:commentRangeEnd w:id="36"/>
+      <w:commentRangeEnd w:id="40"/>
       <w:r>
         <w:rPr>
           <w:rStyle w:val="CommentReference"/>
         </w:rPr>
-        <w:commentReference w:id="36"/>
+        <w:commentReference w:id="40"/>
       </w:r>
       <w:r>
         <w:rPr>
@@ -7477,19 +7509,19 @@
         </w:rPr>
         <w:t xml:space="preserve">. </w:t>
       </w:r>
-      <w:commentRangeStart w:id="37"/>
+      <w:commentRangeStart w:id="41"/>
       <w:r>
         <w:rPr>
           <w:rFonts w:ascii="Arial" w:hAnsi="Arial" w:cs="Arial"/>
         </w:rPr>
         <w:t>This suggests that the observed differences are associated with disparities in vaccine access that were present during the period covered by the survey</w:t>
       </w:r>
-      <w:commentRangeEnd w:id="37"/>
+      <w:commentRangeEnd w:id="41"/>
       <w:r>
         <w:rPr>
           <w:rStyle w:val="CommentReference"/>
         </w:rPr>
-        <w:commentReference w:id="37"/>
+        <w:commentReference w:id="41"/>
       </w:r>
       <w:r>
         <w:rPr>
@@ -7547,7 +7579,7 @@
           <w:rFonts w:ascii="Arial" w:hAnsi="Arial" w:cs="Arial"/>
         </w:rPr>
       </w:pPr>
-      <w:commentRangeStart w:id="38"/>
+      <w:commentRangeStart w:id="42"/>
       <w:r>
         <w:rPr>
           <w:rFonts w:ascii="Arial" w:hAnsi="Arial" w:cs="Arial"/>
@@ -7620,12 +7652,12 @@
         </w:rPr>
         <w:t>, suggest that the type of occupation of individuals in underrepresented groups played an important role in increasing the odds of vaccination.</w:t>
       </w:r>
-      <w:commentRangeEnd w:id="38"/>
+      <w:commentRangeEnd w:id="42"/>
       <w:r>
         <w:rPr>
           <w:rStyle w:val="CommentReference"/>
         </w:rPr>
-        <w:commentReference w:id="38"/>
+        <w:commentReference w:id="42"/>
       </w:r>
     </w:p>
     <w:p>
@@ -7814,19 +7846,19 @@
         </w:rPr>
         <w:t xml:space="preserve">There are some limitations to the present study. First, the data collection design, which allowed respondents to withdraw from the survey at any point, and that deployed the questions in a random manner resulted in an elevated number of missing observations without a definite pattern and complicated the implementation of sensitivity analyses. Therefore, we focused on entries that had complete answers, </w:t>
       </w:r>
-      <w:commentRangeStart w:id="39"/>
+      <w:commentRangeStart w:id="43"/>
       <w:r>
         <w:rPr>
           <w:rFonts w:ascii="Arial" w:hAnsi="Arial" w:cs="Arial"/>
         </w:rPr>
         <w:t xml:space="preserve">and corrected the data using population-wide information from the Census. More granular corrections would be needed to obtain more accurate estimates. </w:t>
       </w:r>
-      <w:commentRangeEnd w:id="39"/>
+      <w:commentRangeEnd w:id="43"/>
       <w:r>
         <w:rPr>
           <w:rStyle w:val="CommentReference"/>
         </w:rPr>
-        <w:commentReference w:id="39"/>
+        <w:commentReference w:id="43"/>
       </w:r>
       <w:r>
         <w:rPr>
@@ -7987,8 +8019,8 @@
           <w:rFonts w:ascii="Arial" w:hAnsi="Arial" w:cs="Arial"/>
         </w:rPr>
       </w:pPr>
-      <w:bookmarkStart w:id="40" w:name="conclusion"/>
-      <w:bookmarkEnd w:id="34"/>
+      <w:bookmarkStart w:id="44" w:name="conclusion"/>
+      <w:bookmarkEnd w:id="38"/>
       <w:r>
         <w:rPr>
           <w:rFonts w:ascii="Arial" w:hAnsi="Arial" w:cs="Arial"/>
@@ -8037,19 +8069,19 @@
         </w:rPr>
         <w:t xml:space="preserve"> at reducing the bureaucratic complexity and health disparities identified under the LHIN model. However, there are currently multiple challenges that need to be addressed to ensure that the new model can improve healthcare for the inhabitants of the province. First, the fact that each Health Region now covers a large geographical area that was served by multiple LHINs in the past creates a complex socio-demographic landscape that is different in each case due the different levels of rurality and representation of equity-deserving groups that are now within each Health Region. </w:t>
       </w:r>
-      <w:commentRangeStart w:id="41"/>
+      <w:commentRangeStart w:id="45"/>
       <w:r>
         <w:rPr>
           <w:rFonts w:ascii="Arial" w:hAnsi="Arial" w:cs="Arial"/>
         </w:rPr>
         <w:t>So far, the evidence collected during the COVID-19 pandemic indicates that differences in vaccination uptake are associated to a lack of infrastructure and resources that can adequately support personalized care to marginalized individuals</w:t>
       </w:r>
-      <w:commentRangeEnd w:id="41"/>
+      <w:commentRangeEnd w:id="45"/>
       <w:r>
         <w:rPr>
           <w:rStyle w:val="CommentReference"/>
         </w:rPr>
-        <w:commentReference w:id="41"/>
+        <w:commentReference w:id="45"/>
       </w:r>
       <w:r>
         <w:rPr>
@@ -8071,7 +8103,7 @@
         </w:rPr>
         <w:t>, health decision-makers will need to consider the implementation of policies that are focused on addressing this problem</w:t>
       </w:r>
-      <w:del w:id="42" w:author="Sarah Wilson" w:date="2023-06-26T15:00:00Z">
+      <w:del w:id="46" w:author="Sarah Wilson" w:date="2023-06-26T15:00:00Z">
         <w:r>
           <w:rPr>
             <w:rFonts w:ascii="Arial" w:hAnsi="Arial" w:cs="Arial"/>
@@ -8234,8 +8266,8 @@
           <w:rFonts w:ascii="Arial" w:hAnsi="Arial" w:cs="Arial"/>
         </w:rPr>
       </w:pPr>
-      <w:bookmarkStart w:id="43" w:name="acknowledgments"/>
-      <w:bookmarkEnd w:id="40"/>
+      <w:bookmarkStart w:id="47" w:name="acknowledgments"/>
+      <w:bookmarkEnd w:id="44"/>
       <w:r>
         <w:rPr>
           <w:rFonts w:ascii="Arial" w:hAnsi="Arial" w:cs="Arial"/>
@@ -8278,8 +8310,8 @@
           <w:rFonts w:ascii="Arial" w:hAnsi="Arial" w:cs="Arial"/>
         </w:rPr>
       </w:pPr>
-      <w:bookmarkStart w:id="44" w:name="conflicts-of-interest"/>
-      <w:bookmarkEnd w:id="43"/>
+      <w:bookmarkStart w:id="48" w:name="conflicts-of-interest"/>
+      <w:bookmarkEnd w:id="47"/>
       <w:r>
         <w:rPr>
           <w:rFonts w:ascii="Arial" w:hAnsi="Arial" w:cs="Arial"/>
@@ -8308,8 +8340,8 @@
           <w:rFonts w:ascii="Arial" w:hAnsi="Arial" w:cs="Arial"/>
         </w:rPr>
       </w:pPr>
-      <w:bookmarkStart w:id="45" w:name="references"/>
-      <w:bookmarkEnd w:id="44"/>
+      <w:bookmarkStart w:id="49" w:name="references"/>
+      <w:bookmarkEnd w:id="48"/>
       <w:r>
         <w:rPr>
           <w:rFonts w:ascii="Arial" w:hAnsi="Arial" w:cs="Arial"/>
@@ -8324,8 +8356,8 @@
           <w:rFonts w:ascii="Arial" w:hAnsi="Arial" w:cs="Arial"/>
         </w:rPr>
       </w:pPr>
-      <w:bookmarkStart w:id="46" w:name="ref-WHO-Covid"/>
-      <w:bookmarkStart w:id="47" w:name="refs"/>
+      <w:bookmarkStart w:id="50" w:name="ref-WHO-Covid"/>
+      <w:bookmarkStart w:id="51" w:name="refs"/>
       <w:r>
         <w:rPr>
           <w:rFonts w:ascii="Arial" w:hAnsi="Arial" w:cs="Arial"/>
@@ -8339,7 +8371,7 @@
         <w:tab/>
         <w:t xml:space="preserve">World Health Organization Coronavirus (COVID-19) Dashboard. Accessed May 11, 2023. </w:t>
       </w:r>
-      <w:hyperlink r:id="rId13">
+      <w:hyperlink r:id="rId14">
         <w:r>
           <w:rPr>
             <w:rStyle w:val="Hyperlink"/>
@@ -8356,8 +8388,8 @@
           <w:rFonts w:ascii="Arial" w:hAnsi="Arial" w:cs="Arial"/>
         </w:rPr>
       </w:pPr>
-      <w:bookmarkStart w:id="48" w:name="ref-rigby2023"/>
-      <w:bookmarkEnd w:id="46"/>
+      <w:bookmarkStart w:id="52" w:name="ref-rigby2023"/>
+      <w:bookmarkEnd w:id="50"/>
       <w:r>
         <w:rPr>
           <w:rFonts w:ascii="Arial" w:hAnsi="Arial" w:cs="Arial"/>
@@ -8399,7 +8431,7 @@
         </w:rPr>
         <w:t xml:space="preserve">. Published online May 8, 2023. Accessed May 11, 2022. </w:t>
       </w:r>
-      <w:hyperlink r:id="rId14">
+      <w:hyperlink r:id="rId15">
         <w:r>
           <w:rPr>
             <w:rStyle w:val="Hyperlink"/>
@@ -8416,8 +8448,8 @@
           <w:rFonts w:ascii="Arial" w:hAnsi="Arial" w:cs="Arial"/>
         </w:rPr>
       </w:pPr>
-      <w:bookmarkStart w:id="49" w:name="ref-un2023"/>
-      <w:bookmarkEnd w:id="48"/>
+      <w:bookmarkStart w:id="53" w:name="ref-un2023"/>
+      <w:bookmarkEnd w:id="52"/>
       <w:r>
         <w:rPr>
           <w:rFonts w:ascii="Arial" w:hAnsi="Arial" w:cs="Arial"/>
@@ -8445,7 +8477,7 @@
         </w:rPr>
         <w:t xml:space="preserve">. Published online May 5, 2023. Accessed May 11, 2022. </w:t>
       </w:r>
-      <w:hyperlink r:id="rId15">
+      <w:hyperlink r:id="rId16">
         <w:r>
           <w:rPr>
             <w:rStyle w:val="Hyperlink"/>
@@ -8462,8 +8494,8 @@
           <w:rFonts w:ascii="Arial" w:hAnsi="Arial" w:cs="Arial"/>
         </w:rPr>
       </w:pPr>
-      <w:bookmarkStart w:id="50" w:name="ref-mackey2021"/>
-      <w:bookmarkEnd w:id="49"/>
+      <w:bookmarkStart w:id="54" w:name="ref-mackey2021"/>
+      <w:bookmarkEnd w:id="53"/>
       <w:r>
         <w:rPr>
           <w:rFonts w:ascii="Arial" w:hAnsi="Arial" w:cs="Arial"/>
@@ -8491,7 +8523,7 @@
         </w:rPr>
         <w:t>. 2021;174(3):362-373. doi:</w:t>
       </w:r>
-      <w:hyperlink r:id="rId16">
+      <w:hyperlink r:id="rId17">
         <w:r>
           <w:rPr>
             <w:rStyle w:val="Hyperlink"/>
@@ -8508,8 +8540,8 @@
           <w:rFonts w:ascii="Arial" w:hAnsi="Arial" w:cs="Arial"/>
         </w:rPr>
       </w:pPr>
-      <w:bookmarkStart w:id="51" w:name="ref-thelancet2021"/>
-      <w:bookmarkEnd w:id="50"/>
+      <w:bookmarkStart w:id="55" w:name="ref-thelancet2021"/>
+      <w:bookmarkEnd w:id="54"/>
       <w:r>
         <w:rPr>
           <w:rFonts w:ascii="Arial" w:hAnsi="Arial" w:cs="Arial"/>
@@ -8551,7 +8583,7 @@
         </w:rPr>
         <w:t>1. doi:</w:t>
       </w:r>
-      <w:hyperlink r:id="rId17">
+      <w:hyperlink r:id="rId18">
         <w:r>
           <w:rPr>
             <w:rStyle w:val="Hyperlink"/>
@@ -8568,8 +8600,8 @@
           <w:rFonts w:ascii="Arial" w:hAnsi="Arial" w:cs="Arial"/>
         </w:rPr>
       </w:pPr>
-      <w:bookmarkStart w:id="52" w:name="ref-davis2022"/>
-      <w:bookmarkEnd w:id="51"/>
+      <w:bookmarkStart w:id="56" w:name="ref-davis2022"/>
+      <w:bookmarkEnd w:id="55"/>
       <w:r>
         <w:rPr>
           <w:rFonts w:ascii="Arial" w:hAnsi="Arial" w:cs="Arial"/>
@@ -8604,7 +8636,7 @@
         </w:rPr>
         <w:t>doi:</w:t>
       </w:r>
-      <w:hyperlink r:id="rId18">
+      <w:hyperlink r:id="rId19">
         <w:r>
           <w:rPr>
             <w:rStyle w:val="Hyperlink"/>
@@ -8629,8 +8661,8 @@
           <w:rFonts w:ascii="Arial" w:hAnsi="Arial" w:cs="Arial"/>
         </w:rPr>
       </w:pPr>
-      <w:bookmarkStart w:id="53" w:name="ref-bogoch2022"/>
-      <w:bookmarkEnd w:id="52"/>
+      <w:bookmarkStart w:id="57" w:name="ref-bogoch2022"/>
+      <w:bookmarkEnd w:id="56"/>
       <w:r>
         <w:rPr>
           <w:rFonts w:ascii="Arial" w:hAnsi="Arial" w:cs="Arial"/>
@@ -8731,7 +8763,7 @@
         </w:rPr>
         <w:t>. Published online November 2022. doi:</w:t>
       </w:r>
-      <w:hyperlink r:id="rId19">
+      <w:hyperlink r:id="rId20">
         <w:r>
           <w:rPr>
             <w:rStyle w:val="Hyperlink"/>
@@ -8764,8 +8796,8 @@
           <w:rFonts w:ascii="Arial" w:hAnsi="Arial" w:cs="Arial"/>
         </w:rPr>
       </w:pPr>
-      <w:bookmarkStart w:id="54" w:name="ref-tanne2020"/>
-      <w:bookmarkEnd w:id="53"/>
+      <w:bookmarkStart w:id="58" w:name="ref-tanne2020"/>
+      <w:bookmarkEnd w:id="57"/>
       <w:r>
         <w:rPr>
           <w:rFonts w:ascii="Arial" w:hAnsi="Arial" w:cs="Arial"/>
@@ -8822,7 +8854,7 @@
         </w:rPr>
         <w:t>. Published online December 2020:m4799. doi:</w:t>
       </w:r>
-      <w:hyperlink r:id="rId20">
+      <w:hyperlink r:id="rId21">
         <w:r>
           <w:rPr>
             <w:rStyle w:val="Hyperlink"/>
@@ -8839,8 +8871,8 @@
           <w:rFonts w:ascii="Arial" w:hAnsi="Arial" w:cs="Arial"/>
         </w:rPr>
       </w:pPr>
-      <w:bookmarkStart w:id="55" w:name="ref-kayser2021"/>
-      <w:bookmarkEnd w:id="54"/>
+      <w:bookmarkStart w:id="59" w:name="ref-kayser2021"/>
+      <w:bookmarkEnd w:id="58"/>
       <w:r>
         <w:rPr>
           <w:rFonts w:ascii="Arial" w:hAnsi="Arial" w:cs="Arial"/>
@@ -8923,7 +8955,7 @@
         </w:rPr>
         <w:t>. 2021;17(12):5255-5268. doi:</w:t>
       </w:r>
-      <w:hyperlink r:id="rId21">
+      <w:hyperlink r:id="rId22">
         <w:r>
           <w:rPr>
             <w:rStyle w:val="Hyperlink"/>
@@ -8940,8 +8972,8 @@
           <w:rFonts w:ascii="Arial" w:hAnsi="Arial" w:cs="Arial"/>
         </w:rPr>
       </w:pPr>
-      <w:bookmarkStart w:id="56" w:name="ref-li2021"/>
-      <w:bookmarkEnd w:id="55"/>
+      <w:bookmarkStart w:id="60" w:name="ref-li2021"/>
+      <w:bookmarkEnd w:id="59"/>
       <w:r>
         <w:rPr>
           <w:rFonts w:ascii="Arial" w:hAnsi="Arial" w:cs="Arial"/>
@@ -8969,7 +9001,7 @@
         </w:rPr>
         <w:t>. 2021;15(3):118-123. doi:</w:t>
       </w:r>
-      <w:hyperlink r:id="rId22">
+      <w:hyperlink r:id="rId23">
         <w:r>
           <w:rPr>
             <w:rStyle w:val="Hyperlink"/>
@@ -8986,8 +9018,8 @@
           <w:rFonts w:ascii="Arial" w:hAnsi="Arial" w:cs="Arial"/>
         </w:rPr>
       </w:pPr>
-      <w:bookmarkStart w:id="57" w:name="ref-gerretsen2021"/>
-      <w:bookmarkEnd w:id="56"/>
+      <w:bookmarkStart w:id="61" w:name="ref-gerretsen2021"/>
+      <w:bookmarkEnd w:id="60"/>
       <w:r>
         <w:rPr>
           <w:rFonts w:ascii="Arial" w:hAnsi="Arial" w:cs="Arial"/>
@@ -9056,7 +9088,7 @@
         </w:rPr>
         <w:t>0258462. doi:</w:t>
       </w:r>
-      <w:hyperlink r:id="rId23">
+      <w:hyperlink r:id="rId24">
         <w:r>
           <w:rPr>
             <w:rStyle w:val="Hyperlink"/>
@@ -9073,8 +9105,8 @@
           <w:rFonts w:ascii="Arial" w:hAnsi="Arial" w:cs="Arial"/>
         </w:rPr>
       </w:pPr>
-      <w:bookmarkStart w:id="58" w:name="ref-tamey2022"/>
-      <w:bookmarkEnd w:id="57"/>
+      <w:bookmarkStart w:id="62" w:name="ref-tamey2022"/>
+      <w:bookmarkEnd w:id="61"/>
       <w:r>
         <w:rPr>
           <w:rFonts w:ascii="Arial" w:hAnsi="Arial" w:cs="Arial"/>
@@ -9129,7 +9161,7 @@
         </w:rPr>
         <w:t>070650. doi:</w:t>
       </w:r>
-      <w:hyperlink r:id="rId24">
+      <w:hyperlink r:id="rId25">
         <w:r>
           <w:rPr>
             <w:rStyle w:val="Hyperlink"/>
@@ -9146,8 +9178,8 @@
           <w:rFonts w:ascii="Arial" w:hAnsi="Arial" w:cs="Arial"/>
         </w:rPr>
       </w:pPr>
-      <w:bookmarkStart w:id="59" w:name="ref-nafilyan2021"/>
-      <w:bookmarkEnd w:id="58"/>
+      <w:bookmarkStart w:id="63" w:name="ref-nafilyan2021"/>
+      <w:bookmarkEnd w:id="62"/>
       <w:r>
         <w:rPr>
           <w:rFonts w:ascii="Arial" w:hAnsi="Arial" w:cs="Arial"/>
@@ -9230,7 +9262,7 @@
         </w:rPr>
         <w:t>053402. doi:</w:t>
       </w:r>
-      <w:hyperlink r:id="rId25">
+      <w:hyperlink r:id="rId26">
         <w:r>
           <w:rPr>
             <w:rStyle w:val="Hyperlink"/>
@@ -9247,8 +9279,8 @@
           <w:rFonts w:ascii="Arial" w:hAnsi="Arial" w:cs="Arial"/>
         </w:rPr>
       </w:pPr>
-      <w:bookmarkStart w:id="60" w:name="ref-willis2021"/>
-      <w:bookmarkEnd w:id="59"/>
+      <w:bookmarkStart w:id="64" w:name="ref-willis2021"/>
+      <w:bookmarkEnd w:id="63"/>
       <w:r>
         <w:rPr>
           <w:rFonts w:ascii="Arial" w:hAnsi="Arial" w:cs="Arial"/>
@@ -9260,7 +9292,24 @@
           <w:rFonts w:ascii="Arial" w:hAnsi="Arial" w:cs="Arial"/>
         </w:rPr>
         <w:tab/>
-        <w:t xml:space="preserve">Willis DE, Andersen JA, Bryant-Moore K, et al. COVID-19 vaccine hesitancy: Race/ethnicity, trust, and fear. </w:t>
+      </w:r>
+      <w:r>
+        <w:rPr>
+          <w:rFonts w:ascii="Arial" w:hAnsi="Arial" w:cs="Arial"/>
+          <w:lang w:val="fr-CA"/>
+          <w:rPrChange w:id="65" w:author="Ariel Mundo Ortiz" w:date="2023-06-27T15:43:00Z">
+            <w:rPr>
+              <w:rFonts w:ascii="Arial" w:hAnsi="Arial" w:cs="Arial"/>
+            </w:rPr>
+          </w:rPrChange>
+        </w:rPr>
+        <w:t xml:space="preserve">Willis DE, Andersen JA, Bryant-Moore K, et al. </w:t>
+      </w:r>
+      <w:r>
+        <w:rPr>
+          <w:rFonts w:ascii="Arial" w:hAnsi="Arial" w:cs="Arial"/>
+        </w:rPr>
+        <w:t xml:space="preserve">COVID-19 vaccine hesitancy: Race/ethnicity, trust, and fear. </w:t>
       </w:r>
       <w:r>
         <w:rPr>
@@ -9276,7 +9325,7 @@
         </w:rPr>
         <w:t>. 2021;14(6):2200-2207. doi:</w:t>
       </w:r>
-      <w:hyperlink r:id="rId26">
+      <w:hyperlink r:id="rId27">
         <w:r>
           <w:rPr>
             <w:rStyle w:val="Hyperlink"/>
@@ -9293,8 +9342,8 @@
           <w:rFonts w:ascii="Arial" w:hAnsi="Arial" w:cs="Arial"/>
         </w:rPr>
       </w:pPr>
-      <w:bookmarkStart w:id="61" w:name="ref-skirrow2022"/>
-      <w:bookmarkEnd w:id="60"/>
+      <w:bookmarkStart w:id="66" w:name="ref-skirrow2022"/>
+      <w:bookmarkEnd w:id="64"/>
       <w:r>
         <w:rPr>
           <w:rFonts w:ascii="Arial" w:hAnsi="Arial" w:cs="Arial"/>
@@ -9322,7 +9371,7 @@
         </w:rPr>
         <w:t>. 2022;22(1). doi:</w:t>
       </w:r>
-      <w:hyperlink r:id="rId27">
+      <w:hyperlink r:id="rId28">
         <w:r>
           <w:rPr>
             <w:rStyle w:val="Hyperlink"/>
@@ -9339,8 +9388,8 @@
           <w:rFonts w:ascii="Arial" w:hAnsi="Arial" w:cs="Arial"/>
         </w:rPr>
       </w:pPr>
-      <w:bookmarkStart w:id="62" w:name="ref-stoler2021"/>
-      <w:bookmarkEnd w:id="61"/>
+      <w:bookmarkStart w:id="67" w:name="ref-stoler2021"/>
+      <w:bookmarkEnd w:id="66"/>
       <w:r>
         <w:rPr>
           <w:rFonts w:ascii="Arial" w:hAnsi="Arial" w:cs="Arial"/>
@@ -9409,7 +9458,7 @@
         </w:rPr>
         <w:t>. 2021;36(11):3629-3631. doi:</w:t>
       </w:r>
-      <w:hyperlink r:id="rId28">
+      <w:hyperlink r:id="rId29">
         <w:r>
           <w:rPr>
             <w:rStyle w:val="Hyperlink"/>
@@ -9426,8 +9475,8 @@
           <w:rFonts w:ascii="Arial" w:hAnsi="Arial" w:cs="Arial"/>
         </w:rPr>
       </w:pPr>
-      <w:bookmarkStart w:id="63" w:name="ref-khubchandani2021"/>
-      <w:bookmarkEnd w:id="62"/>
+      <w:bookmarkStart w:id="68" w:name="ref-khubchandani2021"/>
+      <w:bookmarkEnd w:id="67"/>
       <w:r>
         <w:rPr>
           <w:rFonts w:ascii="Arial" w:hAnsi="Arial" w:cs="Arial"/>
@@ -9483,7 +9532,7 @@
         </w:rPr>
         <w:t>. 2021;46(2):270-277. doi:</w:t>
       </w:r>
-      <w:hyperlink r:id="rId29">
+      <w:hyperlink r:id="rId30">
         <w:r>
           <w:rPr>
             <w:rStyle w:val="Hyperlink"/>
@@ -9500,8 +9549,8 @@
           <w:rFonts w:ascii="Arial" w:hAnsi="Arial" w:cs="Arial"/>
         </w:rPr>
       </w:pPr>
-      <w:bookmarkStart w:id="64" w:name="ref-guay2022"/>
-      <w:bookmarkEnd w:id="63"/>
+      <w:bookmarkStart w:id="69" w:name="ref-guay2022"/>
+      <w:bookmarkEnd w:id="68"/>
       <w:r>
         <w:rPr>
           <w:rFonts w:ascii="Arial" w:hAnsi="Arial" w:cs="Arial"/>
@@ -9570,7 +9619,7 @@
         </w:rPr>
         <w:t>. 2022;22(1). doi:</w:t>
       </w:r>
-      <w:hyperlink r:id="rId30">
+      <w:hyperlink r:id="rId31">
         <w:r>
           <w:rPr>
             <w:rStyle w:val="Hyperlink"/>
@@ -9587,8 +9636,8 @@
           <w:rFonts w:ascii="Arial" w:hAnsi="Arial" w:cs="Arial"/>
         </w:rPr>
       </w:pPr>
-      <w:bookmarkStart w:id="65" w:name="ref-muhajarine2021"/>
-      <w:bookmarkEnd w:id="64"/>
+      <w:bookmarkStart w:id="70" w:name="ref-muhajarine2021"/>
+      <w:bookmarkEnd w:id="69"/>
       <w:r>
         <w:rPr>
           <w:rFonts w:ascii="Arial" w:hAnsi="Arial" w:cs="Arial"/>
@@ -9685,7 +9734,7 @@
         </w:rPr>
         <w:t>0259513. doi:</w:t>
       </w:r>
-      <w:hyperlink r:id="rId31">
+      <w:hyperlink r:id="rId32">
         <w:r>
           <w:rPr>
             <w:rStyle w:val="Hyperlink"/>
@@ -9702,8 +9751,8 @@
           <w:rFonts w:ascii="Arial" w:hAnsi="Arial" w:cs="Arial"/>
         </w:rPr>
       </w:pPr>
-      <w:bookmarkStart w:id="66" w:name="ref-hussain2022"/>
-      <w:bookmarkEnd w:id="65"/>
+      <w:bookmarkStart w:id="71" w:name="ref-hussain2022"/>
+      <w:bookmarkEnd w:id="70"/>
       <w:r>
         <w:rPr>
           <w:rFonts w:ascii="Arial" w:hAnsi="Arial" w:cs="Arial"/>
@@ -9746,7 +9795,7 @@
         </w:rPr>
         <w:t>. 2022;40(25):3413-3432. doi:</w:t>
       </w:r>
-      <w:hyperlink r:id="rId32">
+      <w:hyperlink r:id="rId33">
         <w:r>
           <w:rPr>
             <w:rStyle w:val="Hyperlink"/>
@@ -9763,8 +9812,8 @@
           <w:rFonts w:ascii="Arial" w:hAnsi="Arial" w:cs="Arial"/>
         </w:rPr>
       </w:pPr>
-      <w:bookmarkStart w:id="67" w:name="ref-mosby2021"/>
-      <w:bookmarkEnd w:id="66"/>
+      <w:bookmarkStart w:id="72" w:name="ref-mosby2021"/>
+      <w:bookmarkEnd w:id="71"/>
       <w:r>
         <w:rPr>
           <w:rFonts w:ascii="Arial" w:hAnsi="Arial" w:cs="Arial"/>
@@ -9848,7 +9897,7 @@
         </w:rPr>
         <w:t>381-E383. doi:</w:t>
       </w:r>
-      <w:hyperlink r:id="rId33">
+      <w:hyperlink r:id="rId34">
         <w:r>
           <w:rPr>
             <w:rStyle w:val="Hyperlink"/>
@@ -9865,8 +9914,8 @@
           <w:rFonts w:ascii="Arial" w:hAnsi="Arial" w:cs="Arial"/>
         </w:rPr>
       </w:pPr>
-      <w:bookmarkStart w:id="68" w:name="ref-bogart2021"/>
-      <w:bookmarkEnd w:id="67"/>
+      <w:bookmarkStart w:id="73" w:name="ref-bogart2021"/>
+      <w:bookmarkEnd w:id="72"/>
       <w:r>
         <w:rPr>
           <w:rFonts w:ascii="Arial" w:hAnsi="Arial" w:cs="Arial"/>
@@ -9878,7 +9927,76 @@
           <w:rFonts w:ascii="Arial" w:hAnsi="Arial" w:cs="Arial"/>
         </w:rPr>
         <w:tab/>
-        <w:t xml:space="preserve">Bogart LM, Ojikutu BO, Tyagi K, et al. COVID-19 related medical mistrust, health impacts, and potential vaccine hesitancy among black </w:t>
+      </w:r>
+      <w:r>
+        <w:rPr>
+          <w:rFonts w:ascii="Arial" w:hAnsi="Arial" w:cs="Arial"/>
+          <w:lang w:val="fr-CA"/>
+          <w:rPrChange w:id="74" w:author="Ariel Mundo Ortiz" w:date="2023-06-27T15:43:00Z">
+            <w:rPr>
+              <w:rFonts w:ascii="Arial" w:hAnsi="Arial" w:cs="Arial"/>
+            </w:rPr>
+          </w:rPrChange>
+        </w:rPr>
+        <w:t xml:space="preserve">Bogart LM, </w:t>
+      </w:r>
+      <w:proofErr w:type="spellStart"/>
+      <w:r>
+        <w:rPr>
+          <w:rFonts w:ascii="Arial" w:hAnsi="Arial" w:cs="Arial"/>
+          <w:lang w:val="fr-CA"/>
+          <w:rPrChange w:id="75" w:author="Ariel Mundo Ortiz" w:date="2023-06-27T15:43:00Z">
+            <w:rPr>
+              <w:rFonts w:ascii="Arial" w:hAnsi="Arial" w:cs="Arial"/>
+            </w:rPr>
+          </w:rPrChange>
+        </w:rPr>
+        <w:t>Ojikutu</w:t>
+      </w:r>
+      <w:proofErr w:type="spellEnd"/>
+      <w:r>
+        <w:rPr>
+          <w:rFonts w:ascii="Arial" w:hAnsi="Arial" w:cs="Arial"/>
+          <w:lang w:val="fr-CA"/>
+          <w:rPrChange w:id="76" w:author="Ariel Mundo Ortiz" w:date="2023-06-27T15:43:00Z">
+            <w:rPr>
+              <w:rFonts w:ascii="Arial" w:hAnsi="Arial" w:cs="Arial"/>
+            </w:rPr>
+          </w:rPrChange>
+        </w:rPr>
+        <w:t xml:space="preserve"> BO, </w:t>
+      </w:r>
+      <w:proofErr w:type="spellStart"/>
+      <w:r>
+        <w:rPr>
+          <w:rFonts w:ascii="Arial" w:hAnsi="Arial" w:cs="Arial"/>
+          <w:lang w:val="fr-CA"/>
+          <w:rPrChange w:id="77" w:author="Ariel Mundo Ortiz" w:date="2023-06-27T15:43:00Z">
+            <w:rPr>
+              <w:rFonts w:ascii="Arial" w:hAnsi="Arial" w:cs="Arial"/>
+            </w:rPr>
+          </w:rPrChange>
+        </w:rPr>
+        <w:t>Tyagi</w:t>
+      </w:r>
+      <w:proofErr w:type="spellEnd"/>
+      <w:r>
+        <w:rPr>
+          <w:rFonts w:ascii="Arial" w:hAnsi="Arial" w:cs="Arial"/>
+          <w:lang w:val="fr-CA"/>
+          <w:rPrChange w:id="78" w:author="Ariel Mundo Ortiz" w:date="2023-06-27T15:43:00Z">
+            <w:rPr>
+              <w:rFonts w:ascii="Arial" w:hAnsi="Arial" w:cs="Arial"/>
+            </w:rPr>
+          </w:rPrChange>
+        </w:rPr>
+        <w:t xml:space="preserve"> K, et al. </w:t>
+      </w:r>
+      <w:r>
+        <w:rPr>
+          <w:rFonts w:ascii="Arial" w:hAnsi="Arial" w:cs="Arial"/>
+        </w:rPr>
+        <w:t xml:space="preserve">COVID-19 related medical mistrust, health impacts, and potential vaccine hesitancy among black </w:t>
       </w:r>
       <w:proofErr w:type="spellStart"/>
       <w:r>
@@ -9908,7 +10026,7 @@
         </w:rPr>
         <w:t>. 2021;86(2):200-207. doi:</w:t>
       </w:r>
-      <w:hyperlink r:id="rId34">
+      <w:hyperlink r:id="rId35">
         <w:r>
           <w:rPr>
             <w:rStyle w:val="Hyperlink"/>
@@ -9925,8 +10043,8 @@
           <w:rFonts w:ascii="Arial" w:hAnsi="Arial" w:cs="Arial"/>
         </w:rPr>
       </w:pPr>
-      <w:bookmarkStart w:id="69" w:name="ref-freeman2020"/>
-      <w:bookmarkEnd w:id="68"/>
+      <w:bookmarkStart w:id="79" w:name="ref-freeman2020"/>
+      <w:bookmarkEnd w:id="73"/>
       <w:r>
         <w:rPr>
           <w:rFonts w:ascii="Arial" w:hAnsi="Arial" w:cs="Arial"/>
@@ -9968,7 +10086,7 @@
         </w:rPr>
         <w:t>. 2020;52(14):3127-3141. doi:</w:t>
       </w:r>
-      <w:hyperlink r:id="rId35">
+      <w:hyperlink r:id="rId36">
         <w:r>
           <w:rPr>
             <w:rStyle w:val="Hyperlink"/>
@@ -9985,8 +10103,8 @@
           <w:rFonts w:ascii="Arial" w:hAnsi="Arial" w:cs="Arial"/>
         </w:rPr>
       </w:pPr>
-      <w:bookmarkStart w:id="70" w:name="ref-malik2020"/>
-      <w:bookmarkEnd w:id="69"/>
+      <w:bookmarkStart w:id="80" w:name="ref-malik2020"/>
+      <w:bookmarkEnd w:id="79"/>
       <w:r>
         <w:rPr>
           <w:rFonts w:ascii="Arial" w:hAnsi="Arial" w:cs="Arial"/>
@@ -10044,7 +10162,7 @@
         </w:rPr>
         <w:t>. doi:</w:t>
       </w:r>
-      <w:hyperlink r:id="rId36">
+      <w:hyperlink r:id="rId37">
         <w:r>
           <w:rPr>
             <w:rStyle w:val="Hyperlink"/>
@@ -10061,8 +10179,8 @@
           <w:rFonts w:ascii="Arial" w:hAnsi="Arial" w:cs="Arial"/>
         </w:rPr>
       </w:pPr>
-      <w:bookmarkStart w:id="71" w:name="ref-nguyen2021"/>
-      <w:bookmarkEnd w:id="70"/>
+      <w:bookmarkStart w:id="81" w:name="ref-nguyen2021"/>
+      <w:bookmarkEnd w:id="80"/>
       <w:r>
         <w:rPr>
           <w:rFonts w:ascii="Arial" w:hAnsi="Arial" w:cs="Arial"/>
@@ -10132,7 +10250,7 @@
         </w:rPr>
         <w:t>. 2021;53(1):1419-1428. doi:</w:t>
       </w:r>
-      <w:hyperlink r:id="rId37">
+      <w:hyperlink r:id="rId38">
         <w:r>
           <w:rPr>
             <w:rStyle w:val="Hyperlink"/>
@@ -10149,8 +10267,8 @@
           <w:rFonts w:ascii="Arial" w:hAnsi="Arial" w:cs="Arial"/>
         </w:rPr>
       </w:pPr>
-      <w:bookmarkStart w:id="72" w:name="ref-mollalo2021"/>
-      <w:bookmarkEnd w:id="71"/>
+      <w:bookmarkStart w:id="82" w:name="ref-mollalo2021"/>
+      <w:bookmarkEnd w:id="81"/>
       <w:r>
         <w:rPr>
           <w:rFonts w:ascii="Arial" w:hAnsi="Arial" w:cs="Arial"/>
@@ -10205,7 +10323,7 @@
         </w:rPr>
         <w:t>. 2021;18(18):9488. doi:</w:t>
       </w:r>
-      <w:hyperlink r:id="rId38">
+      <w:hyperlink r:id="rId39">
         <w:r>
           <w:rPr>
             <w:rStyle w:val="Hyperlink"/>
@@ -10222,8 +10340,8 @@
           <w:rFonts w:ascii="Arial" w:hAnsi="Arial" w:cs="Arial"/>
         </w:rPr>
       </w:pPr>
-      <w:bookmarkStart w:id="73" w:name="ref-yang2022"/>
-      <w:bookmarkEnd w:id="72"/>
+      <w:bookmarkStart w:id="83" w:name="ref-yang2022"/>
+      <w:bookmarkEnd w:id="82"/>
       <w:r>
         <w:rPr>
           <w:rFonts w:ascii="Arial" w:hAnsi="Arial" w:cs="Arial"/>
@@ -10265,7 +10383,7 @@
         </w:rPr>
         <w:t>. 2022;63(6):954-961. doi:</w:t>
       </w:r>
-      <w:hyperlink r:id="rId39">
+      <w:hyperlink r:id="rId40">
         <w:r>
           <w:rPr>
             <w:rStyle w:val="Hyperlink"/>
@@ -10282,8 +10400,8 @@
           <w:rFonts w:ascii="Arial" w:hAnsi="Arial" w:cs="Arial"/>
         </w:rPr>
       </w:pPr>
-      <w:bookmarkStart w:id="74" w:name="ref-tiu2022"/>
-      <w:bookmarkEnd w:id="73"/>
+      <w:bookmarkStart w:id="84" w:name="ref-tiu2022"/>
+      <w:bookmarkEnd w:id="83"/>
       <w:r>
         <w:rPr>
           <w:rFonts w:ascii="Arial" w:hAnsi="Arial" w:cs="Arial"/>
@@ -10325,7 +10443,7 @@
         </w:rPr>
         <w:t>. 2022;191(10):1792-1802. doi:</w:t>
       </w:r>
-      <w:hyperlink r:id="rId40">
+      <w:hyperlink r:id="rId41">
         <w:r>
           <w:rPr>
             <w:rStyle w:val="Hyperlink"/>
@@ -10358,8 +10476,8 @@
           <w:rFonts w:ascii="Arial" w:hAnsi="Arial" w:cs="Arial"/>
         </w:rPr>
       </w:pPr>
-      <w:bookmarkStart w:id="75" w:name="ref-bhuiyan2022"/>
-      <w:bookmarkEnd w:id="74"/>
+      <w:bookmarkStart w:id="85" w:name="ref-bhuiyan2022"/>
+      <w:bookmarkEnd w:id="84"/>
       <w:r>
         <w:rPr>
           <w:rFonts w:ascii="Arial" w:hAnsi="Arial" w:cs="Arial"/>
@@ -10403,7 +10521,7 @@
         </w:rPr>
         <w:t>. Published online December 2022. doi:</w:t>
       </w:r>
-      <w:hyperlink r:id="rId41">
+      <w:hyperlink r:id="rId42">
         <w:r>
           <w:rPr>
             <w:rStyle w:val="Hyperlink"/>
@@ -10420,8 +10538,8 @@
           <w:rFonts w:ascii="Arial" w:hAnsi="Arial" w:cs="Arial"/>
         </w:rPr>
       </w:pPr>
-      <w:bookmarkStart w:id="76" w:name="ref-wood2022"/>
-      <w:bookmarkEnd w:id="75"/>
+      <w:bookmarkStart w:id="86" w:name="ref-wood2022"/>
+      <w:bookmarkEnd w:id="85"/>
       <w:r>
         <w:rPr>
           <w:rFonts w:ascii="Arial" w:hAnsi="Arial" w:cs="Arial"/>
@@ -10449,7 +10567,7 @@
         </w:rPr>
         <w:t xml:space="preserve"> AM, Stead M, Kao RR. Predicting future spatial patterns in COVID-19 booster vaccine uptake. Published online September 2022. doi:</w:t>
       </w:r>
-      <w:hyperlink r:id="rId42">
+      <w:hyperlink r:id="rId43">
         <w:r>
           <w:rPr>
             <w:rStyle w:val="Hyperlink"/>
@@ -10466,8 +10584,8 @@
           <w:rFonts w:ascii="Arial" w:hAnsi="Arial" w:cs="Arial"/>
         </w:rPr>
       </w:pPr>
-      <w:bookmarkStart w:id="77" w:name="ref-choi2021"/>
-      <w:bookmarkEnd w:id="76"/>
+      <w:bookmarkStart w:id="87" w:name="ref-choi2021"/>
+      <w:bookmarkEnd w:id="86"/>
       <w:r>
         <w:rPr>
           <w:rFonts w:ascii="Arial" w:hAnsi="Arial" w:cs="Arial"/>
@@ -10523,7 +10641,7 @@
         </w:rPr>
         <w:t>. doi:</w:t>
       </w:r>
-      <w:hyperlink r:id="rId43">
+      <w:hyperlink r:id="rId44">
         <w:r>
           <w:rPr>
             <w:rStyle w:val="Hyperlink"/>
@@ -10540,8 +10658,8 @@
           <w:rFonts w:ascii="Arial" w:hAnsi="Arial" w:cs="Arial"/>
         </w:rPr>
       </w:pPr>
-      <w:bookmarkStart w:id="78" w:name="ref-mckinnon2021"/>
-      <w:bookmarkEnd w:id="77"/>
+      <w:bookmarkStart w:id="88" w:name="ref-mckinnon2021"/>
+      <w:bookmarkEnd w:id="87"/>
       <w:r>
         <w:rPr>
           <w:rFonts w:ascii="Arial" w:hAnsi="Arial" w:cs="Arial"/>
@@ -10626,7 +10744,7 @@
         </w:rPr>
         <w:t>. 2021;39(49):7140-7145. doi:</w:t>
       </w:r>
-      <w:hyperlink r:id="rId44">
+      <w:hyperlink r:id="rId45">
         <w:r>
           <w:rPr>
             <w:rStyle w:val="Hyperlink"/>
@@ -10643,8 +10761,8 @@
           <w:rFonts w:ascii="Arial" w:hAnsi="Arial" w:cs="Arial"/>
         </w:rPr>
       </w:pPr>
-      <w:bookmarkStart w:id="79" w:name="ref-tsasis2012"/>
-      <w:bookmarkEnd w:id="78"/>
+      <w:bookmarkStart w:id="89" w:name="ref-tsasis2012"/>
+      <w:bookmarkEnd w:id="88"/>
       <w:r>
         <w:rPr>
           <w:rFonts w:ascii="Arial" w:hAnsi="Arial" w:cs="Arial"/>
@@ -10685,7 +10803,7 @@
         </w:rPr>
         <w:t>. 2012;12(5). doi:</w:t>
       </w:r>
-      <w:hyperlink r:id="rId45">
+      <w:hyperlink r:id="rId46">
         <w:r>
           <w:rPr>
             <w:rStyle w:val="Hyperlink"/>
@@ -10702,8 +10820,8 @@
           <w:rFonts w:ascii="Arial" w:hAnsi="Arial" w:cs="Arial"/>
         </w:rPr>
       </w:pPr>
-      <w:bookmarkStart w:id="80" w:name="ref-muratov2018"/>
-      <w:bookmarkEnd w:id="79"/>
+      <w:bookmarkStart w:id="90" w:name="ref-muratov2018"/>
+      <w:bookmarkEnd w:id="89"/>
       <w:r>
         <w:rPr>
           <w:rFonts w:ascii="Arial" w:hAnsi="Arial" w:cs="Arial"/>
@@ -10786,7 +10904,7 @@
         </w:rPr>
         <w:t>. 2018;18(1). doi:</w:t>
       </w:r>
-      <w:hyperlink r:id="rId46">
+      <w:hyperlink r:id="rId47">
         <w:r>
           <w:rPr>
             <w:rStyle w:val="Hyperlink"/>
@@ -10803,8 +10921,8 @@
           <w:rFonts w:ascii="Arial" w:hAnsi="Arial" w:cs="Arial"/>
         </w:rPr>
       </w:pPr>
-      <w:bookmarkStart w:id="81" w:name="ref-dong2022"/>
-      <w:bookmarkEnd w:id="80"/>
+      <w:bookmarkStart w:id="91" w:name="ref-dong2022"/>
+      <w:bookmarkEnd w:id="90"/>
       <w:r>
         <w:rPr>
           <w:rFonts w:ascii="Arial" w:hAnsi="Arial" w:cs="Arial"/>
@@ -10846,7 +10964,7 @@
         </w:rPr>
         <w:t>. Published online December 2022:204388692211473. doi:</w:t>
       </w:r>
-      <w:hyperlink r:id="rId47">
+      <w:hyperlink r:id="rId48">
         <w:r>
           <w:rPr>
             <w:rStyle w:val="Hyperlink"/>
@@ -10863,8 +10981,8 @@
           <w:rFonts w:ascii="Arial" w:hAnsi="Arial" w:cs="Arial"/>
         </w:rPr>
       </w:pPr>
-      <w:bookmarkStart w:id="82" w:name="ref-lysyk2015"/>
-      <w:bookmarkEnd w:id="81"/>
+      <w:bookmarkStart w:id="92" w:name="ref-lysyk2015"/>
+      <w:bookmarkEnd w:id="91"/>
       <w:r>
         <w:rPr>
           <w:rFonts w:ascii="Arial" w:hAnsi="Arial" w:cs="Arial"/>
@@ -10906,7 +11024,7 @@
         </w:rPr>
         <w:t xml:space="preserve">. Queen’s Printer for Ontario; 2015. Accessed May 12, 2023. </w:t>
       </w:r>
-      <w:hyperlink r:id="rId48">
+      <w:hyperlink r:id="rId49">
         <w:r>
           <w:rPr>
             <w:rStyle w:val="Hyperlink"/>
@@ -10923,8 +11041,8 @@
           <w:rFonts w:ascii="Arial" w:hAnsi="Arial" w:cs="Arial"/>
         </w:rPr>
       </w:pPr>
-      <w:bookmarkStart w:id="83" w:name="ref-lysyk2016"/>
-      <w:bookmarkEnd w:id="82"/>
+      <w:bookmarkStart w:id="93" w:name="ref-lysyk2016"/>
+      <w:bookmarkEnd w:id="92"/>
       <w:r>
         <w:rPr>
           <w:rFonts w:ascii="Arial" w:hAnsi="Arial" w:cs="Arial"/>
@@ -10966,7 +11084,7 @@
         </w:rPr>
         <w:t xml:space="preserve">. Queen’s Printer for Ontario; 2016. Accessed May 12, 2023. </w:t>
       </w:r>
-      <w:hyperlink r:id="rId49">
+      <w:hyperlink r:id="rId50">
         <w:r>
           <w:rPr>
             <w:rStyle w:val="Hyperlink"/>
@@ -10983,8 +11101,8 @@
           <w:rFonts w:ascii="Arial" w:hAnsi="Arial" w:cs="Arial"/>
         </w:rPr>
       </w:pPr>
-      <w:bookmarkStart w:id="84" w:name="ref-sethuram2023"/>
-      <w:bookmarkEnd w:id="83"/>
+      <w:bookmarkStart w:id="94" w:name="ref-sethuram2023"/>
+      <w:bookmarkEnd w:id="93"/>
       <w:r>
         <w:rPr>
           <w:rFonts w:ascii="Arial" w:hAnsi="Arial" w:cs="Arial"/>
@@ -11039,7 +11157,7 @@
         </w:rPr>
         <w:t>. 2023;23(1). doi:</w:t>
       </w:r>
-      <w:hyperlink r:id="rId50">
+      <w:hyperlink r:id="rId51">
         <w:r>
           <w:rPr>
             <w:rStyle w:val="Hyperlink"/>
@@ -11056,8 +11174,8 @@
           <w:rFonts w:ascii="Arial" w:hAnsi="Arial" w:cs="Arial"/>
         </w:rPr>
       </w:pPr>
-      <w:bookmarkStart w:id="85" w:name="ref-nguyen2022"/>
-      <w:bookmarkEnd w:id="84"/>
+      <w:bookmarkStart w:id="95" w:name="ref-nguyen2022"/>
+      <w:bookmarkEnd w:id="94"/>
       <w:r>
         <w:rPr>
           <w:rFonts w:ascii="Arial" w:hAnsi="Arial" w:cs="Arial"/>
@@ -11144,7 +11262,7 @@
         </w:rPr>
         <w:t>. 2022;40(1):107-113. doi:</w:t>
       </w:r>
-      <w:hyperlink r:id="rId51">
+      <w:hyperlink r:id="rId52">
         <w:r>
           <w:rPr>
             <w:rStyle w:val="Hyperlink"/>
@@ -11161,8 +11279,8 @@
           <w:rFonts w:ascii="Arial" w:hAnsi="Arial" w:cs="Arial"/>
         </w:rPr>
       </w:pPr>
-      <w:bookmarkStart w:id="86" w:name="ref-shih2021"/>
-      <w:bookmarkEnd w:id="85"/>
+      <w:bookmarkStart w:id="96" w:name="ref-shih2021"/>
+      <w:bookmarkEnd w:id="95"/>
       <w:r>
         <w:rPr>
           <w:rFonts w:ascii="Arial" w:hAnsi="Arial" w:cs="Arial"/>
@@ -11218,7 +11336,7 @@
         </w:rPr>
         <w:t>. 2021;12. doi:</w:t>
       </w:r>
-      <w:hyperlink r:id="rId52">
+      <w:hyperlink r:id="rId53">
         <w:r>
           <w:rPr>
             <w:rStyle w:val="Hyperlink"/>
@@ -11235,8 +11353,8 @@
           <w:rFonts w:ascii="Arial" w:hAnsi="Arial" w:cs="Arial"/>
         </w:rPr>
       </w:pPr>
-      <w:bookmarkStart w:id="87" w:name="ref-cnat2022a"/>
-      <w:bookmarkEnd w:id="86"/>
+      <w:bookmarkStart w:id="97" w:name="ref-cnat2022a"/>
+      <w:bookmarkEnd w:id="96"/>
       <w:r>
         <w:rPr>
           <w:rFonts w:ascii="Arial" w:hAnsi="Arial" w:cs="Arial"/>
@@ -11305,7 +11423,7 @@
         </w:rPr>
         <w:t>. 2022;95(1). doi:</w:t>
       </w:r>
-      <w:hyperlink r:id="rId53">
+      <w:hyperlink r:id="rId54">
         <w:r>
           <w:rPr>
             <w:rStyle w:val="Hyperlink"/>
@@ -11322,8 +11440,8 @@
           <w:rFonts w:ascii="Arial" w:hAnsi="Arial" w:cs="Arial"/>
         </w:rPr>
       </w:pPr>
-      <w:bookmarkStart w:id="88" w:name="ref-deming1940"/>
-      <w:bookmarkEnd w:id="87"/>
+      <w:bookmarkStart w:id="98" w:name="ref-deming1940"/>
+      <w:bookmarkEnd w:id="97"/>
       <w:r>
         <w:rPr>
           <w:rFonts w:ascii="Arial" w:hAnsi="Arial" w:cs="Arial"/>
@@ -11365,7 +11483,7 @@
         </w:rPr>
         <w:t>. 1940;11(4):427-444. doi:</w:t>
       </w:r>
-      <w:hyperlink r:id="rId54">
+      <w:hyperlink r:id="rId55">
         <w:r>
           <w:rPr>
             <w:rStyle w:val="Hyperlink"/>
@@ -11398,8 +11516,8 @@
           <w:rFonts w:ascii="Arial" w:hAnsi="Arial" w:cs="Arial"/>
         </w:rPr>
       </w:pPr>
-      <w:bookmarkStart w:id="89" w:name="ref-lumley2011"/>
-      <w:bookmarkEnd w:id="88"/>
+      <w:bookmarkStart w:id="99" w:name="ref-lumley2011"/>
+      <w:bookmarkEnd w:id="98"/>
       <w:r>
         <w:rPr>
           <w:rFonts w:ascii="Arial" w:hAnsi="Arial" w:cs="Arial"/>
@@ -11436,8 +11554,8 @@
           <w:rFonts w:ascii="Arial" w:hAnsi="Arial" w:cs="Arial"/>
         </w:rPr>
       </w:pPr>
-      <w:bookmarkStart w:id="90" w:name="ref-wickham2019"/>
-      <w:bookmarkEnd w:id="89"/>
+      <w:bookmarkStart w:id="100" w:name="ref-wickham2019"/>
+      <w:bookmarkEnd w:id="99"/>
       <w:r>
         <w:rPr>
           <w:rFonts w:ascii="Arial" w:hAnsi="Arial" w:cs="Arial"/>
@@ -11511,7 +11629,7 @@
         </w:rPr>
         <w:t>. 2019;4(43):1686. doi:</w:t>
       </w:r>
-      <w:hyperlink r:id="rId55">
+      <w:hyperlink r:id="rId56">
         <w:r>
           <w:rPr>
             <w:rStyle w:val="Hyperlink"/>
@@ -11528,8 +11646,8 @@
           <w:rFonts w:ascii="Arial" w:hAnsi="Arial" w:cs="Arial"/>
         </w:rPr>
       </w:pPr>
-      <w:bookmarkStart w:id="91" w:name="ref-quarto"/>
-      <w:bookmarkEnd w:id="90"/>
+      <w:bookmarkStart w:id="101" w:name="ref-quarto"/>
+      <w:bookmarkEnd w:id="100"/>
       <w:r>
         <w:rPr>
           <w:rFonts w:ascii="Arial" w:hAnsi="Arial" w:cs="Arial"/>
@@ -11557,7 +11675,7 @@
         </w:rPr>
         <w:t xml:space="preserve">.; 2022. </w:t>
       </w:r>
-      <w:hyperlink r:id="rId56">
+      <w:hyperlink r:id="rId57">
         <w:r>
           <w:rPr>
             <w:rStyle w:val="Hyperlink"/>
@@ -11574,8 +11692,8 @@
           <w:rFonts w:ascii="Arial" w:hAnsi="Arial" w:cs="Arial"/>
         </w:rPr>
       </w:pPr>
-      <w:bookmarkStart w:id="92" w:name="ref-modelsummary"/>
-      <w:bookmarkEnd w:id="91"/>
+      <w:bookmarkStart w:id="102" w:name="ref-modelsummary"/>
+      <w:bookmarkEnd w:id="101"/>
       <w:r>
         <w:rPr>
           <w:rFonts w:ascii="Arial" w:hAnsi="Arial" w:cs="Arial"/>
@@ -11630,7 +11748,7 @@
         </w:rPr>
         <w:t>. 2022;103(1):1-23. doi:</w:t>
       </w:r>
-      <w:hyperlink r:id="rId57">
+      <w:hyperlink r:id="rId58">
         <w:r>
           <w:rPr>
             <w:rStyle w:val="Hyperlink"/>
@@ -11663,8 +11781,8 @@
           <w:rFonts w:ascii="Arial" w:hAnsi="Arial" w:cs="Arial"/>
         </w:rPr>
       </w:pPr>
-      <w:bookmarkStart w:id="93" w:name="ref-gtsummary"/>
-      <w:bookmarkEnd w:id="92"/>
+      <w:bookmarkStart w:id="103" w:name="ref-gtsummary"/>
+      <w:bookmarkEnd w:id="102"/>
       <w:r>
         <w:rPr>
           <w:rFonts w:ascii="Arial" w:hAnsi="Arial" w:cs="Arial"/>
@@ -11748,7 +11866,7 @@
         </w:rPr>
         <w:t>-580. doi:</w:t>
       </w:r>
-      <w:hyperlink r:id="rId58">
+      <w:hyperlink r:id="rId59">
         <w:r>
           <w:rPr>
             <w:rStyle w:val="Hyperlink"/>
@@ -11765,8 +11883,8 @@
           <w:rFonts w:ascii="Arial" w:hAnsi="Arial" w:cs="Arial"/>
         </w:rPr>
       </w:pPr>
-      <w:bookmarkStart w:id="94" w:name="ref-carter2022"/>
-      <w:bookmarkEnd w:id="93"/>
+      <w:bookmarkStart w:id="104" w:name="ref-carter2022"/>
+      <w:bookmarkEnd w:id="103"/>
       <w:r>
         <w:rPr>
           <w:rFonts w:ascii="Arial" w:hAnsi="Arial" w:cs="Arial"/>
@@ -11836,7 +11954,7 @@
         </w:rPr>
         <w:t>. 2022;28(6):615-623. doi:</w:t>
       </w:r>
-      <w:hyperlink r:id="rId59">
+      <w:hyperlink r:id="rId60">
         <w:r>
           <w:rPr>
             <w:rStyle w:val="Hyperlink"/>
@@ -11853,8 +11971,8 @@
           <w:rFonts w:ascii="Arial" w:hAnsi="Arial" w:cs="Arial"/>
         </w:rPr>
       </w:pPr>
-      <w:bookmarkStart w:id="95" w:name="ref-basta2022"/>
-      <w:bookmarkEnd w:id="94"/>
+      <w:bookmarkStart w:id="105" w:name="ref-basta2022"/>
+      <w:bookmarkEnd w:id="104"/>
       <w:r>
         <w:rPr>
           <w:rFonts w:ascii="Arial" w:hAnsi="Arial" w:cs="Arial"/>
@@ -11866,12 +11984,29 @@
           <w:rFonts w:ascii="Arial" w:hAnsi="Arial" w:cs="Arial"/>
         </w:rPr>
         <w:tab/>
+      </w:r>
+      <w:r>
+        <w:rPr>
+          <w:rFonts w:ascii="Arial" w:hAnsi="Arial" w:cs="Arial"/>
+          <w:lang w:val="fr-CA"/>
+          <w:rPrChange w:id="106" w:author="Ariel Mundo Ortiz" w:date="2023-06-27T15:43:00Z">
+            <w:rPr>
+              <w:rFonts w:ascii="Arial" w:hAnsi="Arial" w:cs="Arial"/>
+            </w:rPr>
+          </w:rPrChange>
+        </w:rPr>
         <w:t xml:space="preserve">Basta NE, </w:t>
       </w:r>
       <w:proofErr w:type="spellStart"/>
       <w:r>
         <w:rPr>
           <w:rFonts w:ascii="Arial" w:hAnsi="Arial" w:cs="Arial"/>
+          <w:lang w:val="fr-CA"/>
+          <w:rPrChange w:id="107" w:author="Ariel Mundo Ortiz" w:date="2023-06-27T15:43:00Z">
+            <w:rPr>
+              <w:rFonts w:ascii="Arial" w:hAnsi="Arial" w:cs="Arial"/>
+            </w:rPr>
+          </w:rPrChange>
         </w:rPr>
         <w:t>Sohel</w:t>
       </w:r>
@@ -11879,8 +12014,46 @@
       <w:r>
         <w:rPr>
           <w:rFonts w:ascii="Arial" w:hAnsi="Arial" w:cs="Arial"/>
-        </w:rPr>
-        <w:t xml:space="preserve"> N, Sulis G, et al. Factors associated with willingness to receive a COVID-19 vaccine among 23, 819 adults aged 50 years or older: An analysis of the </w:t>
+          <w:lang w:val="fr-CA"/>
+          <w:rPrChange w:id="108" w:author="Ariel Mundo Ortiz" w:date="2023-06-27T15:43:00Z">
+            <w:rPr>
+              <w:rFonts w:ascii="Arial" w:hAnsi="Arial" w:cs="Arial"/>
+            </w:rPr>
+          </w:rPrChange>
+        </w:rPr>
+        <w:t xml:space="preserve"> N, </w:t>
+      </w:r>
+      <w:proofErr w:type="spellStart"/>
+      <w:r>
+        <w:rPr>
+          <w:rFonts w:ascii="Arial" w:hAnsi="Arial" w:cs="Arial"/>
+          <w:lang w:val="fr-CA"/>
+          <w:rPrChange w:id="109" w:author="Ariel Mundo Ortiz" w:date="2023-06-27T15:43:00Z">
+            <w:rPr>
+              <w:rFonts w:ascii="Arial" w:hAnsi="Arial" w:cs="Arial"/>
+            </w:rPr>
+          </w:rPrChange>
+        </w:rPr>
+        <w:t>Sulis</w:t>
+      </w:r>
+      <w:proofErr w:type="spellEnd"/>
+      <w:r>
+        <w:rPr>
+          <w:rFonts w:ascii="Arial" w:hAnsi="Arial" w:cs="Arial"/>
+          <w:lang w:val="fr-CA"/>
+          <w:rPrChange w:id="110" w:author="Ariel Mundo Ortiz" w:date="2023-06-27T15:43:00Z">
+            <w:rPr>
+              <w:rFonts w:ascii="Arial" w:hAnsi="Arial" w:cs="Arial"/>
+            </w:rPr>
+          </w:rPrChange>
+        </w:rPr>
+        <w:t xml:space="preserve"> G, et al. </w:t>
+      </w:r>
+      <w:r>
+        <w:rPr>
+          <w:rFonts w:ascii="Arial" w:hAnsi="Arial" w:cs="Arial"/>
+        </w:rPr>
+        <w:t xml:space="preserve">Factors associated with willingness to receive a COVID-19 vaccine among 23, 819 adults aged 50 years or older: An analysis of the </w:t>
       </w:r>
       <w:proofErr w:type="spellStart"/>
       <w:r>
@@ -11910,7 +12083,7 @@
         </w:rPr>
         <w:t>. 2022;191(6):987-998. doi:</w:t>
       </w:r>
-      <w:hyperlink r:id="rId60">
+      <w:hyperlink r:id="rId61">
         <w:r>
           <w:rPr>
             <w:rStyle w:val="Hyperlink"/>
@@ -11944,8 +12117,8 @@
           <w:lang w:val="fr-CA"/>
         </w:rPr>
       </w:pPr>
-      <w:bookmarkStart w:id="96" w:name="ref-cnat2022b"/>
-      <w:bookmarkEnd w:id="95"/>
+      <w:bookmarkStart w:id="111" w:name="ref-cnat2022b"/>
+      <w:bookmarkEnd w:id="105"/>
       <w:r>
         <w:rPr>
           <w:rFonts w:ascii="Arial" w:hAnsi="Arial" w:cs="Arial"/>
@@ -12046,16 +12219,37 @@
         </w:rPr>
         <w:t>:</w:t>
       </w:r>
-      <w:hyperlink r:id="rId61">
-        <w:r>
-          <w:rPr>
-            <w:rStyle w:val="Hyperlink"/>
-            <w:rFonts w:ascii="Arial" w:hAnsi="Arial" w:cs="Arial"/>
-            <w:lang w:val="fr-CA"/>
-          </w:rPr>
-          <w:t>10.3390/vaccines10111937</w:t>
-        </w:r>
-      </w:hyperlink>
+      <w:r>
+        <w:fldChar w:fldCharType="begin"/>
+      </w:r>
+      <w:r>
+        <w:rPr>
+          <w:lang w:val="fr-CA"/>
+          <w:rPrChange w:id="112" w:author="Ariel Mundo Ortiz" w:date="2023-06-27T15:43:00Z">
+            <w:rPr/>
+          </w:rPrChange>
+        </w:rPr>
+        <w:instrText>HYPERLINK "https://doi.org/10.3390/vaccines10111937" \h</w:instrText>
+      </w:r>
+      <w:r>
+        <w:fldChar w:fldCharType="separate"/>
+      </w:r>
+      <w:r>
+        <w:rPr>
+          <w:rStyle w:val="Hyperlink"/>
+          <w:rFonts w:ascii="Arial" w:hAnsi="Arial" w:cs="Arial"/>
+          <w:lang w:val="fr-CA"/>
+        </w:rPr>
+        <w:t>10.3390/vaccines10111937</w:t>
+      </w:r>
+      <w:r>
+        <w:rPr>
+          <w:rStyle w:val="Hyperlink"/>
+          <w:rFonts w:ascii="Arial" w:hAnsi="Arial" w:cs="Arial"/>
+          <w:lang w:val="fr-CA"/>
+        </w:rPr>
+        <w:fldChar w:fldCharType="end"/>
+      </w:r>
     </w:p>
     <w:p>
       <w:pPr>
@@ -12064,8 +12258,8 @@
           <w:rFonts w:ascii="Arial" w:hAnsi="Arial" w:cs="Arial"/>
         </w:rPr>
       </w:pPr>
-      <w:bookmarkStart w:id="97" w:name="ref-cnat2023"/>
-      <w:bookmarkEnd w:id="96"/>
+      <w:bookmarkStart w:id="113" w:name="ref-cnat2023"/>
+      <w:bookmarkEnd w:id="111"/>
       <w:r>
         <w:rPr>
           <w:rFonts w:ascii="Arial" w:hAnsi="Arial" w:cs="Arial"/>
@@ -12179,8 +12373,8 @@
           <w:rFonts w:ascii="Arial" w:hAnsi="Arial" w:cs="Arial"/>
         </w:rPr>
       </w:pPr>
-      <w:bookmarkStart w:id="98" w:name="ref-njoku2021"/>
-      <w:bookmarkEnd w:id="97"/>
+      <w:bookmarkStart w:id="114" w:name="ref-njoku2021"/>
+      <w:bookmarkEnd w:id="113"/>
       <w:r>
         <w:rPr>
           <w:rFonts w:ascii="Arial" w:hAnsi="Arial" w:cs="Arial"/>
@@ -12225,8 +12419,8 @@
           <w:rFonts w:ascii="Arial" w:hAnsi="Arial" w:cs="Arial"/>
         </w:rPr>
       </w:pPr>
-      <w:bookmarkStart w:id="99" w:name="ref-iveniuk2021"/>
-      <w:bookmarkEnd w:id="98"/>
+      <w:bookmarkStart w:id="115" w:name="ref-iveniuk2021"/>
+      <w:bookmarkEnd w:id="114"/>
       <w:r>
         <w:rPr>
           <w:rFonts w:ascii="Arial" w:hAnsi="Arial" w:cs="Arial"/>
@@ -12284,8 +12478,8 @@
           <w:rFonts w:ascii="Arial" w:hAnsi="Arial" w:cs="Arial"/>
         </w:rPr>
       </w:pPr>
-      <w:bookmarkStart w:id="100" w:name="ref-gill2022"/>
-      <w:bookmarkEnd w:id="99"/>
+      <w:bookmarkStart w:id="116" w:name="ref-gill2022"/>
+      <w:bookmarkEnd w:id="115"/>
       <w:r>
         <w:rPr>
           <w:rFonts w:ascii="Arial" w:hAnsi="Arial" w:cs="Arial"/>
@@ -12376,8 +12570,8 @@
           <w:rFonts w:ascii="Arial" w:hAnsi="Arial" w:cs="Arial"/>
         </w:rPr>
       </w:pPr>
-      <w:bookmarkStart w:id="101" w:name="ref-hawkins2020"/>
-      <w:bookmarkEnd w:id="100"/>
+      <w:bookmarkStart w:id="117" w:name="ref-hawkins2020"/>
+      <w:bookmarkEnd w:id="116"/>
       <w:r>
         <w:rPr>
           <w:rFonts w:ascii="Arial" w:hAnsi="Arial" w:cs="Arial"/>
@@ -12422,8 +12616,8 @@
           <w:rFonts w:ascii="Arial" w:hAnsi="Arial" w:cs="Arial"/>
         </w:rPr>
       </w:pPr>
-      <w:bookmarkStart w:id="102" w:name="ref-ct2021"/>
-      <w:bookmarkEnd w:id="101"/>
+      <w:bookmarkStart w:id="118" w:name="ref-ct2021"/>
+      <w:bookmarkEnd w:id="117"/>
       <w:r>
         <w:rPr>
           <w:rFonts w:ascii="Arial" w:hAnsi="Arial" w:cs="Arial"/>
@@ -12437,33 +12631,49 @@
         </w:rPr>
         <w:tab/>
       </w:r>
+      <w:r>
+        <w:rPr>
+          <w:rFonts w:ascii="Arial" w:hAnsi="Arial" w:cs="Arial"/>
+          <w:lang w:val="fr-CA"/>
+          <w:rPrChange w:id="119" w:author="Ariel Mundo Ortiz" w:date="2023-06-27T15:43:00Z">
+            <w:rPr>
+              <w:rFonts w:ascii="Arial" w:hAnsi="Arial" w:cs="Arial"/>
+            </w:rPr>
+          </w:rPrChange>
+        </w:rPr>
+        <w:t xml:space="preserve">Côté D, Durant S, </w:t>
+      </w:r>
       <w:proofErr w:type="spellStart"/>
       <w:r>
         <w:rPr>
           <w:rFonts w:ascii="Arial" w:hAnsi="Arial" w:cs="Arial"/>
-        </w:rPr>
-        <w:t>Côté</w:t>
+          <w:lang w:val="fr-CA"/>
+          <w:rPrChange w:id="120" w:author="Ariel Mundo Ortiz" w:date="2023-06-27T15:43:00Z">
+            <w:rPr>
+              <w:rFonts w:ascii="Arial" w:hAnsi="Arial" w:cs="Arial"/>
+            </w:rPr>
+          </w:rPrChange>
+        </w:rPr>
+        <w:t>MacEachen</w:t>
       </w:r>
       <w:proofErr w:type="spellEnd"/>
       <w:r>
         <w:rPr>
           <w:rFonts w:ascii="Arial" w:hAnsi="Arial" w:cs="Arial"/>
-        </w:rPr>
-        <w:t xml:space="preserve"> D, Durant S, </w:t>
-      </w:r>
-      <w:proofErr w:type="spellStart"/>
-      <w:r>
-        <w:rPr>
-          <w:rFonts w:ascii="Arial" w:hAnsi="Arial" w:cs="Arial"/>
-        </w:rPr>
-        <w:t>MacEachen</w:t>
-      </w:r>
-      <w:proofErr w:type="spellEnd"/>
-      <w:r>
-        <w:rPr>
-          <w:rFonts w:ascii="Arial" w:hAnsi="Arial" w:cs="Arial"/>
-        </w:rPr>
-        <w:t xml:space="preserve"> E, et al. A rapid scoping review of COVID-19 and vulnerable workers: Intersecting occupational and public health issues. </w:t>
+          <w:lang w:val="fr-CA"/>
+          <w:rPrChange w:id="121" w:author="Ariel Mundo Ortiz" w:date="2023-06-27T15:43:00Z">
+            <w:rPr>
+              <w:rFonts w:ascii="Arial" w:hAnsi="Arial" w:cs="Arial"/>
+            </w:rPr>
+          </w:rPrChange>
+        </w:rPr>
+        <w:t xml:space="preserve"> E, et al. </w:t>
+      </w:r>
+      <w:r>
+        <w:rPr>
+          <w:rFonts w:ascii="Arial" w:hAnsi="Arial" w:cs="Arial"/>
+        </w:rPr>
+        <w:t xml:space="preserve">A rapid scoping review of COVID-19 and vulnerable workers: Intersecting occupational and public health issues. </w:t>
       </w:r>
       <w:r>
         <w:rPr>
@@ -12496,8 +12706,8 @@
           <w:rFonts w:ascii="Arial" w:hAnsi="Arial" w:cs="Arial"/>
         </w:rPr>
       </w:pPr>
-      <w:bookmarkStart w:id="103" w:name="ref-mishra2021"/>
-      <w:bookmarkEnd w:id="102"/>
+      <w:bookmarkStart w:id="122" w:name="ref-mishra2021"/>
+      <w:bookmarkEnd w:id="118"/>
       <w:r>
         <w:rPr>
           <w:rFonts w:ascii="Arial" w:hAnsi="Arial" w:cs="Arial"/>
@@ -12542,8 +12752,8 @@
           <w:rFonts w:ascii="Arial" w:hAnsi="Arial" w:cs="Arial"/>
         </w:rPr>
       </w:pPr>
-      <w:bookmarkStart w:id="104" w:name="ref-nguyen2021b"/>
-      <w:bookmarkEnd w:id="103"/>
+      <w:bookmarkStart w:id="123" w:name="ref-nguyen2021b"/>
+      <w:bookmarkEnd w:id="122"/>
       <w:r>
         <w:rPr>
           <w:rFonts w:ascii="Arial" w:hAnsi="Arial" w:cs="Arial"/>
@@ -12602,8 +12812,8 @@
           <w:rFonts w:ascii="Arial" w:hAnsi="Arial" w:cs="Arial"/>
         </w:rPr>
       </w:pPr>
-      <w:bookmarkStart w:id="105" w:name="ref-shah2019"/>
-      <w:bookmarkEnd w:id="104"/>
+      <w:bookmarkStart w:id="124" w:name="ref-shah2019"/>
+      <w:bookmarkEnd w:id="123"/>
       <w:r>
         <w:rPr>
           <w:rFonts w:ascii="Arial" w:hAnsi="Arial" w:cs="Arial"/>
@@ -12704,8 +12914,8 @@
           <w:rFonts w:ascii="Arial" w:hAnsi="Arial" w:cs="Arial"/>
         </w:rPr>
       </w:pPr>
-      <w:bookmarkStart w:id="106" w:name="ref-crighton2015"/>
-      <w:bookmarkEnd w:id="105"/>
+      <w:bookmarkStart w:id="125" w:name="ref-crighton2015"/>
+      <w:bookmarkEnd w:id="124"/>
       <w:r>
         <w:rPr>
           <w:rFonts w:ascii="Arial" w:hAnsi="Arial" w:cs="Arial"/>
@@ -12797,8 +13007,8 @@
           <w:lang w:val="fr-CA"/>
         </w:rPr>
       </w:pPr>
-      <w:bookmarkStart w:id="107" w:name="ref-timony2022"/>
-      <w:bookmarkEnd w:id="106"/>
+      <w:bookmarkStart w:id="126" w:name="ref-timony2022"/>
+      <w:bookmarkEnd w:id="125"/>
       <w:r>
         <w:rPr>
           <w:rFonts w:ascii="Arial" w:hAnsi="Arial" w:cs="Arial"/>
@@ -12891,16 +13101,37 @@
         </w:rPr>
         <w:t>:</w:t>
       </w:r>
-      <w:hyperlink r:id="rId71">
-        <w:r>
-          <w:rPr>
-            <w:rStyle w:val="Hyperlink"/>
-            <w:rFonts w:ascii="Arial" w:hAnsi="Arial" w:cs="Arial"/>
-            <w:lang w:val="fr-CA"/>
-          </w:rPr>
-          <w:t>10.1177/17151635221115411</w:t>
-        </w:r>
-      </w:hyperlink>
+      <w:r>
+        <w:fldChar w:fldCharType="begin"/>
+      </w:r>
+      <w:r>
+        <w:rPr>
+          <w:lang w:val="fr-CA"/>
+          <w:rPrChange w:id="127" w:author="Ariel Mundo Ortiz" w:date="2023-06-27T15:43:00Z">
+            <w:rPr/>
+          </w:rPrChange>
+        </w:rPr>
+        <w:instrText>HYPERLINK "https://doi.org/10.1177/17151635221115411" \h</w:instrText>
+      </w:r>
+      <w:r>
+        <w:fldChar w:fldCharType="separate"/>
+      </w:r>
+      <w:r>
+        <w:rPr>
+          <w:rStyle w:val="Hyperlink"/>
+          <w:rFonts w:ascii="Arial" w:hAnsi="Arial" w:cs="Arial"/>
+          <w:lang w:val="fr-CA"/>
+        </w:rPr>
+        <w:t>10.1177/17151635221115411</w:t>
+      </w:r>
+      <w:r>
+        <w:rPr>
+          <w:rStyle w:val="Hyperlink"/>
+          <w:rFonts w:ascii="Arial" w:hAnsi="Arial" w:cs="Arial"/>
+          <w:lang w:val="fr-CA"/>
+        </w:rPr>
+        <w:fldChar w:fldCharType="end"/>
+      </w:r>
     </w:p>
     <w:p>
       <w:pPr>
@@ -12909,8 +13140,8 @@
           <w:rFonts w:ascii="Arial" w:hAnsi="Arial" w:cs="Arial"/>
         </w:rPr>
       </w:pPr>
-      <w:bookmarkStart w:id="108" w:name="ref-ontariohealth"/>
-      <w:bookmarkEnd w:id="107"/>
+      <w:bookmarkStart w:id="128" w:name="ref-ontariohealth"/>
+      <w:bookmarkEnd w:id="126"/>
       <w:r>
         <w:rPr>
           <w:rFonts w:ascii="Arial" w:hAnsi="Arial" w:cs="Arial"/>
@@ -12958,7 +13189,7 @@
         </w:rPr>
         <w:t xml:space="preserve">Ontario Health; </w:t>
       </w:r>
-      <w:hyperlink r:id="rId72">
+      <w:hyperlink r:id="rId71">
         <w:r>
           <w:rPr>
             <w:rStyle w:val="Hyperlink"/>
@@ -12981,8 +13212,8 @@
           <w:rFonts w:ascii="Arial" w:hAnsi="Arial" w:cs="Arial"/>
         </w:rPr>
       </w:pPr>
-      <w:bookmarkStart w:id="109" w:name="ref-smylie2022"/>
-      <w:bookmarkEnd w:id="108"/>
+      <w:bookmarkStart w:id="129" w:name="ref-smylie2022"/>
+      <w:bookmarkEnd w:id="128"/>
       <w:r>
         <w:rPr>
           <w:rFonts w:ascii="Arial" w:hAnsi="Arial" w:cs="Arial"/>
@@ -13094,7 +13325,7 @@
         </w:rPr>
         <w:t>1018-E1026. doi:</w:t>
       </w:r>
-      <w:hyperlink r:id="rId73">
+      <w:hyperlink r:id="rId72">
         <w:r>
           <w:rPr>
             <w:rStyle w:val="Hyperlink"/>
@@ -13111,8 +13342,8 @@
           <w:rFonts w:ascii="Arial" w:hAnsi="Arial" w:cs="Arial"/>
         </w:rPr>
       </w:pPr>
-      <w:bookmarkStart w:id="110" w:name="ref-eissa2021"/>
-      <w:bookmarkEnd w:id="109"/>
+      <w:bookmarkStart w:id="130" w:name="ref-eissa2021"/>
+      <w:bookmarkEnd w:id="129"/>
       <w:r>
         <w:rPr>
           <w:rFonts w:ascii="Arial" w:hAnsi="Arial" w:cs="Arial"/>
@@ -13223,7 +13454,7 @@
         </w:rPr>
         <w:t>1220-E1221. doi:</w:t>
       </w:r>
-      <w:hyperlink r:id="rId74">
+      <w:hyperlink r:id="rId73">
         <w:r>
           <w:rPr>
             <w:rStyle w:val="Hyperlink"/>
@@ -13240,8 +13471,8 @@
           <w:rFonts w:ascii="Arial" w:hAnsi="Arial" w:cs="Arial"/>
         </w:rPr>
       </w:pPr>
-      <w:bookmarkStart w:id="111" w:name="ref-schafferderoo2020"/>
-      <w:bookmarkEnd w:id="110"/>
+      <w:bookmarkStart w:id="131" w:name="ref-schafferderoo2020"/>
+      <w:bookmarkEnd w:id="130"/>
       <w:r>
         <w:rPr>
           <w:rFonts w:ascii="Arial" w:hAnsi="Arial" w:cs="Arial"/>
@@ -13258,6 +13489,12 @@
       <w:r>
         <w:rPr>
           <w:rFonts w:ascii="Arial" w:hAnsi="Arial" w:cs="Arial"/>
+          <w:lang w:val="es-ES"/>
+          <w:rPrChange w:id="132" w:author="Ariel Mundo Ortiz" w:date="2023-06-27T15:43:00Z">
+            <w:rPr>
+              <w:rFonts w:ascii="Arial" w:hAnsi="Arial" w:cs="Arial"/>
+            </w:rPr>
+          </w:rPrChange>
         </w:rPr>
         <w:t>DeRoo</w:t>
       </w:r>
@@ -13265,6 +13502,12 @@
       <w:r>
         <w:rPr>
           <w:rFonts w:ascii="Arial" w:hAnsi="Arial" w:cs="Arial"/>
+          <w:lang w:val="es-ES"/>
+          <w:rPrChange w:id="133" w:author="Ariel Mundo Ortiz" w:date="2023-06-27T15:43:00Z">
+            <w:rPr>
+              <w:rFonts w:ascii="Arial" w:hAnsi="Arial" w:cs="Arial"/>
+            </w:rPr>
+          </w:rPrChange>
         </w:rPr>
         <w:t xml:space="preserve"> SS, </w:t>
       </w:r>
@@ -13272,6 +13515,12 @@
       <w:r>
         <w:rPr>
           <w:rFonts w:ascii="Arial" w:hAnsi="Arial" w:cs="Arial"/>
+          <w:lang w:val="es-ES"/>
+          <w:rPrChange w:id="134" w:author="Ariel Mundo Ortiz" w:date="2023-06-27T15:43:00Z">
+            <w:rPr>
+              <w:rFonts w:ascii="Arial" w:hAnsi="Arial" w:cs="Arial"/>
+            </w:rPr>
+          </w:rPrChange>
         </w:rPr>
         <w:t>Pudalov</w:t>
       </w:r>
@@ -13279,8 +13528,20 @@
       <w:r>
         <w:rPr>
           <w:rFonts w:ascii="Arial" w:hAnsi="Arial" w:cs="Arial"/>
-        </w:rPr>
-        <w:t xml:space="preserve"> NJ, Fu LY. Planning for a COVID-19 vaccination program. </w:t>
+          <w:lang w:val="es-ES"/>
+          <w:rPrChange w:id="135" w:author="Ariel Mundo Ortiz" w:date="2023-06-27T15:43:00Z">
+            <w:rPr>
+              <w:rFonts w:ascii="Arial" w:hAnsi="Arial" w:cs="Arial"/>
+            </w:rPr>
+          </w:rPrChange>
+        </w:rPr>
+        <w:t xml:space="preserve"> NJ, Fu LY. </w:t>
+      </w:r>
+      <w:r>
+        <w:rPr>
+          <w:rFonts w:ascii="Arial" w:hAnsi="Arial" w:cs="Arial"/>
+        </w:rPr>
+        <w:t xml:space="preserve">Planning for a COVID-19 vaccination program. </w:t>
       </w:r>
       <w:r>
         <w:rPr>
@@ -13296,7 +13557,7 @@
         </w:rPr>
         <w:t>. 2020;323(24):2458. doi:</w:t>
       </w:r>
-      <w:hyperlink r:id="rId75">
+      <w:hyperlink r:id="rId74">
         <w:r>
           <w:rPr>
             <w:rStyle w:val="Hyperlink"/>
@@ -13313,8 +13574,8 @@
           <w:rFonts w:ascii="Arial" w:hAnsi="Arial" w:cs="Arial"/>
         </w:rPr>
       </w:pPr>
-      <w:bookmarkStart w:id="112" w:name="ref-stephenson2022"/>
-      <w:bookmarkEnd w:id="111"/>
+      <w:bookmarkStart w:id="136" w:name="ref-stephenson2022"/>
+      <w:bookmarkEnd w:id="131"/>
       <w:r>
         <w:rPr>
           <w:rFonts w:ascii="Arial" w:hAnsi="Arial" w:cs="Arial"/>
@@ -13342,7 +13603,7 @@
         </w:rPr>
         <w:t>. 2022;16(6):1101-1111. doi:</w:t>
       </w:r>
-      <w:hyperlink r:id="rId76">
+      <w:hyperlink r:id="rId75">
         <w:r>
           <w:rPr>
             <w:rStyle w:val="Hyperlink"/>
@@ -13359,8 +13620,8 @@
           <w:rFonts w:ascii="Arial" w:hAnsi="Arial" w:cs="Arial"/>
         </w:rPr>
       </w:pPr>
-      <w:bookmarkStart w:id="113" w:name="ref-ontario-covid"/>
-      <w:bookmarkEnd w:id="112"/>
+      <w:bookmarkStart w:id="137" w:name="ref-ontario-covid"/>
+      <w:bookmarkEnd w:id="136"/>
       <w:r>
         <w:rPr>
           <w:rFonts w:ascii="Arial" w:hAnsi="Arial" w:cs="Arial"/>
@@ -13375,7 +13636,7 @@
         <w:tab/>
         <w:t xml:space="preserve">Ontario COVID-19 Data Tool. Accessed February 27, 2023. </w:t>
       </w:r>
-      <w:hyperlink r:id="rId77">
+      <w:hyperlink r:id="rId76">
         <w:r>
           <w:rPr>
             <w:rStyle w:val="Hyperlink"/>
@@ -13384,9 +13645,9 @@
           <w:t>https://www.publichealthontario.ca/en/data-and-analysis/infectious-disease/covid-19-data-surveillance/covid-19-data-tool?tab=vaccine</w:t>
         </w:r>
       </w:hyperlink>
-      <w:bookmarkEnd w:id="45"/>
-      <w:bookmarkEnd w:id="47"/>
-      <w:bookmarkEnd w:id="113"/>
+      <w:bookmarkEnd w:id="49"/>
+      <w:bookmarkEnd w:id="51"/>
+      <w:bookmarkEnd w:id="137"/>
     </w:p>
     <w:sectPr>
       <w:pgSz w:w="12240" w:h="15840"/>
@@ -13498,7 +13759,7 @@
       </w:r>
     </w:p>
   </w:comment>
-  <w:comment w:id="4" w:author="Sarah Wilson" w:date="2023-06-26T14:18:00Z" w:initials="SW">
+  <w:comment w:id="4" w:author="Ariel Mundo Ortiz" w:date="2023-06-27T15:43:00Z" w:initials="AMO">
     <w:p>
       <w:pPr>
         <w:pStyle w:val="CommentText"/>
@@ -13510,11 +13771,14 @@
         <w:annotationRef/>
       </w:r>
       <w:r>
-        <w:t>Its not clear to me what problem is being referred to here in this sentence. Is it the inability to control COVID or is the problem inequities in uptake. If it is the former-I think you need to elaborate on variants/vaccine protection against infection and transmission, if it is inequities in uptake, then I’m not sure how ‘failed public health measures’ tie into this sentence.</w:t>
+        <w:rPr>
+          <w:lang w:val="en-CA"/>
+        </w:rPr>
+        <w:t>Re-wrote this to make it more clear within the context metioned here</w:t>
       </w:r>
     </w:p>
   </w:comment>
-  <w:comment w:id="6" w:author="Sarah Wilson" w:date="2023-06-26T14:21:00Z" w:initials="SW">
+  <w:comment w:id="5" w:author="Sarah Wilson" w:date="2023-06-26T14:18:00Z" w:initials="SW">
     <w:p>
       <w:pPr>
         <w:pStyle w:val="CommentText"/>
@@ -13526,11 +13790,11 @@
         <w:annotationRef/>
       </w:r>
       <w:r>
-        <w:t>Might want to refer to this as vaccine mis-information and dis-information rather than conspiracy theories</w:t>
+        <w:t>Its not clear to me what problem is being referred to here in this sentence. Is it the inability to control COVID or is the problem inequities in uptake. If it is the former-I think you need to elaborate on variants/vaccine protection against infection and transmission, if it is inequities in uptake, then I’m not sure how ‘failed public health measures’ tie into this sentence.</w:t>
       </w:r>
     </w:p>
   </w:comment>
-  <w:comment w:id="7" w:author="Sarah Wilson" w:date="2023-06-26T14:23:00Z" w:initials="SW">
+  <w:comment w:id="6" w:author="Ariel Mundo Ortiz" w:date="2023-06-27T15:43:00Z" w:initials="AMO">
     <w:p>
       <w:pPr>
         <w:pStyle w:val="CommentText"/>
@@ -13542,17 +13806,17 @@
         <w:annotationRef/>
       </w:r>
       <w:r>
-        <w:t>Reference 7 that is cited seems to describe the opposite, that Ontario’s COVID-19 vaccine policy was unique in that it specifically prioritized vulnerable/highly impacted neighbourhoods in Ontario</w:t>
+        <w:rPr>
+          <w:lang w:val="en-CA"/>
+        </w:rPr>
+        <w:t>Re-wrote to clarify</w:t>
       </w:r>
     </w:p>
   </w:comment>
-  <w:comment w:id="8" w:author="Sarah Wilson" w:date="2023-06-26T14:27:00Z" w:initials="SW">
+  <w:comment w:id="8" w:author="Sarah Wilson" w:date="2023-06-26T14:21:00Z" w:initials="SW">
     <w:p>
       <w:pPr>
         <w:pStyle w:val="CommentText"/>
-        <w:rPr>
-          <w:lang w:val="en-CA"/>
-        </w:rPr>
       </w:pPr>
       <w:r>
         <w:rPr>
@@ -13561,11 +13825,11 @@
         <w:annotationRef/>
       </w:r>
       <w:r>
-        <w:t xml:space="preserve">The leads for the COVID-19 vaccine rollout at a local level were Public Health Units (of which there are 34 in Ontario), so I think it is important to note something in the introduction about this and to describe at a high level what is the relationship between PHUs and OH regions in terms of regional boundaries, etc. </w:t>
+        <w:t>Might want to refer to this as vaccine mis-information and dis-information rather than conspiracy theories</w:t>
       </w:r>
     </w:p>
   </w:comment>
-  <w:comment w:id="9" w:author="Sarah Wilson" w:date="2023-06-26T15:01:00Z" w:initials="SW">
+  <w:comment w:id="9" w:author="Ariel Mundo Ortiz" w:date="2023-06-27T15:43:00Z" w:initials="AMO">
     <w:p>
       <w:pPr>
         <w:pStyle w:val="CommentText"/>
@@ -13577,11 +13841,14 @@
         <w:annotationRef/>
       </w:r>
       <w:r>
-        <w:t xml:space="preserve">It would be helpful to note how this timeframe aligns with the vaccine rollout of the primary series in Ontario which was your main outcome measure </w:t>
+        <w:rPr>
+          <w:lang w:val="en-CA"/>
+        </w:rPr>
+        <w:t>done</w:t>
       </w:r>
     </w:p>
   </w:comment>
-  <w:comment w:id="12" w:author="Sarah Wilson" w:date="2023-06-26T14:37:00Z" w:initials="SW">
+  <w:comment w:id="10" w:author="Sarah Wilson" w:date="2023-06-26T14:23:00Z" w:initials="SW">
     <w:p>
       <w:pPr>
         <w:pStyle w:val="CommentText"/>
@@ -13593,17 +13860,11 @@
         <w:annotationRef/>
       </w:r>
       <w:r>
-        <w:t>I would suggest including more details on this survey. Was this an internet survey/telephone survey? What was the sampl</w:t>
-      </w:r>
-      <w:r>
-        <w:t>ing frame which gets at how representative is it likely to be?</w:t>
-      </w:r>
-      <w:r>
-        <w:t xml:space="preserve"> What was the overall response rate (before you get to exclusion of surveys due to missing-ness)</w:t>
+        <w:t>Reference 7 that is cited seems to describe the opposite, that Ontario’s COVID-19 vaccine policy was unique in that it specifically prioritized vulnerable/highly impacted neighbourhoods in Ontario</w:t>
       </w:r>
     </w:p>
   </w:comment>
-  <w:comment w:id="13" w:author="Sarah Wilson" w:date="2023-06-26T14:30:00Z" w:initials="SW">
+  <w:comment w:id="11" w:author="Ariel Mundo Ortiz" w:date="2023-06-27T15:43:00Z" w:initials="AMO">
     <w:p>
       <w:pPr>
         <w:pStyle w:val="CommentText"/>
@@ -13615,14 +13876,20 @@
         <w:annotationRef/>
       </w:r>
       <w:r>
-        <w:t>You might instead want to refer to this as Research Ethics Board (REB) approval?</w:t>
+        <w:rPr>
+          <w:lang w:val="en-CA"/>
+        </w:rPr>
+        <w:t>Re-wrote and separated the references to avoid confusion on which one corresponds to which one</w:t>
       </w:r>
     </w:p>
   </w:comment>
-  <w:comment w:id="14" w:author="Sarah Wilson" w:date="2023-06-26T14:35:00Z" w:initials="SW">
+  <w:comment w:id="12" w:author="Sarah Wilson" w:date="2023-06-26T14:27:00Z" w:initials="SW">
     <w:p>
       <w:pPr>
         <w:pStyle w:val="CommentText"/>
+        <w:rPr>
+          <w:lang w:val="fr-CA"/>
+        </w:rPr>
       </w:pPr>
       <w:r>
         <w:rPr>
@@ -13631,11 +13898,11 @@
         <w:annotationRef/>
       </w:r>
       <w:r>
-        <w:t>This seems to be referring to Table 1 in the results but I would suggest noting here in the methods which SES domains you collected information on and since it was multiple choice, how you decided which response values to include, especially for self-reported race.</w:t>
+        <w:t xml:space="preserve">The leads for the COVID-19 vaccine rollout at a local level were Public Health Units (of which there are 34 in Ontario), so I think it is important to note something in the introduction about this and to describe at a high level what is the relationship between PHUs and OH regions in terms of regional boundaries, etc. </w:t>
       </w:r>
     </w:p>
   </w:comment>
-  <w:comment w:id="15" w:author="Sarah Wilson" w:date="2023-06-26T14:36:00Z" w:initials="SW">
+  <w:comment w:id="13" w:author="Sarah Wilson" w:date="2023-06-26T15:01:00Z" w:initials="SW">
     <w:p>
       <w:pPr>
         <w:pStyle w:val="CommentText"/>
@@ -13647,11 +13914,11 @@
         <w:annotationRef/>
       </w:r>
       <w:r>
-        <w:t xml:space="preserve">What question was asked re: their location? </w:t>
+        <w:t xml:space="preserve">It would be helpful to note how this timeframe aligns with the vaccine rollout of the primary series in Ontario which was your main outcome measure </w:t>
       </w:r>
     </w:p>
   </w:comment>
-  <w:comment w:id="16" w:author="Sarah Wilson" w:date="2023-06-26T15:03:00Z" w:initials="SW">
+  <w:comment w:id="16" w:author="Sarah Wilson" w:date="2023-06-26T14:37:00Z" w:initials="SW">
     <w:p>
       <w:pPr>
         <w:pStyle w:val="CommentText"/>
@@ -13663,20 +13930,17 @@
         <w:annotationRef/>
       </w:r>
       <w:r>
-        <w:t>Is there a rationale you can present in terms of why you only asked about 1</w:t>
-      </w:r>
-      <w:r>
-        <w:rPr>
-          <w:vertAlign w:val="superscript"/>
-        </w:rPr>
-        <w:t>st</w:t>
-      </w:r>
-      <w:r>
-        <w:t xml:space="preserve"> dose rather than 2 doses (eg a complete primary series)? Everyone 16+ would have been eligible for a primary series and both doses by the time of the survey in late fall 2021. </w:t>
+        <w:t>I would suggest including more details on this survey. Was this an internet survey/telephone survey? What was the sampl</w:t>
+      </w:r>
+      <w:r>
+        <w:t>ing frame which gets at how representative is it likely to be?</w:t>
+      </w:r>
+      <w:r>
+        <w:t xml:space="preserve"> What was the overall response rate (before you get to exclusion of surveys due to missing-ness)</w:t>
       </w:r>
     </w:p>
   </w:comment>
-  <w:comment w:id="17" w:author="Sarah Wilson" w:date="2023-06-26T14:32:00Z" w:initials="SW">
+  <w:comment w:id="17" w:author="Sarah Wilson" w:date="2023-06-26T14:30:00Z" w:initials="SW">
     <w:p>
       <w:pPr>
         <w:pStyle w:val="CommentText"/>
@@ -13688,11 +13952,11 @@
         <w:annotationRef/>
       </w:r>
       <w:r>
-        <w:t xml:space="preserve">These 2 areas have much smaller population sizes than the rest of the province, so it would not be surprising to see this number of responses from these regions. </w:t>
+        <w:t>You might instead want to refer to this as Research Ethics Board (REB) approval?</w:t>
       </w:r>
     </w:p>
   </w:comment>
-  <w:comment w:id="20" w:author="Sarah Wilson" w:date="2023-06-26T14:38:00Z" w:initials="SW">
+  <w:comment w:id="18" w:author="Sarah Wilson" w:date="2023-06-26T14:35:00Z" w:initials="SW">
     <w:p>
       <w:pPr>
         <w:pStyle w:val="CommentText"/>
@@ -13704,11 +13968,11 @@
         <w:annotationRef/>
       </w:r>
       <w:r>
-        <w:t xml:space="preserve">I would suggest explaining this a bit more, including which version of the Canadian Census you compared to. </w:t>
+        <w:t>This seems to be referring to Table 1 in the results but I would suggest noting here in the methods which SES domains you collected information on and since it was multiple choice, how you decided which response values to include, especially for self-reported race.</w:t>
       </w:r>
     </w:p>
   </w:comment>
-  <w:comment w:id="23" w:author="Sarah Wilson" w:date="2023-06-26T14:40:00Z" w:initials="SW">
+  <w:comment w:id="19" w:author="Sarah Wilson" w:date="2023-06-26T14:36:00Z" w:initials="SW">
     <w:p>
       <w:pPr>
         <w:pStyle w:val="CommentText"/>
@@ -13720,11 +13984,11 @@
         <w:annotationRef/>
       </w:r>
       <w:r>
-        <w:t>I would suggest being more precise than vaccination rate here since you only asked about dose 1. I’d suggest referring to this as the % of respondents who, at the time of the survey, initiated a COVID-19 vaccine primary series.</w:t>
+        <w:t xml:space="preserve">What question was asked re: their location? </w:t>
       </w:r>
     </w:p>
   </w:comment>
-  <w:comment w:id="24" w:author="Sarah Wilson" w:date="2023-06-26T14:42:00Z" w:initials="SW">
+  <w:comment w:id="20" w:author="Sarah Wilson" w:date="2023-06-26T15:03:00Z" w:initials="SW">
     <w:p>
       <w:pPr>
         <w:pStyle w:val="CommentText"/>
@@ -13736,11 +14000,20 @@
         <w:annotationRef/>
       </w:r>
       <w:r>
-        <w:t>Same as above</w:t>
+        <w:t>Is there a rationale you can present in terms of why you only asked about 1</w:t>
+      </w:r>
+      <w:r>
+        <w:rPr>
+          <w:vertAlign w:val="superscript"/>
+        </w:rPr>
+        <w:t>st</w:t>
+      </w:r>
+      <w:r>
+        <w:t xml:space="preserve"> dose rather than 2 doses (eg a complete primary series)? Everyone 16+ would have been eligible for a primary series and both doses by the time of the survey in late fall 2021. </w:t>
       </w:r>
     </w:p>
   </w:comment>
-  <w:comment w:id="31" w:author="Sarah Wilson" w:date="2023-06-26T14:46:00Z" w:initials="SW">
+  <w:comment w:id="21" w:author="Sarah Wilson" w:date="2023-06-26T14:32:00Z" w:initials="SW">
     <w:p>
       <w:pPr>
         <w:pStyle w:val="CommentText"/>
@@ -13752,11 +14025,11 @@
         <w:annotationRef/>
       </w:r>
       <w:r>
-        <w:t>Were these provided as free text entries following the selection of the ‘other’ response value?</w:t>
+        <w:t xml:space="preserve">These 2 areas have much smaller population sizes than the rest of the province, so it would not be surprising to see this number of responses from these regions. </w:t>
       </w:r>
     </w:p>
   </w:comment>
-  <w:comment w:id="35" w:author="Sarah Wilson" w:date="2023-06-26T14:49:00Z" w:initials="SW">
+  <w:comment w:id="24" w:author="Sarah Wilson" w:date="2023-06-26T14:38:00Z" w:initials="SW">
     <w:p>
       <w:pPr>
         <w:pStyle w:val="CommentText"/>
@@ -13768,11 +14041,11 @@
         <w:annotationRef/>
       </w:r>
       <w:r>
-        <w:t>Same comment as above-suggest clarifying that this referred only to 1 dose uptake</w:t>
+        <w:t xml:space="preserve">I would suggest explaining this a bit more, including which version of the Canadian Census you compared to. </w:t>
       </w:r>
     </w:p>
   </w:comment>
-  <w:comment w:id="36" w:author="Sarah Wilson" w:date="2023-06-26T14:50:00Z" w:initials="SW">
+  <w:comment w:id="27" w:author="Sarah Wilson" w:date="2023-06-26T14:40:00Z" w:initials="SW">
     <w:p>
       <w:pPr>
         <w:pStyle w:val="CommentText"/>
@@ -13784,11 +14057,11 @@
         <w:annotationRef/>
       </w:r>
       <w:r>
-        <w:t xml:space="preserve">Similar to comment in the introduction, you might want to soften some of this language since it was Public Health and not the Health Regions who were the leads for the vaccine response/rollout.  </w:t>
+        <w:t>I would suggest being more precise than vaccination rate here since you only asked about dose 1. I’d suggest referring to this as the % of respondents who, at the time of the survey, initiated a COVID-19 vaccine primary series.</w:t>
       </w:r>
     </w:p>
   </w:comment>
-  <w:comment w:id="37" w:author="Sarah Wilson" w:date="2023-06-26T14:52:00Z" w:initials="SW">
+  <w:comment w:id="28" w:author="Sarah Wilson" w:date="2023-06-26T14:42:00Z" w:initials="SW">
     <w:p>
       <w:pPr>
         <w:pStyle w:val="CommentText"/>
@@ -13800,11 +14073,11 @@
         <w:annotationRef/>
       </w:r>
       <w:r>
-        <w:t xml:space="preserve">You might want to consider adding more detail on the time period of the survey as it relates to the COVID-19 vaccine rollout and the ages surveyed. By fall 2021 everyone 16+ were eligible for a primary series and later in the fall of 2012 the first booster dose recommendations were issued. </w:t>
+        <w:t>Same as above</w:t>
       </w:r>
     </w:p>
   </w:comment>
-  <w:comment w:id="38" w:author="Sarah Wilson" w:date="2023-06-26T15:07:00Z" w:initials="SW">
+  <w:comment w:id="35" w:author="Sarah Wilson" w:date="2023-06-26T14:46:00Z" w:initials="SW">
     <w:p>
       <w:pPr>
         <w:pStyle w:val="CommentText"/>
@@ -13816,11 +14089,11 @@
         <w:annotationRef/>
       </w:r>
       <w:r>
-        <w:t>These groups not only had priority but were also disproportionately impacted by the pandemic in terms of exposure and morbidity/mortality in the period of pandemic without vaccine or therapeutics. You might want to cite evidence of morbidity and mortality due to COVID-19 in essential workers, as that is likely to be an important an influence on vaccine decision making (ie having friends/coworkers be hospitalized, etc. )</w:t>
+        <w:t>Were these provided as free text entries following the selection of the ‘other’ response value?</w:t>
       </w:r>
     </w:p>
   </w:comment>
-  <w:comment w:id="39" w:author="Sarah Wilson" w:date="2023-06-26T14:56:00Z" w:initials="SW">
+  <w:comment w:id="39" w:author="Sarah Wilson" w:date="2023-06-26T14:49:00Z" w:initials="SW">
     <w:p>
       <w:pPr>
         <w:pStyle w:val="CommentText"/>
@@ -13832,11 +14105,75 @@
         <w:annotationRef/>
       </w:r>
       <w:r>
-        <w:t>I think it would be helpful in the discussion to discuss how the use of this correction might impact your findings/conclusions.</w:t>
+        <w:t>Same comment as above-suggest clarifying that this referred only to 1 dose uptake</w:t>
       </w:r>
     </w:p>
   </w:comment>
-  <w:comment w:id="41" w:author="Sarah Wilson" w:date="2023-06-26T14:58:00Z" w:initials="SW">
+  <w:comment w:id="40" w:author="Sarah Wilson" w:date="2023-06-26T14:50:00Z" w:initials="SW">
+    <w:p>
+      <w:pPr>
+        <w:pStyle w:val="CommentText"/>
+      </w:pPr>
+      <w:r>
+        <w:rPr>
+          <w:rStyle w:val="CommentReference"/>
+        </w:rPr>
+        <w:annotationRef/>
+      </w:r>
+      <w:r>
+        <w:t xml:space="preserve">Similar to comment in the introduction, you might want to soften some of this language since it was Public Health and not the Health Regions who were the leads for the vaccine response/rollout.  </w:t>
+      </w:r>
+    </w:p>
+  </w:comment>
+  <w:comment w:id="41" w:author="Sarah Wilson" w:date="2023-06-26T14:52:00Z" w:initials="SW">
+    <w:p>
+      <w:pPr>
+        <w:pStyle w:val="CommentText"/>
+      </w:pPr>
+      <w:r>
+        <w:rPr>
+          <w:rStyle w:val="CommentReference"/>
+        </w:rPr>
+        <w:annotationRef/>
+      </w:r>
+      <w:r>
+        <w:t xml:space="preserve">You might want to consider adding more detail on the time period of the survey as it relates to the COVID-19 vaccine rollout and the ages surveyed. By fall 2021 everyone 16+ were eligible for a primary series and later in the fall of 2012 the first booster dose recommendations were issued. </w:t>
+      </w:r>
+    </w:p>
+  </w:comment>
+  <w:comment w:id="42" w:author="Sarah Wilson" w:date="2023-06-26T15:07:00Z" w:initials="SW">
+    <w:p>
+      <w:pPr>
+        <w:pStyle w:val="CommentText"/>
+      </w:pPr>
+      <w:r>
+        <w:rPr>
+          <w:rStyle w:val="CommentReference"/>
+        </w:rPr>
+        <w:annotationRef/>
+      </w:r>
+      <w:r>
+        <w:t>These groups not only had priority but were also disproportionately impacted by the pandemic in terms of exposure and morbidity/mortality in the period of pandemic without vaccine or therapeutics. You might want to cite evidence of morbidity and mortality due to COVID-19 in essential workers, as that is likely to be an important an influence on vaccine decision making (ie having friends/coworkers be hospitalized, etc. )</w:t>
+      </w:r>
+    </w:p>
+  </w:comment>
+  <w:comment w:id="43" w:author="Sarah Wilson" w:date="2023-06-26T14:56:00Z" w:initials="SW">
+    <w:p>
+      <w:pPr>
+        <w:pStyle w:val="CommentText"/>
+      </w:pPr>
+      <w:r>
+        <w:rPr>
+          <w:rStyle w:val="CommentReference"/>
+        </w:rPr>
+        <w:annotationRef/>
+      </w:r>
+      <w:r>
+        <w:t>I think it would be helpful in the discussion to discuss how the use of this correction might impact your findings/conclusions.</w:t>
+      </w:r>
+    </w:p>
+  </w:comment>
+  <w:comment w:id="45" w:author="Sarah Wilson" w:date="2023-06-26T14:58:00Z" w:initials="SW">
     <w:p>
       <w:pPr>
         <w:pStyle w:val="CommentText"/>
@@ -13870,9 +14207,13 @@
 <file path=word/commentsExtended.xml><?xml version="1.0" encoding="utf-8"?>
 <w15:commentsEx xmlns:wpc="http://schemas.microsoft.com/office/word/2010/wordprocessingCanvas" xmlns:cx="http://schemas.microsoft.com/office/drawing/2014/chartex" xmlns:cx1="http://schemas.microsoft.com/office/drawing/2015/9/8/chartex" xmlns:cx2="http://schemas.microsoft.com/office/drawing/2015/10/21/chartex" xmlns:cx3="http://schemas.microsoft.com/office/drawing/2016/5/9/chartex" xmlns:cx4="http://schemas.microsoft.com/office/drawing/2016/5/10/chartex" xmlns:cx5="http://schemas.microsoft.com/office/drawing/2016/5/11/chartex" xmlns:cx6="http://schemas.microsoft.com/office/drawing/2016/5/12/chartex" xmlns:cx7="http://schemas.microsoft.com/office/drawing/2016/5/13/chartex" xmlns:cx8="http://schemas.microsoft.com/office/drawing/2016/5/14/chartex" xmlns:mc="http://schemas.openxmlformats.org/markup-compatibility/2006" xmlns:aink="http://schemas.microsoft.com/office/drawing/2016/ink" xmlns:am3d="http://schemas.microsoft.com/office/drawing/2017/model3d" xmlns:o="urn:schemas-microsoft-com:office:office" xmlns:oel="http://schemas.microsoft.com/office/2019/extlst" xmlns:r="http://schemas.openxmlformats.org/officeDocument/2006/relationships" xmlns:m="http://schemas.openxmlformats.org/officeDocument/2006/math" xmlns:v="urn:schemas-microsoft-com:vml" xmlns:wp14="http://schemas.microsoft.com/office/word/2010/wordprocessingDrawing" xmlns:wp="http://schemas.openxmlformats.org/drawingml/2006/wordprocessingDrawing" xmlns:w10="urn:schemas-microsoft-com:office:word" xmlns:w="http://schemas.openxmlformats.org/wordprocessingml/2006/main" xmlns:w14="http://schemas.microsoft.com/office/word/2010/wordml" xmlns:w15="http://schemas.microsoft.com/office/word/2012/wordml" xmlns:w16cex="http://schemas.microsoft.com/office/word/2018/wordml/cex" xmlns:w16cid="http://schemas.microsoft.com/office/word/2016/wordml/cid" xmlns:w16="http://schemas.microsoft.com/office/word/2018/wordml" xmlns:w16sdtdh="http://schemas.microsoft.com/office/word/2020/wordml/sdtdatahash" xmlns:w16se="http://schemas.microsoft.com/office/word/2015/wordml/symex" xmlns:wpg="http://schemas.microsoft.com/office/word/2010/wordprocessingGroup" xmlns:wpi="http://schemas.microsoft.com/office/word/2010/wordprocessingInk" xmlns:wne="http://schemas.microsoft.com/office/word/2006/wordml" xmlns:wps="http://schemas.microsoft.com/office/word/2010/wordprocessingShape" mc:Ignorable="w14 w15 w16se w16cid w16 w16cex w16sdtdh wp14">
   <w15:commentEx w15:paraId="4E372964" w15:done="0"/>
+  <w15:commentEx w15:paraId="5D6B4D82" w15:paraIdParent="4E372964" w15:done="0"/>
   <w15:commentEx w15:paraId="147AA075" w15:done="0"/>
+  <w15:commentEx w15:paraId="08C334E8" w15:paraIdParent="147AA075" w15:done="0"/>
   <w15:commentEx w15:paraId="02C81098" w15:done="0"/>
+  <w15:commentEx w15:paraId="1967836C" w15:paraIdParent="02C81098" w15:done="0"/>
   <w15:commentEx w15:paraId="73158A38" w15:done="0"/>
+  <w15:commentEx w15:paraId="7CCFE8B3" w15:paraIdParent="73158A38" w15:done="0"/>
   <w15:commentEx w15:paraId="443932C3" w15:done="0"/>
   <w15:commentEx w15:paraId="7A2064E6" w15:done="0"/>
   <w15:commentEx w15:paraId="341042B3" w15:done="0"/>
@@ -13894,12 +14235,25 @@
 </w15:commentsEx>
 </file>
 
+<file path=word/commentsExtensible.xml><?xml version="1.0" encoding="utf-8"?>
+<w16cex:commentsExtensible xmlns:wpc="http://schemas.microsoft.com/office/word/2010/wordprocessingCanvas" xmlns:cx="http://schemas.microsoft.com/office/drawing/2014/chartex" xmlns:cx1="http://schemas.microsoft.com/office/drawing/2015/9/8/chartex" xmlns:cx2="http://schemas.microsoft.com/office/drawing/2015/10/21/chartex" xmlns:cx3="http://schemas.microsoft.com/office/drawing/2016/5/9/chartex" xmlns:cx4="http://schemas.microsoft.com/office/drawing/2016/5/10/chartex" xmlns:cx5="http://schemas.microsoft.com/office/drawing/2016/5/11/chartex" xmlns:cx6="http://schemas.microsoft.com/office/drawing/2016/5/12/chartex" xmlns:cx7="http://schemas.microsoft.com/office/drawing/2016/5/13/chartex" xmlns:cx8="http://schemas.microsoft.com/office/drawing/2016/5/14/chartex" xmlns:mc="http://schemas.openxmlformats.org/markup-compatibility/2006" xmlns:aink="http://schemas.microsoft.com/office/drawing/2016/ink" xmlns:am3d="http://schemas.microsoft.com/office/drawing/2017/model3d" xmlns:o="urn:schemas-microsoft-com:office:office" xmlns:oel="http://schemas.microsoft.com/office/2019/extlst" xmlns:r="http://schemas.openxmlformats.org/officeDocument/2006/relationships" xmlns:m="http://schemas.openxmlformats.org/officeDocument/2006/math" xmlns:v="urn:schemas-microsoft-com:vml" xmlns:wp14="http://schemas.microsoft.com/office/word/2010/wordprocessingDrawing" xmlns:wp="http://schemas.openxmlformats.org/drawingml/2006/wordprocessingDrawing" xmlns:w10="urn:schemas-microsoft-com:office:word" xmlns:w="http://schemas.openxmlformats.org/wordprocessingml/2006/main" xmlns:w14="http://schemas.microsoft.com/office/word/2010/wordml" xmlns:w15="http://schemas.microsoft.com/office/word/2012/wordml" xmlns:w16cex="http://schemas.microsoft.com/office/word/2018/wordml/cex" xmlns:w16cid="http://schemas.microsoft.com/office/word/2016/wordml/cid" xmlns:w16="http://schemas.microsoft.com/office/word/2018/wordml" xmlns:w16sdtdh="http://schemas.microsoft.com/office/word/2020/wordml/sdtdatahash" xmlns:w16se="http://schemas.microsoft.com/office/word/2015/wordml/symex" xmlns:wpg="http://schemas.microsoft.com/office/word/2010/wordprocessingGroup" xmlns:wpi="http://schemas.microsoft.com/office/word/2010/wordprocessingInk" xmlns:wne="http://schemas.microsoft.com/office/word/2006/wordml" xmlns:wps="http://schemas.microsoft.com/office/word/2010/wordprocessingShape" mc:Ignorable="w14 w15 w16se w16cid w16 w16cex w16sdtdh wp14">
+  <w16cex:commentExtensible w16cex:durableId="28458216" w16cex:dateUtc="2023-06-27T19:43:00Z"/>
+  <w16cex:commentExtensible w16cex:durableId="2845821E" w16cex:dateUtc="2023-06-27T19:43:00Z"/>
+  <w16cex:commentExtensible w16cex:durableId="28458224" w16cex:dateUtc="2023-06-27T19:43:00Z"/>
+  <w16cex:commentExtensible w16cex:durableId="28458236" w16cex:dateUtc="2023-06-27T19:43:00Z"/>
+</w16cex:commentsExtensible>
+</file>
+
 <file path=word/commentsIds.xml><?xml version="1.0" encoding="utf-8"?>
 <w16cid:commentsIds xmlns:wpc="http://schemas.microsoft.com/office/word/2010/wordprocessingCanvas" xmlns:cx="http://schemas.microsoft.com/office/drawing/2014/chartex" xmlns:cx1="http://schemas.microsoft.com/office/drawing/2015/9/8/chartex" xmlns:cx2="http://schemas.microsoft.com/office/drawing/2015/10/21/chartex" xmlns:cx3="http://schemas.microsoft.com/office/drawing/2016/5/9/chartex" xmlns:cx4="http://schemas.microsoft.com/office/drawing/2016/5/10/chartex" xmlns:cx5="http://schemas.microsoft.com/office/drawing/2016/5/11/chartex" xmlns:cx6="http://schemas.microsoft.com/office/drawing/2016/5/12/chartex" xmlns:cx7="http://schemas.microsoft.com/office/drawing/2016/5/13/chartex" xmlns:cx8="http://schemas.microsoft.com/office/drawing/2016/5/14/chartex" xmlns:mc="http://schemas.openxmlformats.org/markup-compatibility/2006" xmlns:aink="http://schemas.microsoft.com/office/drawing/2016/ink" xmlns:am3d="http://schemas.microsoft.com/office/drawing/2017/model3d" xmlns:o="urn:schemas-microsoft-com:office:office" xmlns:oel="http://schemas.microsoft.com/office/2019/extlst" xmlns:r="http://schemas.openxmlformats.org/officeDocument/2006/relationships" xmlns:m="http://schemas.openxmlformats.org/officeDocument/2006/math" xmlns:v="urn:schemas-microsoft-com:vml" xmlns:wp14="http://schemas.microsoft.com/office/word/2010/wordprocessingDrawing" xmlns:wp="http://schemas.openxmlformats.org/drawingml/2006/wordprocessingDrawing" xmlns:w10="urn:schemas-microsoft-com:office:word" xmlns:w="http://schemas.openxmlformats.org/wordprocessingml/2006/main" xmlns:w14="http://schemas.microsoft.com/office/word/2010/wordml" xmlns:w15="http://schemas.microsoft.com/office/word/2012/wordml" xmlns:w16cex="http://schemas.microsoft.com/office/word/2018/wordml/cex" xmlns:w16cid="http://schemas.microsoft.com/office/word/2016/wordml/cid" xmlns:w16="http://schemas.microsoft.com/office/word/2018/wordml" xmlns:w16sdtdh="http://schemas.microsoft.com/office/word/2020/wordml/sdtdatahash" xmlns:w16se="http://schemas.microsoft.com/office/word/2015/wordml/symex" xmlns:wpg="http://schemas.microsoft.com/office/word/2010/wordprocessingGroup" xmlns:wpi="http://schemas.microsoft.com/office/word/2010/wordprocessingInk" xmlns:wne="http://schemas.microsoft.com/office/word/2006/wordml" xmlns:wps="http://schemas.microsoft.com/office/word/2010/wordprocessingShape" mc:Ignorable="w14 w15 w16se w16cid w16 w16cex w16sdtdh wp14">
   <w16cid:commentId w16cid:paraId="4E372964" w16cid:durableId="28454CE1"/>
+  <w16cid:commentId w16cid:paraId="5D6B4D82" w16cid:durableId="28458216"/>
   <w16cid:commentId w16cid:paraId="147AA075" w16cid:durableId="28454CE2"/>
+  <w16cid:commentId w16cid:paraId="08C334E8" w16cid:durableId="2845821E"/>
   <w16cid:commentId w16cid:paraId="02C81098" w16cid:durableId="28454CE3"/>
+  <w16cid:commentId w16cid:paraId="1967836C" w16cid:durableId="28458224"/>
   <w16cid:commentId w16cid:paraId="73158A38" w16cid:durableId="28454CE4"/>
+  <w16cid:commentId w16cid:paraId="7CCFE8B3" w16cid:durableId="28458236"/>
   <w16cid:commentId w16cid:paraId="443932C3" w16cid:durableId="28454CE5"/>
   <w16cid:commentId w16cid:paraId="7A2064E6" w16cid:durableId="28454CE6"/>
   <w16cid:commentId w16cid:paraId="341042B3" w16cid:durableId="28454CE7"/>
@@ -14161,6 +14515,9 @@
 <w15:people xmlns:wpc="http://schemas.microsoft.com/office/word/2010/wordprocessingCanvas" xmlns:cx="http://schemas.microsoft.com/office/drawing/2014/chartex" xmlns:cx1="http://schemas.microsoft.com/office/drawing/2015/9/8/chartex" xmlns:cx2="http://schemas.microsoft.com/office/drawing/2015/10/21/chartex" xmlns:cx3="http://schemas.microsoft.com/office/drawing/2016/5/9/chartex" xmlns:cx4="http://schemas.microsoft.com/office/drawing/2016/5/10/chartex" xmlns:cx5="http://schemas.microsoft.com/office/drawing/2016/5/11/chartex" xmlns:cx6="http://schemas.microsoft.com/office/drawing/2016/5/12/chartex" xmlns:cx7="http://schemas.microsoft.com/office/drawing/2016/5/13/chartex" xmlns:cx8="http://schemas.microsoft.com/office/drawing/2016/5/14/chartex" xmlns:mc="http://schemas.openxmlformats.org/markup-compatibility/2006" xmlns:aink="http://schemas.microsoft.com/office/drawing/2016/ink" xmlns:am3d="http://schemas.microsoft.com/office/drawing/2017/model3d" xmlns:o="urn:schemas-microsoft-com:office:office" xmlns:oel="http://schemas.microsoft.com/office/2019/extlst" xmlns:r="http://schemas.openxmlformats.org/officeDocument/2006/relationships" xmlns:m="http://schemas.openxmlformats.org/officeDocument/2006/math" xmlns:v="urn:schemas-microsoft-com:vml" xmlns:wp14="http://schemas.microsoft.com/office/word/2010/wordprocessingDrawing" xmlns:wp="http://schemas.openxmlformats.org/drawingml/2006/wordprocessingDrawing" xmlns:w10="urn:schemas-microsoft-com:office:word" xmlns:w="http://schemas.openxmlformats.org/wordprocessingml/2006/main" xmlns:w14="http://schemas.microsoft.com/office/word/2010/wordml" xmlns:w15="http://schemas.microsoft.com/office/word/2012/wordml" xmlns:w16cex="http://schemas.microsoft.com/office/word/2018/wordml/cex" xmlns:w16cid="http://schemas.microsoft.com/office/word/2016/wordml/cid" xmlns:w16="http://schemas.microsoft.com/office/word/2018/wordml" xmlns:w16sdtdh="http://schemas.microsoft.com/office/word/2020/wordml/sdtdatahash" xmlns:w16se="http://schemas.microsoft.com/office/word/2015/wordml/symex" xmlns:wpg="http://schemas.microsoft.com/office/word/2010/wordprocessingGroup" xmlns:wpi="http://schemas.microsoft.com/office/word/2010/wordprocessingInk" xmlns:wne="http://schemas.microsoft.com/office/word/2006/wordml" xmlns:wps="http://schemas.microsoft.com/office/word/2010/wordprocessingShape" mc:Ignorable="w14 w15 w16se w16cid w16 w16cex w16sdtdh wp14">
   <w15:person w15:author="Sarah Wilson">
     <w15:presenceInfo w15:providerId="AD" w15:userId="S-1-5-21-1537831172-1590105985-2931388466-2371"/>
+  </w15:person>
+  <w15:person w15:author="Ariel Mundo Ortiz">
+    <w15:presenceInfo w15:providerId="AD" w15:userId="S::ariel.mundo.ortiz@umontreal.ca::3fa9409c-39c5-4a0b-80dd-3ef148ab78a5"/>
   </w15:person>
 </w15:people>
 </file>

</xml_diff>

<commit_message>
updated discussion and conclusion, acknowlegements
</commit_message>
<xml_diff>
--- a/manuscript_v6/main file-sw_comments.docx
+++ b/manuscript_v6/main file-sw_comments.docx
@@ -9,11 +9,27 @@
           <w:rFonts w:ascii="Arial" w:hAnsi="Arial" w:cs="Arial"/>
         </w:rPr>
       </w:pPr>
-      <w:r>
-        <w:rPr>
-          <w:rFonts w:ascii="Arial" w:hAnsi="Arial" w:cs="Arial"/>
-        </w:rPr>
-        <w:t>Differences in COVID-19 vaccination in the province of Ontario across Health Regions and socio-economic strata</w:t>
+      <w:proofErr w:type="spellStart"/>
+      <w:ins w:id="0" w:author="Ariel Mundo Ortiz" w:date="2023-07-04T11:28:00Z">
+        <w:r>
+          <w:rPr>
+            <w:rFonts w:ascii="Arial" w:hAnsi="Arial" w:cs="Arial"/>
+          </w:rPr>
+          <w:t>C</w:t>
+        </w:r>
+      </w:ins>
+      <w:r>
+        <w:rPr>
+          <w:rFonts w:ascii="Arial" w:hAnsi="Arial" w:cs="Arial"/>
+        </w:rPr>
+        <w:t>Differences</w:t>
+      </w:r>
+      <w:proofErr w:type="spellEnd"/>
+      <w:r>
+        <w:rPr>
+          <w:rFonts w:ascii="Arial" w:hAnsi="Arial" w:cs="Arial"/>
+        </w:rPr>
+        <w:t xml:space="preserve"> in COVID-19 vaccination in the province of Ontario across Health Regions and socio-economic strata</w:t>
       </w:r>
     </w:p>
     <w:p>
@@ -389,7 +405,7 @@
           <w:rFonts w:ascii="Arial" w:hAnsi="Arial" w:cs="Arial"/>
         </w:rPr>
       </w:pPr>
-      <w:bookmarkStart w:id="0" w:name="abstract"/>
+      <w:bookmarkStart w:id="1" w:name="abstract"/>
       <w:r>
         <w:rPr>
           <w:rFonts w:ascii="Arial" w:hAnsi="Arial" w:cs="Arial"/>
@@ -432,8 +448,8 @@
           <w:rFonts w:ascii="Arial" w:hAnsi="Arial" w:cs="Arial"/>
         </w:rPr>
       </w:pPr>
-      <w:bookmarkStart w:id="1" w:name="keywords"/>
-      <w:bookmarkEnd w:id="0"/>
+      <w:bookmarkStart w:id="2" w:name="keywords"/>
+      <w:bookmarkEnd w:id="1"/>
       <w:r>
         <w:rPr>
           <w:rFonts w:ascii="Arial" w:hAnsi="Arial" w:cs="Arial"/>
@@ -462,8 +478,8 @@
           <w:rFonts w:ascii="Arial" w:hAnsi="Arial" w:cs="Arial"/>
         </w:rPr>
       </w:pPr>
-      <w:bookmarkStart w:id="2" w:name="background"/>
-      <w:bookmarkEnd w:id="1"/>
+      <w:bookmarkStart w:id="3" w:name="background"/>
+      <w:bookmarkEnd w:id="2"/>
       <w:r>
         <w:rPr>
           <w:rFonts w:ascii="Arial" w:hAnsi="Arial" w:cs="Arial"/>
@@ -578,27 +594,27 @@
         </w:rPr>
         <w:t xml:space="preserve">) but </w:t>
       </w:r>
-      <w:commentRangeStart w:id="3"/>
       <w:commentRangeStart w:id="4"/>
+      <w:commentRangeStart w:id="5"/>
       <w:r>
         <w:rPr>
           <w:rFonts w:ascii="Arial" w:hAnsi="Arial" w:cs="Arial"/>
         </w:rPr>
         <w:t>inequalities in vaccine uptake made these pharmaceutical interventions ultimately unable to replicate the success of the smallpox vaccination program, which was crucial to control this disease</w:t>
       </w:r>
-      <w:commentRangeEnd w:id="3"/>
+      <w:commentRangeEnd w:id="4"/>
       <w:r>
         <w:rPr>
           <w:rStyle w:val="CommentReference"/>
         </w:rPr>
-        <w:commentReference w:id="3"/>
-      </w:r>
-      <w:commentRangeEnd w:id="4"/>
+        <w:commentReference w:id="4"/>
+      </w:r>
+      <w:commentRangeEnd w:id="5"/>
       <w:r>
         <w:rPr>
           <w:rStyle w:val="CommentReference"/>
         </w:rPr>
-        <w:commentReference w:id="4"/>
+        <w:commentReference w:id="5"/>
       </w:r>
       <w:r>
         <w:rPr>
@@ -621,15 +637,15 @@
           <w:rFonts w:ascii="Arial" w:hAnsi="Arial" w:cs="Arial"/>
         </w:rPr>
       </w:pPr>
-      <w:commentRangeStart w:id="5"/>
       <w:commentRangeStart w:id="6"/>
+      <w:commentRangeStart w:id="7"/>
       <w:r>
         <w:rPr>
           <w:rFonts w:ascii="Arial" w:hAnsi="Arial" w:cs="Arial"/>
         </w:rPr>
         <w:t>This problem</w:t>
       </w:r>
-      <w:del w:id="7" w:author="Sarah Wilson" w:date="2023-06-26T15:01:00Z">
+      <w:del w:id="8" w:author="Sarah Wilson" w:date="2023-06-26T15:01:00Z">
         <w:r>
           <w:rPr>
             <w:rFonts w:ascii="Arial" w:hAnsi="Arial" w:cs="Arial"/>
@@ -676,19 +692,19 @@
         </w:rPr>
         <w:t>13</w:t>
       </w:r>
-      <w:commentRangeEnd w:id="5"/>
+      <w:commentRangeEnd w:id="6"/>
       <w:r>
         <w:rPr>
           <w:rStyle w:val="CommentReference"/>
         </w:rPr>
-        <w:commentReference w:id="5"/>
-      </w:r>
-      <w:commentRangeEnd w:id="6"/>
+        <w:commentReference w:id="6"/>
+      </w:r>
+      <w:commentRangeEnd w:id="7"/>
       <w:r>
         <w:rPr>
           <w:rStyle w:val="CommentReference"/>
         </w:rPr>
-        <w:commentReference w:id="6"/>
+        <w:commentReference w:id="7"/>
       </w:r>
       <w:r>
         <w:rPr>
@@ -763,27 +779,27 @@
         </w:rPr>
         <w:t xml:space="preserve">, and the influence of </w:t>
       </w:r>
-      <w:commentRangeStart w:id="8"/>
       <w:commentRangeStart w:id="9"/>
+      <w:commentRangeStart w:id="10"/>
       <w:r>
         <w:rPr>
           <w:rFonts w:ascii="Arial" w:hAnsi="Arial" w:cs="Arial"/>
         </w:rPr>
         <w:t>conspiracy theories</w:t>
       </w:r>
-      <w:commentRangeEnd w:id="8"/>
+      <w:commentRangeEnd w:id="9"/>
       <w:r>
         <w:rPr>
           <w:rStyle w:val="CommentReference"/>
         </w:rPr>
-        <w:commentReference w:id="8"/>
-      </w:r>
-      <w:commentRangeEnd w:id="9"/>
+        <w:commentReference w:id="9"/>
+      </w:r>
+      <w:commentRangeEnd w:id="10"/>
       <w:r>
         <w:rPr>
           <w:rStyle w:val="CommentReference"/>
         </w:rPr>
-        <w:commentReference w:id="9"/>
+        <w:commentReference w:id="10"/>
       </w:r>
       <w:r>
         <w:rPr>
@@ -811,8 +827,8 @@
         </w:rPr>
         <w:t xml:space="preserve">, spatial differences in vaccine access and supply, vaccination location availability, and </w:t>
       </w:r>
-      <w:commentRangeStart w:id="10"/>
       <w:commentRangeStart w:id="11"/>
+      <w:commentRangeStart w:id="12"/>
       <w:r>
         <w:rPr>
           <w:rFonts w:ascii="Arial" w:hAnsi="Arial" w:cs="Arial"/>
@@ -826,19 +842,19 @@
         </w:rPr>
         <w:t>7</w:t>
       </w:r>
-      <w:commentRangeEnd w:id="10"/>
+      <w:commentRangeEnd w:id="11"/>
       <w:r>
         <w:rPr>
           <w:rStyle w:val="CommentReference"/>
         </w:rPr>
-        <w:commentReference w:id="10"/>
-      </w:r>
-      <w:commentRangeEnd w:id="11"/>
+        <w:commentReference w:id="11"/>
+      </w:r>
+      <w:commentRangeEnd w:id="12"/>
       <w:r>
         <w:rPr>
           <w:rStyle w:val="CommentReference"/>
         </w:rPr>
-        <w:commentReference w:id="11"/>
+        <w:commentReference w:id="12"/>
       </w:r>
       <w:r>
         <w:rPr>
@@ -1008,7 +1024,7 @@
           <w:rFonts w:ascii="Arial" w:hAnsi="Arial" w:cs="Arial"/>
         </w:rPr>
       </w:pPr>
-      <w:commentRangeStart w:id="12"/>
+      <w:commentRangeStart w:id="13"/>
       <w:r>
         <w:rPr>
           <w:rFonts w:ascii="Arial" w:hAnsi="Arial" w:cs="Arial"/>
@@ -1057,12 +1073,12 @@
         </w:rPr>
         <w:t xml:space="preserve"> Regions and can help identify which socio-demographic groups are the most vulnerable and what areas of the province deserve special attention by decision-makers.</w:t>
       </w:r>
-      <w:commentRangeEnd w:id="12"/>
+      <w:commentRangeEnd w:id="13"/>
       <w:r>
         <w:rPr>
           <w:rStyle w:val="CommentReference"/>
         </w:rPr>
-        <w:commentReference w:id="12"/>
+        <w:commentReference w:id="13"/>
       </w:r>
     </w:p>
     <w:p>
@@ -1078,27 +1094,27 @@
         </w:rPr>
         <w:t xml:space="preserve">Therefore, in this study we aim to understand the differences in vaccination uptake between the different Health Regions of Ontario between </w:t>
       </w:r>
-      <w:commentRangeStart w:id="13"/>
       <w:commentRangeStart w:id="14"/>
+      <w:commentRangeStart w:id="15"/>
       <w:r>
         <w:rPr>
           <w:rFonts w:ascii="Arial" w:hAnsi="Arial" w:cs="Arial"/>
         </w:rPr>
         <w:t>October of 2021 and January of 2022</w:t>
       </w:r>
-      <w:commentRangeEnd w:id="13"/>
+      <w:commentRangeEnd w:id="14"/>
       <w:r>
         <w:rPr>
           <w:rStyle w:val="CommentReference"/>
         </w:rPr>
-        <w:commentReference w:id="13"/>
-      </w:r>
-      <w:commentRangeEnd w:id="14"/>
+        <w:commentReference w:id="14"/>
+      </w:r>
+      <w:commentRangeEnd w:id="15"/>
       <w:r>
         <w:rPr>
           <w:rStyle w:val="CommentReference"/>
         </w:rPr>
-        <w:commentReference w:id="14"/>
+        <w:commentReference w:id="15"/>
       </w:r>
       <w:r>
         <w:rPr>
@@ -1128,8 +1144,8 @@
           <w:rFonts w:ascii="Arial" w:hAnsi="Arial" w:cs="Arial"/>
         </w:rPr>
       </w:pPr>
-      <w:bookmarkStart w:id="15" w:name="methods"/>
-      <w:bookmarkEnd w:id="2"/>
+      <w:bookmarkStart w:id="16" w:name="methods"/>
+      <w:bookmarkEnd w:id="3"/>
       <w:r>
         <w:rPr>
           <w:rFonts w:ascii="Arial" w:hAnsi="Arial" w:cs="Arial"/>
@@ -1144,7 +1160,7 @@
           <w:rFonts w:ascii="Arial" w:hAnsi="Arial" w:cs="Arial"/>
         </w:rPr>
       </w:pPr>
-      <w:bookmarkStart w:id="16" w:name="sec-data"/>
+      <w:bookmarkStart w:id="17" w:name="sec-data"/>
       <w:r>
         <w:rPr>
           <w:rFonts w:ascii="Arial" w:hAnsi="Arial" w:cs="Arial"/>
@@ -1197,76 +1213,78 @@
         </w:rPr>
         <w:t xml:space="preserve">, a </w:t>
       </w:r>
-      <w:commentRangeStart w:id="17"/>
       <w:commentRangeStart w:id="18"/>
+      <w:commentRangeStart w:id="19"/>
       <w:r>
         <w:rPr>
           <w:rFonts w:ascii="Arial" w:hAnsi="Arial" w:cs="Arial"/>
         </w:rPr>
         <w:t>repeated cross sectional surve</w:t>
       </w:r>
-      <w:commentRangeEnd w:id="17"/>
+      <w:commentRangeEnd w:id="18"/>
       <w:r>
         <w:rPr>
           <w:rStyle w:val="CommentReference"/>
         </w:rPr>
-        <w:commentReference w:id="17"/>
-      </w:r>
-      <w:commentRangeEnd w:id="18"/>
+        <w:commentReference w:id="18"/>
+      </w:r>
+      <w:commentRangeEnd w:id="19"/>
       <w:r>
         <w:rPr>
           <w:rStyle w:val="CommentReference"/>
         </w:rPr>
-        <w:commentReference w:id="18"/>
+        <w:commentReference w:id="19"/>
       </w:r>
       <w:r>
         <w:rPr>
           <w:rFonts w:ascii="Arial" w:hAnsi="Arial" w:cs="Arial"/>
         </w:rPr>
         <w:t xml:space="preserve">y focused on the Canadian province of Ontario that was commissioned by the Fields Institute for Research in Mathematical Sciences and the Mathematical Modelling of COVID-19 Task Force under </w:t>
-      </w:r>
-      <w:commentRangeStart w:id="19"/>
-      <w:r>
-        <w:rPr>
-          <w:rFonts w:ascii="Arial" w:hAnsi="Arial" w:cs="Arial"/>
-        </w:rPr>
-        <w:t xml:space="preserve">ethical guidance </w:t>
-      </w:r>
-      <w:commentRangeEnd w:id="19"/>
-      <w:r>
-        <w:rPr>
-          <w:rStyle w:val="CommentReference"/>
-        </w:rPr>
-        <w:commentReference w:id="19"/>
-      </w:r>
-      <w:r>
-        <w:rPr>
-          <w:rFonts w:ascii="Arial" w:hAnsi="Arial" w:cs="Arial"/>
-        </w:rPr>
-        <w:t xml:space="preserve">from the University of Toronto (under protocol 00043317), and which ran between September 30th, </w:t>
-      </w:r>
-      <w:proofErr w:type="gramStart"/>
-      <w:r>
-        <w:rPr>
-          <w:rFonts w:ascii="Arial" w:hAnsi="Arial" w:cs="Arial"/>
-        </w:rPr>
-        <w:t>2021</w:t>
-      </w:r>
-      <w:proofErr w:type="gramEnd"/>
-      <w:r>
-        <w:rPr>
-          <w:rFonts w:ascii="Arial" w:hAnsi="Arial" w:cs="Arial"/>
-        </w:rPr>
-        <w:t xml:space="preserve"> and January 17th,2022. The survey collected socio-economic information from participants </w:t>
-      </w:r>
-      <w:r>
-        <w:rPr>
-          <w:rFonts w:ascii="Arial" w:hAnsi="Arial" w:cs="Arial"/>
-        </w:rPr>
-        <w:t>(</w:t>
       </w:r>
       <w:commentRangeStart w:id="20"/>
       <w:commentRangeStart w:id="21"/>
+      <w:commentRangeStart w:id="22"/>
+      <w:r>
+        <w:rPr>
+          <w:rFonts w:ascii="Arial" w:hAnsi="Arial" w:cs="Arial"/>
+        </w:rPr>
+        <w:t xml:space="preserve">ethical guidance </w:t>
+      </w:r>
+      <w:commentRangeEnd w:id="20"/>
+      <w:r>
+        <w:rPr>
+          <w:rStyle w:val="CommentReference"/>
+        </w:rPr>
+        <w:commentReference w:id="20"/>
+      </w:r>
+      <w:commentRangeEnd w:id="21"/>
+      <w:r>
+        <w:rPr>
+          <w:rStyle w:val="CommentReference"/>
+        </w:rPr>
+        <w:commentReference w:id="21"/>
+      </w:r>
+      <w:commentRangeEnd w:id="22"/>
+      <w:r>
+        <w:rPr>
+          <w:rStyle w:val="CommentReference"/>
+        </w:rPr>
+        <w:commentReference w:id="22"/>
+      </w:r>
+      <w:r>
+        <w:rPr>
+          <w:rFonts w:ascii="Arial" w:hAnsi="Arial" w:cs="Arial"/>
+        </w:rPr>
+        <w:t xml:space="preserve">from the University of Toronto (under protocol 00043317), and which ran between September 30th, 2021 and January 17th,2022. The survey collected socio-economic information from participants </w:t>
+      </w:r>
+      <w:r>
+        <w:rPr>
+          <w:rFonts w:ascii="Arial" w:hAnsi="Arial" w:cs="Arial"/>
+        </w:rPr>
+        <w:t>(</w:t>
+      </w:r>
+      <w:commentRangeStart w:id="23"/>
+      <w:commentRangeStart w:id="24"/>
       <w:r>
         <w:rPr>
           <w:rFonts w:ascii="Arial" w:hAnsi="Arial" w:cs="Arial"/>
@@ -1274,19 +1292,19 @@
         </w:rPr>
         <w:t>Table 1</w:t>
       </w:r>
-      <w:commentRangeEnd w:id="20"/>
+      <w:commentRangeEnd w:id="23"/>
       <w:r>
         <w:rPr>
           <w:rStyle w:val="CommentReference"/>
         </w:rPr>
-        <w:commentReference w:id="20"/>
-      </w:r>
-      <w:commentRangeEnd w:id="21"/>
+        <w:commentReference w:id="23"/>
+      </w:r>
+      <w:commentRangeEnd w:id="24"/>
       <w:r>
         <w:rPr>
           <w:rStyle w:val="CommentReference"/>
         </w:rPr>
-        <w:commentReference w:id="21"/>
+        <w:commentReference w:id="24"/>
       </w:r>
       <w:r>
         <w:rPr>
@@ -1294,27 +1312,27 @@
         </w:rPr>
         <w:t xml:space="preserve">), </w:t>
       </w:r>
-      <w:commentRangeStart w:id="22"/>
-      <w:commentRangeStart w:id="23"/>
+      <w:commentRangeStart w:id="25"/>
+      <w:commentRangeStart w:id="26"/>
       <w:r>
         <w:rPr>
           <w:rFonts w:ascii="Arial" w:hAnsi="Arial" w:cs="Arial"/>
         </w:rPr>
         <w:t xml:space="preserve">their location </w:t>
       </w:r>
-      <w:commentRangeEnd w:id="22"/>
+      <w:commentRangeEnd w:id="25"/>
       <w:r>
         <w:rPr>
           <w:rStyle w:val="CommentReference"/>
         </w:rPr>
-        <w:commentReference w:id="22"/>
-      </w:r>
-      <w:commentRangeEnd w:id="23"/>
+        <w:commentReference w:id="25"/>
+      </w:r>
+      <w:commentRangeEnd w:id="26"/>
       <w:r>
         <w:rPr>
           <w:rStyle w:val="CommentReference"/>
         </w:rPr>
-        <w:commentReference w:id="23"/>
+        <w:commentReference w:id="26"/>
       </w:r>
       <w:r>
         <w:rPr>
@@ -1337,19 +1355,27 @@
         </w:rPr>
         <w:t>), the date of access to the survey, and asked information on vaccination status by using the question “</w:t>
       </w:r>
-      <w:commentRangeStart w:id="24"/>
+      <w:commentRangeStart w:id="27"/>
+      <w:commentRangeStart w:id="28"/>
       <w:r>
         <w:rPr>
           <w:rFonts w:ascii="Arial" w:hAnsi="Arial" w:cs="Arial"/>
         </w:rPr>
         <w:t>Have you received the first dose of the COVID vaccine</w:t>
       </w:r>
-      <w:commentRangeEnd w:id="24"/>
+      <w:commentRangeEnd w:id="27"/>
       <w:r>
         <w:rPr>
           <w:rStyle w:val="CommentReference"/>
         </w:rPr>
-        <w:commentReference w:id="24"/>
+        <w:commentReference w:id="27"/>
+      </w:r>
+      <w:commentRangeEnd w:id="28"/>
+      <w:r>
+        <w:rPr>
+          <w:rStyle w:val="CommentReference"/>
+        </w:rPr>
+        <w:commentReference w:id="28"/>
       </w:r>
       <w:r>
         <w:rPr>
@@ -1388,7 +1414,8 @@
         </w:rPr>
         <w:t xml:space="preserve"> 84% of the observations having multiple missing answers or being incomplete due to participants leaving the survey at different stages. Therefore, we selected 6,343 observations that were labelled as “complete” in the dataset and that had answers for all covariates considered in our analysis. Later, we matched the city of each observation with its corresponding LHIN and Health Region, and removed observations from </w:t>
       </w:r>
-      <w:commentRangeStart w:id="25"/>
+      <w:commentRangeStart w:id="29"/>
+      <w:commentRangeStart w:id="30"/>
       <w:r>
         <w:rPr>
           <w:rFonts w:ascii="Arial" w:hAnsi="Arial" w:cs="Arial"/>
@@ -1409,12 +1436,19 @@
         </w:rPr>
         <w:t xml:space="preserve"> and North East Health Regions</w:t>
       </w:r>
-      <w:commentRangeEnd w:id="25"/>
+      <w:commentRangeEnd w:id="29"/>
       <w:r>
         <w:rPr>
           <w:rStyle w:val="CommentReference"/>
         </w:rPr>
-        <w:commentReference w:id="25"/>
+        <w:commentReference w:id="29"/>
+      </w:r>
+      <w:commentRangeEnd w:id="30"/>
+      <w:r>
+        <w:rPr>
+          <w:rStyle w:val="CommentReference"/>
+        </w:rPr>
+        <w:commentReference w:id="30"/>
       </w:r>
       <w:r>
         <w:rPr>
@@ -1459,7 +1493,7 @@
                 <w:rFonts w:ascii="Arial" w:hAnsi="Arial" w:cs="Arial"/>
               </w:rPr>
             </w:pPr>
-            <w:bookmarkStart w:id="26" w:name="fig-map"/>
+            <w:bookmarkStart w:id="31" w:name="fig-map"/>
             <w:r>
               <w:rPr>
                 <w:rFonts w:ascii="Arial" w:hAnsi="Arial" w:cs="Arial"/>
@@ -1583,7 +1617,7 @@
             </w:r>
           </w:p>
         </w:tc>
-        <w:bookmarkEnd w:id="26"/>
+        <w:bookmarkEnd w:id="31"/>
       </w:tr>
     </w:tbl>
     <w:p>
@@ -1593,8 +1627,8 @@
           <w:rFonts w:ascii="Arial" w:hAnsi="Arial" w:cs="Arial"/>
         </w:rPr>
       </w:pPr>
-      <w:bookmarkStart w:id="27" w:name="statistical-analyses"/>
-      <w:bookmarkEnd w:id="16"/>
+      <w:bookmarkStart w:id="32" w:name="statistical-analyses"/>
+      <w:bookmarkEnd w:id="17"/>
       <w:r>
         <w:rPr>
           <w:rFonts w:ascii="Arial" w:hAnsi="Arial" w:cs="Arial"/>
@@ -1668,19 +1702,27 @@
         </w:rPr>
         <w:t xml:space="preserve">. Because we identified differences in representativity between the survey data </w:t>
       </w:r>
-      <w:commentRangeStart w:id="28"/>
+      <w:commentRangeStart w:id="33"/>
+      <w:commentRangeStart w:id="34"/>
       <w:r>
         <w:rPr>
           <w:rFonts w:ascii="Arial" w:hAnsi="Arial" w:cs="Arial"/>
         </w:rPr>
         <w:t>and the estimates from the Census</w:t>
       </w:r>
-      <w:commentRangeEnd w:id="28"/>
+      <w:commentRangeEnd w:id="33"/>
       <w:r>
         <w:rPr>
           <w:rStyle w:val="CommentReference"/>
         </w:rPr>
-        <w:commentReference w:id="28"/>
+        <w:commentReference w:id="33"/>
+      </w:r>
+      <w:commentRangeEnd w:id="34"/>
+      <w:r>
+        <w:rPr>
+          <w:rStyle w:val="CommentReference"/>
+        </w:rPr>
+        <w:commentReference w:id="34"/>
       </w:r>
       <w:r>
         <w:rPr>
@@ -1825,9 +1867,9 @@
           <w:rFonts w:ascii="Arial" w:hAnsi="Arial" w:cs="Arial"/>
         </w:rPr>
       </w:pPr>
-      <w:bookmarkStart w:id="29" w:name="results"/>
-      <w:bookmarkEnd w:id="15"/>
-      <w:bookmarkEnd w:id="27"/>
+      <w:bookmarkStart w:id="35" w:name="results"/>
+      <w:bookmarkEnd w:id="16"/>
+      <w:bookmarkEnd w:id="32"/>
       <w:r>
         <w:rPr>
           <w:rFonts w:ascii="Arial" w:hAnsi="Arial" w:cs="Arial"/>
@@ -1842,7 +1884,7 @@
           <w:rFonts w:ascii="Arial" w:hAnsi="Arial" w:cs="Arial"/>
         </w:rPr>
       </w:pPr>
-      <w:bookmarkStart w:id="30" w:name="sample-characteristics"/>
+      <w:bookmarkStart w:id="36" w:name="sample-characteristics"/>
       <w:r>
         <w:rPr>
           <w:rFonts w:ascii="Arial" w:hAnsi="Arial" w:cs="Arial"/>
@@ -1870,19 +1912,27 @@
         </w:rPr>
         <w:t xml:space="preserve"> shows the characteristics of the data from the Fields COVID-19 survey used for analysis. The sample contained 6,236 observations, from which 24.8% (1,547) corresponded to individuals that reported not having received the first dose of the vaccine. </w:t>
       </w:r>
-      <w:commentRangeStart w:id="31"/>
+      <w:commentRangeStart w:id="37"/>
+      <w:commentRangeStart w:id="38"/>
       <w:r>
         <w:rPr>
           <w:rFonts w:ascii="Arial" w:hAnsi="Arial" w:cs="Arial"/>
         </w:rPr>
         <w:t xml:space="preserve">Vaccination rates </w:t>
       </w:r>
-      <w:commentRangeEnd w:id="31"/>
+      <w:commentRangeEnd w:id="37"/>
       <w:r>
         <w:rPr>
           <w:rStyle w:val="CommentReference"/>
         </w:rPr>
-        <w:commentReference w:id="31"/>
+        <w:commentReference w:id="37"/>
+      </w:r>
+      <w:commentRangeEnd w:id="38"/>
+      <w:r>
+        <w:rPr>
+          <w:rStyle w:val="CommentReference"/>
+        </w:rPr>
+        <w:commentReference w:id="38"/>
       </w:r>
       <w:r>
         <w:rPr>
@@ -1890,19 +1940,27 @@
         </w:rPr>
         <w:t xml:space="preserve">ranged between 71-79% across all household income brackets, age groups, Health Regions, and the months considered in the survey. However, the </w:t>
       </w:r>
-      <w:commentRangeStart w:id="32"/>
+      <w:commentRangeStart w:id="39"/>
+      <w:commentRangeStart w:id="40"/>
       <w:r>
         <w:rPr>
           <w:rFonts w:ascii="Arial" w:hAnsi="Arial" w:cs="Arial"/>
         </w:rPr>
         <w:t xml:space="preserve">highest vaccination rates </w:t>
       </w:r>
-      <w:commentRangeEnd w:id="32"/>
+      <w:commentRangeEnd w:id="39"/>
       <w:r>
         <w:rPr>
           <w:rStyle w:val="CommentReference"/>
         </w:rPr>
-        <w:commentReference w:id="32"/>
+        <w:commentReference w:id="39"/>
+      </w:r>
+      <w:commentRangeEnd w:id="40"/>
+      <w:r>
+        <w:rPr>
+          <w:rStyle w:val="CommentReference"/>
+        </w:rPr>
+        <w:commentReference w:id="40"/>
       </w:r>
       <w:r>
         <w:rPr>
@@ -2000,7 +2058,7 @@
                 <w:rFonts w:ascii="Arial" w:hAnsi="Arial" w:cs="Arial"/>
               </w:rPr>
             </w:pPr>
-            <w:bookmarkStart w:id="33" w:name="tbl-descriptive-stats"/>
+            <w:bookmarkStart w:id="41" w:name="tbl-descriptive-stats"/>
             <w:r>
               <w:rPr>
                 <w:rFonts w:ascii="Arial" w:eastAsia="Arial" w:hAnsi="Arial" w:cs="Arial"/>
@@ -4392,7 +4450,7 @@
               </w:rPr>
               <w:t>Month</w:t>
             </w:r>
-            <w:ins w:id="34" w:author="Sarah Wilson" w:date="2023-06-26T14:43:00Z">
+            <w:ins w:id="42" w:author="Sarah Wilson" w:date="2023-06-26T14:43:00Z">
               <w:r>
                 <w:rPr>
                   <w:rFonts w:ascii="Arial" w:eastAsia="Arial" w:hAnsi="Arial" w:cs="Arial"/>
@@ -4562,7 +4620,7 @@
               </w:rPr>
               <w:t>October</w:t>
             </w:r>
-            <w:ins w:id="35" w:author="Sarah Wilson" w:date="2023-06-26T14:43:00Z">
+            <w:ins w:id="43" w:author="Sarah Wilson" w:date="2023-06-26T14:43:00Z">
               <w:r>
                 <w:rPr>
                   <w:rFonts w:ascii="Arial" w:eastAsia="Arial" w:hAnsi="Arial" w:cs="Arial"/>
@@ -4740,7 +4798,7 @@
               </w:rPr>
               <w:t>November</w:t>
             </w:r>
-            <w:ins w:id="36" w:author="Sarah Wilson" w:date="2023-06-26T14:43:00Z">
+            <w:ins w:id="44" w:author="Sarah Wilson" w:date="2023-06-26T14:43:00Z">
               <w:r>
                 <w:rPr>
                   <w:rFonts w:ascii="Arial" w:eastAsia="Arial" w:hAnsi="Arial" w:cs="Arial"/>
@@ -4918,7 +4976,7 @@
               </w:rPr>
               <w:t>December</w:t>
             </w:r>
-            <w:ins w:id="37" w:author="Sarah Wilson" w:date="2023-06-26T14:43:00Z">
+            <w:ins w:id="45" w:author="Sarah Wilson" w:date="2023-06-26T14:43:00Z">
               <w:r>
                 <w:rPr>
                   <w:rFonts w:ascii="Arial" w:eastAsia="Arial" w:hAnsi="Arial" w:cs="Arial"/>
@@ -5096,7 +5154,7 @@
               </w:rPr>
               <w:t>January</w:t>
             </w:r>
-            <w:ins w:id="38" w:author="Sarah Wilson" w:date="2023-06-26T14:43:00Z">
+            <w:ins w:id="46" w:author="Sarah Wilson" w:date="2023-06-26T14:43:00Z">
               <w:r>
                 <w:rPr>
                   <w:rFonts w:ascii="Arial" w:eastAsia="Arial" w:hAnsi="Arial" w:cs="Arial"/>
@@ -7057,7 +7115,9 @@
                 <w:rFonts w:ascii="Arial" w:hAnsi="Arial" w:cs="Arial"/>
               </w:rPr>
             </w:pPr>
-            <w:commentRangeStart w:id="39"/>
+            <w:commentRangeStart w:id="47"/>
+            <w:commentRangeStart w:id="48"/>
+            <w:commentRangeStart w:id="49"/>
             <w:r>
               <w:rPr>
                 <w:rFonts w:ascii="Arial" w:eastAsia="Arial" w:hAnsi="Arial" w:cs="Arial"/>
@@ -7077,12 +7137,26 @@
               </w:rPr>
               <w:t xml:space="preserve">Southeast Asian, Filipino, West Asian, </w:t>
             </w:r>
-            <w:commentRangeEnd w:id="39"/>
+            <w:commentRangeEnd w:id="47"/>
             <w:r>
               <w:rPr>
                 <w:rStyle w:val="CommentReference"/>
               </w:rPr>
-              <w:commentReference w:id="39"/>
+              <w:commentReference w:id="47"/>
+            </w:r>
+            <w:commentRangeEnd w:id="48"/>
+            <w:r>
+              <w:rPr>
+                <w:rStyle w:val="CommentReference"/>
+              </w:rPr>
+              <w:commentReference w:id="48"/>
+            </w:r>
+            <w:commentRangeEnd w:id="49"/>
+            <w:r>
+              <w:rPr>
+                <w:rStyle w:val="CommentReference"/>
+              </w:rPr>
+              <w:commentReference w:id="49"/>
             </w:r>
             <w:r>
               <w:rPr>
@@ -7105,9 +7179,9 @@
           <w:rFonts w:ascii="Arial" w:hAnsi="Arial" w:cs="Arial"/>
         </w:rPr>
       </w:pPr>
-      <w:bookmarkStart w:id="40" w:name="multivariate-regression"/>
-      <w:bookmarkEnd w:id="30"/>
-      <w:bookmarkEnd w:id="33"/>
+      <w:bookmarkStart w:id="50" w:name="multivariate-regression"/>
+      <w:bookmarkEnd w:id="36"/>
+      <w:bookmarkEnd w:id="41"/>
       <w:r>
         <w:rPr>
           <w:rFonts w:ascii="Arial" w:hAnsi="Arial" w:cs="Arial"/>
@@ -7194,7 +7268,7 @@
                 <w:rFonts w:ascii="Arial" w:hAnsi="Arial" w:cs="Arial"/>
               </w:rPr>
             </w:pPr>
-            <w:bookmarkStart w:id="41" w:name="fig-models"/>
+            <w:bookmarkStart w:id="51" w:name="fig-models"/>
             <w:r>
               <w:rPr>
                 <w:rFonts w:ascii="Arial" w:hAnsi="Arial" w:cs="Arial"/>
@@ -7260,7 +7334,7 @@
             </w:r>
           </w:p>
         </w:tc>
-        <w:bookmarkEnd w:id="41"/>
+        <w:bookmarkEnd w:id="51"/>
       </w:tr>
     </w:tbl>
     <w:p>
@@ -7341,9 +7415,9 @@
           <w:rFonts w:ascii="Arial" w:hAnsi="Arial" w:cs="Arial"/>
         </w:rPr>
       </w:pPr>
-      <w:bookmarkStart w:id="42" w:name="discussion"/>
-      <w:bookmarkEnd w:id="29"/>
-      <w:bookmarkEnd w:id="40"/>
+      <w:bookmarkStart w:id="52" w:name="discussion"/>
+      <w:bookmarkEnd w:id="35"/>
+      <w:bookmarkEnd w:id="50"/>
       <w:r>
         <w:rPr>
           <w:rFonts w:ascii="Arial" w:hAnsi="Arial" w:cs="Arial"/>
@@ -7364,19 +7438,19 @@
         </w:rPr>
         <w:t xml:space="preserve">In this study, we hypothesized that differences </w:t>
       </w:r>
-      <w:commentRangeStart w:id="43"/>
+      <w:commentRangeStart w:id="53"/>
       <w:r>
         <w:rPr>
           <w:rFonts w:ascii="Arial" w:hAnsi="Arial" w:cs="Arial"/>
         </w:rPr>
         <w:t xml:space="preserve">in COVID-19 vaccination uptake </w:t>
       </w:r>
-      <w:commentRangeEnd w:id="43"/>
+      <w:commentRangeEnd w:id="53"/>
       <w:r>
         <w:rPr>
           <w:rStyle w:val="CommentReference"/>
         </w:rPr>
-        <w:commentReference w:id="43"/>
+        <w:commentReference w:id="53"/>
       </w:r>
       <w:r>
         <w:rPr>
@@ -7398,7 +7472,8 @@
         </w:rPr>
         <w:t xml:space="preserve"> Regions between late 2021 and early 2022. Our goal was to determine which socio-demographic groups could be impacted by these disparities in order to provide decision-makers with information that could be used to develop policies focused on reducing or eliminating these differences and </w:t>
       </w:r>
-      <w:commentRangeStart w:id="44"/>
+      <w:commentRangeStart w:id="54"/>
+      <w:commentRangeStart w:id="55"/>
       <w:r>
         <w:rPr>
           <w:rFonts w:ascii="Arial" w:hAnsi="Arial" w:cs="Arial"/>
@@ -7419,12 +7494,19 @@
         </w:rPr>
         <w:t xml:space="preserve"> Region model is able to fulfill its mission of improving health access for all Ontarians</w:t>
       </w:r>
-      <w:commentRangeEnd w:id="44"/>
+      <w:commentRangeEnd w:id="54"/>
       <w:r>
         <w:rPr>
           <w:rStyle w:val="CommentReference"/>
         </w:rPr>
-        <w:commentReference w:id="44"/>
+        <w:commentReference w:id="54"/>
+      </w:r>
+      <w:commentRangeEnd w:id="55"/>
+      <w:r>
+        <w:rPr>
+          <w:rStyle w:val="CommentReference"/>
+        </w:rPr>
+        <w:commentReference w:id="55"/>
       </w:r>
       <w:r>
         <w:rPr>
@@ -7541,19 +7623,19 @@
         </w:rPr>
         <w:t xml:space="preserve">. </w:t>
       </w:r>
-      <w:commentRangeStart w:id="45"/>
+      <w:commentRangeStart w:id="56"/>
       <w:r>
         <w:rPr>
           <w:rFonts w:ascii="Arial" w:hAnsi="Arial" w:cs="Arial"/>
         </w:rPr>
         <w:t>This suggests that the observed differences are associated with disparities in vaccine access that were present during the period covered by the survey</w:t>
       </w:r>
-      <w:commentRangeEnd w:id="45"/>
+      <w:commentRangeEnd w:id="56"/>
       <w:r>
         <w:rPr>
           <w:rStyle w:val="CommentReference"/>
         </w:rPr>
-        <w:commentReference w:id="45"/>
+        <w:commentReference w:id="56"/>
       </w:r>
       <w:r>
         <w:rPr>
@@ -7611,7 +7693,8 @@
           <w:rFonts w:ascii="Arial" w:hAnsi="Arial" w:cs="Arial"/>
         </w:rPr>
       </w:pPr>
-      <w:commentRangeStart w:id="46"/>
+      <w:commentRangeStart w:id="57"/>
+      <w:commentRangeStart w:id="58"/>
       <w:r>
         <w:rPr>
           <w:rFonts w:ascii="Arial" w:hAnsi="Arial" w:cs="Arial"/>
@@ -7684,12 +7767,19 @@
         </w:rPr>
         <w:t>, suggest that the type of occupation of individuals in underrepresented groups played an important role in increasing the odds of vaccination.</w:t>
       </w:r>
-      <w:commentRangeEnd w:id="46"/>
+      <w:commentRangeEnd w:id="57"/>
       <w:r>
         <w:rPr>
           <w:rStyle w:val="CommentReference"/>
         </w:rPr>
-        <w:commentReference w:id="46"/>
+        <w:commentReference w:id="57"/>
+      </w:r>
+      <w:commentRangeEnd w:id="58"/>
+      <w:r>
+        <w:rPr>
+          <w:rStyle w:val="CommentReference"/>
+        </w:rPr>
+        <w:commentReference w:id="58"/>
       </w:r>
     </w:p>
     <w:p>
@@ -7878,19 +7968,27 @@
         </w:rPr>
         <w:t xml:space="preserve">There are some limitations to the present study. First, the data collection design, which allowed respondents to withdraw from the survey at any point, and that deployed the questions in a random manner resulted in an elevated number of missing observations without a definite pattern and complicated the implementation of sensitivity analyses. Therefore, we focused on entries that had complete answers, </w:t>
       </w:r>
-      <w:commentRangeStart w:id="47"/>
+      <w:commentRangeStart w:id="59"/>
+      <w:commentRangeStart w:id="60"/>
       <w:r>
         <w:rPr>
           <w:rFonts w:ascii="Arial" w:hAnsi="Arial" w:cs="Arial"/>
         </w:rPr>
         <w:t xml:space="preserve">and corrected the data using population-wide information from the Census. More granular corrections would be needed to obtain more accurate estimates. </w:t>
       </w:r>
-      <w:commentRangeEnd w:id="47"/>
+      <w:commentRangeEnd w:id="59"/>
       <w:r>
         <w:rPr>
           <w:rStyle w:val="CommentReference"/>
         </w:rPr>
-        <w:commentReference w:id="47"/>
+        <w:commentReference w:id="59"/>
+      </w:r>
+      <w:commentRangeEnd w:id="60"/>
+      <w:r>
+        <w:rPr>
+          <w:rStyle w:val="CommentReference"/>
+        </w:rPr>
+        <w:commentReference w:id="60"/>
       </w:r>
       <w:r>
         <w:rPr>
@@ -8051,8 +8149,8 @@
           <w:rFonts w:ascii="Arial" w:hAnsi="Arial" w:cs="Arial"/>
         </w:rPr>
       </w:pPr>
-      <w:bookmarkStart w:id="48" w:name="conclusion"/>
-      <w:bookmarkEnd w:id="42"/>
+      <w:bookmarkStart w:id="61" w:name="conclusion"/>
+      <w:bookmarkEnd w:id="52"/>
       <w:r>
         <w:rPr>
           <w:rFonts w:ascii="Arial" w:hAnsi="Arial" w:cs="Arial"/>
@@ -8101,19 +8199,27 @@
         </w:rPr>
         <w:t xml:space="preserve"> at reducing the bureaucratic complexity and health disparities identified under the LHIN model. However, there are currently multiple challenges that need to be addressed to ensure that the new model can improve healthcare for the inhabitants of the province. First, the fact that each Health Region now covers a large geographical area that was served by multiple LHINs in the past creates a complex socio-demographic landscape that is different in each case due the different levels of rurality and representation of equity-deserving groups that are now within each Health Region. </w:t>
       </w:r>
-      <w:commentRangeStart w:id="49"/>
+      <w:commentRangeStart w:id="62"/>
+      <w:commentRangeStart w:id="63"/>
       <w:r>
         <w:rPr>
           <w:rFonts w:ascii="Arial" w:hAnsi="Arial" w:cs="Arial"/>
         </w:rPr>
         <w:t>So far, the evidence collected during the COVID-19 pandemic indicates that differences in vaccination uptake are associated to a lack of infrastructure and resources that can adequately support personalized care to marginalized individuals</w:t>
       </w:r>
-      <w:commentRangeEnd w:id="49"/>
+      <w:commentRangeEnd w:id="62"/>
       <w:r>
         <w:rPr>
           <w:rStyle w:val="CommentReference"/>
         </w:rPr>
-        <w:commentReference w:id="49"/>
+        <w:commentReference w:id="62"/>
+      </w:r>
+      <w:commentRangeEnd w:id="63"/>
+      <w:r>
+        <w:rPr>
+          <w:rStyle w:val="CommentReference"/>
+        </w:rPr>
+        <w:commentReference w:id="63"/>
       </w:r>
       <w:r>
         <w:rPr>
@@ -8135,7 +8241,7 @@
         </w:rPr>
         <w:t>, health decision-makers will need to consider the implementation of policies that are focused on addressing this problem</w:t>
       </w:r>
-      <w:del w:id="50" w:author="Sarah Wilson" w:date="2023-06-26T15:00:00Z">
+      <w:del w:id="64" w:author="Sarah Wilson" w:date="2023-06-26T15:00:00Z">
         <w:r>
           <w:rPr>
             <w:rFonts w:ascii="Arial" w:hAnsi="Arial" w:cs="Arial"/>
@@ -8298,8 +8404,8 @@
           <w:rFonts w:ascii="Arial" w:hAnsi="Arial" w:cs="Arial"/>
         </w:rPr>
       </w:pPr>
-      <w:bookmarkStart w:id="51" w:name="acknowledgments"/>
-      <w:bookmarkEnd w:id="48"/>
+      <w:bookmarkStart w:id="65" w:name="acknowledgments"/>
+      <w:bookmarkEnd w:id="61"/>
       <w:r>
         <w:rPr>
           <w:rFonts w:ascii="Arial" w:hAnsi="Arial" w:cs="Arial"/>
@@ -8342,8 +8448,8 @@
           <w:rFonts w:ascii="Arial" w:hAnsi="Arial" w:cs="Arial"/>
         </w:rPr>
       </w:pPr>
-      <w:bookmarkStart w:id="52" w:name="conflicts-of-interest"/>
-      <w:bookmarkEnd w:id="51"/>
+      <w:bookmarkStart w:id="66" w:name="conflicts-of-interest"/>
+      <w:bookmarkEnd w:id="65"/>
       <w:r>
         <w:rPr>
           <w:rFonts w:ascii="Arial" w:hAnsi="Arial" w:cs="Arial"/>
@@ -8372,8 +8478,8 @@
           <w:rFonts w:ascii="Arial" w:hAnsi="Arial" w:cs="Arial"/>
         </w:rPr>
       </w:pPr>
-      <w:bookmarkStart w:id="53" w:name="references"/>
-      <w:bookmarkEnd w:id="52"/>
+      <w:bookmarkStart w:id="67" w:name="references"/>
+      <w:bookmarkEnd w:id="66"/>
       <w:r>
         <w:rPr>
           <w:rFonts w:ascii="Arial" w:hAnsi="Arial" w:cs="Arial"/>
@@ -8388,8 +8494,8 @@
           <w:rFonts w:ascii="Arial" w:hAnsi="Arial" w:cs="Arial"/>
         </w:rPr>
       </w:pPr>
-      <w:bookmarkStart w:id="54" w:name="ref-WHO-Covid"/>
-      <w:bookmarkStart w:id="55" w:name="refs"/>
+      <w:bookmarkStart w:id="68" w:name="ref-WHO-Covid"/>
+      <w:bookmarkStart w:id="69" w:name="refs"/>
       <w:r>
         <w:rPr>
           <w:rFonts w:ascii="Arial" w:hAnsi="Arial" w:cs="Arial"/>
@@ -8420,8 +8526,8 @@
           <w:rFonts w:ascii="Arial" w:hAnsi="Arial" w:cs="Arial"/>
         </w:rPr>
       </w:pPr>
-      <w:bookmarkStart w:id="56" w:name="ref-rigby2023"/>
-      <w:bookmarkEnd w:id="54"/>
+      <w:bookmarkStart w:id="70" w:name="ref-rigby2023"/>
+      <w:bookmarkEnd w:id="68"/>
       <w:r>
         <w:rPr>
           <w:rFonts w:ascii="Arial" w:hAnsi="Arial" w:cs="Arial"/>
@@ -8480,8 +8586,8 @@
           <w:rFonts w:ascii="Arial" w:hAnsi="Arial" w:cs="Arial"/>
         </w:rPr>
       </w:pPr>
-      <w:bookmarkStart w:id="57" w:name="ref-un2023"/>
-      <w:bookmarkEnd w:id="56"/>
+      <w:bookmarkStart w:id="71" w:name="ref-un2023"/>
+      <w:bookmarkEnd w:id="70"/>
       <w:r>
         <w:rPr>
           <w:rFonts w:ascii="Arial" w:hAnsi="Arial" w:cs="Arial"/>
@@ -8526,8 +8632,8 @@
           <w:rFonts w:ascii="Arial" w:hAnsi="Arial" w:cs="Arial"/>
         </w:rPr>
       </w:pPr>
-      <w:bookmarkStart w:id="58" w:name="ref-mackey2021"/>
-      <w:bookmarkEnd w:id="57"/>
+      <w:bookmarkStart w:id="72" w:name="ref-mackey2021"/>
+      <w:bookmarkEnd w:id="71"/>
       <w:r>
         <w:rPr>
           <w:rFonts w:ascii="Arial" w:hAnsi="Arial" w:cs="Arial"/>
@@ -8572,8 +8678,8 @@
           <w:rFonts w:ascii="Arial" w:hAnsi="Arial" w:cs="Arial"/>
         </w:rPr>
       </w:pPr>
-      <w:bookmarkStart w:id="59" w:name="ref-thelancet2021"/>
-      <w:bookmarkEnd w:id="58"/>
+      <w:bookmarkStart w:id="73" w:name="ref-thelancet2021"/>
+      <w:bookmarkEnd w:id="72"/>
       <w:r>
         <w:rPr>
           <w:rFonts w:ascii="Arial" w:hAnsi="Arial" w:cs="Arial"/>
@@ -8632,8 +8738,8 @@
           <w:rFonts w:ascii="Arial" w:hAnsi="Arial" w:cs="Arial"/>
         </w:rPr>
       </w:pPr>
-      <w:bookmarkStart w:id="60" w:name="ref-davis2022"/>
-      <w:bookmarkEnd w:id="59"/>
+      <w:bookmarkStart w:id="74" w:name="ref-davis2022"/>
+      <w:bookmarkEnd w:id="73"/>
       <w:r>
         <w:rPr>
           <w:rFonts w:ascii="Arial" w:hAnsi="Arial" w:cs="Arial"/>
@@ -8693,8 +8799,8 @@
           <w:rFonts w:ascii="Arial" w:hAnsi="Arial" w:cs="Arial"/>
         </w:rPr>
       </w:pPr>
-      <w:bookmarkStart w:id="61" w:name="ref-bogoch2022"/>
-      <w:bookmarkEnd w:id="60"/>
+      <w:bookmarkStart w:id="75" w:name="ref-bogoch2022"/>
+      <w:bookmarkEnd w:id="74"/>
       <w:r>
         <w:rPr>
           <w:rFonts w:ascii="Arial" w:hAnsi="Arial" w:cs="Arial"/>
@@ -8828,8 +8934,8 @@
           <w:rFonts w:ascii="Arial" w:hAnsi="Arial" w:cs="Arial"/>
         </w:rPr>
       </w:pPr>
-      <w:bookmarkStart w:id="62" w:name="ref-tanne2020"/>
-      <w:bookmarkEnd w:id="61"/>
+      <w:bookmarkStart w:id="76" w:name="ref-tanne2020"/>
+      <w:bookmarkEnd w:id="75"/>
       <w:r>
         <w:rPr>
           <w:rFonts w:ascii="Arial" w:hAnsi="Arial" w:cs="Arial"/>
@@ -8903,8 +9009,8 @@
           <w:rFonts w:ascii="Arial" w:hAnsi="Arial" w:cs="Arial"/>
         </w:rPr>
       </w:pPr>
-      <w:bookmarkStart w:id="63" w:name="ref-kayser2021"/>
-      <w:bookmarkEnd w:id="62"/>
+      <w:bookmarkStart w:id="77" w:name="ref-kayser2021"/>
+      <w:bookmarkEnd w:id="76"/>
       <w:r>
         <w:rPr>
           <w:rFonts w:ascii="Arial" w:hAnsi="Arial" w:cs="Arial"/>
@@ -9004,8 +9110,8 @@
           <w:rFonts w:ascii="Arial" w:hAnsi="Arial" w:cs="Arial"/>
         </w:rPr>
       </w:pPr>
-      <w:bookmarkStart w:id="64" w:name="ref-li2021"/>
-      <w:bookmarkEnd w:id="63"/>
+      <w:bookmarkStart w:id="78" w:name="ref-li2021"/>
+      <w:bookmarkEnd w:id="77"/>
       <w:r>
         <w:rPr>
           <w:rFonts w:ascii="Arial" w:hAnsi="Arial" w:cs="Arial"/>
@@ -9050,8 +9156,8 @@
           <w:rFonts w:ascii="Arial" w:hAnsi="Arial" w:cs="Arial"/>
         </w:rPr>
       </w:pPr>
-      <w:bookmarkStart w:id="65" w:name="ref-gerretsen2021"/>
-      <w:bookmarkEnd w:id="64"/>
+      <w:bookmarkStart w:id="79" w:name="ref-gerretsen2021"/>
+      <w:bookmarkEnd w:id="78"/>
       <w:r>
         <w:rPr>
           <w:rFonts w:ascii="Arial" w:hAnsi="Arial" w:cs="Arial"/>
@@ -9137,8 +9243,8 @@
           <w:rFonts w:ascii="Arial" w:hAnsi="Arial" w:cs="Arial"/>
         </w:rPr>
       </w:pPr>
-      <w:bookmarkStart w:id="66" w:name="ref-tamey2022"/>
-      <w:bookmarkEnd w:id="65"/>
+      <w:bookmarkStart w:id="80" w:name="ref-tamey2022"/>
+      <w:bookmarkEnd w:id="79"/>
       <w:r>
         <w:rPr>
           <w:rFonts w:ascii="Arial" w:hAnsi="Arial" w:cs="Arial"/>
@@ -9210,8 +9316,8 @@
           <w:rFonts w:ascii="Arial" w:hAnsi="Arial" w:cs="Arial"/>
         </w:rPr>
       </w:pPr>
-      <w:bookmarkStart w:id="67" w:name="ref-nafilyan2021"/>
-      <w:bookmarkEnd w:id="66"/>
+      <w:bookmarkStart w:id="81" w:name="ref-nafilyan2021"/>
+      <w:bookmarkEnd w:id="80"/>
       <w:r>
         <w:rPr>
           <w:rFonts w:ascii="Arial" w:hAnsi="Arial" w:cs="Arial"/>
@@ -9311,13 +9417,13 @@
           <w:rFonts w:ascii="Arial" w:hAnsi="Arial" w:cs="Arial"/>
         </w:rPr>
       </w:pPr>
-      <w:bookmarkStart w:id="68" w:name="ref-willis2021"/>
-      <w:bookmarkEnd w:id="67"/>
-      <w:r>
-        <w:rPr>
-          <w:rFonts w:ascii="Arial" w:hAnsi="Arial" w:cs="Arial"/>
-          <w:lang w:val="fr-CA"/>
-          <w:rPrChange w:id="69" w:author="Ariel Mundo Ortiz" w:date="2023-07-02T13:32:00Z">
+      <w:bookmarkStart w:id="82" w:name="ref-willis2021"/>
+      <w:bookmarkEnd w:id="81"/>
+      <w:r>
+        <w:rPr>
+          <w:rFonts w:ascii="Arial" w:hAnsi="Arial" w:cs="Arial"/>
+          <w:lang w:val="en-CA"/>
+          <w:rPrChange w:id="83" w:author="Ariel Mundo Ortiz" w:date="2023-07-07T15:11:00Z">
             <w:rPr>
               <w:rFonts w:ascii="Arial" w:hAnsi="Arial" w:cs="Arial"/>
             </w:rPr>
@@ -9328,8 +9434,8 @@
       <w:r>
         <w:rPr>
           <w:rFonts w:ascii="Arial" w:hAnsi="Arial" w:cs="Arial"/>
-          <w:lang w:val="fr-CA"/>
-          <w:rPrChange w:id="70" w:author="Ariel Mundo Ortiz" w:date="2023-07-02T13:32:00Z">
+          <w:lang w:val="en-CA"/>
+          <w:rPrChange w:id="84" w:author="Ariel Mundo Ortiz" w:date="2023-07-07T15:11:00Z">
             <w:rPr>
               <w:rFonts w:ascii="Arial" w:hAnsi="Arial" w:cs="Arial"/>
             </w:rPr>
@@ -9341,7 +9447,7 @@
         <w:rPr>
           <w:rFonts w:ascii="Arial" w:hAnsi="Arial" w:cs="Arial"/>
           <w:lang w:val="fr-CA"/>
-          <w:rPrChange w:id="71" w:author="Ariel Mundo Ortiz" w:date="2023-06-27T15:43:00Z">
+          <w:rPrChange w:id="85" w:author="Ariel Mundo Ortiz" w:date="2023-06-27T15:43:00Z">
             <w:rPr>
               <w:rFonts w:ascii="Arial" w:hAnsi="Arial" w:cs="Arial"/>
             </w:rPr>
@@ -9386,8 +9492,8 @@
           <w:rFonts w:ascii="Arial" w:hAnsi="Arial" w:cs="Arial"/>
         </w:rPr>
       </w:pPr>
-      <w:bookmarkStart w:id="72" w:name="ref-skirrow2022"/>
-      <w:bookmarkEnd w:id="68"/>
+      <w:bookmarkStart w:id="86" w:name="ref-skirrow2022"/>
+      <w:bookmarkEnd w:id="82"/>
       <w:r>
         <w:rPr>
           <w:rFonts w:ascii="Arial" w:hAnsi="Arial" w:cs="Arial"/>
@@ -9432,8 +9538,8 @@
           <w:rFonts w:ascii="Arial" w:hAnsi="Arial" w:cs="Arial"/>
         </w:rPr>
       </w:pPr>
-      <w:bookmarkStart w:id="73" w:name="ref-stoler2021"/>
-      <w:bookmarkEnd w:id="72"/>
+      <w:bookmarkStart w:id="87" w:name="ref-stoler2021"/>
+      <w:bookmarkEnd w:id="86"/>
       <w:r>
         <w:rPr>
           <w:rFonts w:ascii="Arial" w:hAnsi="Arial" w:cs="Arial"/>
@@ -9519,8 +9625,8 @@
           <w:rFonts w:ascii="Arial" w:hAnsi="Arial" w:cs="Arial"/>
         </w:rPr>
       </w:pPr>
-      <w:bookmarkStart w:id="74" w:name="ref-khubchandani2021"/>
-      <w:bookmarkEnd w:id="73"/>
+      <w:bookmarkStart w:id="88" w:name="ref-khubchandani2021"/>
+      <w:bookmarkEnd w:id="87"/>
       <w:r>
         <w:rPr>
           <w:rFonts w:ascii="Arial" w:hAnsi="Arial" w:cs="Arial"/>
@@ -9593,8 +9699,8 @@
           <w:rFonts w:ascii="Arial" w:hAnsi="Arial" w:cs="Arial"/>
         </w:rPr>
       </w:pPr>
-      <w:bookmarkStart w:id="75" w:name="ref-guay2022"/>
-      <w:bookmarkEnd w:id="74"/>
+      <w:bookmarkStart w:id="89" w:name="ref-guay2022"/>
+      <w:bookmarkEnd w:id="88"/>
       <w:r>
         <w:rPr>
           <w:rFonts w:ascii="Arial" w:hAnsi="Arial" w:cs="Arial"/>
@@ -9680,8 +9786,8 @@
           <w:rFonts w:ascii="Arial" w:hAnsi="Arial" w:cs="Arial"/>
         </w:rPr>
       </w:pPr>
-      <w:bookmarkStart w:id="76" w:name="ref-muhajarine2021"/>
-      <w:bookmarkEnd w:id="75"/>
+      <w:bookmarkStart w:id="90" w:name="ref-muhajarine2021"/>
+      <w:bookmarkEnd w:id="89"/>
       <w:r>
         <w:rPr>
           <w:rFonts w:ascii="Arial" w:hAnsi="Arial" w:cs="Arial"/>
@@ -9795,8 +9901,8 @@
           <w:rFonts w:ascii="Arial" w:hAnsi="Arial" w:cs="Arial"/>
         </w:rPr>
       </w:pPr>
-      <w:bookmarkStart w:id="77" w:name="ref-hussain2022"/>
-      <w:bookmarkEnd w:id="76"/>
+      <w:bookmarkStart w:id="91" w:name="ref-hussain2022"/>
+      <w:bookmarkEnd w:id="90"/>
       <w:r>
         <w:rPr>
           <w:rFonts w:ascii="Arial" w:hAnsi="Arial" w:cs="Arial"/>
@@ -9856,8 +9962,8 @@
           <w:rFonts w:ascii="Arial" w:hAnsi="Arial" w:cs="Arial"/>
         </w:rPr>
       </w:pPr>
-      <w:bookmarkStart w:id="78" w:name="ref-mosby2021"/>
-      <w:bookmarkEnd w:id="77"/>
+      <w:bookmarkStart w:id="92" w:name="ref-mosby2021"/>
+      <w:bookmarkEnd w:id="91"/>
       <w:r>
         <w:rPr>
           <w:rFonts w:ascii="Arial" w:hAnsi="Arial" w:cs="Arial"/>
@@ -9958,13 +10064,13 @@
           <w:rFonts w:ascii="Arial" w:hAnsi="Arial" w:cs="Arial"/>
         </w:rPr>
       </w:pPr>
-      <w:bookmarkStart w:id="79" w:name="ref-bogart2021"/>
-      <w:bookmarkEnd w:id="78"/>
-      <w:r>
-        <w:rPr>
-          <w:rFonts w:ascii="Arial" w:hAnsi="Arial" w:cs="Arial"/>
-          <w:lang w:val="fr-CA"/>
-          <w:rPrChange w:id="80" w:author="Ariel Mundo Ortiz" w:date="2023-07-02T13:32:00Z">
+      <w:bookmarkStart w:id="93" w:name="ref-bogart2021"/>
+      <w:bookmarkEnd w:id="92"/>
+      <w:r>
+        <w:rPr>
+          <w:rFonts w:ascii="Arial" w:hAnsi="Arial" w:cs="Arial"/>
+          <w:lang w:val="en-CA"/>
+          <w:rPrChange w:id="94" w:author="Ariel Mundo Ortiz" w:date="2023-07-07T15:11:00Z">
             <w:rPr>
               <w:rFonts w:ascii="Arial" w:hAnsi="Arial" w:cs="Arial"/>
             </w:rPr>
@@ -9975,8 +10081,8 @@
       <w:r>
         <w:rPr>
           <w:rFonts w:ascii="Arial" w:hAnsi="Arial" w:cs="Arial"/>
-          <w:lang w:val="fr-CA"/>
-          <w:rPrChange w:id="81" w:author="Ariel Mundo Ortiz" w:date="2023-07-02T13:32:00Z">
+          <w:lang w:val="en-CA"/>
+          <w:rPrChange w:id="95" w:author="Ariel Mundo Ortiz" w:date="2023-07-07T15:11:00Z">
             <w:rPr>
               <w:rFonts w:ascii="Arial" w:hAnsi="Arial" w:cs="Arial"/>
             </w:rPr>
@@ -9988,7 +10094,7 @@
         <w:rPr>
           <w:rFonts w:ascii="Arial" w:hAnsi="Arial" w:cs="Arial"/>
           <w:lang w:val="fr-CA"/>
-          <w:rPrChange w:id="82" w:author="Ariel Mundo Ortiz" w:date="2023-06-27T15:43:00Z">
+          <w:rPrChange w:id="96" w:author="Ariel Mundo Ortiz" w:date="2023-06-27T15:43:00Z">
             <w:rPr>
               <w:rFonts w:ascii="Arial" w:hAnsi="Arial" w:cs="Arial"/>
             </w:rPr>
@@ -10001,7 +10107,7 @@
         <w:rPr>
           <w:rFonts w:ascii="Arial" w:hAnsi="Arial" w:cs="Arial"/>
           <w:lang w:val="fr-CA"/>
-          <w:rPrChange w:id="83" w:author="Ariel Mundo Ortiz" w:date="2023-06-27T15:43:00Z">
+          <w:rPrChange w:id="97" w:author="Ariel Mundo Ortiz" w:date="2023-06-27T15:43:00Z">
             <w:rPr>
               <w:rFonts w:ascii="Arial" w:hAnsi="Arial" w:cs="Arial"/>
             </w:rPr>
@@ -10014,7 +10120,7 @@
         <w:rPr>
           <w:rFonts w:ascii="Arial" w:hAnsi="Arial" w:cs="Arial"/>
           <w:lang w:val="fr-CA"/>
-          <w:rPrChange w:id="84" w:author="Ariel Mundo Ortiz" w:date="2023-06-27T15:43:00Z">
+          <w:rPrChange w:id="98" w:author="Ariel Mundo Ortiz" w:date="2023-06-27T15:43:00Z">
             <w:rPr>
               <w:rFonts w:ascii="Arial" w:hAnsi="Arial" w:cs="Arial"/>
             </w:rPr>
@@ -10027,7 +10133,7 @@
         <w:rPr>
           <w:rFonts w:ascii="Arial" w:hAnsi="Arial" w:cs="Arial"/>
           <w:lang w:val="fr-CA"/>
-          <w:rPrChange w:id="85" w:author="Ariel Mundo Ortiz" w:date="2023-06-27T15:43:00Z">
+          <w:rPrChange w:id="99" w:author="Ariel Mundo Ortiz" w:date="2023-06-27T15:43:00Z">
             <w:rPr>
               <w:rFonts w:ascii="Arial" w:hAnsi="Arial" w:cs="Arial"/>
             </w:rPr>
@@ -10040,7 +10146,7 @@
         <w:rPr>
           <w:rFonts w:ascii="Arial" w:hAnsi="Arial" w:cs="Arial"/>
           <w:lang w:val="fr-CA"/>
-          <w:rPrChange w:id="86" w:author="Ariel Mundo Ortiz" w:date="2023-06-27T15:43:00Z">
+          <w:rPrChange w:id="100" w:author="Ariel Mundo Ortiz" w:date="2023-06-27T15:43:00Z">
             <w:rPr>
               <w:rFonts w:ascii="Arial" w:hAnsi="Arial" w:cs="Arial"/>
             </w:rPr>
@@ -10099,8 +10205,8 @@
           <w:rFonts w:ascii="Arial" w:hAnsi="Arial" w:cs="Arial"/>
         </w:rPr>
       </w:pPr>
-      <w:bookmarkStart w:id="87" w:name="ref-freeman2020"/>
-      <w:bookmarkEnd w:id="79"/>
+      <w:bookmarkStart w:id="101" w:name="ref-freeman2020"/>
+      <w:bookmarkEnd w:id="93"/>
       <w:r>
         <w:rPr>
           <w:rFonts w:ascii="Arial" w:hAnsi="Arial" w:cs="Arial"/>
@@ -10159,8 +10265,8 @@
           <w:rFonts w:ascii="Arial" w:hAnsi="Arial" w:cs="Arial"/>
         </w:rPr>
       </w:pPr>
-      <w:bookmarkStart w:id="88" w:name="ref-malik2020"/>
-      <w:bookmarkEnd w:id="87"/>
+      <w:bookmarkStart w:id="102" w:name="ref-malik2020"/>
+      <w:bookmarkEnd w:id="101"/>
       <w:r>
         <w:rPr>
           <w:rFonts w:ascii="Arial" w:hAnsi="Arial" w:cs="Arial"/>
@@ -10235,8 +10341,8 @@
           <w:rFonts w:ascii="Arial" w:hAnsi="Arial" w:cs="Arial"/>
         </w:rPr>
       </w:pPr>
-      <w:bookmarkStart w:id="89" w:name="ref-nguyen2021"/>
-      <w:bookmarkEnd w:id="88"/>
+      <w:bookmarkStart w:id="103" w:name="ref-nguyen2021"/>
+      <w:bookmarkEnd w:id="102"/>
       <w:r>
         <w:rPr>
           <w:rFonts w:ascii="Arial" w:hAnsi="Arial" w:cs="Arial"/>
@@ -10323,8 +10429,8 @@
           <w:rFonts w:ascii="Arial" w:hAnsi="Arial" w:cs="Arial"/>
         </w:rPr>
       </w:pPr>
-      <w:bookmarkStart w:id="90" w:name="ref-mollalo2021"/>
-      <w:bookmarkEnd w:id="89"/>
+      <w:bookmarkStart w:id="104" w:name="ref-mollalo2021"/>
+      <w:bookmarkEnd w:id="103"/>
       <w:r>
         <w:rPr>
           <w:rFonts w:ascii="Arial" w:hAnsi="Arial" w:cs="Arial"/>
@@ -10396,8 +10502,8 @@
           <w:rFonts w:ascii="Arial" w:hAnsi="Arial" w:cs="Arial"/>
         </w:rPr>
       </w:pPr>
-      <w:bookmarkStart w:id="91" w:name="ref-yang2022"/>
-      <w:bookmarkEnd w:id="90"/>
+      <w:bookmarkStart w:id="105" w:name="ref-yang2022"/>
+      <w:bookmarkEnd w:id="104"/>
       <w:r>
         <w:rPr>
           <w:rFonts w:ascii="Arial" w:hAnsi="Arial" w:cs="Arial"/>
@@ -10456,8 +10562,8 @@
           <w:rFonts w:ascii="Arial" w:hAnsi="Arial" w:cs="Arial"/>
         </w:rPr>
       </w:pPr>
-      <w:bookmarkStart w:id="92" w:name="ref-tiu2022"/>
-      <w:bookmarkEnd w:id="91"/>
+      <w:bookmarkStart w:id="106" w:name="ref-tiu2022"/>
+      <w:bookmarkEnd w:id="105"/>
       <w:r>
         <w:rPr>
           <w:rFonts w:ascii="Arial" w:hAnsi="Arial" w:cs="Arial"/>
@@ -10532,8 +10638,8 @@
           <w:rFonts w:ascii="Arial" w:hAnsi="Arial" w:cs="Arial"/>
         </w:rPr>
       </w:pPr>
-      <w:bookmarkStart w:id="93" w:name="ref-bhuiyan2022"/>
-      <w:bookmarkEnd w:id="92"/>
+      <w:bookmarkStart w:id="107" w:name="ref-bhuiyan2022"/>
+      <w:bookmarkEnd w:id="106"/>
       <w:r>
         <w:rPr>
           <w:rFonts w:ascii="Arial" w:hAnsi="Arial" w:cs="Arial"/>
@@ -10594,8 +10700,8 @@
           <w:rFonts w:ascii="Arial" w:hAnsi="Arial" w:cs="Arial"/>
         </w:rPr>
       </w:pPr>
-      <w:bookmarkStart w:id="94" w:name="ref-wood2022"/>
-      <w:bookmarkEnd w:id="93"/>
+      <w:bookmarkStart w:id="108" w:name="ref-wood2022"/>
+      <w:bookmarkEnd w:id="107"/>
       <w:r>
         <w:rPr>
           <w:rFonts w:ascii="Arial" w:hAnsi="Arial" w:cs="Arial"/>
@@ -10640,8 +10746,8 @@
           <w:rFonts w:ascii="Arial" w:hAnsi="Arial" w:cs="Arial"/>
         </w:rPr>
       </w:pPr>
-      <w:bookmarkStart w:id="95" w:name="ref-choi2021"/>
-      <w:bookmarkEnd w:id="94"/>
+      <w:bookmarkStart w:id="109" w:name="ref-choi2021"/>
+      <w:bookmarkEnd w:id="108"/>
       <w:r>
         <w:rPr>
           <w:rFonts w:ascii="Arial" w:hAnsi="Arial" w:cs="Arial"/>
@@ -10714,8 +10820,8 @@
           <w:rFonts w:ascii="Arial" w:hAnsi="Arial" w:cs="Arial"/>
         </w:rPr>
       </w:pPr>
-      <w:bookmarkStart w:id="96" w:name="ref-mckinnon2021"/>
-      <w:bookmarkEnd w:id="95"/>
+      <w:bookmarkStart w:id="110" w:name="ref-mckinnon2021"/>
+      <w:bookmarkEnd w:id="109"/>
       <w:r>
         <w:rPr>
           <w:rFonts w:ascii="Arial" w:hAnsi="Arial" w:cs="Arial"/>
@@ -10817,8 +10923,8 @@
           <w:rFonts w:ascii="Arial" w:hAnsi="Arial" w:cs="Arial"/>
         </w:rPr>
       </w:pPr>
-      <w:bookmarkStart w:id="97" w:name="ref-tsasis2012"/>
-      <w:bookmarkEnd w:id="96"/>
+      <w:bookmarkStart w:id="111" w:name="ref-tsasis2012"/>
+      <w:bookmarkEnd w:id="110"/>
       <w:r>
         <w:rPr>
           <w:rFonts w:ascii="Arial" w:hAnsi="Arial" w:cs="Arial"/>
@@ -10876,8 +10982,8 @@
           <w:rFonts w:ascii="Arial" w:hAnsi="Arial" w:cs="Arial"/>
         </w:rPr>
       </w:pPr>
-      <w:bookmarkStart w:id="98" w:name="ref-muratov2018"/>
-      <w:bookmarkEnd w:id="97"/>
+      <w:bookmarkStart w:id="112" w:name="ref-muratov2018"/>
+      <w:bookmarkEnd w:id="111"/>
       <w:r>
         <w:rPr>
           <w:rFonts w:ascii="Arial" w:hAnsi="Arial" w:cs="Arial"/>
@@ -10977,8 +11083,8 @@
           <w:rFonts w:ascii="Arial" w:hAnsi="Arial" w:cs="Arial"/>
         </w:rPr>
       </w:pPr>
-      <w:bookmarkStart w:id="99" w:name="ref-dong2022"/>
-      <w:bookmarkEnd w:id="98"/>
+      <w:bookmarkStart w:id="113" w:name="ref-dong2022"/>
+      <w:bookmarkEnd w:id="112"/>
       <w:r>
         <w:rPr>
           <w:rFonts w:ascii="Arial" w:hAnsi="Arial" w:cs="Arial"/>
@@ -11037,8 +11143,8 @@
           <w:rFonts w:ascii="Arial" w:hAnsi="Arial" w:cs="Arial"/>
         </w:rPr>
       </w:pPr>
-      <w:bookmarkStart w:id="100" w:name="ref-lysyk2015"/>
-      <w:bookmarkEnd w:id="99"/>
+      <w:bookmarkStart w:id="114" w:name="ref-lysyk2015"/>
+      <w:bookmarkEnd w:id="113"/>
       <w:r>
         <w:rPr>
           <w:rFonts w:ascii="Arial" w:hAnsi="Arial" w:cs="Arial"/>
@@ -11097,8 +11203,8 @@
           <w:rFonts w:ascii="Arial" w:hAnsi="Arial" w:cs="Arial"/>
         </w:rPr>
       </w:pPr>
-      <w:bookmarkStart w:id="101" w:name="ref-lysyk2016"/>
-      <w:bookmarkEnd w:id="100"/>
+      <w:bookmarkStart w:id="115" w:name="ref-lysyk2016"/>
+      <w:bookmarkEnd w:id="114"/>
       <w:r>
         <w:rPr>
           <w:rFonts w:ascii="Arial" w:hAnsi="Arial" w:cs="Arial"/>
@@ -11157,8 +11263,8 @@
           <w:rFonts w:ascii="Arial" w:hAnsi="Arial" w:cs="Arial"/>
         </w:rPr>
       </w:pPr>
-      <w:bookmarkStart w:id="102" w:name="ref-sethuram2023"/>
-      <w:bookmarkEnd w:id="101"/>
+      <w:bookmarkStart w:id="116" w:name="ref-sethuram2023"/>
+      <w:bookmarkEnd w:id="115"/>
       <w:r>
         <w:rPr>
           <w:rFonts w:ascii="Arial" w:hAnsi="Arial" w:cs="Arial"/>
@@ -11230,8 +11336,8 @@
           <w:rFonts w:ascii="Arial" w:hAnsi="Arial" w:cs="Arial"/>
         </w:rPr>
       </w:pPr>
-      <w:bookmarkStart w:id="103" w:name="ref-nguyen2022"/>
-      <w:bookmarkEnd w:id="102"/>
+      <w:bookmarkStart w:id="117" w:name="ref-nguyen2022"/>
+      <w:bookmarkEnd w:id="116"/>
       <w:r>
         <w:rPr>
           <w:rFonts w:ascii="Arial" w:hAnsi="Arial" w:cs="Arial"/>
@@ -11335,8 +11441,8 @@
           <w:rFonts w:ascii="Arial" w:hAnsi="Arial" w:cs="Arial"/>
         </w:rPr>
       </w:pPr>
-      <w:bookmarkStart w:id="104" w:name="ref-shih2021"/>
-      <w:bookmarkEnd w:id="103"/>
+      <w:bookmarkStart w:id="118" w:name="ref-shih2021"/>
+      <w:bookmarkEnd w:id="117"/>
       <w:r>
         <w:rPr>
           <w:rFonts w:ascii="Arial" w:hAnsi="Arial" w:cs="Arial"/>
@@ -11409,8 +11515,8 @@
           <w:rFonts w:ascii="Arial" w:hAnsi="Arial" w:cs="Arial"/>
         </w:rPr>
       </w:pPr>
-      <w:bookmarkStart w:id="105" w:name="ref-cnat2022a"/>
-      <w:bookmarkEnd w:id="104"/>
+      <w:bookmarkStart w:id="119" w:name="ref-cnat2022a"/>
+      <w:bookmarkEnd w:id="118"/>
       <w:r>
         <w:rPr>
           <w:rFonts w:ascii="Arial" w:hAnsi="Arial" w:cs="Arial"/>
@@ -11496,8 +11602,8 @@
           <w:rFonts w:ascii="Arial" w:hAnsi="Arial" w:cs="Arial"/>
         </w:rPr>
       </w:pPr>
-      <w:bookmarkStart w:id="106" w:name="ref-deming1940"/>
-      <w:bookmarkEnd w:id="105"/>
+      <w:bookmarkStart w:id="120" w:name="ref-deming1940"/>
+      <w:bookmarkEnd w:id="119"/>
       <w:r>
         <w:rPr>
           <w:rFonts w:ascii="Arial" w:hAnsi="Arial" w:cs="Arial"/>
@@ -11572,8 +11678,8 @@
           <w:rFonts w:ascii="Arial" w:hAnsi="Arial" w:cs="Arial"/>
         </w:rPr>
       </w:pPr>
-      <w:bookmarkStart w:id="107" w:name="ref-lumley2011"/>
-      <w:bookmarkEnd w:id="106"/>
+      <w:bookmarkStart w:id="121" w:name="ref-lumley2011"/>
+      <w:bookmarkEnd w:id="120"/>
       <w:r>
         <w:rPr>
           <w:rFonts w:ascii="Arial" w:hAnsi="Arial" w:cs="Arial"/>
@@ -11610,8 +11716,8 @@
           <w:rFonts w:ascii="Arial" w:hAnsi="Arial" w:cs="Arial"/>
         </w:rPr>
       </w:pPr>
-      <w:bookmarkStart w:id="108" w:name="ref-wickham2019"/>
-      <w:bookmarkEnd w:id="107"/>
+      <w:bookmarkStart w:id="122" w:name="ref-wickham2019"/>
+      <w:bookmarkEnd w:id="121"/>
       <w:r>
         <w:rPr>
           <w:rFonts w:ascii="Arial" w:hAnsi="Arial" w:cs="Arial"/>
@@ -11702,8 +11808,8 @@
           <w:rFonts w:ascii="Arial" w:hAnsi="Arial" w:cs="Arial"/>
         </w:rPr>
       </w:pPr>
-      <w:bookmarkStart w:id="109" w:name="ref-quarto"/>
-      <w:bookmarkEnd w:id="108"/>
+      <w:bookmarkStart w:id="123" w:name="ref-quarto"/>
+      <w:bookmarkEnd w:id="122"/>
       <w:r>
         <w:rPr>
           <w:rFonts w:ascii="Arial" w:hAnsi="Arial" w:cs="Arial"/>
@@ -11748,8 +11854,8 @@
           <w:rFonts w:ascii="Arial" w:hAnsi="Arial" w:cs="Arial"/>
         </w:rPr>
       </w:pPr>
-      <w:bookmarkStart w:id="110" w:name="ref-modelsummary"/>
-      <w:bookmarkEnd w:id="109"/>
+      <w:bookmarkStart w:id="124" w:name="ref-modelsummary"/>
+      <w:bookmarkEnd w:id="123"/>
       <w:r>
         <w:rPr>
           <w:rFonts w:ascii="Arial" w:hAnsi="Arial" w:cs="Arial"/>
@@ -11837,8 +11943,8 @@
           <w:rFonts w:ascii="Arial" w:hAnsi="Arial" w:cs="Arial"/>
         </w:rPr>
       </w:pPr>
-      <w:bookmarkStart w:id="111" w:name="ref-gtsummary"/>
-      <w:bookmarkEnd w:id="110"/>
+      <w:bookmarkStart w:id="125" w:name="ref-gtsummary"/>
+      <w:bookmarkEnd w:id="124"/>
       <w:r>
         <w:rPr>
           <w:rFonts w:ascii="Arial" w:hAnsi="Arial" w:cs="Arial"/>
@@ -11939,8 +12045,8 @@
           <w:rFonts w:ascii="Arial" w:hAnsi="Arial" w:cs="Arial"/>
         </w:rPr>
       </w:pPr>
-      <w:bookmarkStart w:id="112" w:name="ref-carter2022"/>
-      <w:bookmarkEnd w:id="111"/>
+      <w:bookmarkStart w:id="126" w:name="ref-carter2022"/>
+      <w:bookmarkEnd w:id="125"/>
       <w:r>
         <w:rPr>
           <w:rFonts w:ascii="Arial" w:hAnsi="Arial" w:cs="Arial"/>
@@ -12027,8 +12133,8 @@
           <w:rFonts w:ascii="Arial" w:hAnsi="Arial" w:cs="Arial"/>
         </w:rPr>
       </w:pPr>
-      <w:bookmarkStart w:id="113" w:name="ref-basta2022"/>
-      <w:bookmarkEnd w:id="112"/>
+      <w:bookmarkStart w:id="127" w:name="ref-basta2022"/>
+      <w:bookmarkEnd w:id="126"/>
       <w:r>
         <w:rPr>
           <w:rFonts w:ascii="Arial" w:hAnsi="Arial" w:cs="Arial"/>
@@ -12044,8 +12150,8 @@
       <w:r>
         <w:rPr>
           <w:rFonts w:ascii="Arial" w:hAnsi="Arial" w:cs="Arial"/>
-          <w:lang w:val="en-CA"/>
-          <w:rPrChange w:id="114" w:author="Ariel Mundo Ortiz" w:date="2023-07-02T13:32:00Z">
+          <w:lang w:val="fr-CA"/>
+          <w:rPrChange w:id="128" w:author="Ariel Mundo Ortiz" w:date="2023-07-07T15:11:00Z">
             <w:rPr>
               <w:rFonts w:ascii="Arial" w:hAnsi="Arial" w:cs="Arial"/>
             </w:rPr>
@@ -12057,8 +12163,8 @@
       <w:r>
         <w:rPr>
           <w:rFonts w:ascii="Arial" w:hAnsi="Arial" w:cs="Arial"/>
-          <w:lang w:val="en-CA"/>
-          <w:rPrChange w:id="115" w:author="Ariel Mundo Ortiz" w:date="2023-07-02T13:32:00Z">
+          <w:lang w:val="fr-CA"/>
+          <w:rPrChange w:id="129" w:author="Ariel Mundo Ortiz" w:date="2023-07-07T15:11:00Z">
             <w:rPr>
               <w:rFonts w:ascii="Arial" w:hAnsi="Arial" w:cs="Arial"/>
             </w:rPr>
@@ -12070,14 +12176,40 @@
       <w:r>
         <w:rPr>
           <w:rFonts w:ascii="Arial" w:hAnsi="Arial" w:cs="Arial"/>
-          <w:lang w:val="en-CA"/>
-          <w:rPrChange w:id="116" w:author="Ariel Mundo Ortiz" w:date="2023-07-02T13:32:00Z">
+          <w:lang w:val="fr-CA"/>
+          <w:rPrChange w:id="130" w:author="Ariel Mundo Ortiz" w:date="2023-07-07T15:11:00Z">
             <w:rPr>
               <w:rFonts w:ascii="Arial" w:hAnsi="Arial" w:cs="Arial"/>
             </w:rPr>
           </w:rPrChange>
         </w:rPr>
-        <w:t xml:space="preserve"> N, Sulis G, et al. </w:t>
+        <w:t xml:space="preserve"> N, </w:t>
+      </w:r>
+      <w:proofErr w:type="spellStart"/>
+      <w:r>
+        <w:rPr>
+          <w:rFonts w:ascii="Arial" w:hAnsi="Arial" w:cs="Arial"/>
+          <w:lang w:val="fr-CA"/>
+          <w:rPrChange w:id="131" w:author="Ariel Mundo Ortiz" w:date="2023-07-07T15:11:00Z">
+            <w:rPr>
+              <w:rFonts w:ascii="Arial" w:hAnsi="Arial" w:cs="Arial"/>
+            </w:rPr>
+          </w:rPrChange>
+        </w:rPr>
+        <w:t>Sulis</w:t>
+      </w:r>
+      <w:proofErr w:type="spellEnd"/>
+      <w:r>
+        <w:rPr>
+          <w:rFonts w:ascii="Arial" w:hAnsi="Arial" w:cs="Arial"/>
+          <w:lang w:val="fr-CA"/>
+          <w:rPrChange w:id="132" w:author="Ariel Mundo Ortiz" w:date="2023-07-07T15:11:00Z">
+            <w:rPr>
+              <w:rFonts w:ascii="Arial" w:hAnsi="Arial" w:cs="Arial"/>
+            </w:rPr>
+          </w:rPrChange>
+        </w:rPr>
+        <w:t xml:space="preserve"> G, et al. </w:t>
       </w:r>
       <w:r>
         <w:rPr>
@@ -12147,8 +12279,8 @@
           <w:lang w:val="fr-CA"/>
         </w:rPr>
       </w:pPr>
-      <w:bookmarkStart w:id="117" w:name="ref-cnat2022b"/>
-      <w:bookmarkEnd w:id="113"/>
+      <w:bookmarkStart w:id="133" w:name="ref-cnat2022b"/>
+      <w:bookmarkEnd w:id="127"/>
       <w:r>
         <w:rPr>
           <w:rFonts w:ascii="Arial" w:hAnsi="Arial" w:cs="Arial"/>
@@ -12255,7 +12387,7 @@
       <w:r>
         <w:rPr>
           <w:lang w:val="fr-CA"/>
-          <w:rPrChange w:id="118" w:author="Ariel Mundo Ortiz" w:date="2023-06-27T15:43:00Z">
+          <w:rPrChange w:id="134" w:author="Ariel Mundo Ortiz" w:date="2023-06-27T15:43:00Z">
             <w:rPr/>
           </w:rPrChange>
         </w:rPr>
@@ -12288,8 +12420,8 @@
           <w:rFonts w:ascii="Arial" w:hAnsi="Arial" w:cs="Arial"/>
         </w:rPr>
       </w:pPr>
-      <w:bookmarkStart w:id="119" w:name="ref-cnat2023"/>
-      <w:bookmarkEnd w:id="117"/>
+      <w:bookmarkStart w:id="135" w:name="ref-cnat2023"/>
+      <w:bookmarkEnd w:id="133"/>
       <w:r>
         <w:rPr>
           <w:rFonts w:ascii="Arial" w:hAnsi="Arial" w:cs="Arial"/>
@@ -12403,8 +12535,8 @@
           <w:rFonts w:ascii="Arial" w:hAnsi="Arial" w:cs="Arial"/>
         </w:rPr>
       </w:pPr>
-      <w:bookmarkStart w:id="120" w:name="ref-njoku2021"/>
-      <w:bookmarkEnd w:id="119"/>
+      <w:bookmarkStart w:id="136" w:name="ref-njoku2021"/>
+      <w:bookmarkEnd w:id="135"/>
       <w:r>
         <w:rPr>
           <w:rFonts w:ascii="Arial" w:hAnsi="Arial" w:cs="Arial"/>
@@ -12449,8 +12581,8 @@
           <w:rFonts w:ascii="Arial" w:hAnsi="Arial" w:cs="Arial"/>
         </w:rPr>
       </w:pPr>
-      <w:bookmarkStart w:id="121" w:name="ref-iveniuk2021"/>
-      <w:bookmarkEnd w:id="120"/>
+      <w:bookmarkStart w:id="137" w:name="ref-iveniuk2021"/>
+      <w:bookmarkEnd w:id="136"/>
       <w:r>
         <w:rPr>
           <w:rFonts w:ascii="Arial" w:hAnsi="Arial" w:cs="Arial"/>
@@ -12508,8 +12640,8 @@
           <w:rFonts w:ascii="Arial" w:hAnsi="Arial" w:cs="Arial"/>
         </w:rPr>
       </w:pPr>
-      <w:bookmarkStart w:id="122" w:name="ref-gill2022"/>
-      <w:bookmarkEnd w:id="121"/>
+      <w:bookmarkStart w:id="138" w:name="ref-gill2022"/>
+      <w:bookmarkEnd w:id="137"/>
       <w:r>
         <w:rPr>
           <w:rFonts w:ascii="Arial" w:hAnsi="Arial" w:cs="Arial"/>
@@ -12600,8 +12732,8 @@
           <w:rFonts w:ascii="Arial" w:hAnsi="Arial" w:cs="Arial"/>
         </w:rPr>
       </w:pPr>
-      <w:bookmarkStart w:id="123" w:name="ref-hawkins2020"/>
-      <w:bookmarkEnd w:id="122"/>
+      <w:bookmarkStart w:id="139" w:name="ref-hawkins2020"/>
+      <w:bookmarkEnd w:id="138"/>
       <w:r>
         <w:rPr>
           <w:rFonts w:ascii="Arial" w:hAnsi="Arial" w:cs="Arial"/>
@@ -12646,8 +12778,8 @@
           <w:rFonts w:ascii="Arial" w:hAnsi="Arial" w:cs="Arial"/>
         </w:rPr>
       </w:pPr>
-      <w:bookmarkStart w:id="124" w:name="ref-ct2021"/>
-      <w:bookmarkEnd w:id="123"/>
+      <w:bookmarkStart w:id="140" w:name="ref-ct2021"/>
+      <w:bookmarkEnd w:id="139"/>
       <w:r>
         <w:rPr>
           <w:rFonts w:ascii="Arial" w:hAnsi="Arial" w:cs="Arial"/>
@@ -12661,51 +12793,37 @@
         </w:rPr>
         <w:tab/>
       </w:r>
-      <w:proofErr w:type="spellStart"/>
-      <w:r>
-        <w:rPr>
-          <w:rFonts w:ascii="Arial" w:hAnsi="Arial" w:cs="Arial"/>
-          <w:lang w:val="en-CA"/>
-          <w:rPrChange w:id="125" w:author="Ariel Mundo Ortiz" w:date="2023-07-02T13:32:00Z">
+      <w:r>
+        <w:rPr>
+          <w:rFonts w:ascii="Arial" w:hAnsi="Arial" w:cs="Arial"/>
+          <w:lang w:val="fr-CA"/>
+          <w:rPrChange w:id="141" w:author="Ariel Mundo Ortiz" w:date="2023-07-07T15:11:00Z">
             <w:rPr>
               <w:rFonts w:ascii="Arial" w:hAnsi="Arial" w:cs="Arial"/>
             </w:rPr>
           </w:rPrChange>
         </w:rPr>
-        <w:t>Côté</w:t>
-      </w:r>
-      <w:proofErr w:type="spellEnd"/>
-      <w:r>
-        <w:rPr>
-          <w:rFonts w:ascii="Arial" w:hAnsi="Arial" w:cs="Arial"/>
-          <w:lang w:val="en-CA"/>
-          <w:rPrChange w:id="126" w:author="Ariel Mundo Ortiz" w:date="2023-07-02T13:32:00Z">
+        <w:t xml:space="preserve">Côté D, Durant S, </w:t>
+      </w:r>
+      <w:proofErr w:type="spellStart"/>
+      <w:r>
+        <w:rPr>
+          <w:rFonts w:ascii="Arial" w:hAnsi="Arial" w:cs="Arial"/>
+          <w:lang w:val="fr-CA"/>
+          <w:rPrChange w:id="142" w:author="Ariel Mundo Ortiz" w:date="2023-07-07T15:11:00Z">
             <w:rPr>
               <w:rFonts w:ascii="Arial" w:hAnsi="Arial" w:cs="Arial"/>
             </w:rPr>
           </w:rPrChange>
         </w:rPr>
-        <w:t xml:space="preserve"> D, Durant S, </w:t>
-      </w:r>
-      <w:proofErr w:type="spellStart"/>
-      <w:r>
-        <w:rPr>
-          <w:rFonts w:ascii="Arial" w:hAnsi="Arial" w:cs="Arial"/>
-          <w:lang w:val="en-CA"/>
-          <w:rPrChange w:id="127" w:author="Ariel Mundo Ortiz" w:date="2023-07-02T13:32:00Z">
-            <w:rPr>
-              <w:rFonts w:ascii="Arial" w:hAnsi="Arial" w:cs="Arial"/>
-            </w:rPr>
-          </w:rPrChange>
-        </w:rPr>
         <w:t>MacEachen</w:t>
       </w:r>
       <w:proofErr w:type="spellEnd"/>
       <w:r>
         <w:rPr>
           <w:rFonts w:ascii="Arial" w:hAnsi="Arial" w:cs="Arial"/>
-          <w:lang w:val="en-CA"/>
-          <w:rPrChange w:id="128" w:author="Ariel Mundo Ortiz" w:date="2023-07-02T13:32:00Z">
+          <w:lang w:val="fr-CA"/>
+          <w:rPrChange w:id="143" w:author="Ariel Mundo Ortiz" w:date="2023-07-07T15:11:00Z">
             <w:rPr>
               <w:rFonts w:ascii="Arial" w:hAnsi="Arial" w:cs="Arial"/>
             </w:rPr>
@@ -12750,8 +12868,8 @@
           <w:rFonts w:ascii="Arial" w:hAnsi="Arial" w:cs="Arial"/>
         </w:rPr>
       </w:pPr>
-      <w:bookmarkStart w:id="129" w:name="ref-mishra2021"/>
-      <w:bookmarkEnd w:id="124"/>
+      <w:bookmarkStart w:id="144" w:name="ref-mishra2021"/>
+      <w:bookmarkEnd w:id="140"/>
       <w:r>
         <w:rPr>
           <w:rFonts w:ascii="Arial" w:hAnsi="Arial" w:cs="Arial"/>
@@ -12796,8 +12914,8 @@
           <w:rFonts w:ascii="Arial" w:hAnsi="Arial" w:cs="Arial"/>
         </w:rPr>
       </w:pPr>
-      <w:bookmarkStart w:id="130" w:name="ref-nguyen2021b"/>
-      <w:bookmarkEnd w:id="129"/>
+      <w:bookmarkStart w:id="145" w:name="ref-nguyen2021b"/>
+      <w:bookmarkEnd w:id="144"/>
       <w:r>
         <w:rPr>
           <w:rFonts w:ascii="Arial" w:hAnsi="Arial" w:cs="Arial"/>
@@ -12856,8 +12974,8 @@
           <w:rFonts w:ascii="Arial" w:hAnsi="Arial" w:cs="Arial"/>
         </w:rPr>
       </w:pPr>
-      <w:bookmarkStart w:id="131" w:name="ref-shah2019"/>
-      <w:bookmarkEnd w:id="130"/>
+      <w:bookmarkStart w:id="146" w:name="ref-shah2019"/>
+      <w:bookmarkEnd w:id="145"/>
       <w:r>
         <w:rPr>
           <w:rFonts w:ascii="Arial" w:hAnsi="Arial" w:cs="Arial"/>
@@ -12958,8 +13076,8 @@
           <w:rFonts w:ascii="Arial" w:hAnsi="Arial" w:cs="Arial"/>
         </w:rPr>
       </w:pPr>
-      <w:bookmarkStart w:id="132" w:name="ref-crighton2015"/>
-      <w:bookmarkEnd w:id="131"/>
+      <w:bookmarkStart w:id="147" w:name="ref-crighton2015"/>
+      <w:bookmarkEnd w:id="146"/>
       <w:r>
         <w:rPr>
           <w:rFonts w:ascii="Arial" w:hAnsi="Arial" w:cs="Arial"/>
@@ -13051,8 +13169,8 @@
           <w:lang w:val="fr-CA"/>
         </w:rPr>
       </w:pPr>
-      <w:bookmarkStart w:id="133" w:name="ref-timony2022"/>
-      <w:bookmarkEnd w:id="132"/>
+      <w:bookmarkStart w:id="148" w:name="ref-timony2022"/>
+      <w:bookmarkEnd w:id="147"/>
       <w:r>
         <w:rPr>
           <w:rFonts w:ascii="Arial" w:hAnsi="Arial" w:cs="Arial"/>
@@ -13151,7 +13269,7 @@
       <w:r>
         <w:rPr>
           <w:lang w:val="fr-CA"/>
-          <w:rPrChange w:id="134" w:author="Ariel Mundo Ortiz" w:date="2023-06-27T15:43:00Z">
+          <w:rPrChange w:id="149" w:author="Ariel Mundo Ortiz" w:date="2023-06-27T15:43:00Z">
             <w:rPr/>
           </w:rPrChange>
         </w:rPr>
@@ -13184,8 +13302,8 @@
           <w:rFonts w:ascii="Arial" w:hAnsi="Arial" w:cs="Arial"/>
         </w:rPr>
       </w:pPr>
-      <w:bookmarkStart w:id="135" w:name="ref-ontariohealth"/>
-      <w:bookmarkEnd w:id="133"/>
+      <w:bookmarkStart w:id="150" w:name="ref-ontariohealth"/>
+      <w:bookmarkEnd w:id="148"/>
       <w:r>
         <w:rPr>
           <w:rFonts w:ascii="Arial" w:hAnsi="Arial" w:cs="Arial"/>
@@ -13256,8 +13374,8 @@
           <w:rFonts w:ascii="Arial" w:hAnsi="Arial" w:cs="Arial"/>
         </w:rPr>
       </w:pPr>
-      <w:bookmarkStart w:id="136" w:name="ref-smylie2022"/>
-      <w:bookmarkEnd w:id="135"/>
+      <w:bookmarkStart w:id="151" w:name="ref-smylie2022"/>
+      <w:bookmarkEnd w:id="150"/>
       <w:r>
         <w:rPr>
           <w:rFonts w:ascii="Arial" w:hAnsi="Arial" w:cs="Arial"/>
@@ -13386,8 +13504,8 @@
           <w:rFonts w:ascii="Arial" w:hAnsi="Arial" w:cs="Arial"/>
         </w:rPr>
       </w:pPr>
-      <w:bookmarkStart w:id="137" w:name="ref-eissa2021"/>
-      <w:bookmarkEnd w:id="136"/>
+      <w:bookmarkStart w:id="152" w:name="ref-eissa2021"/>
+      <w:bookmarkEnd w:id="151"/>
       <w:r>
         <w:rPr>
           <w:rFonts w:ascii="Arial" w:hAnsi="Arial" w:cs="Arial"/>
@@ -13515,13 +13633,13 @@
           <w:rFonts w:ascii="Arial" w:hAnsi="Arial" w:cs="Arial"/>
         </w:rPr>
       </w:pPr>
-      <w:bookmarkStart w:id="138" w:name="ref-schafferderoo2020"/>
-      <w:bookmarkEnd w:id="137"/>
-      <w:r>
-        <w:rPr>
-          <w:rFonts w:ascii="Arial" w:hAnsi="Arial" w:cs="Arial"/>
-          <w:lang w:val="es-ES"/>
-          <w:rPrChange w:id="139" w:author="Ariel Mundo Ortiz" w:date="2023-07-02T13:32:00Z">
+      <w:bookmarkStart w:id="153" w:name="ref-schafferderoo2020"/>
+      <w:bookmarkEnd w:id="152"/>
+      <w:r>
+        <w:rPr>
+          <w:rFonts w:ascii="Arial" w:hAnsi="Arial" w:cs="Arial"/>
+          <w:lang w:val="en-CA"/>
+          <w:rPrChange w:id="154" w:author="Ariel Mundo Ortiz" w:date="2023-07-07T15:11:00Z">
             <w:rPr>
               <w:rFonts w:ascii="Arial" w:hAnsi="Arial" w:cs="Arial"/>
             </w:rPr>
@@ -13532,8 +13650,8 @@
       <w:r>
         <w:rPr>
           <w:rFonts w:ascii="Arial" w:hAnsi="Arial" w:cs="Arial"/>
-          <w:lang w:val="es-ES"/>
-          <w:rPrChange w:id="140" w:author="Ariel Mundo Ortiz" w:date="2023-07-02T13:32:00Z">
+          <w:lang w:val="en-CA"/>
+          <w:rPrChange w:id="155" w:author="Ariel Mundo Ortiz" w:date="2023-07-07T15:11:00Z">
             <w:rPr>
               <w:rFonts w:ascii="Arial" w:hAnsi="Arial" w:cs="Arial"/>
             </w:rPr>
@@ -13546,7 +13664,7 @@
         <w:rPr>
           <w:rFonts w:ascii="Arial" w:hAnsi="Arial" w:cs="Arial"/>
           <w:lang w:val="es-ES"/>
-          <w:rPrChange w:id="141" w:author="Ariel Mundo Ortiz" w:date="2023-06-27T15:43:00Z">
+          <w:rPrChange w:id="156" w:author="Ariel Mundo Ortiz" w:date="2023-06-27T15:43:00Z">
             <w:rPr>
               <w:rFonts w:ascii="Arial" w:hAnsi="Arial" w:cs="Arial"/>
             </w:rPr>
@@ -13559,7 +13677,7 @@
         <w:rPr>
           <w:rFonts w:ascii="Arial" w:hAnsi="Arial" w:cs="Arial"/>
           <w:lang w:val="es-ES"/>
-          <w:rPrChange w:id="142" w:author="Ariel Mundo Ortiz" w:date="2023-06-27T15:43:00Z">
+          <w:rPrChange w:id="157" w:author="Ariel Mundo Ortiz" w:date="2023-06-27T15:43:00Z">
             <w:rPr>
               <w:rFonts w:ascii="Arial" w:hAnsi="Arial" w:cs="Arial"/>
             </w:rPr>
@@ -13572,7 +13690,7 @@
         <w:rPr>
           <w:rFonts w:ascii="Arial" w:hAnsi="Arial" w:cs="Arial"/>
           <w:lang w:val="es-ES"/>
-          <w:rPrChange w:id="143" w:author="Ariel Mundo Ortiz" w:date="2023-06-27T15:43:00Z">
+          <w:rPrChange w:id="158" w:author="Ariel Mundo Ortiz" w:date="2023-06-27T15:43:00Z">
             <w:rPr>
               <w:rFonts w:ascii="Arial" w:hAnsi="Arial" w:cs="Arial"/>
             </w:rPr>
@@ -13585,7 +13703,7 @@
         <w:rPr>
           <w:rFonts w:ascii="Arial" w:hAnsi="Arial" w:cs="Arial"/>
           <w:lang w:val="es-ES"/>
-          <w:rPrChange w:id="144" w:author="Ariel Mundo Ortiz" w:date="2023-06-27T15:43:00Z">
+          <w:rPrChange w:id="159" w:author="Ariel Mundo Ortiz" w:date="2023-06-27T15:43:00Z">
             <w:rPr>
               <w:rFonts w:ascii="Arial" w:hAnsi="Arial" w:cs="Arial"/>
             </w:rPr>
@@ -13630,8 +13748,8 @@
           <w:rFonts w:ascii="Arial" w:hAnsi="Arial" w:cs="Arial"/>
         </w:rPr>
       </w:pPr>
-      <w:bookmarkStart w:id="145" w:name="ref-stephenson2022"/>
-      <w:bookmarkEnd w:id="138"/>
+      <w:bookmarkStart w:id="160" w:name="ref-stephenson2022"/>
+      <w:bookmarkEnd w:id="153"/>
       <w:r>
         <w:rPr>
           <w:rFonts w:ascii="Arial" w:hAnsi="Arial" w:cs="Arial"/>
@@ -13676,8 +13794,8 @@
           <w:rFonts w:ascii="Arial" w:hAnsi="Arial" w:cs="Arial"/>
         </w:rPr>
       </w:pPr>
-      <w:bookmarkStart w:id="146" w:name="ref-ontario-covid"/>
-      <w:bookmarkEnd w:id="145"/>
+      <w:bookmarkStart w:id="161" w:name="ref-ontario-covid"/>
+      <w:bookmarkEnd w:id="160"/>
       <w:r>
         <w:rPr>
           <w:rFonts w:ascii="Arial" w:hAnsi="Arial" w:cs="Arial"/>
@@ -13701,9 +13819,9 @@
           <w:t>https://www.publichealthontario.ca/en/data-and-analysis/infectious-disease/covid-19-data-surveillance/covid-19-data-tool?tab=vaccine</w:t>
         </w:r>
       </w:hyperlink>
-      <w:bookmarkEnd w:id="53"/>
-      <w:bookmarkEnd w:id="55"/>
-      <w:bookmarkEnd w:id="146"/>
+      <w:bookmarkEnd w:id="67"/>
+      <w:bookmarkEnd w:id="69"/>
+      <w:bookmarkEnd w:id="161"/>
     </w:p>
     <w:sectPr>
       <w:pgSz w:w="12240" w:h="15840"/>
@@ -13718,7 +13836,7 @@
 
 <file path=word/comments.xml><?xml version="1.0" encoding="utf-8"?>
 <w:comments xmlns:wpc="http://schemas.microsoft.com/office/word/2010/wordprocessingCanvas" xmlns:cx="http://schemas.microsoft.com/office/drawing/2014/chartex" xmlns:cx1="http://schemas.microsoft.com/office/drawing/2015/9/8/chartex" xmlns:cx2="http://schemas.microsoft.com/office/drawing/2015/10/21/chartex" xmlns:cx3="http://schemas.microsoft.com/office/drawing/2016/5/9/chartex" xmlns:cx4="http://schemas.microsoft.com/office/drawing/2016/5/10/chartex" xmlns:cx5="http://schemas.microsoft.com/office/drawing/2016/5/11/chartex" xmlns:cx6="http://schemas.microsoft.com/office/drawing/2016/5/12/chartex" xmlns:cx7="http://schemas.microsoft.com/office/drawing/2016/5/13/chartex" xmlns:cx8="http://schemas.microsoft.com/office/drawing/2016/5/14/chartex" xmlns:mc="http://schemas.openxmlformats.org/markup-compatibility/2006" xmlns:aink="http://schemas.microsoft.com/office/drawing/2016/ink" xmlns:am3d="http://schemas.microsoft.com/office/drawing/2017/model3d" xmlns:o="urn:schemas-microsoft-com:office:office" xmlns:oel="http://schemas.microsoft.com/office/2019/extlst" xmlns:r="http://schemas.openxmlformats.org/officeDocument/2006/relationships" xmlns:m="http://schemas.openxmlformats.org/officeDocument/2006/math" xmlns:v="urn:schemas-microsoft-com:vml" xmlns:wp14="http://schemas.microsoft.com/office/word/2010/wordprocessingDrawing" xmlns:wp="http://schemas.openxmlformats.org/drawingml/2006/wordprocessingDrawing" xmlns:w10="urn:schemas-microsoft-com:office:word" xmlns:w="http://schemas.openxmlformats.org/wordprocessingml/2006/main" xmlns:w14="http://schemas.microsoft.com/office/word/2010/wordml" xmlns:w15="http://schemas.microsoft.com/office/word/2012/wordml" xmlns:w16cex="http://schemas.microsoft.com/office/word/2018/wordml/cex" xmlns:w16cid="http://schemas.microsoft.com/office/word/2016/wordml/cid" xmlns:w16="http://schemas.microsoft.com/office/word/2018/wordml" xmlns:w16sdtdh="http://schemas.microsoft.com/office/word/2020/wordml/sdtdatahash" xmlns:w16se="http://schemas.microsoft.com/office/word/2015/wordml/symex" xmlns:wpg="http://schemas.microsoft.com/office/word/2010/wordprocessingGroup" xmlns:wpi="http://schemas.microsoft.com/office/word/2010/wordprocessingInk" xmlns:wne="http://schemas.microsoft.com/office/word/2006/wordml" xmlns:wps="http://schemas.microsoft.com/office/word/2010/wordprocessingShape" mc:Ignorable="w14 w15 w16se w16cid w16 w16cex w16sdtdh wp14">
-  <w:comment w:id="3" w:author="Sarah Wilson" w:date="2023-06-26T14:13:00Z" w:initials="SW">
+  <w:comment w:id="4" w:author="Sarah Wilson" w:date="2023-06-26T14:13:00Z" w:initials="SW">
     <w:p>
       <w:pPr>
         <w:pStyle w:val="CommentText"/>
@@ -13815,7 +13933,7 @@
       </w:r>
     </w:p>
   </w:comment>
-  <w:comment w:id="4" w:author="Ariel Mundo Ortiz" w:date="2023-06-27T15:43:00Z" w:initials="AMO">
+  <w:comment w:id="5" w:author="Ariel Mundo Ortiz" w:date="2023-06-27T15:43:00Z" w:initials="AMO">
     <w:p>
       <w:pPr>
         <w:pStyle w:val="CommentText"/>
@@ -13834,7 +13952,7 @@
       </w:r>
     </w:p>
   </w:comment>
-  <w:comment w:id="5" w:author="Sarah Wilson" w:date="2023-06-26T14:18:00Z" w:initials="SW">
+  <w:comment w:id="6" w:author="Sarah Wilson" w:date="2023-06-26T14:18:00Z" w:initials="SW">
     <w:p>
       <w:pPr>
         <w:pStyle w:val="CommentText"/>
@@ -13850,7 +13968,7 @@
       </w:r>
     </w:p>
   </w:comment>
-  <w:comment w:id="6" w:author="Ariel Mundo Ortiz" w:date="2023-06-27T15:43:00Z" w:initials="AMO">
+  <w:comment w:id="7" w:author="Ariel Mundo Ortiz" w:date="2023-06-27T15:43:00Z" w:initials="AMO">
     <w:p>
       <w:pPr>
         <w:pStyle w:val="CommentText"/>
@@ -13869,7 +13987,7 @@
       </w:r>
     </w:p>
   </w:comment>
-  <w:comment w:id="8" w:author="Sarah Wilson" w:date="2023-06-26T14:21:00Z" w:initials="SW">
+  <w:comment w:id="9" w:author="Sarah Wilson" w:date="2023-06-26T14:21:00Z" w:initials="SW">
     <w:p>
       <w:pPr>
         <w:pStyle w:val="CommentText"/>
@@ -13885,7 +14003,7 @@
       </w:r>
     </w:p>
   </w:comment>
-  <w:comment w:id="9" w:author="Ariel Mundo Ortiz" w:date="2023-06-27T15:43:00Z" w:initials="AMO">
+  <w:comment w:id="10" w:author="Ariel Mundo Ortiz" w:date="2023-06-27T15:43:00Z" w:initials="AMO">
     <w:p>
       <w:pPr>
         <w:pStyle w:val="CommentText"/>
@@ -13904,7 +14022,7 @@
       </w:r>
     </w:p>
   </w:comment>
-  <w:comment w:id="10" w:author="Sarah Wilson" w:date="2023-06-26T14:23:00Z" w:initials="SW">
+  <w:comment w:id="11" w:author="Sarah Wilson" w:date="2023-06-26T14:23:00Z" w:initials="SW">
     <w:p>
       <w:pPr>
         <w:pStyle w:val="CommentText"/>
@@ -13920,7 +14038,7 @@
       </w:r>
     </w:p>
   </w:comment>
-  <w:comment w:id="11" w:author="Ariel Mundo Ortiz" w:date="2023-06-27T15:43:00Z" w:initials="AMO">
+  <w:comment w:id="12" w:author="Ariel Mundo Ortiz" w:date="2023-06-27T15:43:00Z" w:initials="AMO">
     <w:p>
       <w:pPr>
         <w:pStyle w:val="CommentText"/>
@@ -13939,7 +14057,7 @@
       </w:r>
     </w:p>
   </w:comment>
-  <w:comment w:id="12" w:author="Sarah Wilson" w:date="2023-06-26T14:27:00Z" w:initials="SW">
+  <w:comment w:id="13" w:author="Sarah Wilson" w:date="2023-06-26T14:27:00Z" w:initials="SW">
     <w:p>
       <w:pPr>
         <w:pStyle w:val="CommentText"/>
@@ -13958,7 +14076,7 @@
       </w:r>
     </w:p>
   </w:comment>
-  <w:comment w:id="13" w:author="Sarah Wilson" w:date="2023-06-26T15:01:00Z" w:initials="SW">
+  <w:comment w:id="14" w:author="Sarah Wilson" w:date="2023-06-26T15:01:00Z" w:initials="SW">
     <w:p>
       <w:pPr>
         <w:pStyle w:val="CommentText"/>
@@ -13974,7 +14092,7 @@
       </w:r>
     </w:p>
   </w:comment>
-  <w:comment w:id="14" w:author="Ariel Mundo Ortiz" w:date="2023-07-02T13:32:00Z" w:initials="AMO">
+  <w:comment w:id="15" w:author="Ariel Mundo Ortiz" w:date="2023-07-02T13:32:00Z" w:initials="AMO">
     <w:p>
       <w:pPr>
         <w:pStyle w:val="CommentText"/>
@@ -13990,7 +14108,7 @@
       </w:r>
     </w:p>
   </w:comment>
-  <w:comment w:id="17" w:author="Sarah Wilson" w:date="2023-06-26T14:37:00Z" w:initials="SW">
+  <w:comment w:id="18" w:author="Sarah Wilson" w:date="2023-06-26T14:37:00Z" w:initials="SW">
     <w:p>
       <w:pPr>
         <w:pStyle w:val="CommentText"/>
@@ -14012,7 +14130,7 @@
       </w:r>
     </w:p>
   </w:comment>
-  <w:comment w:id="18" w:author="Ariel Mundo Ortiz" w:date="2023-07-02T14:10:00Z" w:initials="AMO">
+  <w:comment w:id="19" w:author="Ariel Mundo Ortiz" w:date="2023-07-02T14:10:00Z" w:initials="AMO">
     <w:p>
       <w:pPr>
         <w:pStyle w:val="CommentText"/>
@@ -14028,7 +14146,7 @@
       </w:r>
     </w:p>
   </w:comment>
-  <w:comment w:id="19" w:author="Sarah Wilson" w:date="2023-06-26T14:30:00Z" w:initials="SW">
+  <w:comment w:id="20" w:author="Sarah Wilson" w:date="2023-06-26T14:30:00Z" w:initials="SW">
     <w:p>
       <w:pPr>
         <w:pStyle w:val="CommentText"/>
@@ -14044,7 +14162,7 @@
       </w:r>
     </w:p>
   </w:comment>
-  <w:comment w:id="20" w:author="Sarah Wilson" w:date="2023-06-26T14:35:00Z" w:initials="SW">
+  <w:comment w:id="21" w:author="Ariel Mundo Ortiz" w:date="2023-07-04T11:28:00Z" w:initials="AMO">
     <w:p>
       <w:pPr>
         <w:pStyle w:val="CommentText"/>
@@ -14056,11 +14174,49 @@
         <w:annotationRef/>
       </w:r>
       <w:r>
+        <w:rPr>
+          <w:lang w:val="en-CA"/>
+        </w:rPr>
+        <w:t>Contacted J. Trent to confirm this</w:t>
+      </w:r>
+    </w:p>
+  </w:comment>
+  <w:comment w:id="22" w:author="Ariel Mundo Ortiz" w:date="2023-07-04T12:03:00Z" w:initials="AMO">
+    <w:p>
+      <w:pPr>
+        <w:pStyle w:val="CommentText"/>
+      </w:pPr>
+      <w:r>
+        <w:rPr>
+          <w:rStyle w:val="CommentReference"/>
+        </w:rPr>
+        <w:annotationRef/>
+      </w:r>
+      <w:r>
+        <w:rPr>
+          <w:lang w:val="en-CA"/>
+        </w:rPr>
+        <w:t>Confirmed with J. Trent, provided the correct number</w:t>
+      </w:r>
+    </w:p>
+  </w:comment>
+  <w:comment w:id="23" w:author="Sarah Wilson" w:date="2023-06-26T14:35:00Z" w:initials="SW">
+    <w:p>
+      <w:pPr>
+        <w:pStyle w:val="CommentText"/>
+      </w:pPr>
+      <w:r>
+        <w:rPr>
+          <w:rStyle w:val="CommentReference"/>
+        </w:rPr>
+        <w:annotationRef/>
+      </w:r>
+      <w:r>
         <w:t>This seems to be referring to Table 1 in the results but I would suggest noting here in the methods which SES domains you collected information on and since it was multiple choice, how you decided which response values to include, especially for self-reported race.</w:t>
       </w:r>
     </w:p>
   </w:comment>
-  <w:comment w:id="21" w:author="Ariel Mundo Ortiz" w:date="2023-07-02T14:22:00Z" w:initials="AMO">
+  <w:comment w:id="24" w:author="Ariel Mundo Ortiz" w:date="2023-07-02T14:22:00Z" w:initials="AMO">
     <w:p>
       <w:pPr>
         <w:pStyle w:val="CommentText"/>
@@ -14076,7 +14232,7 @@
       </w:r>
     </w:p>
   </w:comment>
-  <w:comment w:id="22" w:author="Sarah Wilson" w:date="2023-06-26T14:36:00Z" w:initials="SW">
+  <w:comment w:id="25" w:author="Sarah Wilson" w:date="2023-06-26T14:36:00Z" w:initials="SW">
     <w:p>
       <w:pPr>
         <w:pStyle w:val="CommentText"/>
@@ -14092,7 +14248,7 @@
       </w:r>
     </w:p>
   </w:comment>
-  <w:comment w:id="23" w:author="Ariel Mundo Ortiz" w:date="2023-07-02T14:22:00Z" w:initials="AMO">
+  <w:comment w:id="26" w:author="Ariel Mundo Ortiz" w:date="2023-07-02T14:22:00Z" w:initials="AMO">
     <w:p>
       <w:pPr>
         <w:pStyle w:val="CommentText"/>
@@ -14108,7 +14264,7 @@
       </w:r>
     </w:p>
   </w:comment>
-  <w:comment w:id="24" w:author="Sarah Wilson" w:date="2023-06-26T15:03:00Z" w:initials="SW">
+  <w:comment w:id="27" w:author="Sarah Wilson" w:date="2023-06-26T15:03:00Z" w:initials="SW">
     <w:p>
       <w:pPr>
         <w:pStyle w:val="CommentText"/>
@@ -14133,7 +14289,7 @@
       </w:r>
     </w:p>
   </w:comment>
-  <w:comment w:id="25" w:author="Sarah Wilson" w:date="2023-06-26T14:32:00Z" w:initials="SW">
+  <w:comment w:id="28" w:author="Ariel Mundo Ortiz" w:date="2023-07-04T11:45:00Z" w:initials="AMO">
     <w:p>
       <w:pPr>
         <w:pStyle w:val="CommentText"/>
@@ -14145,11 +14301,30 @@
         <w:annotationRef/>
       </w:r>
       <w:r>
+        <w:rPr>
+          <w:lang w:val="en-CA"/>
+        </w:rPr>
+        <w:t>Do we need to add this?  In reality, I think this question was indeed asked in the survey but the response rate was way lower than for the first question</w:t>
+      </w:r>
+    </w:p>
+  </w:comment>
+  <w:comment w:id="29" w:author="Sarah Wilson" w:date="2023-06-26T14:32:00Z" w:initials="SW">
+    <w:p>
+      <w:pPr>
+        <w:pStyle w:val="CommentText"/>
+      </w:pPr>
+      <w:r>
+        <w:rPr>
+          <w:rStyle w:val="CommentReference"/>
+        </w:rPr>
+        <w:annotationRef/>
+      </w:r>
+      <w:r>
         <w:t xml:space="preserve">These 2 areas have much smaller population sizes than the rest of the province, so it would not be surprising to see this number of responses from these regions. </w:t>
       </w:r>
     </w:p>
   </w:comment>
-  <w:comment w:id="28" w:author="Sarah Wilson" w:date="2023-06-26T14:38:00Z" w:initials="SW">
+  <w:comment w:id="30" w:author="Ariel Mundo Ortiz" w:date="2023-07-04T11:46:00Z" w:initials="AMO">
     <w:p>
       <w:pPr>
         <w:pStyle w:val="CommentText"/>
@@ -14161,11 +14336,30 @@
         <w:annotationRef/>
       </w:r>
       <w:r>
+        <w:rPr>
+          <w:lang w:val="en-CA"/>
+        </w:rPr>
+        <w:t>OK, I think it is clear in the text then</w:t>
+      </w:r>
+    </w:p>
+  </w:comment>
+  <w:comment w:id="33" w:author="Sarah Wilson" w:date="2023-06-26T14:38:00Z" w:initials="SW">
+    <w:p>
+      <w:pPr>
+        <w:pStyle w:val="CommentText"/>
+      </w:pPr>
+      <w:r>
+        <w:rPr>
+          <w:rStyle w:val="CommentReference"/>
+        </w:rPr>
+        <w:annotationRef/>
+      </w:r>
+      <w:r>
         <w:t xml:space="preserve">I would suggest explaining this a bit more, including which version of the Canadian Census you compared to. </w:t>
       </w:r>
     </w:p>
   </w:comment>
-  <w:comment w:id="31" w:author="Sarah Wilson" w:date="2023-06-26T14:40:00Z" w:initials="SW">
+  <w:comment w:id="34" w:author="Ariel Mundo Ortiz" w:date="2023-07-04T11:57:00Z" w:initials="AMO">
     <w:p>
       <w:pPr>
         <w:pStyle w:val="CommentText"/>
@@ -14177,11 +14371,30 @@
         <w:annotationRef/>
       </w:r>
       <w:r>
+        <w:rPr>
+          <w:lang w:val="en-CA"/>
+        </w:rPr>
+        <w:t>Added that it was the 2016 census. Already indicated here that details are in the Appendix</w:t>
+      </w:r>
+    </w:p>
+  </w:comment>
+  <w:comment w:id="37" w:author="Sarah Wilson" w:date="2023-06-26T14:40:00Z" w:initials="SW">
+    <w:p>
+      <w:pPr>
+        <w:pStyle w:val="CommentText"/>
+      </w:pPr>
+      <w:r>
+        <w:rPr>
+          <w:rStyle w:val="CommentReference"/>
+        </w:rPr>
+        <w:annotationRef/>
+      </w:r>
+      <w:r>
         <w:t>I would suggest being more precise than vaccination rate here since you only asked about dose 1. I’d suggest referring to this as the % of respondents who, at the time of the survey, initiated a COVID-19 vaccine primary series.</w:t>
       </w:r>
     </w:p>
   </w:comment>
-  <w:comment w:id="32" w:author="Sarah Wilson" w:date="2023-06-26T14:42:00Z" w:initials="SW">
+  <w:comment w:id="38" w:author="Ariel Mundo Ortiz" w:date="2023-07-04T12:09:00Z" w:initials="AMO">
     <w:p>
       <w:pPr>
         <w:pStyle w:val="CommentText"/>
@@ -14193,11 +14406,30 @@
         <w:annotationRef/>
       </w:r>
       <w:r>
+        <w:rPr>
+          <w:lang w:val="en-CA"/>
+        </w:rPr>
+        <w:t>Added this in the precedent line, but I would like to keep referring to this as the "first-dose of the vaccine" since it's the terminology employed before</w:t>
+      </w:r>
+    </w:p>
+  </w:comment>
+  <w:comment w:id="39" w:author="Sarah Wilson" w:date="2023-06-26T14:42:00Z" w:initials="SW">
+    <w:p>
+      <w:pPr>
+        <w:pStyle w:val="CommentText"/>
+      </w:pPr>
+      <w:r>
+        <w:rPr>
+          <w:rStyle w:val="CommentReference"/>
+        </w:rPr>
+        <w:annotationRef/>
+      </w:r>
+      <w:r>
         <w:t>Same as above</w:t>
       </w:r>
     </w:p>
   </w:comment>
-  <w:comment w:id="39" w:author="Sarah Wilson" w:date="2023-06-26T14:46:00Z" w:initials="SW">
+  <w:comment w:id="40" w:author="Ariel Mundo Ortiz" w:date="2023-07-04T12:19:00Z" w:initials="AMO">
     <w:p>
       <w:pPr>
         <w:pStyle w:val="CommentText"/>
@@ -14209,11 +14441,30 @@
         <w:annotationRef/>
       </w:r>
       <w:r>
+        <w:rPr>
+          <w:lang w:val="en-CA"/>
+        </w:rPr>
+        <w:t>corrected</w:t>
+      </w:r>
+    </w:p>
+  </w:comment>
+  <w:comment w:id="47" w:author="Sarah Wilson" w:date="2023-06-26T14:46:00Z" w:initials="SW">
+    <w:p>
+      <w:pPr>
+        <w:pStyle w:val="CommentText"/>
+      </w:pPr>
+      <w:r>
+        <w:rPr>
+          <w:rStyle w:val="CommentReference"/>
+        </w:rPr>
+        <w:annotationRef/>
+      </w:r>
+      <w:r>
         <w:t>Were these provided as free text entries following the selection of the ‘other’ response value?</w:t>
       </w:r>
     </w:p>
   </w:comment>
-  <w:comment w:id="43" w:author="Sarah Wilson" w:date="2023-06-26T14:49:00Z" w:initials="SW">
+  <w:comment w:id="48" w:author="Ariel Mundo Ortiz" w:date="2023-07-04T12:21:00Z" w:initials="AMO">
     <w:p>
       <w:pPr>
         <w:pStyle w:val="CommentText"/>
@@ -14225,14 +14476,55 @@
         <w:annotationRef/>
       </w:r>
       <w:r>
+        <w:rPr>
+          <w:lang w:val="en-CA"/>
+        </w:rPr>
+        <w:t>No, we grouped them in "Other" as they were the categories from the Census that were missing.</w:t>
+      </w:r>
+    </w:p>
+  </w:comment>
+  <w:comment w:id="49" w:author="Ariel Mundo Ortiz" w:date="2023-07-04T13:06:00Z" w:initials="AMO">
+    <w:p>
+      <w:pPr>
+        <w:pStyle w:val="CommentText"/>
+      </w:pPr>
+      <w:r>
+        <w:rPr>
+          <w:rStyle w:val="CommentReference"/>
+        </w:rPr>
+        <w:annotationRef/>
+      </w:r>
+      <w:r>
+        <w:rPr>
+          <w:lang w:val="en-CA"/>
+        </w:rPr>
+        <w:t>I have re-wrote the methods section to hopefully make this more clear, and pointed the reader to the Appendix where this is explained in detail.</w:t>
+      </w:r>
+    </w:p>
+  </w:comment>
+  <w:comment w:id="53" w:author="Sarah Wilson" w:date="2023-06-26T14:49:00Z" w:initials="SW">
+    <w:p>
+      <w:pPr>
+        <w:pStyle w:val="CommentText"/>
+      </w:pPr>
+      <w:r>
+        <w:rPr>
+          <w:rStyle w:val="CommentReference"/>
+        </w:rPr>
+        <w:annotationRef/>
+      </w:r>
+      <w:r>
         <w:t>Same comment as above-suggest clarifying that this referred only to 1 dose uptake</w:t>
       </w:r>
     </w:p>
   </w:comment>
-  <w:comment w:id="44" w:author="Sarah Wilson" w:date="2023-06-26T14:50:00Z" w:initials="SW">
+  <w:comment w:id="54" w:author="Sarah Wilson" w:date="2023-06-26T14:50:00Z" w:initials="SW">
     <w:p>
       <w:pPr>
         <w:pStyle w:val="CommentText"/>
+        <w:rPr>
+          <w:lang w:val="fr-CA"/>
+        </w:rPr>
       </w:pPr>
       <w:r>
         <w:rPr>
@@ -14245,7 +14537,7 @@
       </w:r>
     </w:p>
   </w:comment>
-  <w:comment w:id="45" w:author="Sarah Wilson" w:date="2023-06-26T14:52:00Z" w:initials="SW">
+  <w:comment w:id="55" w:author="Ariel Mundo Ortiz" w:date="2023-07-07T15:11:00Z" w:initials="AMO">
     <w:p>
       <w:pPr>
         <w:pStyle w:val="CommentText"/>
@@ -14257,11 +14549,30 @@
         <w:annotationRef/>
       </w:r>
       <w:r>
+        <w:rPr>
+          <w:lang w:val="en-CA"/>
+        </w:rPr>
+        <w:t>I have re-written this part to make more clear how PHO and OH interact and the vaccine rollout</w:t>
+      </w:r>
+    </w:p>
+  </w:comment>
+  <w:comment w:id="56" w:author="Sarah Wilson" w:date="2023-06-26T14:52:00Z" w:initials="SW">
+    <w:p>
+      <w:pPr>
+        <w:pStyle w:val="CommentText"/>
+      </w:pPr>
+      <w:r>
+        <w:rPr>
+          <w:rStyle w:val="CommentReference"/>
+        </w:rPr>
+        <w:annotationRef/>
+      </w:r>
+      <w:r>
         <w:t xml:space="preserve">You might want to consider adding more detail on the time period of the survey as it relates to the COVID-19 vaccine rollout and the ages surveyed. By fall 2021 everyone 16+ were eligible for a primary series and later in the fall of 2012 the first booster dose recommendations were issued. </w:t>
       </w:r>
     </w:p>
   </w:comment>
-  <w:comment w:id="46" w:author="Sarah Wilson" w:date="2023-06-26T15:07:00Z" w:initials="SW">
+  <w:comment w:id="57" w:author="Sarah Wilson" w:date="2023-06-26T15:07:00Z" w:initials="SW">
     <w:p>
       <w:pPr>
         <w:pStyle w:val="CommentText"/>
@@ -14277,7 +14588,7 @@
       </w:r>
     </w:p>
   </w:comment>
-  <w:comment w:id="47" w:author="Sarah Wilson" w:date="2023-06-26T14:56:00Z" w:initials="SW">
+  <w:comment w:id="58" w:author="Ariel Mundo Ortiz" w:date="2023-07-07T15:41:00Z" w:initials="AMO">
     <w:p>
       <w:pPr>
         <w:pStyle w:val="CommentText"/>
@@ -14289,11 +14600,30 @@
         <w:annotationRef/>
       </w:r>
       <w:r>
+        <w:rPr>
+          <w:lang w:val="en-CA"/>
+        </w:rPr>
+        <w:t>This has been added and included in the discussion</w:t>
+      </w:r>
+    </w:p>
+  </w:comment>
+  <w:comment w:id="59" w:author="Sarah Wilson" w:date="2023-06-26T14:56:00Z" w:initials="SW">
+    <w:p>
+      <w:pPr>
+        <w:pStyle w:val="CommentText"/>
+      </w:pPr>
+      <w:r>
+        <w:rPr>
+          <w:rStyle w:val="CommentReference"/>
+        </w:rPr>
+        <w:annotationRef/>
+      </w:r>
+      <w:r>
         <w:t>I think it would be helpful in the discussion to discuss how the use of this correction might impact your findings/conclusions.</w:t>
       </w:r>
     </w:p>
   </w:comment>
-  <w:comment w:id="49" w:author="Sarah Wilson" w:date="2023-06-26T14:58:00Z" w:initials="SW">
+  <w:comment w:id="60" w:author="Ariel Mundo Ortiz" w:date="2023-07-07T15:43:00Z" w:initials="AMO">
     <w:p>
       <w:pPr>
         <w:pStyle w:val="CommentText"/>
@@ -14305,6 +14635,25 @@
         <w:annotationRef/>
       </w:r>
       <w:r>
+        <w:rPr>
+          <w:lang w:val="en-CA"/>
+        </w:rPr>
+        <w:t>I think the next lines in this paragraph address this comment. However, I have re-structured the text to make this more clear.</w:t>
+      </w:r>
+    </w:p>
+  </w:comment>
+  <w:comment w:id="62" w:author="Sarah Wilson" w:date="2023-06-26T14:58:00Z" w:initials="SW">
+    <w:p>
+      <w:pPr>
+        <w:pStyle w:val="CommentText"/>
+      </w:pPr>
+      <w:r>
+        <w:rPr>
+          <w:rStyle w:val="CommentReference"/>
+        </w:rPr>
+        <w:annotationRef/>
+      </w:r>
+      <w:r>
         <w:t>This refers to the evidence collected but there are no citations. Based on earlier text</w:t>
       </w:r>
       <w:r>
@@ -14318,6 +14667,25 @@
       </w:r>
       <w:r>
         <w:t xml:space="preserve"> </w:t>
+      </w:r>
+    </w:p>
+  </w:comment>
+  <w:comment w:id="63" w:author="Ariel Mundo Ortiz" w:date="2023-07-07T16:25:00Z" w:initials="AMO">
+    <w:p>
+      <w:pPr>
+        <w:pStyle w:val="CommentText"/>
+      </w:pPr>
+      <w:r>
+        <w:rPr>
+          <w:rStyle w:val="CommentReference"/>
+        </w:rPr>
+        <w:annotationRef/>
+      </w:r>
+      <w:r>
+        <w:rPr>
+          <w:lang w:val="en-CA"/>
+        </w:rPr>
+        <w:t>Section has been re-written</w:t>
       </w:r>
     </w:p>
   </w:comment>
@@ -14340,22 +14708,35 @@
   <w15:commentEx w15:paraId="341042B3" w15:done="0"/>
   <w15:commentEx w15:paraId="156D1072" w15:paraIdParent="341042B3" w15:done="0"/>
   <w15:commentEx w15:paraId="51AA7F9D" w15:done="0"/>
+  <w15:commentEx w15:paraId="0B0980B8" w15:paraIdParent="51AA7F9D" w15:done="0"/>
+  <w15:commentEx w15:paraId="45ECE94A" w15:paraIdParent="51AA7F9D" w15:done="0"/>
   <w15:commentEx w15:paraId="02634B72" w15:done="0"/>
   <w15:commentEx w15:paraId="669C4857" w15:paraIdParent="02634B72" w15:done="0"/>
   <w15:commentEx w15:paraId="15E57FD4" w15:done="0"/>
   <w15:commentEx w15:paraId="2EA8E3E6" w15:paraIdParent="15E57FD4" w15:done="0"/>
   <w15:commentEx w15:paraId="58D7F4D5" w15:done="0"/>
+  <w15:commentEx w15:paraId="67970F20" w15:paraIdParent="58D7F4D5" w15:done="0"/>
   <w15:commentEx w15:paraId="5394AB38" w15:done="0"/>
+  <w15:commentEx w15:paraId="10401F53" w15:paraIdParent="5394AB38" w15:done="0"/>
   <w15:commentEx w15:paraId="6EEC8E34" w15:done="0"/>
+  <w15:commentEx w15:paraId="0DDB07BF" w15:paraIdParent="6EEC8E34" w15:done="0"/>
   <w15:commentEx w15:paraId="75A10296" w15:done="0"/>
+  <w15:commentEx w15:paraId="57D7D265" w15:paraIdParent="75A10296" w15:done="0"/>
   <w15:commentEx w15:paraId="5383ADA2" w15:done="0"/>
+  <w15:commentEx w15:paraId="3A6A4870" w15:paraIdParent="5383ADA2" w15:done="0"/>
   <w15:commentEx w15:paraId="6B5D1E9E" w15:done="0"/>
+  <w15:commentEx w15:paraId="3915955A" w15:paraIdParent="6B5D1E9E" w15:done="0"/>
+  <w15:commentEx w15:paraId="5EC5F22C" w15:paraIdParent="6B5D1E9E" w15:done="0"/>
   <w15:commentEx w15:paraId="793BA778" w15:done="0"/>
   <w15:commentEx w15:paraId="15B1FCBF" w15:done="0"/>
+  <w15:commentEx w15:paraId="66685E2B" w15:paraIdParent="15B1FCBF" w15:done="0"/>
   <w15:commentEx w15:paraId="74CADED6" w15:done="0"/>
   <w15:commentEx w15:paraId="23E6886A" w15:done="0"/>
+  <w15:commentEx w15:paraId="2E275B6C" w15:paraIdParent="23E6886A" w15:done="0"/>
   <w15:commentEx w15:paraId="68D2658A" w15:done="0"/>
+  <w15:commentEx w15:paraId="6AB3EA0B" w15:paraIdParent="68D2658A" w15:done="0"/>
   <w15:commentEx w15:paraId="167C7D33" w15:done="0"/>
+  <w15:commentEx w15:paraId="7FD85EFF" w15:paraIdParent="167C7D33" w15:done="0"/>
 </w15:commentsEx>
 </file>
 
@@ -14367,8 +14748,21 @@
   <w16cex:commentExtensible w16cex:durableId="28458236" w16cex:dateUtc="2023-06-27T19:43:00Z"/>
   <w16cex:commentExtensible w16cex:durableId="284BFAE1" w16cex:dateUtc="2023-07-02T17:32:00Z"/>
   <w16cex:commentExtensible w16cex:durableId="284C03C9" w16cex:dateUtc="2023-07-02T18:10:00Z"/>
+  <w16cex:commentExtensible w16cex:durableId="284E80E4" w16cex:dateUtc="2023-07-04T15:28:00Z"/>
+  <w16cex:commentExtensible w16cex:durableId="284E88FC" w16cex:dateUtc="2023-07-04T16:03:00Z"/>
   <w16cex:commentExtensible w16cex:durableId="284C0688" w16cex:dateUtc="2023-07-02T18:22:00Z"/>
   <w16cex:commentExtensible w16cex:durableId="284C0694" w16cex:dateUtc="2023-07-02T18:22:00Z"/>
+  <w16cex:commentExtensible w16cex:durableId="284E84F6" w16cex:dateUtc="2023-07-04T15:45:00Z"/>
+  <w16cex:commentExtensible w16cex:durableId="284E850D" w16cex:dateUtc="2023-07-04T15:46:00Z"/>
+  <w16cex:commentExtensible w16cex:durableId="284E87B3" w16cex:dateUtc="2023-07-04T15:57:00Z"/>
+  <w16cex:commentExtensible w16cex:durableId="284E8A87" w16cex:dateUtc="2023-07-04T16:09:00Z"/>
+  <w16cex:commentExtensible w16cex:durableId="284E8CD3" w16cex:dateUtc="2023-07-04T16:19:00Z"/>
+  <w16cex:commentExtensible w16cex:durableId="284E8D41" w16cex:dateUtc="2023-07-04T16:21:00Z"/>
+  <w16cex:commentExtensible w16cex:durableId="284E97C5" w16cex:dateUtc="2023-07-04T17:06:00Z"/>
+  <w16cex:commentExtensible w16cex:durableId="2852A987" w16cex:dateUtc="2023-07-07T19:11:00Z"/>
+  <w16cex:commentExtensible w16cex:durableId="2852B0BA" w16cex:dateUtc="2023-07-07T19:41:00Z"/>
+  <w16cex:commentExtensible w16cex:durableId="2852B12D" w16cex:dateUtc="2023-07-07T19:43:00Z"/>
+  <w16cex:commentExtensible w16cex:durableId="2852BB04" w16cex:dateUtc="2023-07-07T20:25:00Z"/>
 </w16cex:commentsExtensible>
 </file>
 
@@ -14388,22 +14782,35 @@
   <w16cid:commentId w16cid:paraId="341042B3" w16cid:durableId="28454CE7"/>
   <w16cid:commentId w16cid:paraId="156D1072" w16cid:durableId="284C03C9"/>
   <w16cid:commentId w16cid:paraId="51AA7F9D" w16cid:durableId="28454CE8"/>
+  <w16cid:commentId w16cid:paraId="0B0980B8" w16cid:durableId="284E80E4"/>
+  <w16cid:commentId w16cid:paraId="45ECE94A" w16cid:durableId="284E88FC"/>
   <w16cid:commentId w16cid:paraId="02634B72" w16cid:durableId="28454CE9"/>
   <w16cid:commentId w16cid:paraId="669C4857" w16cid:durableId="284C0688"/>
   <w16cid:commentId w16cid:paraId="15E57FD4" w16cid:durableId="28454CEA"/>
   <w16cid:commentId w16cid:paraId="2EA8E3E6" w16cid:durableId="284C0694"/>
   <w16cid:commentId w16cid:paraId="58D7F4D5" w16cid:durableId="28454CEB"/>
+  <w16cid:commentId w16cid:paraId="67970F20" w16cid:durableId="284E84F6"/>
   <w16cid:commentId w16cid:paraId="5394AB38" w16cid:durableId="28454CEC"/>
+  <w16cid:commentId w16cid:paraId="10401F53" w16cid:durableId="284E850D"/>
   <w16cid:commentId w16cid:paraId="6EEC8E34" w16cid:durableId="28454CED"/>
+  <w16cid:commentId w16cid:paraId="0DDB07BF" w16cid:durableId="284E87B3"/>
   <w16cid:commentId w16cid:paraId="75A10296" w16cid:durableId="28454CEE"/>
+  <w16cid:commentId w16cid:paraId="57D7D265" w16cid:durableId="284E8A87"/>
   <w16cid:commentId w16cid:paraId="5383ADA2" w16cid:durableId="28454CEF"/>
+  <w16cid:commentId w16cid:paraId="3A6A4870" w16cid:durableId="284E8CD3"/>
   <w16cid:commentId w16cid:paraId="6B5D1E9E" w16cid:durableId="28454CF0"/>
+  <w16cid:commentId w16cid:paraId="3915955A" w16cid:durableId="284E8D41"/>
+  <w16cid:commentId w16cid:paraId="5EC5F22C" w16cid:durableId="284E97C5"/>
   <w16cid:commentId w16cid:paraId="793BA778" w16cid:durableId="28454CF1"/>
   <w16cid:commentId w16cid:paraId="15B1FCBF" w16cid:durableId="28454CF2"/>
+  <w16cid:commentId w16cid:paraId="66685E2B" w16cid:durableId="2852A987"/>
   <w16cid:commentId w16cid:paraId="74CADED6" w16cid:durableId="28454CF3"/>
   <w16cid:commentId w16cid:paraId="23E6886A" w16cid:durableId="28454CF4"/>
+  <w16cid:commentId w16cid:paraId="2E275B6C" w16cid:durableId="2852B0BA"/>
   <w16cid:commentId w16cid:paraId="68D2658A" w16cid:durableId="28454CF5"/>
+  <w16cid:commentId w16cid:paraId="6AB3EA0B" w16cid:durableId="2852B12D"/>
   <w16cid:commentId w16cid:paraId="167C7D33" w16cid:durableId="28454CF6"/>
+  <w16cid:commentId w16cid:paraId="7FD85EFF" w16cid:durableId="2852BB04"/>
 </w16cid:commentsIds>
 </file>
 
@@ -14645,11 +15052,11 @@
 
 <file path=word/people.xml><?xml version="1.0" encoding="utf-8"?>
 <w15:people xmlns:wpc="http://schemas.microsoft.com/office/word/2010/wordprocessingCanvas" xmlns:cx="http://schemas.microsoft.com/office/drawing/2014/chartex" xmlns:cx1="http://schemas.microsoft.com/office/drawing/2015/9/8/chartex" xmlns:cx2="http://schemas.microsoft.com/office/drawing/2015/10/21/chartex" xmlns:cx3="http://schemas.microsoft.com/office/drawing/2016/5/9/chartex" xmlns:cx4="http://schemas.microsoft.com/office/drawing/2016/5/10/chartex" xmlns:cx5="http://schemas.microsoft.com/office/drawing/2016/5/11/chartex" xmlns:cx6="http://schemas.microsoft.com/office/drawing/2016/5/12/chartex" xmlns:cx7="http://schemas.microsoft.com/office/drawing/2016/5/13/chartex" xmlns:cx8="http://schemas.microsoft.com/office/drawing/2016/5/14/chartex" xmlns:mc="http://schemas.openxmlformats.org/markup-compatibility/2006" xmlns:aink="http://schemas.microsoft.com/office/drawing/2016/ink" xmlns:am3d="http://schemas.microsoft.com/office/drawing/2017/model3d" xmlns:o="urn:schemas-microsoft-com:office:office" xmlns:oel="http://schemas.microsoft.com/office/2019/extlst" xmlns:r="http://schemas.openxmlformats.org/officeDocument/2006/relationships" xmlns:m="http://schemas.openxmlformats.org/officeDocument/2006/math" xmlns:v="urn:schemas-microsoft-com:vml" xmlns:wp14="http://schemas.microsoft.com/office/word/2010/wordprocessingDrawing" xmlns:wp="http://schemas.openxmlformats.org/drawingml/2006/wordprocessingDrawing" xmlns:w10="urn:schemas-microsoft-com:office:word" xmlns:w="http://schemas.openxmlformats.org/wordprocessingml/2006/main" xmlns:w14="http://schemas.microsoft.com/office/word/2010/wordml" xmlns:w15="http://schemas.microsoft.com/office/word/2012/wordml" xmlns:w16cex="http://schemas.microsoft.com/office/word/2018/wordml/cex" xmlns:w16cid="http://schemas.microsoft.com/office/word/2016/wordml/cid" xmlns:w16="http://schemas.microsoft.com/office/word/2018/wordml" xmlns:w16sdtdh="http://schemas.microsoft.com/office/word/2020/wordml/sdtdatahash" xmlns:w16se="http://schemas.microsoft.com/office/word/2015/wordml/symex" xmlns:wpg="http://schemas.microsoft.com/office/word/2010/wordprocessingGroup" xmlns:wpi="http://schemas.microsoft.com/office/word/2010/wordprocessingInk" xmlns:wne="http://schemas.microsoft.com/office/word/2006/wordml" xmlns:wps="http://schemas.microsoft.com/office/word/2010/wordprocessingShape" mc:Ignorable="w14 w15 w16se w16cid w16 w16cex w16sdtdh wp14">
+  <w15:person w15:author="Ariel Mundo Ortiz">
+    <w15:presenceInfo w15:providerId="AD" w15:userId="S::ariel.mundo.ortiz@umontreal.ca::3fa9409c-39c5-4a0b-80dd-3ef148ab78a5"/>
+  </w15:person>
   <w15:person w15:author="Sarah Wilson">
     <w15:presenceInfo w15:providerId="AD" w15:userId="S-1-5-21-1537831172-1590105985-2931388466-2371"/>
-  </w15:person>
-  <w15:person w15:author="Ariel Mundo Ortiz">
-    <w15:presenceInfo w15:providerId="AD" w15:userId="S::ariel.mundo.ortiz@umontreal.ca::3fa9409c-39c5-4a0b-80dd-3ef148ab78a5"/>
   </w15:person>
 </w15:people>
 </file>

</xml_diff>

<commit_message>
updated files, sent to Overleaf
</commit_message>
<xml_diff>
--- a/manuscript_v6/main file-sw_comments.docx
+++ b/manuscript_v6/main file-sw_comments.docx
@@ -1161,11 +1161,23 @@
         </w:rPr>
       </w:pPr>
       <w:bookmarkStart w:id="17" w:name="sec-data"/>
+      <w:commentRangeStart w:id="18"/>
       <w:r>
         <w:rPr>
           <w:rFonts w:ascii="Arial" w:hAnsi="Arial" w:cs="Arial"/>
         </w:rPr>
         <w:t>Data and Methods</w:t>
+      </w:r>
+      <w:commentRangeEnd w:id="18"/>
+      <w:r>
+        <w:rPr>
+          <w:rStyle w:val="CommentReference"/>
+          <w:rFonts w:asciiTheme="minorHAnsi" w:eastAsiaTheme="minorHAnsi" w:hAnsiTheme="minorHAnsi" w:cstheme="minorBidi"/>
+          <w:b w:val="0"/>
+          <w:bCs w:val="0"/>
+          <w:color w:val="auto"/>
+        </w:rPr>
+        <w:commentReference w:id="18"/>
       </w:r>
     </w:p>
     <w:p>
@@ -1213,27 +1225,27 @@
         </w:rPr>
         <w:t xml:space="preserve">, a </w:t>
       </w:r>
-      <w:commentRangeStart w:id="18"/>
       <w:commentRangeStart w:id="19"/>
+      <w:commentRangeStart w:id="20"/>
       <w:r>
         <w:rPr>
           <w:rFonts w:ascii="Arial" w:hAnsi="Arial" w:cs="Arial"/>
         </w:rPr>
         <w:t>repeated cross sectional surve</w:t>
       </w:r>
-      <w:commentRangeEnd w:id="18"/>
+      <w:commentRangeEnd w:id="19"/>
       <w:r>
         <w:rPr>
           <w:rStyle w:val="CommentReference"/>
         </w:rPr>
-        <w:commentReference w:id="18"/>
-      </w:r>
-      <w:commentRangeEnd w:id="19"/>
+        <w:commentReference w:id="19"/>
+      </w:r>
+      <w:commentRangeEnd w:id="20"/>
       <w:r>
         <w:rPr>
           <w:rStyle w:val="CommentReference"/>
         </w:rPr>
-        <w:commentReference w:id="19"/>
+        <w:commentReference w:id="20"/>
       </w:r>
       <w:r>
         <w:rPr>
@@ -1241,35 +1253,35 @@
         </w:rPr>
         <w:t xml:space="preserve">y focused on the Canadian province of Ontario that was commissioned by the Fields Institute for Research in Mathematical Sciences and the Mathematical Modelling of COVID-19 Task Force under </w:t>
       </w:r>
-      <w:commentRangeStart w:id="20"/>
       <w:commentRangeStart w:id="21"/>
       <w:commentRangeStart w:id="22"/>
+      <w:commentRangeStart w:id="23"/>
       <w:r>
         <w:rPr>
           <w:rFonts w:ascii="Arial" w:hAnsi="Arial" w:cs="Arial"/>
         </w:rPr>
         <w:t xml:space="preserve">ethical guidance </w:t>
       </w:r>
-      <w:commentRangeEnd w:id="20"/>
+      <w:commentRangeEnd w:id="21"/>
       <w:r>
         <w:rPr>
           <w:rStyle w:val="CommentReference"/>
         </w:rPr>
-        <w:commentReference w:id="20"/>
-      </w:r>
-      <w:commentRangeEnd w:id="21"/>
+        <w:commentReference w:id="21"/>
+      </w:r>
+      <w:commentRangeEnd w:id="22"/>
       <w:r>
         <w:rPr>
           <w:rStyle w:val="CommentReference"/>
         </w:rPr>
-        <w:commentReference w:id="21"/>
-      </w:r>
-      <w:commentRangeEnd w:id="22"/>
+        <w:commentReference w:id="22"/>
+      </w:r>
+      <w:commentRangeEnd w:id="23"/>
       <w:r>
         <w:rPr>
           <w:rStyle w:val="CommentReference"/>
         </w:rPr>
-        <w:commentReference w:id="22"/>
+        <w:commentReference w:id="23"/>
       </w:r>
       <w:r>
         <w:rPr>
@@ -1283,8 +1295,8 @@
         </w:rPr>
         <w:t>(</w:t>
       </w:r>
-      <w:commentRangeStart w:id="23"/>
       <w:commentRangeStart w:id="24"/>
+      <w:commentRangeStart w:id="25"/>
       <w:r>
         <w:rPr>
           <w:rFonts w:ascii="Arial" w:hAnsi="Arial" w:cs="Arial"/>
@@ -1292,19 +1304,19 @@
         </w:rPr>
         <w:t>Table 1</w:t>
       </w:r>
-      <w:commentRangeEnd w:id="23"/>
+      <w:commentRangeEnd w:id="24"/>
       <w:r>
         <w:rPr>
           <w:rStyle w:val="CommentReference"/>
         </w:rPr>
-        <w:commentReference w:id="23"/>
-      </w:r>
-      <w:commentRangeEnd w:id="24"/>
+        <w:commentReference w:id="24"/>
+      </w:r>
+      <w:commentRangeEnd w:id="25"/>
       <w:r>
         <w:rPr>
           <w:rStyle w:val="CommentReference"/>
         </w:rPr>
-        <w:commentReference w:id="24"/>
+        <w:commentReference w:id="25"/>
       </w:r>
       <w:r>
         <w:rPr>
@@ -1312,27 +1324,27 @@
         </w:rPr>
         <w:t xml:space="preserve">), </w:t>
       </w:r>
-      <w:commentRangeStart w:id="25"/>
       <w:commentRangeStart w:id="26"/>
+      <w:commentRangeStart w:id="27"/>
       <w:r>
         <w:rPr>
           <w:rFonts w:ascii="Arial" w:hAnsi="Arial" w:cs="Arial"/>
         </w:rPr>
         <w:t xml:space="preserve">their location </w:t>
       </w:r>
-      <w:commentRangeEnd w:id="25"/>
+      <w:commentRangeEnd w:id="26"/>
       <w:r>
         <w:rPr>
           <w:rStyle w:val="CommentReference"/>
         </w:rPr>
-        <w:commentReference w:id="25"/>
-      </w:r>
-      <w:commentRangeEnd w:id="26"/>
+        <w:commentReference w:id="26"/>
+      </w:r>
+      <w:commentRangeEnd w:id="27"/>
       <w:r>
         <w:rPr>
           <w:rStyle w:val="CommentReference"/>
         </w:rPr>
-        <w:commentReference w:id="26"/>
+        <w:commentReference w:id="27"/>
       </w:r>
       <w:r>
         <w:rPr>
@@ -1355,27 +1367,27 @@
         </w:rPr>
         <w:t>), the date of access to the survey, and asked information on vaccination status by using the question “</w:t>
       </w:r>
-      <w:commentRangeStart w:id="27"/>
       <w:commentRangeStart w:id="28"/>
+      <w:commentRangeStart w:id="29"/>
       <w:r>
         <w:rPr>
           <w:rFonts w:ascii="Arial" w:hAnsi="Arial" w:cs="Arial"/>
         </w:rPr>
         <w:t>Have you received the first dose of the COVID vaccine</w:t>
       </w:r>
-      <w:commentRangeEnd w:id="27"/>
+      <w:commentRangeEnd w:id="28"/>
       <w:r>
         <w:rPr>
           <w:rStyle w:val="CommentReference"/>
         </w:rPr>
-        <w:commentReference w:id="27"/>
-      </w:r>
-      <w:commentRangeEnd w:id="28"/>
+        <w:commentReference w:id="28"/>
+      </w:r>
+      <w:commentRangeEnd w:id="29"/>
       <w:r>
         <w:rPr>
           <w:rStyle w:val="CommentReference"/>
         </w:rPr>
-        <w:commentReference w:id="28"/>
+        <w:commentReference w:id="29"/>
       </w:r>
       <w:r>
         <w:rPr>
@@ -1414,8 +1426,8 @@
         </w:rPr>
         <w:t xml:space="preserve"> 84% of the observations having multiple missing answers or being incomplete due to participants leaving the survey at different stages. Therefore, we selected 6,343 observations that were labelled as “complete” in the dataset and that had answers for all covariates considered in our analysis. Later, we matched the city of each observation with its corresponding LHIN and Health Region, and removed observations from </w:t>
       </w:r>
-      <w:commentRangeStart w:id="29"/>
       <w:commentRangeStart w:id="30"/>
+      <w:commentRangeStart w:id="31"/>
       <w:r>
         <w:rPr>
           <w:rFonts w:ascii="Arial" w:hAnsi="Arial" w:cs="Arial"/>
@@ -1436,19 +1448,19 @@
         </w:rPr>
         <w:t xml:space="preserve"> and North East Health Regions</w:t>
       </w:r>
-      <w:commentRangeEnd w:id="29"/>
+      <w:commentRangeEnd w:id="30"/>
       <w:r>
         <w:rPr>
           <w:rStyle w:val="CommentReference"/>
         </w:rPr>
-        <w:commentReference w:id="29"/>
-      </w:r>
-      <w:commentRangeEnd w:id="30"/>
+        <w:commentReference w:id="30"/>
+      </w:r>
+      <w:commentRangeEnd w:id="31"/>
       <w:r>
         <w:rPr>
           <w:rStyle w:val="CommentReference"/>
         </w:rPr>
-        <w:commentReference w:id="30"/>
+        <w:commentReference w:id="31"/>
       </w:r>
       <w:r>
         <w:rPr>
@@ -1493,7 +1505,7 @@
                 <w:rFonts w:ascii="Arial" w:hAnsi="Arial" w:cs="Arial"/>
               </w:rPr>
             </w:pPr>
-            <w:bookmarkStart w:id="31" w:name="fig-map"/>
+            <w:bookmarkStart w:id="32" w:name="fig-map"/>
             <w:r>
               <w:rPr>
                 <w:rFonts w:ascii="Arial" w:hAnsi="Arial" w:cs="Arial"/>
@@ -1617,7 +1629,7 @@
             </w:r>
           </w:p>
         </w:tc>
-        <w:bookmarkEnd w:id="31"/>
+        <w:bookmarkEnd w:id="32"/>
       </w:tr>
     </w:tbl>
     <w:p>
@@ -1627,7 +1639,7 @@
           <w:rFonts w:ascii="Arial" w:hAnsi="Arial" w:cs="Arial"/>
         </w:rPr>
       </w:pPr>
-      <w:bookmarkStart w:id="32" w:name="statistical-analyses"/>
+      <w:bookmarkStart w:id="33" w:name="statistical-analyses"/>
       <w:bookmarkEnd w:id="17"/>
       <w:r>
         <w:rPr>
@@ -1702,27 +1714,27 @@
         </w:rPr>
         <w:t xml:space="preserve">. Because we identified differences in representativity between the survey data </w:t>
       </w:r>
-      <w:commentRangeStart w:id="33"/>
       <w:commentRangeStart w:id="34"/>
+      <w:commentRangeStart w:id="35"/>
       <w:r>
         <w:rPr>
           <w:rFonts w:ascii="Arial" w:hAnsi="Arial" w:cs="Arial"/>
         </w:rPr>
         <w:t>and the estimates from the Census</w:t>
       </w:r>
-      <w:commentRangeEnd w:id="33"/>
+      <w:commentRangeEnd w:id="34"/>
       <w:r>
         <w:rPr>
           <w:rStyle w:val="CommentReference"/>
         </w:rPr>
-        <w:commentReference w:id="33"/>
-      </w:r>
-      <w:commentRangeEnd w:id="34"/>
+        <w:commentReference w:id="34"/>
+      </w:r>
+      <w:commentRangeEnd w:id="35"/>
       <w:r>
         <w:rPr>
           <w:rStyle w:val="CommentReference"/>
         </w:rPr>
-        <w:commentReference w:id="34"/>
+        <w:commentReference w:id="35"/>
       </w:r>
       <w:r>
         <w:rPr>
@@ -1867,9 +1879,9 @@
           <w:rFonts w:ascii="Arial" w:hAnsi="Arial" w:cs="Arial"/>
         </w:rPr>
       </w:pPr>
-      <w:bookmarkStart w:id="35" w:name="results"/>
+      <w:bookmarkStart w:id="36" w:name="results"/>
       <w:bookmarkEnd w:id="16"/>
-      <w:bookmarkEnd w:id="32"/>
+      <w:bookmarkEnd w:id="33"/>
       <w:r>
         <w:rPr>
           <w:rFonts w:ascii="Arial" w:hAnsi="Arial" w:cs="Arial"/>
@@ -1884,7 +1896,7 @@
           <w:rFonts w:ascii="Arial" w:hAnsi="Arial" w:cs="Arial"/>
         </w:rPr>
       </w:pPr>
-      <w:bookmarkStart w:id="36" w:name="sample-characteristics"/>
+      <w:bookmarkStart w:id="37" w:name="sample-characteristics"/>
       <w:r>
         <w:rPr>
           <w:rFonts w:ascii="Arial" w:hAnsi="Arial" w:cs="Arial"/>
@@ -1912,27 +1924,27 @@
         </w:rPr>
         <w:t xml:space="preserve"> shows the characteristics of the data from the Fields COVID-19 survey used for analysis. The sample contained 6,236 observations, from which 24.8% (1,547) corresponded to individuals that reported not having received the first dose of the vaccine. </w:t>
       </w:r>
-      <w:commentRangeStart w:id="37"/>
       <w:commentRangeStart w:id="38"/>
+      <w:commentRangeStart w:id="39"/>
       <w:r>
         <w:rPr>
           <w:rFonts w:ascii="Arial" w:hAnsi="Arial" w:cs="Arial"/>
         </w:rPr>
         <w:t xml:space="preserve">Vaccination rates </w:t>
       </w:r>
-      <w:commentRangeEnd w:id="37"/>
+      <w:commentRangeEnd w:id="38"/>
       <w:r>
         <w:rPr>
           <w:rStyle w:val="CommentReference"/>
         </w:rPr>
-        <w:commentReference w:id="37"/>
-      </w:r>
-      <w:commentRangeEnd w:id="38"/>
+        <w:commentReference w:id="38"/>
+      </w:r>
+      <w:commentRangeEnd w:id="39"/>
       <w:r>
         <w:rPr>
           <w:rStyle w:val="CommentReference"/>
         </w:rPr>
-        <w:commentReference w:id="38"/>
+        <w:commentReference w:id="39"/>
       </w:r>
       <w:r>
         <w:rPr>
@@ -1940,27 +1952,27 @@
         </w:rPr>
         <w:t xml:space="preserve">ranged between 71-79% across all household income brackets, age groups, Health Regions, and the months considered in the survey. However, the </w:t>
       </w:r>
-      <w:commentRangeStart w:id="39"/>
       <w:commentRangeStart w:id="40"/>
+      <w:commentRangeStart w:id="41"/>
       <w:r>
         <w:rPr>
           <w:rFonts w:ascii="Arial" w:hAnsi="Arial" w:cs="Arial"/>
         </w:rPr>
         <w:t xml:space="preserve">highest vaccination rates </w:t>
       </w:r>
-      <w:commentRangeEnd w:id="39"/>
+      <w:commentRangeEnd w:id="40"/>
       <w:r>
         <w:rPr>
           <w:rStyle w:val="CommentReference"/>
         </w:rPr>
-        <w:commentReference w:id="39"/>
-      </w:r>
-      <w:commentRangeEnd w:id="40"/>
+        <w:commentReference w:id="40"/>
+      </w:r>
+      <w:commentRangeEnd w:id="41"/>
       <w:r>
         <w:rPr>
           <w:rStyle w:val="CommentReference"/>
         </w:rPr>
-        <w:commentReference w:id="40"/>
+        <w:commentReference w:id="41"/>
       </w:r>
       <w:r>
         <w:rPr>
@@ -2058,7 +2070,7 @@
                 <w:rFonts w:ascii="Arial" w:hAnsi="Arial" w:cs="Arial"/>
               </w:rPr>
             </w:pPr>
-            <w:bookmarkStart w:id="41" w:name="tbl-descriptive-stats"/>
+            <w:bookmarkStart w:id="42" w:name="tbl-descriptive-stats"/>
             <w:r>
               <w:rPr>
                 <w:rFonts w:ascii="Arial" w:eastAsia="Arial" w:hAnsi="Arial" w:cs="Arial"/>
@@ -4450,7 +4462,7 @@
               </w:rPr>
               <w:t>Month</w:t>
             </w:r>
-            <w:ins w:id="42" w:author="Sarah Wilson" w:date="2023-06-26T14:43:00Z">
+            <w:ins w:id="43" w:author="Sarah Wilson" w:date="2023-06-26T14:43:00Z">
               <w:r>
                 <w:rPr>
                   <w:rFonts w:ascii="Arial" w:eastAsia="Arial" w:hAnsi="Arial" w:cs="Arial"/>
@@ -4619,184 +4631,6 @@
                 <w:szCs w:val="22"/>
               </w:rPr>
               <w:t>October</w:t>
-            </w:r>
-            <w:ins w:id="43" w:author="Sarah Wilson" w:date="2023-06-26T14:43:00Z">
-              <w:r>
-                <w:rPr>
-                  <w:rFonts w:ascii="Arial" w:eastAsia="Arial" w:hAnsi="Arial" w:cs="Arial"/>
-                  <w:color w:val="000000"/>
-                  <w:sz w:val="22"/>
-                  <w:szCs w:val="22"/>
-                </w:rPr>
-                <w:t xml:space="preserve"> 2021</w:t>
-              </w:r>
-            </w:ins>
-          </w:p>
-        </w:tc>
-        <w:tc>
-          <w:tcPr>
-            <w:tcW w:w="1762" w:type="dxa"/>
-            <w:tcBorders>
-              <w:top w:val="none" w:sz="0" w:space="0" w:color="000000"/>
-              <w:left w:val="none" w:sz="0" w:space="0" w:color="000000"/>
-              <w:bottom w:val="none" w:sz="0" w:space="0" w:color="000000"/>
-              <w:right w:val="none" w:sz="0" w:space="0" w:color="000000"/>
-            </w:tcBorders>
-            <w:shd w:val="clear" w:color="auto" w:fill="FFFFFF"/>
-            <w:tcMar>
-              <w:top w:w="0" w:type="dxa"/>
-              <w:left w:w="0" w:type="dxa"/>
-              <w:bottom w:w="0" w:type="dxa"/>
-              <w:right w:w="0" w:type="dxa"/>
-            </w:tcMar>
-          </w:tcPr>
-          <w:p>
-            <w:pPr>
-              <w:pBdr>
-                <w:top w:val="none" w:sz="0" w:space="0" w:color="000000"/>
-                <w:left w:val="none" w:sz="0" w:space="0" w:color="000000"/>
-                <w:bottom w:val="none" w:sz="0" w:space="0" w:color="000000"/>
-                <w:right w:val="none" w:sz="0" w:space="0" w:color="000000"/>
-              </w:pBdr>
-              <w:spacing w:before="100" w:after="100"/>
-              <w:ind w:left="100" w:right="100"/>
-              <w:jc w:val="center"/>
-              <w:rPr>
-                <w:rFonts w:ascii="Arial" w:hAnsi="Arial" w:cs="Arial"/>
-              </w:rPr>
-            </w:pPr>
-            <w:r>
-              <w:rPr>
-                <w:rFonts w:ascii="Arial" w:eastAsia="Arial" w:hAnsi="Arial" w:cs="Arial"/>
-                <w:color w:val="000000"/>
-                <w:sz w:val="22"/>
-                <w:szCs w:val="22"/>
-              </w:rPr>
-              <w:t>469 (27%)</w:t>
-            </w:r>
-          </w:p>
-        </w:tc>
-        <w:tc>
-          <w:tcPr>
-            <w:tcW w:w="1860" w:type="dxa"/>
-            <w:tcBorders>
-              <w:top w:val="none" w:sz="0" w:space="0" w:color="000000"/>
-              <w:left w:val="none" w:sz="0" w:space="0" w:color="000000"/>
-              <w:bottom w:val="none" w:sz="0" w:space="0" w:color="000000"/>
-              <w:right w:val="none" w:sz="0" w:space="0" w:color="000000"/>
-            </w:tcBorders>
-            <w:shd w:val="clear" w:color="auto" w:fill="FFFFFF"/>
-            <w:tcMar>
-              <w:top w:w="0" w:type="dxa"/>
-              <w:left w:w="0" w:type="dxa"/>
-              <w:bottom w:w="0" w:type="dxa"/>
-              <w:right w:w="0" w:type="dxa"/>
-            </w:tcMar>
-          </w:tcPr>
-          <w:p>
-            <w:pPr>
-              <w:pBdr>
-                <w:top w:val="none" w:sz="0" w:space="0" w:color="000000"/>
-                <w:left w:val="none" w:sz="0" w:space="0" w:color="000000"/>
-                <w:bottom w:val="none" w:sz="0" w:space="0" w:color="000000"/>
-                <w:right w:val="none" w:sz="0" w:space="0" w:color="000000"/>
-              </w:pBdr>
-              <w:spacing w:before="100" w:after="100"/>
-              <w:ind w:left="100" w:right="100"/>
-              <w:jc w:val="center"/>
-              <w:rPr>
-                <w:rFonts w:ascii="Arial" w:hAnsi="Arial" w:cs="Arial"/>
-              </w:rPr>
-            </w:pPr>
-            <w:r>
-              <w:rPr>
-                <w:rFonts w:ascii="Arial" w:eastAsia="Arial" w:hAnsi="Arial" w:cs="Arial"/>
-                <w:color w:val="000000"/>
-                <w:sz w:val="22"/>
-                <w:szCs w:val="22"/>
-              </w:rPr>
-              <w:t>1,263 (73%)</w:t>
-            </w:r>
-          </w:p>
-        </w:tc>
-        <w:tc>
-          <w:tcPr>
-            <w:tcW w:w="1181" w:type="dxa"/>
-            <w:tcBorders>
-              <w:top w:val="none" w:sz="0" w:space="0" w:color="000000"/>
-              <w:left w:val="none" w:sz="0" w:space="0" w:color="000000"/>
-              <w:bottom w:val="none" w:sz="0" w:space="0" w:color="000000"/>
-              <w:right w:val="none" w:sz="0" w:space="0" w:color="000000"/>
-            </w:tcBorders>
-            <w:shd w:val="clear" w:color="auto" w:fill="FFFFFF"/>
-            <w:tcMar>
-              <w:top w:w="0" w:type="dxa"/>
-              <w:left w:w="0" w:type="dxa"/>
-              <w:bottom w:w="0" w:type="dxa"/>
-              <w:right w:w="0" w:type="dxa"/>
-            </w:tcMar>
-          </w:tcPr>
-          <w:p>
-            <w:pPr>
-              <w:pBdr>
-                <w:top w:val="none" w:sz="0" w:space="0" w:color="000000"/>
-                <w:left w:val="none" w:sz="0" w:space="0" w:color="000000"/>
-                <w:bottom w:val="none" w:sz="0" w:space="0" w:color="000000"/>
-                <w:right w:val="none" w:sz="0" w:space="0" w:color="000000"/>
-              </w:pBdr>
-              <w:spacing w:before="100" w:after="100"/>
-              <w:ind w:left="100" w:right="100"/>
-              <w:jc w:val="center"/>
-              <w:rPr>
-                <w:rFonts w:ascii="Arial" w:hAnsi="Arial" w:cs="Arial"/>
-              </w:rPr>
-            </w:pPr>
-          </w:p>
-        </w:tc>
-      </w:tr>
-      <w:tr>
-        <w:trPr>
-          <w:jc w:val="center"/>
-        </w:trPr>
-        <w:tc>
-          <w:tcPr>
-            <w:tcW w:w="3282" w:type="dxa"/>
-            <w:tcBorders>
-              <w:top w:val="none" w:sz="0" w:space="0" w:color="000000"/>
-              <w:left w:val="none" w:sz="0" w:space="0" w:color="000000"/>
-              <w:bottom w:val="none" w:sz="0" w:space="0" w:color="000000"/>
-              <w:right w:val="none" w:sz="0" w:space="0" w:color="000000"/>
-            </w:tcBorders>
-            <w:shd w:val="clear" w:color="auto" w:fill="FFFFFF"/>
-            <w:tcMar>
-              <w:top w:w="0" w:type="dxa"/>
-              <w:left w:w="0" w:type="dxa"/>
-              <w:bottom w:w="0" w:type="dxa"/>
-              <w:right w:w="0" w:type="dxa"/>
-            </w:tcMar>
-          </w:tcPr>
-          <w:p>
-            <w:pPr>
-              <w:pBdr>
-                <w:top w:val="none" w:sz="0" w:space="0" w:color="000000"/>
-                <w:left w:val="none" w:sz="0" w:space="0" w:color="000000"/>
-                <w:bottom w:val="none" w:sz="0" w:space="0" w:color="000000"/>
-                <w:right w:val="none" w:sz="0" w:space="0" w:color="000000"/>
-              </w:pBdr>
-              <w:spacing w:before="100" w:after="100"/>
-              <w:ind w:left="300" w:right="100"/>
-              <w:rPr>
-                <w:rFonts w:ascii="Arial" w:hAnsi="Arial" w:cs="Arial"/>
-              </w:rPr>
-            </w:pPr>
-            <w:r>
-              <w:rPr>
-                <w:rFonts w:ascii="Arial" w:eastAsia="Arial" w:hAnsi="Arial" w:cs="Arial"/>
-                <w:color w:val="000000"/>
-                <w:sz w:val="22"/>
-                <w:szCs w:val="22"/>
-              </w:rPr>
-              <w:t>November</w:t>
             </w:r>
             <w:ins w:id="44" w:author="Sarah Wilson" w:date="2023-06-26T14:43:00Z">
               <w:r>
@@ -4850,7 +4684,7 @@
                 <w:sz w:val="22"/>
                 <w:szCs w:val="22"/>
               </w:rPr>
-              <w:t>376 (28%)</w:t>
+              <w:t>469 (27%)</w:t>
             </w:r>
           </w:p>
         </w:tc>
@@ -4893,7 +4727,7 @@
                 <w:sz w:val="22"/>
                 <w:szCs w:val="22"/>
               </w:rPr>
-              <w:t>980 (72%)</w:t>
+              <w:t>1,263 (73%)</w:t>
             </w:r>
           </w:p>
         </w:tc>
@@ -4974,7 +4808,7 @@
                 <w:sz w:val="22"/>
                 <w:szCs w:val="22"/>
               </w:rPr>
-              <w:t>December</w:t>
+              <w:t>November</w:t>
             </w:r>
             <w:ins w:id="45" w:author="Sarah Wilson" w:date="2023-06-26T14:43:00Z">
               <w:r>
@@ -5028,7 +4862,7 @@
                 <w:sz w:val="22"/>
                 <w:szCs w:val="22"/>
               </w:rPr>
-              <w:t>181 (24%)</w:t>
+              <w:t>376 (28%)</w:t>
             </w:r>
           </w:p>
         </w:tc>
@@ -5071,7 +4905,7 @@
                 <w:sz w:val="22"/>
                 <w:szCs w:val="22"/>
               </w:rPr>
-              <w:t>565 (76%)</w:t>
+              <w:t>980 (72%)</w:t>
             </w:r>
           </w:p>
         </w:tc>
@@ -5152,9 +4986,187 @@
                 <w:sz w:val="22"/>
                 <w:szCs w:val="22"/>
               </w:rPr>
+              <w:t>December</w:t>
+            </w:r>
+            <w:ins w:id="46" w:author="Sarah Wilson" w:date="2023-06-26T14:43:00Z">
+              <w:r>
+                <w:rPr>
+                  <w:rFonts w:ascii="Arial" w:eastAsia="Arial" w:hAnsi="Arial" w:cs="Arial"/>
+                  <w:color w:val="000000"/>
+                  <w:sz w:val="22"/>
+                  <w:szCs w:val="22"/>
+                </w:rPr>
+                <w:t xml:space="preserve"> 2021</w:t>
+              </w:r>
+            </w:ins>
+          </w:p>
+        </w:tc>
+        <w:tc>
+          <w:tcPr>
+            <w:tcW w:w="1762" w:type="dxa"/>
+            <w:tcBorders>
+              <w:top w:val="none" w:sz="0" w:space="0" w:color="000000"/>
+              <w:left w:val="none" w:sz="0" w:space="0" w:color="000000"/>
+              <w:bottom w:val="none" w:sz="0" w:space="0" w:color="000000"/>
+              <w:right w:val="none" w:sz="0" w:space="0" w:color="000000"/>
+            </w:tcBorders>
+            <w:shd w:val="clear" w:color="auto" w:fill="FFFFFF"/>
+            <w:tcMar>
+              <w:top w:w="0" w:type="dxa"/>
+              <w:left w:w="0" w:type="dxa"/>
+              <w:bottom w:w="0" w:type="dxa"/>
+              <w:right w:w="0" w:type="dxa"/>
+            </w:tcMar>
+          </w:tcPr>
+          <w:p>
+            <w:pPr>
+              <w:pBdr>
+                <w:top w:val="none" w:sz="0" w:space="0" w:color="000000"/>
+                <w:left w:val="none" w:sz="0" w:space="0" w:color="000000"/>
+                <w:bottom w:val="none" w:sz="0" w:space="0" w:color="000000"/>
+                <w:right w:val="none" w:sz="0" w:space="0" w:color="000000"/>
+              </w:pBdr>
+              <w:spacing w:before="100" w:after="100"/>
+              <w:ind w:left="100" w:right="100"/>
+              <w:jc w:val="center"/>
+              <w:rPr>
+                <w:rFonts w:ascii="Arial" w:hAnsi="Arial" w:cs="Arial"/>
+              </w:rPr>
+            </w:pPr>
+            <w:r>
+              <w:rPr>
+                <w:rFonts w:ascii="Arial" w:eastAsia="Arial" w:hAnsi="Arial" w:cs="Arial"/>
+                <w:color w:val="000000"/>
+                <w:sz w:val="22"/>
+                <w:szCs w:val="22"/>
+              </w:rPr>
+              <w:t>181 (24%)</w:t>
+            </w:r>
+          </w:p>
+        </w:tc>
+        <w:tc>
+          <w:tcPr>
+            <w:tcW w:w="1860" w:type="dxa"/>
+            <w:tcBorders>
+              <w:top w:val="none" w:sz="0" w:space="0" w:color="000000"/>
+              <w:left w:val="none" w:sz="0" w:space="0" w:color="000000"/>
+              <w:bottom w:val="none" w:sz="0" w:space="0" w:color="000000"/>
+              <w:right w:val="none" w:sz="0" w:space="0" w:color="000000"/>
+            </w:tcBorders>
+            <w:shd w:val="clear" w:color="auto" w:fill="FFFFFF"/>
+            <w:tcMar>
+              <w:top w:w="0" w:type="dxa"/>
+              <w:left w:w="0" w:type="dxa"/>
+              <w:bottom w:w="0" w:type="dxa"/>
+              <w:right w:w="0" w:type="dxa"/>
+            </w:tcMar>
+          </w:tcPr>
+          <w:p>
+            <w:pPr>
+              <w:pBdr>
+                <w:top w:val="none" w:sz="0" w:space="0" w:color="000000"/>
+                <w:left w:val="none" w:sz="0" w:space="0" w:color="000000"/>
+                <w:bottom w:val="none" w:sz="0" w:space="0" w:color="000000"/>
+                <w:right w:val="none" w:sz="0" w:space="0" w:color="000000"/>
+              </w:pBdr>
+              <w:spacing w:before="100" w:after="100"/>
+              <w:ind w:left="100" w:right="100"/>
+              <w:jc w:val="center"/>
+              <w:rPr>
+                <w:rFonts w:ascii="Arial" w:hAnsi="Arial" w:cs="Arial"/>
+              </w:rPr>
+            </w:pPr>
+            <w:r>
+              <w:rPr>
+                <w:rFonts w:ascii="Arial" w:eastAsia="Arial" w:hAnsi="Arial" w:cs="Arial"/>
+                <w:color w:val="000000"/>
+                <w:sz w:val="22"/>
+                <w:szCs w:val="22"/>
+              </w:rPr>
+              <w:t>565 (76%)</w:t>
+            </w:r>
+          </w:p>
+        </w:tc>
+        <w:tc>
+          <w:tcPr>
+            <w:tcW w:w="1181" w:type="dxa"/>
+            <w:tcBorders>
+              <w:top w:val="none" w:sz="0" w:space="0" w:color="000000"/>
+              <w:left w:val="none" w:sz="0" w:space="0" w:color="000000"/>
+              <w:bottom w:val="none" w:sz="0" w:space="0" w:color="000000"/>
+              <w:right w:val="none" w:sz="0" w:space="0" w:color="000000"/>
+            </w:tcBorders>
+            <w:shd w:val="clear" w:color="auto" w:fill="FFFFFF"/>
+            <w:tcMar>
+              <w:top w:w="0" w:type="dxa"/>
+              <w:left w:w="0" w:type="dxa"/>
+              <w:bottom w:w="0" w:type="dxa"/>
+              <w:right w:w="0" w:type="dxa"/>
+            </w:tcMar>
+          </w:tcPr>
+          <w:p>
+            <w:pPr>
+              <w:pBdr>
+                <w:top w:val="none" w:sz="0" w:space="0" w:color="000000"/>
+                <w:left w:val="none" w:sz="0" w:space="0" w:color="000000"/>
+                <w:bottom w:val="none" w:sz="0" w:space="0" w:color="000000"/>
+                <w:right w:val="none" w:sz="0" w:space="0" w:color="000000"/>
+              </w:pBdr>
+              <w:spacing w:before="100" w:after="100"/>
+              <w:ind w:left="100" w:right="100"/>
+              <w:jc w:val="center"/>
+              <w:rPr>
+                <w:rFonts w:ascii="Arial" w:hAnsi="Arial" w:cs="Arial"/>
+              </w:rPr>
+            </w:pPr>
+          </w:p>
+        </w:tc>
+      </w:tr>
+      <w:tr>
+        <w:trPr>
+          <w:jc w:val="center"/>
+        </w:trPr>
+        <w:tc>
+          <w:tcPr>
+            <w:tcW w:w="3282" w:type="dxa"/>
+            <w:tcBorders>
+              <w:top w:val="none" w:sz="0" w:space="0" w:color="000000"/>
+              <w:left w:val="none" w:sz="0" w:space="0" w:color="000000"/>
+              <w:bottom w:val="none" w:sz="0" w:space="0" w:color="000000"/>
+              <w:right w:val="none" w:sz="0" w:space="0" w:color="000000"/>
+            </w:tcBorders>
+            <w:shd w:val="clear" w:color="auto" w:fill="FFFFFF"/>
+            <w:tcMar>
+              <w:top w:w="0" w:type="dxa"/>
+              <w:left w:w="0" w:type="dxa"/>
+              <w:bottom w:w="0" w:type="dxa"/>
+              <w:right w:w="0" w:type="dxa"/>
+            </w:tcMar>
+          </w:tcPr>
+          <w:p>
+            <w:pPr>
+              <w:pBdr>
+                <w:top w:val="none" w:sz="0" w:space="0" w:color="000000"/>
+                <w:left w:val="none" w:sz="0" w:space="0" w:color="000000"/>
+                <w:bottom w:val="none" w:sz="0" w:space="0" w:color="000000"/>
+                <w:right w:val="none" w:sz="0" w:space="0" w:color="000000"/>
+              </w:pBdr>
+              <w:spacing w:before="100" w:after="100"/>
+              <w:ind w:left="300" w:right="100"/>
+              <w:rPr>
+                <w:rFonts w:ascii="Arial" w:hAnsi="Arial" w:cs="Arial"/>
+              </w:rPr>
+            </w:pPr>
+            <w:r>
+              <w:rPr>
+                <w:rFonts w:ascii="Arial" w:eastAsia="Arial" w:hAnsi="Arial" w:cs="Arial"/>
+                <w:color w:val="000000"/>
+                <w:sz w:val="22"/>
+                <w:szCs w:val="22"/>
+              </w:rPr>
               <w:t>January</w:t>
             </w:r>
-            <w:ins w:id="46" w:author="Sarah Wilson" w:date="2023-06-26T14:43:00Z">
+            <w:ins w:id="47" w:author="Sarah Wilson" w:date="2023-06-26T14:43:00Z">
               <w:r>
                 <w:rPr>
                   <w:rFonts w:ascii="Arial" w:eastAsia="Arial" w:hAnsi="Arial" w:cs="Arial"/>
@@ -7115,9 +7127,9 @@
                 <w:rFonts w:ascii="Arial" w:hAnsi="Arial" w:cs="Arial"/>
               </w:rPr>
             </w:pPr>
-            <w:commentRangeStart w:id="47"/>
             <w:commentRangeStart w:id="48"/>
             <w:commentRangeStart w:id="49"/>
+            <w:commentRangeStart w:id="50"/>
             <w:r>
               <w:rPr>
                 <w:rFonts w:ascii="Arial" w:eastAsia="Arial" w:hAnsi="Arial" w:cs="Arial"/>
@@ -7137,13 +7149,6 @@
               </w:rPr>
               <w:t xml:space="preserve">Southeast Asian, Filipino, West Asian, </w:t>
             </w:r>
-            <w:commentRangeEnd w:id="47"/>
-            <w:r>
-              <w:rPr>
-                <w:rStyle w:val="CommentReference"/>
-              </w:rPr>
-              <w:commentReference w:id="47"/>
-            </w:r>
             <w:commentRangeEnd w:id="48"/>
             <w:r>
               <w:rPr>
@@ -7157,6 +7162,13 @@
                 <w:rStyle w:val="CommentReference"/>
               </w:rPr>
               <w:commentReference w:id="49"/>
+            </w:r>
+            <w:commentRangeEnd w:id="50"/>
+            <w:r>
+              <w:rPr>
+                <w:rStyle w:val="CommentReference"/>
+              </w:rPr>
+              <w:commentReference w:id="50"/>
             </w:r>
             <w:r>
               <w:rPr>
@@ -7179,9 +7191,9 @@
           <w:rFonts w:ascii="Arial" w:hAnsi="Arial" w:cs="Arial"/>
         </w:rPr>
       </w:pPr>
-      <w:bookmarkStart w:id="50" w:name="multivariate-regression"/>
-      <w:bookmarkEnd w:id="36"/>
-      <w:bookmarkEnd w:id="41"/>
+      <w:bookmarkStart w:id="51" w:name="multivariate-regression"/>
+      <w:bookmarkEnd w:id="37"/>
+      <w:bookmarkEnd w:id="42"/>
       <w:r>
         <w:rPr>
           <w:rFonts w:ascii="Arial" w:hAnsi="Arial" w:cs="Arial"/>
@@ -7268,7 +7280,7 @@
                 <w:rFonts w:ascii="Arial" w:hAnsi="Arial" w:cs="Arial"/>
               </w:rPr>
             </w:pPr>
-            <w:bookmarkStart w:id="51" w:name="fig-models"/>
+            <w:bookmarkStart w:id="52" w:name="fig-models"/>
             <w:r>
               <w:rPr>
                 <w:rFonts w:ascii="Arial" w:hAnsi="Arial" w:cs="Arial"/>
@@ -7334,7 +7346,7 @@
             </w:r>
           </w:p>
         </w:tc>
-        <w:bookmarkEnd w:id="51"/>
+        <w:bookmarkEnd w:id="52"/>
       </w:tr>
     </w:tbl>
     <w:p>
@@ -7415,9 +7427,9 @@
           <w:rFonts w:ascii="Arial" w:hAnsi="Arial" w:cs="Arial"/>
         </w:rPr>
       </w:pPr>
-      <w:bookmarkStart w:id="52" w:name="discussion"/>
-      <w:bookmarkEnd w:id="35"/>
-      <w:bookmarkEnd w:id="50"/>
+      <w:bookmarkStart w:id="53" w:name="discussion"/>
+      <w:bookmarkEnd w:id="36"/>
+      <w:bookmarkEnd w:id="51"/>
       <w:r>
         <w:rPr>
           <w:rFonts w:ascii="Arial" w:hAnsi="Arial" w:cs="Arial"/>
@@ -7438,19 +7450,19 @@
         </w:rPr>
         <w:t xml:space="preserve">In this study, we hypothesized that differences </w:t>
       </w:r>
-      <w:commentRangeStart w:id="53"/>
+      <w:commentRangeStart w:id="54"/>
       <w:r>
         <w:rPr>
           <w:rFonts w:ascii="Arial" w:hAnsi="Arial" w:cs="Arial"/>
         </w:rPr>
         <w:t xml:space="preserve">in COVID-19 vaccination uptake </w:t>
       </w:r>
-      <w:commentRangeEnd w:id="53"/>
+      <w:commentRangeEnd w:id="54"/>
       <w:r>
         <w:rPr>
           <w:rStyle w:val="CommentReference"/>
         </w:rPr>
-        <w:commentReference w:id="53"/>
+        <w:commentReference w:id="54"/>
       </w:r>
       <w:r>
         <w:rPr>
@@ -7472,8 +7484,8 @@
         </w:rPr>
         <w:t xml:space="preserve"> Regions between late 2021 and early 2022. Our goal was to determine which socio-demographic groups could be impacted by these disparities in order to provide decision-makers with information that could be used to develop policies focused on reducing or eliminating these differences and </w:t>
       </w:r>
-      <w:commentRangeStart w:id="54"/>
       <w:commentRangeStart w:id="55"/>
+      <w:commentRangeStart w:id="56"/>
       <w:r>
         <w:rPr>
           <w:rFonts w:ascii="Arial" w:hAnsi="Arial" w:cs="Arial"/>
@@ -7494,19 +7506,19 @@
         </w:rPr>
         <w:t xml:space="preserve"> Region model is able to fulfill its mission of improving health access for all Ontarians</w:t>
       </w:r>
-      <w:commentRangeEnd w:id="54"/>
+      <w:commentRangeEnd w:id="55"/>
       <w:r>
         <w:rPr>
           <w:rStyle w:val="CommentReference"/>
         </w:rPr>
-        <w:commentReference w:id="54"/>
-      </w:r>
-      <w:commentRangeEnd w:id="55"/>
+        <w:commentReference w:id="55"/>
+      </w:r>
+      <w:commentRangeEnd w:id="56"/>
       <w:r>
         <w:rPr>
           <w:rStyle w:val="CommentReference"/>
         </w:rPr>
-        <w:commentReference w:id="55"/>
+        <w:commentReference w:id="56"/>
       </w:r>
       <w:r>
         <w:rPr>
@@ -7623,19 +7635,19 @@
         </w:rPr>
         <w:t xml:space="preserve">. </w:t>
       </w:r>
-      <w:commentRangeStart w:id="56"/>
+      <w:commentRangeStart w:id="57"/>
       <w:r>
         <w:rPr>
           <w:rFonts w:ascii="Arial" w:hAnsi="Arial" w:cs="Arial"/>
         </w:rPr>
         <w:t>This suggests that the observed differences are associated with disparities in vaccine access that were present during the period covered by the survey</w:t>
       </w:r>
-      <w:commentRangeEnd w:id="56"/>
+      <w:commentRangeEnd w:id="57"/>
       <w:r>
         <w:rPr>
           <w:rStyle w:val="CommentReference"/>
         </w:rPr>
-        <w:commentReference w:id="56"/>
+        <w:commentReference w:id="57"/>
       </w:r>
       <w:r>
         <w:rPr>
@@ -7693,8 +7705,8 @@
           <w:rFonts w:ascii="Arial" w:hAnsi="Arial" w:cs="Arial"/>
         </w:rPr>
       </w:pPr>
-      <w:commentRangeStart w:id="57"/>
       <w:commentRangeStart w:id="58"/>
+      <w:commentRangeStart w:id="59"/>
       <w:r>
         <w:rPr>
           <w:rFonts w:ascii="Arial" w:hAnsi="Arial" w:cs="Arial"/>
@@ -7767,19 +7779,19 @@
         </w:rPr>
         <w:t>, suggest that the type of occupation of individuals in underrepresented groups played an important role in increasing the odds of vaccination.</w:t>
       </w:r>
-      <w:commentRangeEnd w:id="57"/>
+      <w:commentRangeEnd w:id="58"/>
       <w:r>
         <w:rPr>
           <w:rStyle w:val="CommentReference"/>
         </w:rPr>
-        <w:commentReference w:id="57"/>
-      </w:r>
-      <w:commentRangeEnd w:id="58"/>
+        <w:commentReference w:id="58"/>
+      </w:r>
+      <w:commentRangeEnd w:id="59"/>
       <w:r>
         <w:rPr>
           <w:rStyle w:val="CommentReference"/>
         </w:rPr>
-        <w:commentReference w:id="58"/>
+        <w:commentReference w:id="59"/>
       </w:r>
     </w:p>
     <w:p>
@@ -7968,27 +7980,27 @@
         </w:rPr>
         <w:t xml:space="preserve">There are some limitations to the present study. First, the data collection design, which allowed respondents to withdraw from the survey at any point, and that deployed the questions in a random manner resulted in an elevated number of missing observations without a definite pattern and complicated the implementation of sensitivity analyses. Therefore, we focused on entries that had complete answers, </w:t>
       </w:r>
-      <w:commentRangeStart w:id="59"/>
       <w:commentRangeStart w:id="60"/>
+      <w:commentRangeStart w:id="61"/>
       <w:r>
         <w:rPr>
           <w:rFonts w:ascii="Arial" w:hAnsi="Arial" w:cs="Arial"/>
         </w:rPr>
         <w:t xml:space="preserve">and corrected the data using population-wide information from the Census. More granular corrections would be needed to obtain more accurate estimates. </w:t>
       </w:r>
-      <w:commentRangeEnd w:id="59"/>
+      <w:commentRangeEnd w:id="60"/>
       <w:r>
         <w:rPr>
           <w:rStyle w:val="CommentReference"/>
         </w:rPr>
-        <w:commentReference w:id="59"/>
-      </w:r>
-      <w:commentRangeEnd w:id="60"/>
+        <w:commentReference w:id="60"/>
+      </w:r>
+      <w:commentRangeEnd w:id="61"/>
       <w:r>
         <w:rPr>
           <w:rStyle w:val="CommentReference"/>
         </w:rPr>
-        <w:commentReference w:id="60"/>
+        <w:commentReference w:id="61"/>
       </w:r>
       <w:r>
         <w:rPr>
@@ -8149,8 +8161,8 @@
           <w:rFonts w:ascii="Arial" w:hAnsi="Arial" w:cs="Arial"/>
         </w:rPr>
       </w:pPr>
-      <w:bookmarkStart w:id="61" w:name="conclusion"/>
-      <w:bookmarkEnd w:id="52"/>
+      <w:bookmarkStart w:id="62" w:name="conclusion"/>
+      <w:bookmarkEnd w:id="53"/>
       <w:r>
         <w:rPr>
           <w:rFonts w:ascii="Arial" w:hAnsi="Arial" w:cs="Arial"/>
@@ -8199,27 +8211,27 @@
         </w:rPr>
         <w:t xml:space="preserve"> at reducing the bureaucratic complexity and health disparities identified under the LHIN model. However, there are currently multiple challenges that need to be addressed to ensure that the new model can improve healthcare for the inhabitants of the province. First, the fact that each Health Region now covers a large geographical area that was served by multiple LHINs in the past creates a complex socio-demographic landscape that is different in each case due the different levels of rurality and representation of equity-deserving groups that are now within each Health Region. </w:t>
       </w:r>
-      <w:commentRangeStart w:id="62"/>
       <w:commentRangeStart w:id="63"/>
+      <w:commentRangeStart w:id="64"/>
       <w:r>
         <w:rPr>
           <w:rFonts w:ascii="Arial" w:hAnsi="Arial" w:cs="Arial"/>
         </w:rPr>
         <w:t>So far, the evidence collected during the COVID-19 pandemic indicates that differences in vaccination uptake are associated to a lack of infrastructure and resources that can adequately support personalized care to marginalized individuals</w:t>
       </w:r>
-      <w:commentRangeEnd w:id="62"/>
+      <w:commentRangeEnd w:id="63"/>
       <w:r>
         <w:rPr>
           <w:rStyle w:val="CommentReference"/>
         </w:rPr>
-        <w:commentReference w:id="62"/>
-      </w:r>
-      <w:commentRangeEnd w:id="63"/>
+        <w:commentReference w:id="63"/>
+      </w:r>
+      <w:commentRangeEnd w:id="64"/>
       <w:r>
         <w:rPr>
           <w:rStyle w:val="CommentReference"/>
         </w:rPr>
-        <w:commentReference w:id="63"/>
+        <w:commentReference w:id="64"/>
       </w:r>
       <w:r>
         <w:rPr>
@@ -8241,7 +8253,7 @@
         </w:rPr>
         <w:t>, health decision-makers will need to consider the implementation of policies that are focused on addressing this problem</w:t>
       </w:r>
-      <w:del w:id="64" w:author="Sarah Wilson" w:date="2023-06-26T15:00:00Z">
+      <w:del w:id="65" w:author="Sarah Wilson" w:date="2023-06-26T15:00:00Z">
         <w:r>
           <w:rPr>
             <w:rFonts w:ascii="Arial" w:hAnsi="Arial" w:cs="Arial"/>
@@ -8404,8 +8416,8 @@
           <w:rFonts w:ascii="Arial" w:hAnsi="Arial" w:cs="Arial"/>
         </w:rPr>
       </w:pPr>
-      <w:bookmarkStart w:id="65" w:name="acknowledgments"/>
-      <w:bookmarkEnd w:id="61"/>
+      <w:bookmarkStart w:id="66" w:name="acknowledgments"/>
+      <w:bookmarkEnd w:id="62"/>
       <w:r>
         <w:rPr>
           <w:rFonts w:ascii="Arial" w:hAnsi="Arial" w:cs="Arial"/>
@@ -8448,8 +8460,8 @@
           <w:rFonts w:ascii="Arial" w:hAnsi="Arial" w:cs="Arial"/>
         </w:rPr>
       </w:pPr>
-      <w:bookmarkStart w:id="66" w:name="conflicts-of-interest"/>
-      <w:bookmarkEnd w:id="65"/>
+      <w:bookmarkStart w:id="67" w:name="conflicts-of-interest"/>
+      <w:bookmarkEnd w:id="66"/>
       <w:r>
         <w:rPr>
           <w:rFonts w:ascii="Arial" w:hAnsi="Arial" w:cs="Arial"/>
@@ -8478,8 +8490,8 @@
           <w:rFonts w:ascii="Arial" w:hAnsi="Arial" w:cs="Arial"/>
         </w:rPr>
       </w:pPr>
-      <w:bookmarkStart w:id="67" w:name="references"/>
-      <w:bookmarkEnd w:id="66"/>
+      <w:bookmarkStart w:id="68" w:name="references"/>
+      <w:bookmarkEnd w:id="67"/>
       <w:r>
         <w:rPr>
           <w:rFonts w:ascii="Arial" w:hAnsi="Arial" w:cs="Arial"/>
@@ -8494,8 +8506,8 @@
           <w:rFonts w:ascii="Arial" w:hAnsi="Arial" w:cs="Arial"/>
         </w:rPr>
       </w:pPr>
-      <w:bookmarkStart w:id="68" w:name="ref-WHO-Covid"/>
-      <w:bookmarkStart w:id="69" w:name="refs"/>
+      <w:bookmarkStart w:id="69" w:name="ref-WHO-Covid"/>
+      <w:bookmarkStart w:id="70" w:name="refs"/>
       <w:r>
         <w:rPr>
           <w:rFonts w:ascii="Arial" w:hAnsi="Arial" w:cs="Arial"/>
@@ -8526,8 +8538,8 @@
           <w:rFonts w:ascii="Arial" w:hAnsi="Arial" w:cs="Arial"/>
         </w:rPr>
       </w:pPr>
-      <w:bookmarkStart w:id="70" w:name="ref-rigby2023"/>
-      <w:bookmarkEnd w:id="68"/>
+      <w:bookmarkStart w:id="71" w:name="ref-rigby2023"/>
+      <w:bookmarkEnd w:id="69"/>
       <w:r>
         <w:rPr>
           <w:rFonts w:ascii="Arial" w:hAnsi="Arial" w:cs="Arial"/>
@@ -8586,8 +8598,8 @@
           <w:rFonts w:ascii="Arial" w:hAnsi="Arial" w:cs="Arial"/>
         </w:rPr>
       </w:pPr>
-      <w:bookmarkStart w:id="71" w:name="ref-un2023"/>
-      <w:bookmarkEnd w:id="70"/>
+      <w:bookmarkStart w:id="72" w:name="ref-un2023"/>
+      <w:bookmarkEnd w:id="71"/>
       <w:r>
         <w:rPr>
           <w:rFonts w:ascii="Arial" w:hAnsi="Arial" w:cs="Arial"/>
@@ -8632,8 +8644,8 @@
           <w:rFonts w:ascii="Arial" w:hAnsi="Arial" w:cs="Arial"/>
         </w:rPr>
       </w:pPr>
-      <w:bookmarkStart w:id="72" w:name="ref-mackey2021"/>
-      <w:bookmarkEnd w:id="71"/>
+      <w:bookmarkStart w:id="73" w:name="ref-mackey2021"/>
+      <w:bookmarkEnd w:id="72"/>
       <w:r>
         <w:rPr>
           <w:rFonts w:ascii="Arial" w:hAnsi="Arial" w:cs="Arial"/>
@@ -8678,8 +8690,8 @@
           <w:rFonts w:ascii="Arial" w:hAnsi="Arial" w:cs="Arial"/>
         </w:rPr>
       </w:pPr>
-      <w:bookmarkStart w:id="73" w:name="ref-thelancet2021"/>
-      <w:bookmarkEnd w:id="72"/>
+      <w:bookmarkStart w:id="74" w:name="ref-thelancet2021"/>
+      <w:bookmarkEnd w:id="73"/>
       <w:r>
         <w:rPr>
           <w:rFonts w:ascii="Arial" w:hAnsi="Arial" w:cs="Arial"/>
@@ -8738,8 +8750,8 @@
           <w:rFonts w:ascii="Arial" w:hAnsi="Arial" w:cs="Arial"/>
         </w:rPr>
       </w:pPr>
-      <w:bookmarkStart w:id="74" w:name="ref-davis2022"/>
-      <w:bookmarkEnd w:id="73"/>
+      <w:bookmarkStart w:id="75" w:name="ref-davis2022"/>
+      <w:bookmarkEnd w:id="74"/>
       <w:r>
         <w:rPr>
           <w:rFonts w:ascii="Arial" w:hAnsi="Arial" w:cs="Arial"/>
@@ -8799,8 +8811,8 @@
           <w:rFonts w:ascii="Arial" w:hAnsi="Arial" w:cs="Arial"/>
         </w:rPr>
       </w:pPr>
-      <w:bookmarkStart w:id="75" w:name="ref-bogoch2022"/>
-      <w:bookmarkEnd w:id="74"/>
+      <w:bookmarkStart w:id="76" w:name="ref-bogoch2022"/>
+      <w:bookmarkEnd w:id="75"/>
       <w:r>
         <w:rPr>
           <w:rFonts w:ascii="Arial" w:hAnsi="Arial" w:cs="Arial"/>
@@ -8934,8 +8946,8 @@
           <w:rFonts w:ascii="Arial" w:hAnsi="Arial" w:cs="Arial"/>
         </w:rPr>
       </w:pPr>
-      <w:bookmarkStart w:id="76" w:name="ref-tanne2020"/>
-      <w:bookmarkEnd w:id="75"/>
+      <w:bookmarkStart w:id="77" w:name="ref-tanne2020"/>
+      <w:bookmarkEnd w:id="76"/>
       <w:r>
         <w:rPr>
           <w:rFonts w:ascii="Arial" w:hAnsi="Arial" w:cs="Arial"/>
@@ -9009,8 +9021,8 @@
           <w:rFonts w:ascii="Arial" w:hAnsi="Arial" w:cs="Arial"/>
         </w:rPr>
       </w:pPr>
-      <w:bookmarkStart w:id="77" w:name="ref-kayser2021"/>
-      <w:bookmarkEnd w:id="76"/>
+      <w:bookmarkStart w:id="78" w:name="ref-kayser2021"/>
+      <w:bookmarkEnd w:id="77"/>
       <w:r>
         <w:rPr>
           <w:rFonts w:ascii="Arial" w:hAnsi="Arial" w:cs="Arial"/>
@@ -9110,8 +9122,8 @@
           <w:rFonts w:ascii="Arial" w:hAnsi="Arial" w:cs="Arial"/>
         </w:rPr>
       </w:pPr>
-      <w:bookmarkStart w:id="78" w:name="ref-li2021"/>
-      <w:bookmarkEnd w:id="77"/>
+      <w:bookmarkStart w:id="79" w:name="ref-li2021"/>
+      <w:bookmarkEnd w:id="78"/>
       <w:r>
         <w:rPr>
           <w:rFonts w:ascii="Arial" w:hAnsi="Arial" w:cs="Arial"/>
@@ -9156,8 +9168,8 @@
           <w:rFonts w:ascii="Arial" w:hAnsi="Arial" w:cs="Arial"/>
         </w:rPr>
       </w:pPr>
-      <w:bookmarkStart w:id="79" w:name="ref-gerretsen2021"/>
-      <w:bookmarkEnd w:id="78"/>
+      <w:bookmarkStart w:id="80" w:name="ref-gerretsen2021"/>
+      <w:bookmarkEnd w:id="79"/>
       <w:r>
         <w:rPr>
           <w:rFonts w:ascii="Arial" w:hAnsi="Arial" w:cs="Arial"/>
@@ -9243,8 +9255,8 @@
           <w:rFonts w:ascii="Arial" w:hAnsi="Arial" w:cs="Arial"/>
         </w:rPr>
       </w:pPr>
-      <w:bookmarkStart w:id="80" w:name="ref-tamey2022"/>
-      <w:bookmarkEnd w:id="79"/>
+      <w:bookmarkStart w:id="81" w:name="ref-tamey2022"/>
+      <w:bookmarkEnd w:id="80"/>
       <w:r>
         <w:rPr>
           <w:rFonts w:ascii="Arial" w:hAnsi="Arial" w:cs="Arial"/>
@@ -9316,8 +9328,8 @@
           <w:rFonts w:ascii="Arial" w:hAnsi="Arial" w:cs="Arial"/>
         </w:rPr>
       </w:pPr>
-      <w:bookmarkStart w:id="81" w:name="ref-nafilyan2021"/>
-      <w:bookmarkEnd w:id="80"/>
+      <w:bookmarkStart w:id="82" w:name="ref-nafilyan2021"/>
+      <w:bookmarkEnd w:id="81"/>
       <w:r>
         <w:rPr>
           <w:rFonts w:ascii="Arial" w:hAnsi="Arial" w:cs="Arial"/>
@@ -9417,13 +9429,13 @@
           <w:rFonts w:ascii="Arial" w:hAnsi="Arial" w:cs="Arial"/>
         </w:rPr>
       </w:pPr>
-      <w:bookmarkStart w:id="82" w:name="ref-willis2021"/>
-      <w:bookmarkEnd w:id="81"/>
-      <w:r>
-        <w:rPr>
-          <w:rFonts w:ascii="Arial" w:hAnsi="Arial" w:cs="Arial"/>
-          <w:lang w:val="en-CA"/>
-          <w:rPrChange w:id="83" w:author="Ariel Mundo Ortiz" w:date="2023-07-07T15:11:00Z">
+      <w:bookmarkStart w:id="83" w:name="ref-willis2021"/>
+      <w:bookmarkEnd w:id="82"/>
+      <w:r>
+        <w:rPr>
+          <w:rFonts w:ascii="Arial" w:hAnsi="Arial" w:cs="Arial"/>
+          <w:lang w:val="fr-CA"/>
+          <w:rPrChange w:id="84" w:author="Ariel Mundo Ortiz" w:date="2023-07-10T15:17:00Z">
             <w:rPr>
               <w:rFonts w:ascii="Arial" w:hAnsi="Arial" w:cs="Arial"/>
             </w:rPr>
@@ -9434,8 +9446,8 @@
       <w:r>
         <w:rPr>
           <w:rFonts w:ascii="Arial" w:hAnsi="Arial" w:cs="Arial"/>
-          <w:lang w:val="en-CA"/>
-          <w:rPrChange w:id="84" w:author="Ariel Mundo Ortiz" w:date="2023-07-07T15:11:00Z">
+          <w:lang w:val="fr-CA"/>
+          <w:rPrChange w:id="85" w:author="Ariel Mundo Ortiz" w:date="2023-07-10T15:17:00Z">
             <w:rPr>
               <w:rFonts w:ascii="Arial" w:hAnsi="Arial" w:cs="Arial"/>
             </w:rPr>
@@ -9447,7 +9459,7 @@
         <w:rPr>
           <w:rFonts w:ascii="Arial" w:hAnsi="Arial" w:cs="Arial"/>
           <w:lang w:val="fr-CA"/>
-          <w:rPrChange w:id="85" w:author="Ariel Mundo Ortiz" w:date="2023-06-27T15:43:00Z">
+          <w:rPrChange w:id="86" w:author="Ariel Mundo Ortiz" w:date="2023-06-27T15:43:00Z">
             <w:rPr>
               <w:rFonts w:ascii="Arial" w:hAnsi="Arial" w:cs="Arial"/>
             </w:rPr>
@@ -9492,8 +9504,8 @@
           <w:rFonts w:ascii="Arial" w:hAnsi="Arial" w:cs="Arial"/>
         </w:rPr>
       </w:pPr>
-      <w:bookmarkStart w:id="86" w:name="ref-skirrow2022"/>
-      <w:bookmarkEnd w:id="82"/>
+      <w:bookmarkStart w:id="87" w:name="ref-skirrow2022"/>
+      <w:bookmarkEnd w:id="83"/>
       <w:r>
         <w:rPr>
           <w:rFonts w:ascii="Arial" w:hAnsi="Arial" w:cs="Arial"/>
@@ -9538,8 +9550,8 @@
           <w:rFonts w:ascii="Arial" w:hAnsi="Arial" w:cs="Arial"/>
         </w:rPr>
       </w:pPr>
-      <w:bookmarkStart w:id="87" w:name="ref-stoler2021"/>
-      <w:bookmarkEnd w:id="86"/>
+      <w:bookmarkStart w:id="88" w:name="ref-stoler2021"/>
+      <w:bookmarkEnd w:id="87"/>
       <w:r>
         <w:rPr>
           <w:rFonts w:ascii="Arial" w:hAnsi="Arial" w:cs="Arial"/>
@@ -9625,8 +9637,8 @@
           <w:rFonts w:ascii="Arial" w:hAnsi="Arial" w:cs="Arial"/>
         </w:rPr>
       </w:pPr>
-      <w:bookmarkStart w:id="88" w:name="ref-khubchandani2021"/>
-      <w:bookmarkEnd w:id="87"/>
+      <w:bookmarkStart w:id="89" w:name="ref-khubchandani2021"/>
+      <w:bookmarkEnd w:id="88"/>
       <w:r>
         <w:rPr>
           <w:rFonts w:ascii="Arial" w:hAnsi="Arial" w:cs="Arial"/>
@@ -9699,8 +9711,8 @@
           <w:rFonts w:ascii="Arial" w:hAnsi="Arial" w:cs="Arial"/>
         </w:rPr>
       </w:pPr>
-      <w:bookmarkStart w:id="89" w:name="ref-guay2022"/>
-      <w:bookmarkEnd w:id="88"/>
+      <w:bookmarkStart w:id="90" w:name="ref-guay2022"/>
+      <w:bookmarkEnd w:id="89"/>
       <w:r>
         <w:rPr>
           <w:rFonts w:ascii="Arial" w:hAnsi="Arial" w:cs="Arial"/>
@@ -9786,8 +9798,8 @@
           <w:rFonts w:ascii="Arial" w:hAnsi="Arial" w:cs="Arial"/>
         </w:rPr>
       </w:pPr>
-      <w:bookmarkStart w:id="90" w:name="ref-muhajarine2021"/>
-      <w:bookmarkEnd w:id="89"/>
+      <w:bookmarkStart w:id="91" w:name="ref-muhajarine2021"/>
+      <w:bookmarkEnd w:id="90"/>
       <w:r>
         <w:rPr>
           <w:rFonts w:ascii="Arial" w:hAnsi="Arial" w:cs="Arial"/>
@@ -9901,8 +9913,8 @@
           <w:rFonts w:ascii="Arial" w:hAnsi="Arial" w:cs="Arial"/>
         </w:rPr>
       </w:pPr>
-      <w:bookmarkStart w:id="91" w:name="ref-hussain2022"/>
-      <w:bookmarkEnd w:id="90"/>
+      <w:bookmarkStart w:id="92" w:name="ref-hussain2022"/>
+      <w:bookmarkEnd w:id="91"/>
       <w:r>
         <w:rPr>
           <w:rFonts w:ascii="Arial" w:hAnsi="Arial" w:cs="Arial"/>
@@ -9962,8 +9974,8 @@
           <w:rFonts w:ascii="Arial" w:hAnsi="Arial" w:cs="Arial"/>
         </w:rPr>
       </w:pPr>
-      <w:bookmarkStart w:id="92" w:name="ref-mosby2021"/>
-      <w:bookmarkEnd w:id="91"/>
+      <w:bookmarkStart w:id="93" w:name="ref-mosby2021"/>
+      <w:bookmarkEnd w:id="92"/>
       <w:r>
         <w:rPr>
           <w:rFonts w:ascii="Arial" w:hAnsi="Arial" w:cs="Arial"/>
@@ -10064,13 +10076,13 @@
           <w:rFonts w:ascii="Arial" w:hAnsi="Arial" w:cs="Arial"/>
         </w:rPr>
       </w:pPr>
-      <w:bookmarkStart w:id="93" w:name="ref-bogart2021"/>
-      <w:bookmarkEnd w:id="92"/>
-      <w:r>
-        <w:rPr>
-          <w:rFonts w:ascii="Arial" w:hAnsi="Arial" w:cs="Arial"/>
-          <w:lang w:val="en-CA"/>
-          <w:rPrChange w:id="94" w:author="Ariel Mundo Ortiz" w:date="2023-07-07T15:11:00Z">
+      <w:bookmarkStart w:id="94" w:name="ref-bogart2021"/>
+      <w:bookmarkEnd w:id="93"/>
+      <w:r>
+        <w:rPr>
+          <w:rFonts w:ascii="Arial" w:hAnsi="Arial" w:cs="Arial"/>
+          <w:lang w:val="fr-CA"/>
+          <w:rPrChange w:id="95" w:author="Ariel Mundo Ortiz" w:date="2023-07-10T15:17:00Z">
             <w:rPr>
               <w:rFonts w:ascii="Arial" w:hAnsi="Arial" w:cs="Arial"/>
             </w:rPr>
@@ -10081,8 +10093,8 @@
       <w:r>
         <w:rPr>
           <w:rFonts w:ascii="Arial" w:hAnsi="Arial" w:cs="Arial"/>
-          <w:lang w:val="en-CA"/>
-          <w:rPrChange w:id="95" w:author="Ariel Mundo Ortiz" w:date="2023-07-07T15:11:00Z">
+          <w:lang w:val="fr-CA"/>
+          <w:rPrChange w:id="96" w:author="Ariel Mundo Ortiz" w:date="2023-07-10T15:17:00Z">
             <w:rPr>
               <w:rFonts w:ascii="Arial" w:hAnsi="Arial" w:cs="Arial"/>
             </w:rPr>
@@ -10090,19 +10102,6 @@
         </w:rPr>
         <w:tab/>
       </w:r>
-      <w:r>
-        <w:rPr>
-          <w:rFonts w:ascii="Arial" w:hAnsi="Arial" w:cs="Arial"/>
-          <w:lang w:val="fr-CA"/>
-          <w:rPrChange w:id="96" w:author="Ariel Mundo Ortiz" w:date="2023-06-27T15:43:00Z">
-            <w:rPr>
-              <w:rFonts w:ascii="Arial" w:hAnsi="Arial" w:cs="Arial"/>
-            </w:rPr>
-          </w:rPrChange>
-        </w:rPr>
-        <w:t xml:space="preserve">Bogart LM, </w:t>
-      </w:r>
-      <w:proofErr w:type="spellStart"/>
       <w:r>
         <w:rPr>
           <w:rFonts w:ascii="Arial" w:hAnsi="Arial" w:cs="Arial"/>
@@ -10113,9 +10112,9 @@
             </w:rPr>
           </w:rPrChange>
         </w:rPr>
-        <w:t>Ojikutu</w:t>
-      </w:r>
-      <w:proofErr w:type="spellEnd"/>
+        <w:t xml:space="preserve">Bogart LM, </w:t>
+      </w:r>
+      <w:proofErr w:type="spellStart"/>
       <w:r>
         <w:rPr>
           <w:rFonts w:ascii="Arial" w:hAnsi="Arial" w:cs="Arial"/>
@@ -10126,9 +10125,9 @@
             </w:rPr>
           </w:rPrChange>
         </w:rPr>
-        <w:t xml:space="preserve"> BO, </w:t>
-      </w:r>
-      <w:proofErr w:type="spellStart"/>
+        <w:t>Ojikutu</w:t>
+      </w:r>
+      <w:proofErr w:type="spellEnd"/>
       <w:r>
         <w:rPr>
           <w:rFonts w:ascii="Arial" w:hAnsi="Arial" w:cs="Arial"/>
@@ -10139,14 +10138,27 @@
             </w:rPr>
           </w:rPrChange>
         </w:rPr>
-        <w:t>Tyagi</w:t>
-      </w:r>
-      <w:proofErr w:type="spellEnd"/>
+        <w:t xml:space="preserve"> BO, </w:t>
+      </w:r>
+      <w:proofErr w:type="spellStart"/>
       <w:r>
         <w:rPr>
           <w:rFonts w:ascii="Arial" w:hAnsi="Arial" w:cs="Arial"/>
           <w:lang w:val="fr-CA"/>
           <w:rPrChange w:id="100" w:author="Ariel Mundo Ortiz" w:date="2023-06-27T15:43:00Z">
+            <w:rPr>
+              <w:rFonts w:ascii="Arial" w:hAnsi="Arial" w:cs="Arial"/>
+            </w:rPr>
+          </w:rPrChange>
+        </w:rPr>
+        <w:t>Tyagi</w:t>
+      </w:r>
+      <w:proofErr w:type="spellEnd"/>
+      <w:r>
+        <w:rPr>
+          <w:rFonts w:ascii="Arial" w:hAnsi="Arial" w:cs="Arial"/>
+          <w:lang w:val="fr-CA"/>
+          <w:rPrChange w:id="101" w:author="Ariel Mundo Ortiz" w:date="2023-06-27T15:43:00Z">
             <w:rPr>
               <w:rFonts w:ascii="Arial" w:hAnsi="Arial" w:cs="Arial"/>
             </w:rPr>
@@ -10205,8 +10217,8 @@
           <w:rFonts w:ascii="Arial" w:hAnsi="Arial" w:cs="Arial"/>
         </w:rPr>
       </w:pPr>
-      <w:bookmarkStart w:id="101" w:name="ref-freeman2020"/>
-      <w:bookmarkEnd w:id="93"/>
+      <w:bookmarkStart w:id="102" w:name="ref-freeman2020"/>
+      <w:bookmarkEnd w:id="94"/>
       <w:r>
         <w:rPr>
           <w:rFonts w:ascii="Arial" w:hAnsi="Arial" w:cs="Arial"/>
@@ -10265,8 +10277,8 @@
           <w:rFonts w:ascii="Arial" w:hAnsi="Arial" w:cs="Arial"/>
         </w:rPr>
       </w:pPr>
-      <w:bookmarkStart w:id="102" w:name="ref-malik2020"/>
-      <w:bookmarkEnd w:id="101"/>
+      <w:bookmarkStart w:id="103" w:name="ref-malik2020"/>
+      <w:bookmarkEnd w:id="102"/>
       <w:r>
         <w:rPr>
           <w:rFonts w:ascii="Arial" w:hAnsi="Arial" w:cs="Arial"/>
@@ -10341,8 +10353,8 @@
           <w:rFonts w:ascii="Arial" w:hAnsi="Arial" w:cs="Arial"/>
         </w:rPr>
       </w:pPr>
-      <w:bookmarkStart w:id="103" w:name="ref-nguyen2021"/>
-      <w:bookmarkEnd w:id="102"/>
+      <w:bookmarkStart w:id="104" w:name="ref-nguyen2021"/>
+      <w:bookmarkEnd w:id="103"/>
       <w:r>
         <w:rPr>
           <w:rFonts w:ascii="Arial" w:hAnsi="Arial" w:cs="Arial"/>
@@ -10429,8 +10441,8 @@
           <w:rFonts w:ascii="Arial" w:hAnsi="Arial" w:cs="Arial"/>
         </w:rPr>
       </w:pPr>
-      <w:bookmarkStart w:id="104" w:name="ref-mollalo2021"/>
-      <w:bookmarkEnd w:id="103"/>
+      <w:bookmarkStart w:id="105" w:name="ref-mollalo2021"/>
+      <w:bookmarkEnd w:id="104"/>
       <w:r>
         <w:rPr>
           <w:rFonts w:ascii="Arial" w:hAnsi="Arial" w:cs="Arial"/>
@@ -10502,8 +10514,8 @@
           <w:rFonts w:ascii="Arial" w:hAnsi="Arial" w:cs="Arial"/>
         </w:rPr>
       </w:pPr>
-      <w:bookmarkStart w:id="105" w:name="ref-yang2022"/>
-      <w:bookmarkEnd w:id="104"/>
+      <w:bookmarkStart w:id="106" w:name="ref-yang2022"/>
+      <w:bookmarkEnd w:id="105"/>
       <w:r>
         <w:rPr>
           <w:rFonts w:ascii="Arial" w:hAnsi="Arial" w:cs="Arial"/>
@@ -10562,8 +10574,8 @@
           <w:rFonts w:ascii="Arial" w:hAnsi="Arial" w:cs="Arial"/>
         </w:rPr>
       </w:pPr>
-      <w:bookmarkStart w:id="106" w:name="ref-tiu2022"/>
-      <w:bookmarkEnd w:id="105"/>
+      <w:bookmarkStart w:id="107" w:name="ref-tiu2022"/>
+      <w:bookmarkEnd w:id="106"/>
       <w:r>
         <w:rPr>
           <w:rFonts w:ascii="Arial" w:hAnsi="Arial" w:cs="Arial"/>
@@ -10638,8 +10650,8 @@
           <w:rFonts w:ascii="Arial" w:hAnsi="Arial" w:cs="Arial"/>
         </w:rPr>
       </w:pPr>
-      <w:bookmarkStart w:id="107" w:name="ref-bhuiyan2022"/>
-      <w:bookmarkEnd w:id="106"/>
+      <w:bookmarkStart w:id="108" w:name="ref-bhuiyan2022"/>
+      <w:bookmarkEnd w:id="107"/>
       <w:r>
         <w:rPr>
           <w:rFonts w:ascii="Arial" w:hAnsi="Arial" w:cs="Arial"/>
@@ -10700,8 +10712,8 @@
           <w:rFonts w:ascii="Arial" w:hAnsi="Arial" w:cs="Arial"/>
         </w:rPr>
       </w:pPr>
-      <w:bookmarkStart w:id="108" w:name="ref-wood2022"/>
-      <w:bookmarkEnd w:id="107"/>
+      <w:bookmarkStart w:id="109" w:name="ref-wood2022"/>
+      <w:bookmarkEnd w:id="108"/>
       <w:r>
         <w:rPr>
           <w:rFonts w:ascii="Arial" w:hAnsi="Arial" w:cs="Arial"/>
@@ -10746,8 +10758,8 @@
           <w:rFonts w:ascii="Arial" w:hAnsi="Arial" w:cs="Arial"/>
         </w:rPr>
       </w:pPr>
-      <w:bookmarkStart w:id="109" w:name="ref-choi2021"/>
-      <w:bookmarkEnd w:id="108"/>
+      <w:bookmarkStart w:id="110" w:name="ref-choi2021"/>
+      <w:bookmarkEnd w:id="109"/>
       <w:r>
         <w:rPr>
           <w:rFonts w:ascii="Arial" w:hAnsi="Arial" w:cs="Arial"/>
@@ -10820,8 +10832,8 @@
           <w:rFonts w:ascii="Arial" w:hAnsi="Arial" w:cs="Arial"/>
         </w:rPr>
       </w:pPr>
-      <w:bookmarkStart w:id="110" w:name="ref-mckinnon2021"/>
-      <w:bookmarkEnd w:id="109"/>
+      <w:bookmarkStart w:id="111" w:name="ref-mckinnon2021"/>
+      <w:bookmarkEnd w:id="110"/>
       <w:r>
         <w:rPr>
           <w:rFonts w:ascii="Arial" w:hAnsi="Arial" w:cs="Arial"/>
@@ -10923,8 +10935,8 @@
           <w:rFonts w:ascii="Arial" w:hAnsi="Arial" w:cs="Arial"/>
         </w:rPr>
       </w:pPr>
-      <w:bookmarkStart w:id="111" w:name="ref-tsasis2012"/>
-      <w:bookmarkEnd w:id="110"/>
+      <w:bookmarkStart w:id="112" w:name="ref-tsasis2012"/>
+      <w:bookmarkEnd w:id="111"/>
       <w:r>
         <w:rPr>
           <w:rFonts w:ascii="Arial" w:hAnsi="Arial" w:cs="Arial"/>
@@ -10982,8 +10994,8 @@
           <w:rFonts w:ascii="Arial" w:hAnsi="Arial" w:cs="Arial"/>
         </w:rPr>
       </w:pPr>
-      <w:bookmarkStart w:id="112" w:name="ref-muratov2018"/>
-      <w:bookmarkEnd w:id="111"/>
+      <w:bookmarkStart w:id="113" w:name="ref-muratov2018"/>
+      <w:bookmarkEnd w:id="112"/>
       <w:r>
         <w:rPr>
           <w:rFonts w:ascii="Arial" w:hAnsi="Arial" w:cs="Arial"/>
@@ -11083,8 +11095,8 @@
           <w:rFonts w:ascii="Arial" w:hAnsi="Arial" w:cs="Arial"/>
         </w:rPr>
       </w:pPr>
-      <w:bookmarkStart w:id="113" w:name="ref-dong2022"/>
-      <w:bookmarkEnd w:id="112"/>
+      <w:bookmarkStart w:id="114" w:name="ref-dong2022"/>
+      <w:bookmarkEnd w:id="113"/>
       <w:r>
         <w:rPr>
           <w:rFonts w:ascii="Arial" w:hAnsi="Arial" w:cs="Arial"/>
@@ -11143,8 +11155,8 @@
           <w:rFonts w:ascii="Arial" w:hAnsi="Arial" w:cs="Arial"/>
         </w:rPr>
       </w:pPr>
-      <w:bookmarkStart w:id="114" w:name="ref-lysyk2015"/>
-      <w:bookmarkEnd w:id="113"/>
+      <w:bookmarkStart w:id="115" w:name="ref-lysyk2015"/>
+      <w:bookmarkEnd w:id="114"/>
       <w:r>
         <w:rPr>
           <w:rFonts w:ascii="Arial" w:hAnsi="Arial" w:cs="Arial"/>
@@ -11203,8 +11215,8 @@
           <w:rFonts w:ascii="Arial" w:hAnsi="Arial" w:cs="Arial"/>
         </w:rPr>
       </w:pPr>
-      <w:bookmarkStart w:id="115" w:name="ref-lysyk2016"/>
-      <w:bookmarkEnd w:id="114"/>
+      <w:bookmarkStart w:id="116" w:name="ref-lysyk2016"/>
+      <w:bookmarkEnd w:id="115"/>
       <w:r>
         <w:rPr>
           <w:rFonts w:ascii="Arial" w:hAnsi="Arial" w:cs="Arial"/>
@@ -11263,8 +11275,8 @@
           <w:rFonts w:ascii="Arial" w:hAnsi="Arial" w:cs="Arial"/>
         </w:rPr>
       </w:pPr>
-      <w:bookmarkStart w:id="116" w:name="ref-sethuram2023"/>
-      <w:bookmarkEnd w:id="115"/>
+      <w:bookmarkStart w:id="117" w:name="ref-sethuram2023"/>
+      <w:bookmarkEnd w:id="116"/>
       <w:r>
         <w:rPr>
           <w:rFonts w:ascii="Arial" w:hAnsi="Arial" w:cs="Arial"/>
@@ -11336,8 +11348,8 @@
           <w:rFonts w:ascii="Arial" w:hAnsi="Arial" w:cs="Arial"/>
         </w:rPr>
       </w:pPr>
-      <w:bookmarkStart w:id="117" w:name="ref-nguyen2022"/>
-      <w:bookmarkEnd w:id="116"/>
+      <w:bookmarkStart w:id="118" w:name="ref-nguyen2022"/>
+      <w:bookmarkEnd w:id="117"/>
       <w:r>
         <w:rPr>
           <w:rFonts w:ascii="Arial" w:hAnsi="Arial" w:cs="Arial"/>
@@ -11441,8 +11453,8 @@
           <w:rFonts w:ascii="Arial" w:hAnsi="Arial" w:cs="Arial"/>
         </w:rPr>
       </w:pPr>
-      <w:bookmarkStart w:id="118" w:name="ref-shih2021"/>
-      <w:bookmarkEnd w:id="117"/>
+      <w:bookmarkStart w:id="119" w:name="ref-shih2021"/>
+      <w:bookmarkEnd w:id="118"/>
       <w:r>
         <w:rPr>
           <w:rFonts w:ascii="Arial" w:hAnsi="Arial" w:cs="Arial"/>
@@ -11515,8 +11527,8 @@
           <w:rFonts w:ascii="Arial" w:hAnsi="Arial" w:cs="Arial"/>
         </w:rPr>
       </w:pPr>
-      <w:bookmarkStart w:id="119" w:name="ref-cnat2022a"/>
-      <w:bookmarkEnd w:id="118"/>
+      <w:bookmarkStart w:id="120" w:name="ref-cnat2022a"/>
+      <w:bookmarkEnd w:id="119"/>
       <w:r>
         <w:rPr>
           <w:rFonts w:ascii="Arial" w:hAnsi="Arial" w:cs="Arial"/>
@@ -11602,8 +11614,8 @@
           <w:rFonts w:ascii="Arial" w:hAnsi="Arial" w:cs="Arial"/>
         </w:rPr>
       </w:pPr>
-      <w:bookmarkStart w:id="120" w:name="ref-deming1940"/>
-      <w:bookmarkEnd w:id="119"/>
+      <w:bookmarkStart w:id="121" w:name="ref-deming1940"/>
+      <w:bookmarkEnd w:id="120"/>
       <w:r>
         <w:rPr>
           <w:rFonts w:ascii="Arial" w:hAnsi="Arial" w:cs="Arial"/>
@@ -11678,8 +11690,8 @@
           <w:rFonts w:ascii="Arial" w:hAnsi="Arial" w:cs="Arial"/>
         </w:rPr>
       </w:pPr>
-      <w:bookmarkStart w:id="121" w:name="ref-lumley2011"/>
-      <w:bookmarkEnd w:id="120"/>
+      <w:bookmarkStart w:id="122" w:name="ref-lumley2011"/>
+      <w:bookmarkEnd w:id="121"/>
       <w:r>
         <w:rPr>
           <w:rFonts w:ascii="Arial" w:hAnsi="Arial" w:cs="Arial"/>
@@ -11716,8 +11728,8 @@
           <w:rFonts w:ascii="Arial" w:hAnsi="Arial" w:cs="Arial"/>
         </w:rPr>
       </w:pPr>
-      <w:bookmarkStart w:id="122" w:name="ref-wickham2019"/>
-      <w:bookmarkEnd w:id="121"/>
+      <w:bookmarkStart w:id="123" w:name="ref-wickham2019"/>
+      <w:bookmarkEnd w:id="122"/>
       <w:r>
         <w:rPr>
           <w:rFonts w:ascii="Arial" w:hAnsi="Arial" w:cs="Arial"/>
@@ -11808,8 +11820,8 @@
           <w:rFonts w:ascii="Arial" w:hAnsi="Arial" w:cs="Arial"/>
         </w:rPr>
       </w:pPr>
-      <w:bookmarkStart w:id="123" w:name="ref-quarto"/>
-      <w:bookmarkEnd w:id="122"/>
+      <w:bookmarkStart w:id="124" w:name="ref-quarto"/>
+      <w:bookmarkEnd w:id="123"/>
       <w:r>
         <w:rPr>
           <w:rFonts w:ascii="Arial" w:hAnsi="Arial" w:cs="Arial"/>
@@ -11854,8 +11866,8 @@
           <w:rFonts w:ascii="Arial" w:hAnsi="Arial" w:cs="Arial"/>
         </w:rPr>
       </w:pPr>
-      <w:bookmarkStart w:id="124" w:name="ref-modelsummary"/>
-      <w:bookmarkEnd w:id="123"/>
+      <w:bookmarkStart w:id="125" w:name="ref-modelsummary"/>
+      <w:bookmarkEnd w:id="124"/>
       <w:r>
         <w:rPr>
           <w:rFonts w:ascii="Arial" w:hAnsi="Arial" w:cs="Arial"/>
@@ -11943,8 +11955,8 @@
           <w:rFonts w:ascii="Arial" w:hAnsi="Arial" w:cs="Arial"/>
         </w:rPr>
       </w:pPr>
-      <w:bookmarkStart w:id="125" w:name="ref-gtsummary"/>
-      <w:bookmarkEnd w:id="124"/>
+      <w:bookmarkStart w:id="126" w:name="ref-gtsummary"/>
+      <w:bookmarkEnd w:id="125"/>
       <w:r>
         <w:rPr>
           <w:rFonts w:ascii="Arial" w:hAnsi="Arial" w:cs="Arial"/>
@@ -12045,8 +12057,8 @@
           <w:rFonts w:ascii="Arial" w:hAnsi="Arial" w:cs="Arial"/>
         </w:rPr>
       </w:pPr>
-      <w:bookmarkStart w:id="126" w:name="ref-carter2022"/>
-      <w:bookmarkEnd w:id="125"/>
+      <w:bookmarkStart w:id="127" w:name="ref-carter2022"/>
+      <w:bookmarkEnd w:id="126"/>
       <w:r>
         <w:rPr>
           <w:rFonts w:ascii="Arial" w:hAnsi="Arial" w:cs="Arial"/>
@@ -12133,8 +12145,8 @@
           <w:rFonts w:ascii="Arial" w:hAnsi="Arial" w:cs="Arial"/>
         </w:rPr>
       </w:pPr>
-      <w:bookmarkStart w:id="127" w:name="ref-basta2022"/>
-      <w:bookmarkEnd w:id="126"/>
+      <w:bookmarkStart w:id="128" w:name="ref-basta2022"/>
+      <w:bookmarkEnd w:id="127"/>
       <w:r>
         <w:rPr>
           <w:rFonts w:ascii="Arial" w:hAnsi="Arial" w:cs="Arial"/>
@@ -12150,66 +12162,14 @@
       <w:r>
         <w:rPr>
           <w:rFonts w:ascii="Arial" w:hAnsi="Arial" w:cs="Arial"/>
-          <w:lang w:val="fr-CA"/>
-          <w:rPrChange w:id="128" w:author="Ariel Mundo Ortiz" w:date="2023-07-07T15:11:00Z">
+          <w:lang w:val="en-CA"/>
+          <w:rPrChange w:id="129" w:author="Ariel Mundo Ortiz" w:date="2023-07-10T15:17:00Z">
             <w:rPr>
               <w:rFonts w:ascii="Arial" w:hAnsi="Arial" w:cs="Arial"/>
             </w:rPr>
           </w:rPrChange>
         </w:rPr>
-        <w:t xml:space="preserve">Basta NE, </w:t>
-      </w:r>
-      <w:proofErr w:type="spellStart"/>
-      <w:r>
-        <w:rPr>
-          <w:rFonts w:ascii="Arial" w:hAnsi="Arial" w:cs="Arial"/>
-          <w:lang w:val="fr-CA"/>
-          <w:rPrChange w:id="129" w:author="Ariel Mundo Ortiz" w:date="2023-07-07T15:11:00Z">
-            <w:rPr>
-              <w:rFonts w:ascii="Arial" w:hAnsi="Arial" w:cs="Arial"/>
-            </w:rPr>
-          </w:rPrChange>
-        </w:rPr>
-        <w:t>Sohel</w:t>
-      </w:r>
-      <w:proofErr w:type="spellEnd"/>
-      <w:r>
-        <w:rPr>
-          <w:rFonts w:ascii="Arial" w:hAnsi="Arial" w:cs="Arial"/>
-          <w:lang w:val="fr-CA"/>
-          <w:rPrChange w:id="130" w:author="Ariel Mundo Ortiz" w:date="2023-07-07T15:11:00Z">
-            <w:rPr>
-              <w:rFonts w:ascii="Arial" w:hAnsi="Arial" w:cs="Arial"/>
-            </w:rPr>
-          </w:rPrChange>
-        </w:rPr>
-        <w:t xml:space="preserve"> N, </w:t>
-      </w:r>
-      <w:proofErr w:type="spellStart"/>
-      <w:r>
-        <w:rPr>
-          <w:rFonts w:ascii="Arial" w:hAnsi="Arial" w:cs="Arial"/>
-          <w:lang w:val="fr-CA"/>
-          <w:rPrChange w:id="131" w:author="Ariel Mundo Ortiz" w:date="2023-07-07T15:11:00Z">
-            <w:rPr>
-              <w:rFonts w:ascii="Arial" w:hAnsi="Arial" w:cs="Arial"/>
-            </w:rPr>
-          </w:rPrChange>
-        </w:rPr>
-        <w:t>Sulis</w:t>
-      </w:r>
-      <w:proofErr w:type="spellEnd"/>
-      <w:r>
-        <w:rPr>
-          <w:rFonts w:ascii="Arial" w:hAnsi="Arial" w:cs="Arial"/>
-          <w:lang w:val="fr-CA"/>
-          <w:rPrChange w:id="132" w:author="Ariel Mundo Ortiz" w:date="2023-07-07T15:11:00Z">
-            <w:rPr>
-              <w:rFonts w:ascii="Arial" w:hAnsi="Arial" w:cs="Arial"/>
-            </w:rPr>
-          </w:rPrChange>
-        </w:rPr>
-        <w:t xml:space="preserve"> G, et al. </w:t>
+        <w:t xml:space="preserve">Basta NE, Sohel N, Sulis G, et al. </w:t>
       </w:r>
       <w:r>
         <w:rPr>
@@ -12279,8 +12239,8 @@
           <w:lang w:val="fr-CA"/>
         </w:rPr>
       </w:pPr>
-      <w:bookmarkStart w:id="133" w:name="ref-cnat2022b"/>
-      <w:bookmarkEnd w:id="127"/>
+      <w:bookmarkStart w:id="130" w:name="ref-cnat2022b"/>
+      <w:bookmarkEnd w:id="128"/>
       <w:r>
         <w:rPr>
           <w:rFonts w:ascii="Arial" w:hAnsi="Arial" w:cs="Arial"/>
@@ -12387,7 +12347,7 @@
       <w:r>
         <w:rPr>
           <w:lang w:val="fr-CA"/>
-          <w:rPrChange w:id="134" w:author="Ariel Mundo Ortiz" w:date="2023-06-27T15:43:00Z">
+          <w:rPrChange w:id="131" w:author="Ariel Mundo Ortiz" w:date="2023-06-27T15:43:00Z">
             <w:rPr/>
           </w:rPrChange>
         </w:rPr>
@@ -12420,8 +12380,8 @@
           <w:rFonts w:ascii="Arial" w:hAnsi="Arial" w:cs="Arial"/>
         </w:rPr>
       </w:pPr>
-      <w:bookmarkStart w:id="135" w:name="ref-cnat2023"/>
-      <w:bookmarkEnd w:id="133"/>
+      <w:bookmarkStart w:id="132" w:name="ref-cnat2023"/>
+      <w:bookmarkEnd w:id="130"/>
       <w:r>
         <w:rPr>
           <w:rFonts w:ascii="Arial" w:hAnsi="Arial" w:cs="Arial"/>
@@ -12535,8 +12495,8 @@
           <w:rFonts w:ascii="Arial" w:hAnsi="Arial" w:cs="Arial"/>
         </w:rPr>
       </w:pPr>
-      <w:bookmarkStart w:id="136" w:name="ref-njoku2021"/>
-      <w:bookmarkEnd w:id="135"/>
+      <w:bookmarkStart w:id="133" w:name="ref-njoku2021"/>
+      <w:bookmarkEnd w:id="132"/>
       <w:r>
         <w:rPr>
           <w:rFonts w:ascii="Arial" w:hAnsi="Arial" w:cs="Arial"/>
@@ -12581,8 +12541,8 @@
           <w:rFonts w:ascii="Arial" w:hAnsi="Arial" w:cs="Arial"/>
         </w:rPr>
       </w:pPr>
-      <w:bookmarkStart w:id="137" w:name="ref-iveniuk2021"/>
-      <w:bookmarkEnd w:id="136"/>
+      <w:bookmarkStart w:id="134" w:name="ref-iveniuk2021"/>
+      <w:bookmarkEnd w:id="133"/>
       <w:r>
         <w:rPr>
           <w:rFonts w:ascii="Arial" w:hAnsi="Arial" w:cs="Arial"/>
@@ -12640,8 +12600,8 @@
           <w:rFonts w:ascii="Arial" w:hAnsi="Arial" w:cs="Arial"/>
         </w:rPr>
       </w:pPr>
-      <w:bookmarkStart w:id="138" w:name="ref-gill2022"/>
-      <w:bookmarkEnd w:id="137"/>
+      <w:bookmarkStart w:id="135" w:name="ref-gill2022"/>
+      <w:bookmarkEnd w:id="134"/>
       <w:r>
         <w:rPr>
           <w:rFonts w:ascii="Arial" w:hAnsi="Arial" w:cs="Arial"/>
@@ -12732,8 +12692,8 @@
           <w:rFonts w:ascii="Arial" w:hAnsi="Arial" w:cs="Arial"/>
         </w:rPr>
       </w:pPr>
-      <w:bookmarkStart w:id="139" w:name="ref-hawkins2020"/>
-      <w:bookmarkEnd w:id="138"/>
+      <w:bookmarkStart w:id="136" w:name="ref-hawkins2020"/>
+      <w:bookmarkEnd w:id="135"/>
       <w:r>
         <w:rPr>
           <w:rFonts w:ascii="Arial" w:hAnsi="Arial" w:cs="Arial"/>
@@ -12778,8 +12738,8 @@
           <w:rFonts w:ascii="Arial" w:hAnsi="Arial" w:cs="Arial"/>
         </w:rPr>
       </w:pPr>
-      <w:bookmarkStart w:id="140" w:name="ref-ct2021"/>
-      <w:bookmarkEnd w:id="139"/>
+      <w:bookmarkStart w:id="137" w:name="ref-ct2021"/>
+      <w:bookmarkEnd w:id="136"/>
       <w:r>
         <w:rPr>
           <w:rFonts w:ascii="Arial" w:hAnsi="Arial" w:cs="Arial"/>
@@ -12796,40 +12756,14 @@
       <w:r>
         <w:rPr>
           <w:rFonts w:ascii="Arial" w:hAnsi="Arial" w:cs="Arial"/>
-          <w:lang w:val="fr-CA"/>
-          <w:rPrChange w:id="141" w:author="Ariel Mundo Ortiz" w:date="2023-07-07T15:11:00Z">
+          <w:lang w:val="en-CA"/>
+          <w:rPrChange w:id="138" w:author="Ariel Mundo Ortiz" w:date="2023-07-10T15:17:00Z">
             <w:rPr>
               <w:rFonts w:ascii="Arial" w:hAnsi="Arial" w:cs="Arial"/>
             </w:rPr>
           </w:rPrChange>
         </w:rPr>
-        <w:t xml:space="preserve">Côté D, Durant S, </w:t>
-      </w:r>
-      <w:proofErr w:type="spellStart"/>
-      <w:r>
-        <w:rPr>
-          <w:rFonts w:ascii="Arial" w:hAnsi="Arial" w:cs="Arial"/>
-          <w:lang w:val="fr-CA"/>
-          <w:rPrChange w:id="142" w:author="Ariel Mundo Ortiz" w:date="2023-07-07T15:11:00Z">
-            <w:rPr>
-              <w:rFonts w:ascii="Arial" w:hAnsi="Arial" w:cs="Arial"/>
-            </w:rPr>
-          </w:rPrChange>
-        </w:rPr>
-        <w:t>MacEachen</w:t>
-      </w:r>
-      <w:proofErr w:type="spellEnd"/>
-      <w:r>
-        <w:rPr>
-          <w:rFonts w:ascii="Arial" w:hAnsi="Arial" w:cs="Arial"/>
-          <w:lang w:val="fr-CA"/>
-          <w:rPrChange w:id="143" w:author="Ariel Mundo Ortiz" w:date="2023-07-07T15:11:00Z">
-            <w:rPr>
-              <w:rFonts w:ascii="Arial" w:hAnsi="Arial" w:cs="Arial"/>
-            </w:rPr>
-          </w:rPrChange>
-        </w:rPr>
-        <w:t xml:space="preserve"> E, et al. </w:t>
+        <w:t xml:space="preserve">Côté D, Durant S, MacEachen E, et al. </w:t>
       </w:r>
       <w:r>
         <w:rPr>
@@ -12868,8 +12802,8 @@
           <w:rFonts w:ascii="Arial" w:hAnsi="Arial" w:cs="Arial"/>
         </w:rPr>
       </w:pPr>
-      <w:bookmarkStart w:id="144" w:name="ref-mishra2021"/>
-      <w:bookmarkEnd w:id="140"/>
+      <w:bookmarkStart w:id="139" w:name="ref-mishra2021"/>
+      <w:bookmarkEnd w:id="137"/>
       <w:r>
         <w:rPr>
           <w:rFonts w:ascii="Arial" w:hAnsi="Arial" w:cs="Arial"/>
@@ -12914,8 +12848,8 @@
           <w:rFonts w:ascii="Arial" w:hAnsi="Arial" w:cs="Arial"/>
         </w:rPr>
       </w:pPr>
-      <w:bookmarkStart w:id="145" w:name="ref-nguyen2021b"/>
-      <w:bookmarkEnd w:id="144"/>
+      <w:bookmarkStart w:id="140" w:name="ref-nguyen2021b"/>
+      <w:bookmarkEnd w:id="139"/>
       <w:r>
         <w:rPr>
           <w:rFonts w:ascii="Arial" w:hAnsi="Arial" w:cs="Arial"/>
@@ -12974,8 +12908,8 @@
           <w:rFonts w:ascii="Arial" w:hAnsi="Arial" w:cs="Arial"/>
         </w:rPr>
       </w:pPr>
-      <w:bookmarkStart w:id="146" w:name="ref-shah2019"/>
-      <w:bookmarkEnd w:id="145"/>
+      <w:bookmarkStart w:id="141" w:name="ref-shah2019"/>
+      <w:bookmarkEnd w:id="140"/>
       <w:r>
         <w:rPr>
           <w:rFonts w:ascii="Arial" w:hAnsi="Arial" w:cs="Arial"/>
@@ -13076,8 +13010,8 @@
           <w:rFonts w:ascii="Arial" w:hAnsi="Arial" w:cs="Arial"/>
         </w:rPr>
       </w:pPr>
-      <w:bookmarkStart w:id="147" w:name="ref-crighton2015"/>
-      <w:bookmarkEnd w:id="146"/>
+      <w:bookmarkStart w:id="142" w:name="ref-crighton2015"/>
+      <w:bookmarkEnd w:id="141"/>
       <w:r>
         <w:rPr>
           <w:rFonts w:ascii="Arial" w:hAnsi="Arial" w:cs="Arial"/>
@@ -13169,8 +13103,8 @@
           <w:lang w:val="fr-CA"/>
         </w:rPr>
       </w:pPr>
-      <w:bookmarkStart w:id="148" w:name="ref-timony2022"/>
-      <w:bookmarkEnd w:id="147"/>
+      <w:bookmarkStart w:id="143" w:name="ref-timony2022"/>
+      <w:bookmarkEnd w:id="142"/>
       <w:r>
         <w:rPr>
           <w:rFonts w:ascii="Arial" w:hAnsi="Arial" w:cs="Arial"/>
@@ -13269,7 +13203,7 @@
       <w:r>
         <w:rPr>
           <w:lang w:val="fr-CA"/>
-          <w:rPrChange w:id="149" w:author="Ariel Mundo Ortiz" w:date="2023-06-27T15:43:00Z">
+          <w:rPrChange w:id="144" w:author="Ariel Mundo Ortiz" w:date="2023-06-27T15:43:00Z">
             <w:rPr/>
           </w:rPrChange>
         </w:rPr>
@@ -13302,8 +13236,8 @@
           <w:rFonts w:ascii="Arial" w:hAnsi="Arial" w:cs="Arial"/>
         </w:rPr>
       </w:pPr>
-      <w:bookmarkStart w:id="150" w:name="ref-ontariohealth"/>
-      <w:bookmarkEnd w:id="148"/>
+      <w:bookmarkStart w:id="145" w:name="ref-ontariohealth"/>
+      <w:bookmarkEnd w:id="143"/>
       <w:r>
         <w:rPr>
           <w:rFonts w:ascii="Arial" w:hAnsi="Arial" w:cs="Arial"/>
@@ -13374,8 +13308,8 @@
           <w:rFonts w:ascii="Arial" w:hAnsi="Arial" w:cs="Arial"/>
         </w:rPr>
       </w:pPr>
-      <w:bookmarkStart w:id="151" w:name="ref-smylie2022"/>
-      <w:bookmarkEnd w:id="150"/>
+      <w:bookmarkStart w:id="146" w:name="ref-smylie2022"/>
+      <w:bookmarkEnd w:id="145"/>
       <w:r>
         <w:rPr>
           <w:rFonts w:ascii="Arial" w:hAnsi="Arial" w:cs="Arial"/>
@@ -13504,8 +13438,8 @@
           <w:rFonts w:ascii="Arial" w:hAnsi="Arial" w:cs="Arial"/>
         </w:rPr>
       </w:pPr>
-      <w:bookmarkStart w:id="152" w:name="ref-eissa2021"/>
-      <w:bookmarkEnd w:id="151"/>
+      <w:bookmarkStart w:id="147" w:name="ref-eissa2021"/>
+      <w:bookmarkEnd w:id="146"/>
       <w:r>
         <w:rPr>
           <w:rFonts w:ascii="Arial" w:hAnsi="Arial" w:cs="Arial"/>
@@ -13633,13 +13567,13 @@
           <w:rFonts w:ascii="Arial" w:hAnsi="Arial" w:cs="Arial"/>
         </w:rPr>
       </w:pPr>
-      <w:bookmarkStart w:id="153" w:name="ref-schafferderoo2020"/>
-      <w:bookmarkEnd w:id="152"/>
-      <w:r>
-        <w:rPr>
-          <w:rFonts w:ascii="Arial" w:hAnsi="Arial" w:cs="Arial"/>
-          <w:lang w:val="en-CA"/>
-          <w:rPrChange w:id="154" w:author="Ariel Mundo Ortiz" w:date="2023-07-07T15:11:00Z">
+      <w:bookmarkStart w:id="148" w:name="ref-schafferderoo2020"/>
+      <w:bookmarkEnd w:id="147"/>
+      <w:r>
+        <w:rPr>
+          <w:rFonts w:ascii="Arial" w:hAnsi="Arial" w:cs="Arial"/>
+          <w:lang w:val="es-ES"/>
+          <w:rPrChange w:id="149" w:author="Ariel Mundo Ortiz" w:date="2023-07-10T15:17:00Z">
             <w:rPr>
               <w:rFonts w:ascii="Arial" w:hAnsi="Arial" w:cs="Arial"/>
             </w:rPr>
@@ -13650,8 +13584,8 @@
       <w:r>
         <w:rPr>
           <w:rFonts w:ascii="Arial" w:hAnsi="Arial" w:cs="Arial"/>
-          <w:lang w:val="en-CA"/>
-          <w:rPrChange w:id="155" w:author="Ariel Mundo Ortiz" w:date="2023-07-07T15:11:00Z">
+          <w:lang w:val="es-ES"/>
+          <w:rPrChange w:id="150" w:author="Ariel Mundo Ortiz" w:date="2023-07-10T15:17:00Z">
             <w:rPr>
               <w:rFonts w:ascii="Arial" w:hAnsi="Arial" w:cs="Arial"/>
             </w:rPr>
@@ -13664,7 +13598,7 @@
         <w:rPr>
           <w:rFonts w:ascii="Arial" w:hAnsi="Arial" w:cs="Arial"/>
           <w:lang w:val="es-ES"/>
-          <w:rPrChange w:id="156" w:author="Ariel Mundo Ortiz" w:date="2023-06-27T15:43:00Z">
+          <w:rPrChange w:id="151" w:author="Ariel Mundo Ortiz" w:date="2023-06-27T15:43:00Z">
             <w:rPr>
               <w:rFonts w:ascii="Arial" w:hAnsi="Arial" w:cs="Arial"/>
             </w:rPr>
@@ -13677,7 +13611,7 @@
         <w:rPr>
           <w:rFonts w:ascii="Arial" w:hAnsi="Arial" w:cs="Arial"/>
           <w:lang w:val="es-ES"/>
-          <w:rPrChange w:id="157" w:author="Ariel Mundo Ortiz" w:date="2023-06-27T15:43:00Z">
+          <w:rPrChange w:id="152" w:author="Ariel Mundo Ortiz" w:date="2023-06-27T15:43:00Z">
             <w:rPr>
               <w:rFonts w:ascii="Arial" w:hAnsi="Arial" w:cs="Arial"/>
             </w:rPr>
@@ -13690,7 +13624,7 @@
         <w:rPr>
           <w:rFonts w:ascii="Arial" w:hAnsi="Arial" w:cs="Arial"/>
           <w:lang w:val="es-ES"/>
-          <w:rPrChange w:id="158" w:author="Ariel Mundo Ortiz" w:date="2023-06-27T15:43:00Z">
+          <w:rPrChange w:id="153" w:author="Ariel Mundo Ortiz" w:date="2023-06-27T15:43:00Z">
             <w:rPr>
               <w:rFonts w:ascii="Arial" w:hAnsi="Arial" w:cs="Arial"/>
             </w:rPr>
@@ -13703,7 +13637,7 @@
         <w:rPr>
           <w:rFonts w:ascii="Arial" w:hAnsi="Arial" w:cs="Arial"/>
           <w:lang w:val="es-ES"/>
-          <w:rPrChange w:id="159" w:author="Ariel Mundo Ortiz" w:date="2023-06-27T15:43:00Z">
+          <w:rPrChange w:id="154" w:author="Ariel Mundo Ortiz" w:date="2023-06-27T15:43:00Z">
             <w:rPr>
               <w:rFonts w:ascii="Arial" w:hAnsi="Arial" w:cs="Arial"/>
             </w:rPr>
@@ -13748,8 +13682,8 @@
           <w:rFonts w:ascii="Arial" w:hAnsi="Arial" w:cs="Arial"/>
         </w:rPr>
       </w:pPr>
-      <w:bookmarkStart w:id="160" w:name="ref-stephenson2022"/>
-      <w:bookmarkEnd w:id="153"/>
+      <w:bookmarkStart w:id="155" w:name="ref-stephenson2022"/>
+      <w:bookmarkEnd w:id="148"/>
       <w:r>
         <w:rPr>
           <w:rFonts w:ascii="Arial" w:hAnsi="Arial" w:cs="Arial"/>
@@ -13794,8 +13728,8 @@
           <w:rFonts w:ascii="Arial" w:hAnsi="Arial" w:cs="Arial"/>
         </w:rPr>
       </w:pPr>
-      <w:bookmarkStart w:id="161" w:name="ref-ontario-covid"/>
-      <w:bookmarkEnd w:id="160"/>
+      <w:bookmarkStart w:id="156" w:name="ref-ontario-covid"/>
+      <w:bookmarkEnd w:id="155"/>
       <w:r>
         <w:rPr>
           <w:rFonts w:ascii="Arial" w:hAnsi="Arial" w:cs="Arial"/>
@@ -13819,9 +13753,9 @@
           <w:t>https://www.publichealthontario.ca/en/data-and-analysis/infectious-disease/covid-19-data-surveillance/covid-19-data-tool?tab=vaccine</w:t>
         </w:r>
       </w:hyperlink>
-      <w:bookmarkEnd w:id="67"/>
-      <w:bookmarkEnd w:id="69"/>
-      <w:bookmarkEnd w:id="161"/>
+      <w:bookmarkEnd w:id="68"/>
+      <w:bookmarkEnd w:id="70"/>
+      <w:bookmarkEnd w:id="156"/>
     </w:p>
     <w:sectPr>
       <w:pgSz w:w="12240" w:h="15840"/>
@@ -14108,7 +14042,7 @@
       </w:r>
     </w:p>
   </w:comment>
-  <w:comment w:id="18" w:author="Sarah Wilson" w:date="2023-06-26T14:37:00Z" w:initials="SW">
+  <w:comment w:id="18" w:author="Ariel Mundo Ortiz" w:date="2023-07-10T15:17:00Z" w:initials="AMO">
     <w:p>
       <w:pPr>
         <w:pStyle w:val="CommentText"/>
@@ -14120,6 +14054,22 @@
         <w:annotationRef/>
       </w:r>
       <w:r>
+        <w:t>Bouchra, I have followed your suggestion on the description for the survey methodology. There is no unified way of describing it, I did a combination based on papers that have used it. These studies did not correct their data (I have a file with some studies have used it, and it seems they do not correct their data using this methodology).</w:t>
+      </w:r>
+    </w:p>
+  </w:comment>
+  <w:comment w:id="19" w:author="Sarah Wilson" w:date="2023-06-26T14:37:00Z" w:initials="SW">
+    <w:p>
+      <w:pPr>
+        <w:pStyle w:val="CommentText"/>
+      </w:pPr>
+      <w:r>
+        <w:rPr>
+          <w:rStyle w:val="CommentReference"/>
+        </w:rPr>
+        <w:annotationRef/>
+      </w:r>
+      <w:r>
         <w:t>I would suggest including more details on this survey. Was this an internet survey/telephone survey? What was the sampl</w:t>
       </w:r>
       <w:r>
@@ -14130,7 +14080,7 @@
       </w:r>
     </w:p>
   </w:comment>
-  <w:comment w:id="19" w:author="Ariel Mundo Ortiz" w:date="2023-07-02T14:10:00Z" w:initials="AMO">
+  <w:comment w:id="20" w:author="Ariel Mundo Ortiz" w:date="2023-07-02T14:10:00Z" w:initials="AMO">
     <w:p>
       <w:pPr>
         <w:pStyle w:val="CommentText"/>
@@ -14146,7 +14096,7 @@
       </w:r>
     </w:p>
   </w:comment>
-  <w:comment w:id="20" w:author="Sarah Wilson" w:date="2023-06-26T14:30:00Z" w:initials="SW">
+  <w:comment w:id="21" w:author="Sarah Wilson" w:date="2023-06-26T14:30:00Z" w:initials="SW">
     <w:p>
       <w:pPr>
         <w:pStyle w:val="CommentText"/>
@@ -14162,7 +14112,7 @@
       </w:r>
     </w:p>
   </w:comment>
-  <w:comment w:id="21" w:author="Ariel Mundo Ortiz" w:date="2023-07-04T11:28:00Z" w:initials="AMO">
+  <w:comment w:id="22" w:author="Ariel Mundo Ortiz" w:date="2023-07-04T11:28:00Z" w:initials="AMO">
     <w:p>
       <w:pPr>
         <w:pStyle w:val="CommentText"/>
@@ -14181,7 +14131,7 @@
       </w:r>
     </w:p>
   </w:comment>
-  <w:comment w:id="22" w:author="Ariel Mundo Ortiz" w:date="2023-07-04T12:03:00Z" w:initials="AMO">
+  <w:comment w:id="23" w:author="Ariel Mundo Ortiz" w:date="2023-07-04T12:03:00Z" w:initials="AMO">
     <w:p>
       <w:pPr>
         <w:pStyle w:val="CommentText"/>
@@ -14200,7 +14150,7 @@
       </w:r>
     </w:p>
   </w:comment>
-  <w:comment w:id="23" w:author="Sarah Wilson" w:date="2023-06-26T14:35:00Z" w:initials="SW">
+  <w:comment w:id="24" w:author="Sarah Wilson" w:date="2023-06-26T14:35:00Z" w:initials="SW">
     <w:p>
       <w:pPr>
         <w:pStyle w:val="CommentText"/>
@@ -14216,7 +14166,7 @@
       </w:r>
     </w:p>
   </w:comment>
-  <w:comment w:id="24" w:author="Ariel Mundo Ortiz" w:date="2023-07-02T14:22:00Z" w:initials="AMO">
+  <w:comment w:id="25" w:author="Ariel Mundo Ortiz" w:date="2023-07-02T14:22:00Z" w:initials="AMO">
     <w:p>
       <w:pPr>
         <w:pStyle w:val="CommentText"/>
@@ -14232,7 +14182,7 @@
       </w:r>
     </w:p>
   </w:comment>
-  <w:comment w:id="25" w:author="Sarah Wilson" w:date="2023-06-26T14:36:00Z" w:initials="SW">
+  <w:comment w:id="26" w:author="Sarah Wilson" w:date="2023-06-26T14:36:00Z" w:initials="SW">
     <w:p>
       <w:pPr>
         <w:pStyle w:val="CommentText"/>
@@ -14248,7 +14198,7 @@
       </w:r>
     </w:p>
   </w:comment>
-  <w:comment w:id="26" w:author="Ariel Mundo Ortiz" w:date="2023-07-02T14:22:00Z" w:initials="AMO">
+  <w:comment w:id="27" w:author="Ariel Mundo Ortiz" w:date="2023-07-02T14:22:00Z" w:initials="AMO">
     <w:p>
       <w:pPr>
         <w:pStyle w:val="CommentText"/>
@@ -14264,7 +14214,7 @@
       </w:r>
     </w:p>
   </w:comment>
-  <w:comment w:id="27" w:author="Sarah Wilson" w:date="2023-06-26T15:03:00Z" w:initials="SW">
+  <w:comment w:id="28" w:author="Sarah Wilson" w:date="2023-06-26T15:03:00Z" w:initials="SW">
     <w:p>
       <w:pPr>
         <w:pStyle w:val="CommentText"/>
@@ -14289,7 +14239,7 @@
       </w:r>
     </w:p>
   </w:comment>
-  <w:comment w:id="28" w:author="Ariel Mundo Ortiz" w:date="2023-07-04T11:45:00Z" w:initials="AMO">
+  <w:comment w:id="29" w:author="Ariel Mundo Ortiz" w:date="2023-07-04T11:45:00Z" w:initials="AMO">
     <w:p>
       <w:pPr>
         <w:pStyle w:val="CommentText"/>
@@ -14308,7 +14258,7 @@
       </w:r>
     </w:p>
   </w:comment>
-  <w:comment w:id="29" w:author="Sarah Wilson" w:date="2023-06-26T14:32:00Z" w:initials="SW">
+  <w:comment w:id="30" w:author="Sarah Wilson" w:date="2023-06-26T14:32:00Z" w:initials="SW">
     <w:p>
       <w:pPr>
         <w:pStyle w:val="CommentText"/>
@@ -14324,7 +14274,7 @@
       </w:r>
     </w:p>
   </w:comment>
-  <w:comment w:id="30" w:author="Ariel Mundo Ortiz" w:date="2023-07-04T11:46:00Z" w:initials="AMO">
+  <w:comment w:id="31" w:author="Ariel Mundo Ortiz" w:date="2023-07-04T11:46:00Z" w:initials="AMO">
     <w:p>
       <w:pPr>
         <w:pStyle w:val="CommentText"/>
@@ -14343,7 +14293,7 @@
       </w:r>
     </w:p>
   </w:comment>
-  <w:comment w:id="33" w:author="Sarah Wilson" w:date="2023-06-26T14:38:00Z" w:initials="SW">
+  <w:comment w:id="34" w:author="Sarah Wilson" w:date="2023-06-26T14:38:00Z" w:initials="SW">
     <w:p>
       <w:pPr>
         <w:pStyle w:val="CommentText"/>
@@ -14359,7 +14309,7 @@
       </w:r>
     </w:p>
   </w:comment>
-  <w:comment w:id="34" w:author="Ariel Mundo Ortiz" w:date="2023-07-04T11:57:00Z" w:initials="AMO">
+  <w:comment w:id="35" w:author="Ariel Mundo Ortiz" w:date="2023-07-04T11:57:00Z" w:initials="AMO">
     <w:p>
       <w:pPr>
         <w:pStyle w:val="CommentText"/>
@@ -14378,7 +14328,7 @@
       </w:r>
     </w:p>
   </w:comment>
-  <w:comment w:id="37" w:author="Sarah Wilson" w:date="2023-06-26T14:40:00Z" w:initials="SW">
+  <w:comment w:id="38" w:author="Sarah Wilson" w:date="2023-06-26T14:40:00Z" w:initials="SW">
     <w:p>
       <w:pPr>
         <w:pStyle w:val="CommentText"/>
@@ -14394,7 +14344,7 @@
       </w:r>
     </w:p>
   </w:comment>
-  <w:comment w:id="38" w:author="Ariel Mundo Ortiz" w:date="2023-07-04T12:09:00Z" w:initials="AMO">
+  <w:comment w:id="39" w:author="Ariel Mundo Ortiz" w:date="2023-07-04T12:09:00Z" w:initials="AMO">
     <w:p>
       <w:pPr>
         <w:pStyle w:val="CommentText"/>
@@ -14413,7 +14363,7 @@
       </w:r>
     </w:p>
   </w:comment>
-  <w:comment w:id="39" w:author="Sarah Wilson" w:date="2023-06-26T14:42:00Z" w:initials="SW">
+  <w:comment w:id="40" w:author="Sarah Wilson" w:date="2023-06-26T14:42:00Z" w:initials="SW">
     <w:p>
       <w:pPr>
         <w:pStyle w:val="CommentText"/>
@@ -14429,7 +14379,7 @@
       </w:r>
     </w:p>
   </w:comment>
-  <w:comment w:id="40" w:author="Ariel Mundo Ortiz" w:date="2023-07-04T12:19:00Z" w:initials="AMO">
+  <w:comment w:id="41" w:author="Ariel Mundo Ortiz" w:date="2023-07-04T12:19:00Z" w:initials="AMO">
     <w:p>
       <w:pPr>
         <w:pStyle w:val="CommentText"/>
@@ -14448,7 +14398,7 @@
       </w:r>
     </w:p>
   </w:comment>
-  <w:comment w:id="47" w:author="Sarah Wilson" w:date="2023-06-26T14:46:00Z" w:initials="SW">
+  <w:comment w:id="48" w:author="Sarah Wilson" w:date="2023-06-26T14:46:00Z" w:initials="SW">
     <w:p>
       <w:pPr>
         <w:pStyle w:val="CommentText"/>
@@ -14464,7 +14414,7 @@
       </w:r>
     </w:p>
   </w:comment>
-  <w:comment w:id="48" w:author="Ariel Mundo Ortiz" w:date="2023-07-04T12:21:00Z" w:initials="AMO">
+  <w:comment w:id="49" w:author="Ariel Mundo Ortiz" w:date="2023-07-04T12:21:00Z" w:initials="AMO">
     <w:p>
       <w:pPr>
         <w:pStyle w:val="CommentText"/>
@@ -14483,7 +14433,7 @@
       </w:r>
     </w:p>
   </w:comment>
-  <w:comment w:id="49" w:author="Ariel Mundo Ortiz" w:date="2023-07-04T13:06:00Z" w:initials="AMO">
+  <w:comment w:id="50" w:author="Ariel Mundo Ortiz" w:date="2023-07-04T13:06:00Z" w:initials="AMO">
     <w:p>
       <w:pPr>
         <w:pStyle w:val="CommentText"/>
@@ -14502,7 +14452,7 @@
       </w:r>
     </w:p>
   </w:comment>
-  <w:comment w:id="53" w:author="Sarah Wilson" w:date="2023-06-26T14:49:00Z" w:initials="SW">
+  <w:comment w:id="54" w:author="Sarah Wilson" w:date="2023-06-26T14:49:00Z" w:initials="SW">
     <w:p>
       <w:pPr>
         <w:pStyle w:val="CommentText"/>
@@ -14518,7 +14468,7 @@
       </w:r>
     </w:p>
   </w:comment>
-  <w:comment w:id="54" w:author="Sarah Wilson" w:date="2023-06-26T14:50:00Z" w:initials="SW">
+  <w:comment w:id="55" w:author="Sarah Wilson" w:date="2023-06-26T14:50:00Z" w:initials="SW">
     <w:p>
       <w:pPr>
         <w:pStyle w:val="CommentText"/>
@@ -14537,7 +14487,7 @@
       </w:r>
     </w:p>
   </w:comment>
-  <w:comment w:id="55" w:author="Ariel Mundo Ortiz" w:date="2023-07-07T15:11:00Z" w:initials="AMO">
+  <w:comment w:id="56" w:author="Ariel Mundo Ortiz" w:date="2023-07-07T15:11:00Z" w:initials="AMO">
     <w:p>
       <w:pPr>
         <w:pStyle w:val="CommentText"/>
@@ -14556,7 +14506,7 @@
       </w:r>
     </w:p>
   </w:comment>
-  <w:comment w:id="56" w:author="Sarah Wilson" w:date="2023-06-26T14:52:00Z" w:initials="SW">
+  <w:comment w:id="57" w:author="Sarah Wilson" w:date="2023-06-26T14:52:00Z" w:initials="SW">
     <w:p>
       <w:pPr>
         <w:pStyle w:val="CommentText"/>
@@ -14572,7 +14522,7 @@
       </w:r>
     </w:p>
   </w:comment>
-  <w:comment w:id="57" w:author="Sarah Wilson" w:date="2023-06-26T15:07:00Z" w:initials="SW">
+  <w:comment w:id="58" w:author="Sarah Wilson" w:date="2023-06-26T15:07:00Z" w:initials="SW">
     <w:p>
       <w:pPr>
         <w:pStyle w:val="CommentText"/>
@@ -14588,7 +14538,7 @@
       </w:r>
     </w:p>
   </w:comment>
-  <w:comment w:id="58" w:author="Ariel Mundo Ortiz" w:date="2023-07-07T15:41:00Z" w:initials="AMO">
+  <w:comment w:id="59" w:author="Ariel Mundo Ortiz" w:date="2023-07-07T15:41:00Z" w:initials="AMO">
     <w:p>
       <w:pPr>
         <w:pStyle w:val="CommentText"/>
@@ -14607,7 +14557,7 @@
       </w:r>
     </w:p>
   </w:comment>
-  <w:comment w:id="59" w:author="Sarah Wilson" w:date="2023-06-26T14:56:00Z" w:initials="SW">
+  <w:comment w:id="60" w:author="Sarah Wilson" w:date="2023-06-26T14:56:00Z" w:initials="SW">
     <w:p>
       <w:pPr>
         <w:pStyle w:val="CommentText"/>
@@ -14623,7 +14573,7 @@
       </w:r>
     </w:p>
   </w:comment>
-  <w:comment w:id="60" w:author="Ariel Mundo Ortiz" w:date="2023-07-07T15:43:00Z" w:initials="AMO">
+  <w:comment w:id="61" w:author="Ariel Mundo Ortiz" w:date="2023-07-07T15:43:00Z" w:initials="AMO">
     <w:p>
       <w:pPr>
         <w:pStyle w:val="CommentText"/>
@@ -14642,7 +14592,7 @@
       </w:r>
     </w:p>
   </w:comment>
-  <w:comment w:id="62" w:author="Sarah Wilson" w:date="2023-06-26T14:58:00Z" w:initials="SW">
+  <w:comment w:id="63" w:author="Sarah Wilson" w:date="2023-06-26T14:58:00Z" w:initials="SW">
     <w:p>
       <w:pPr>
         <w:pStyle w:val="CommentText"/>
@@ -14670,7 +14620,7 @@
       </w:r>
     </w:p>
   </w:comment>
-  <w:comment w:id="63" w:author="Ariel Mundo Ortiz" w:date="2023-07-07T16:25:00Z" w:initials="AMO">
+  <w:comment w:id="64" w:author="Ariel Mundo Ortiz" w:date="2023-07-07T16:25:00Z" w:initials="AMO">
     <w:p>
       <w:pPr>
         <w:pStyle w:val="CommentText"/>
@@ -14705,6 +14655,7 @@
   <w15:commentEx w15:paraId="443932C3" w15:done="0"/>
   <w15:commentEx w15:paraId="7A2064E6" w15:done="0"/>
   <w15:commentEx w15:paraId="7A2F80F1" w15:paraIdParent="7A2064E6" w15:done="0"/>
+  <w15:commentEx w15:paraId="23B7DD90" w15:done="0"/>
   <w15:commentEx w15:paraId="341042B3" w15:done="0"/>
   <w15:commentEx w15:paraId="156D1072" w15:paraIdParent="341042B3" w15:done="0"/>
   <w15:commentEx w15:paraId="51AA7F9D" w15:done="0"/>
@@ -14747,6 +14698,7 @@
   <w16cex:commentExtensible w16cex:durableId="28458224" w16cex:dateUtc="2023-06-27T19:43:00Z"/>
   <w16cex:commentExtensible w16cex:durableId="28458236" w16cex:dateUtc="2023-06-27T19:43:00Z"/>
   <w16cex:commentExtensible w16cex:durableId="284BFAE1" w16cex:dateUtc="2023-07-02T17:32:00Z"/>
+  <w16cex:commentExtensible w16cex:durableId="28569F91" w16cex:dateUtc="2023-07-10T19:17:00Z"/>
   <w16cex:commentExtensible w16cex:durableId="284C03C9" w16cex:dateUtc="2023-07-02T18:10:00Z"/>
   <w16cex:commentExtensible w16cex:durableId="284E80E4" w16cex:dateUtc="2023-07-04T15:28:00Z"/>
   <w16cex:commentExtensible w16cex:durableId="284E88FC" w16cex:dateUtc="2023-07-04T16:03:00Z"/>
@@ -14779,6 +14731,7 @@
   <w16cid:commentId w16cid:paraId="443932C3" w16cid:durableId="28454CE5"/>
   <w16cid:commentId w16cid:paraId="7A2064E6" w16cid:durableId="28454CE6"/>
   <w16cid:commentId w16cid:paraId="7A2F80F1" w16cid:durableId="284BFAE1"/>
+  <w16cid:commentId w16cid:paraId="23B7DD90" w16cid:durableId="28569F91"/>
   <w16cid:commentId w16cid:paraId="341042B3" w16cid:durableId="28454CE7"/>
   <w16cid:commentId w16cid:paraId="156D1072" w16cid:durableId="284C03C9"/>
   <w16cid:commentId w16cid:paraId="51AA7F9D" w16cid:durableId="28454CE8"/>

</xml_diff>